<commit_message>
CIV-10219 using new template for lip v lip dqs
</commit_message>
<xml_diff>
--- a/docker/docmosis/templates/CV-SPC-HRN-ENG-LIP-01283.docx
+++ b/docker/docmosis/templates/CV-SPC-HRN-ENG-LIP-01283.docx
@@ -129,7 +129,27 @@
                 <w:sz w:val="28"/>
                 <w:szCs w:val="28"/>
               </w:rPr>
-              <w:t>Claim number: &lt;&lt;referenceNumber&gt;&gt;</w:t>
+              <w:t>Claim number: &lt;&lt;</w:t>
+            </w:r>
+            <w:proofErr w:type="spellStart"/>
+            <w:r>
+              <w:rPr>
+                <w:rFonts w:ascii="GDSTransportWebsite" w:hAnsi="GDSTransportWebsite"/>
+                <w:color w:val="60686D"/>
+                <w:sz w:val="28"/>
+                <w:szCs w:val="28"/>
+              </w:rPr>
+              <w:t>referenceNumber</w:t>
+            </w:r>
+            <w:proofErr w:type="spellEnd"/>
+            <w:r>
+              <w:rPr>
+                <w:rFonts w:ascii="GDSTransportWebsite" w:hAnsi="GDSTransportWebsite"/>
+                <w:color w:val="60686D"/>
+                <w:sz w:val="28"/>
+                <w:szCs w:val="28"/>
+              </w:rPr>
+              <w:t>&gt;&gt;</w:t>
             </w:r>
           </w:p>
         </w:tc>
@@ -240,7 +260,27 @@
                 <w:sz w:val="28"/>
                 <w:szCs w:val="28"/>
               </w:rPr>
-              <w:t>Case name: &lt;&lt;caseName&gt;&gt;</w:t>
+              <w:t>Case name: &lt;&lt;</w:t>
+            </w:r>
+            <w:proofErr w:type="spellStart"/>
+            <w:r>
+              <w:rPr>
+                <w:rFonts w:ascii="GDSTransportWebsite" w:hAnsi="GDSTransportWebsite"/>
+                <w:color w:val="60686D"/>
+                <w:sz w:val="28"/>
+                <w:szCs w:val="28"/>
+              </w:rPr>
+              <w:t>caseName</w:t>
+            </w:r>
+            <w:proofErr w:type="spellEnd"/>
+            <w:r>
+              <w:rPr>
+                <w:rFonts w:ascii="GDSTransportWebsite" w:hAnsi="GDSTransportWebsite"/>
+                <w:color w:val="60686D"/>
+                <w:sz w:val="28"/>
+                <w:szCs w:val="28"/>
+              </w:rPr>
+              <w:t>&gt;&gt;</w:t>
             </w:r>
           </w:p>
         </w:tc>
@@ -386,7 +426,98 @@
                 <w:sz w:val="20"/>
                 <w:szCs w:val="20"/>
               </w:rPr>
-              <w:t>Received: &lt;&lt;{dateFormat(submittedOn, ‘d MMMM yyyy’, ‘dd-MM-yyyy’)}&gt;&gt;</w:t>
+              <w:t>Received: &lt;</w:t>
+            </w:r>
+            <w:proofErr w:type="gramStart"/>
+            <w:r>
+              <w:rPr>
+                <w:rFonts w:ascii="GDSTransportWebsite" w:eastAsia="Times New Roman" w:hAnsi="GDSTransportWebsite" w:cs="Times New Roman"/>
+                <w:color w:val="60686D"/>
+                <w:sz w:val="20"/>
+                <w:szCs w:val="20"/>
+              </w:rPr>
+              <w:t>&lt;{</w:t>
+            </w:r>
+            <w:proofErr w:type="spellStart"/>
+            <w:proofErr w:type="gramEnd"/>
+            <w:r>
+              <w:rPr>
+                <w:rFonts w:ascii="GDSTransportWebsite" w:eastAsia="Times New Roman" w:hAnsi="GDSTransportWebsite" w:cs="Times New Roman"/>
+                <w:color w:val="60686D"/>
+                <w:sz w:val="20"/>
+                <w:szCs w:val="20"/>
+              </w:rPr>
+              <w:t>dateFormat</w:t>
+            </w:r>
+            <w:proofErr w:type="spellEnd"/>
+            <w:r>
+              <w:rPr>
+                <w:rFonts w:ascii="GDSTransportWebsite" w:eastAsia="Times New Roman" w:hAnsi="GDSTransportWebsite" w:cs="Times New Roman"/>
+                <w:color w:val="60686D"/>
+                <w:sz w:val="20"/>
+                <w:szCs w:val="20"/>
+              </w:rPr>
+              <w:t>(</w:t>
+            </w:r>
+            <w:proofErr w:type="spellStart"/>
+            <w:r>
+              <w:rPr>
+                <w:rFonts w:ascii="GDSTransportWebsite" w:eastAsia="Times New Roman" w:hAnsi="GDSTransportWebsite" w:cs="Times New Roman"/>
+                <w:color w:val="60686D"/>
+                <w:sz w:val="20"/>
+                <w:szCs w:val="20"/>
+              </w:rPr>
+              <w:t>submittedOn</w:t>
+            </w:r>
+            <w:proofErr w:type="spellEnd"/>
+            <w:r>
+              <w:rPr>
+                <w:rFonts w:ascii="GDSTransportWebsite" w:eastAsia="Times New Roman" w:hAnsi="GDSTransportWebsite" w:cs="Times New Roman"/>
+                <w:color w:val="60686D"/>
+                <w:sz w:val="20"/>
+                <w:szCs w:val="20"/>
+              </w:rPr>
+              <w:t xml:space="preserve">, ‘d MMMM </w:t>
+            </w:r>
+            <w:proofErr w:type="spellStart"/>
+            <w:r>
+              <w:rPr>
+                <w:rFonts w:ascii="GDSTransportWebsite" w:eastAsia="Times New Roman" w:hAnsi="GDSTransportWebsite" w:cs="Times New Roman"/>
+                <w:color w:val="60686D"/>
+                <w:sz w:val="20"/>
+                <w:szCs w:val="20"/>
+              </w:rPr>
+              <w:t>yyyy</w:t>
+            </w:r>
+            <w:proofErr w:type="spellEnd"/>
+            <w:r>
+              <w:rPr>
+                <w:rFonts w:ascii="GDSTransportWebsite" w:eastAsia="Times New Roman" w:hAnsi="GDSTransportWebsite" w:cs="Times New Roman"/>
+                <w:color w:val="60686D"/>
+                <w:sz w:val="20"/>
+                <w:szCs w:val="20"/>
+              </w:rPr>
+              <w:t>’, ‘dd-MM-</w:t>
+            </w:r>
+            <w:proofErr w:type="spellStart"/>
+            <w:r>
+              <w:rPr>
+                <w:rFonts w:ascii="GDSTransportWebsite" w:eastAsia="Times New Roman" w:hAnsi="GDSTransportWebsite" w:cs="Times New Roman"/>
+                <w:color w:val="60686D"/>
+                <w:sz w:val="20"/>
+                <w:szCs w:val="20"/>
+              </w:rPr>
+              <w:t>yyyy</w:t>
+            </w:r>
+            <w:proofErr w:type="spellEnd"/>
+            <w:r>
+              <w:rPr>
+                <w:rFonts w:ascii="GDSTransportWebsite" w:eastAsia="Times New Roman" w:hAnsi="GDSTransportWebsite" w:cs="Times New Roman"/>
+                <w:color w:val="60686D"/>
+                <w:sz w:val="20"/>
+                <w:szCs w:val="20"/>
+              </w:rPr>
+              <w:t>’)}&gt;&gt;</w:t>
             </w:r>
           </w:p>
         </w:tc>
@@ -567,7 +698,23 @@
                 <w:rFonts w:ascii="GDSTransportWebsite" w:hAnsi="GDSTransportWebsite"/>
                 <w:color w:val="0A0A0A"/>
               </w:rPr>
-              <w:t>&lt;&lt;cs_{applicant.primaryAddress.AddressLine1!=null}&gt;&gt;&lt;&lt;applicant.primaryAddress.AddressLine1&gt;&gt;&lt;&lt;es_&gt;&gt;&lt;&lt;cs_{!isBlank(applicant.primaryAddress.AddressLine2)}&gt;&gt;</w:t>
+              <w:t>&lt;&lt;cs_{</w:t>
+            </w:r>
+            <w:proofErr w:type="gramStart"/>
+            <w:r>
+              <w:rPr>
+                <w:rFonts w:ascii="GDSTransportWebsite" w:hAnsi="GDSTransportWebsite"/>
+                <w:color w:val="0A0A0A"/>
+              </w:rPr>
+              <w:t>applicant.primaryAddress.AddressLine</w:t>
+            </w:r>
+            <w:proofErr w:type="gramEnd"/>
+            <w:r>
+              <w:rPr>
+                <w:rFonts w:ascii="GDSTransportWebsite" w:hAnsi="GDSTransportWebsite"/>
+                <w:color w:val="0A0A0A"/>
+              </w:rPr>
+              <w:t>1!=null}&gt;&gt;&lt;&lt;applicant.primaryAddress.AddressLine1&gt;&gt;&lt;&lt;es_&gt;&gt;&lt;&lt;cs_{!isBlank(applicant.primaryAddress.AddressLine2)}&gt;&gt;</w:t>
             </w:r>
           </w:p>
           <w:p>
@@ -584,71 +731,155 @@
                 <w:rFonts w:ascii="GDSTransportWebsite" w:hAnsi="GDSTransportWebsite"/>
                 <w:color w:val="0A0A0A"/>
               </w:rPr>
-              <w:t>&lt;&lt;applicant.primaryAddress.AddressLine2&gt;&gt;&lt;&lt;es_&gt;&gt;&lt;&lt;cs_{!isBlank(applicant.primaryAddress.AddressLine3)}&gt;&gt;</w:t>
-            </w:r>
-          </w:p>
-          <w:p>
-            <w:pPr>
-              <w:spacing w:before="40" w:after="40"/>
-              <w:rPr>
-                <w:rFonts w:ascii="GDSTransportWebsite" w:hAnsi="GDSTransportWebsite"/>
-                <w:color w:val="0A0A0A"/>
-              </w:rPr>
-            </w:pPr>
-            <w:r>
-              <w:rPr>
-                <w:rFonts w:ascii="GDSTransportWebsite" w:hAnsi="GDSTransportWebsite"/>
-                <w:color w:val="0A0A0A"/>
-              </w:rPr>
-              <w:t>&lt;&lt;applicant.primaryAddress.AddressLine3&gt;&gt;&lt;&lt;es_&gt;&gt;&lt;&lt;cs_{!isBlank(applicant.primaryAddress.PostTown)}&gt;&gt;</w:t>
-            </w:r>
-          </w:p>
-          <w:p>
-            <w:pPr>
-              <w:spacing w:before="40" w:after="40"/>
-              <w:rPr>
-                <w:rFonts w:ascii="GDSTransportWebsite" w:hAnsi="GDSTransportWebsite"/>
-                <w:color w:val="0A0A0A"/>
-              </w:rPr>
-            </w:pPr>
-            <w:r>
-              <w:rPr>
-                <w:rFonts w:ascii="GDSTransportWebsite" w:hAnsi="GDSTransportWebsite"/>
-                <w:color w:val="0A0A0A"/>
-              </w:rPr>
-              <w:t>&lt;&lt;applicant.primaryAddress.PostTown&gt;&gt;&lt;&lt;es_&gt;&gt;</w:t>
-            </w:r>
-          </w:p>
-          <w:p>
-            <w:pPr>
-              <w:spacing w:before="40" w:after="40"/>
-              <w:rPr>
-                <w:rFonts w:ascii="GDSTransportWebsite" w:hAnsi="GDSTransportWebsite"/>
-                <w:color w:val="0A0A0A"/>
-              </w:rPr>
-            </w:pPr>
-            <w:r>
-              <w:rPr>
-                <w:rFonts w:ascii="GDSTransportWebsite" w:hAnsi="GDSTransportWebsite"/>
-                <w:color w:val="0A0A0A"/>
-              </w:rPr>
-              <w:t>&lt;&lt;applicant.primaryAddress.PostCode&gt;&gt;&lt;&lt;cs_{!isBlank(applicant.primaryAddress.Country)}&gt;&gt;</w:t>
-            </w:r>
-          </w:p>
-          <w:p>
-            <w:pPr>
-              <w:spacing w:before="40" w:after="40"/>
-              <w:rPr>
-                <w:rFonts w:ascii="GDSTransportWebsite" w:hAnsi="GDSTransportWebsite"/>
-                <w:color w:val="0A0A0A"/>
-              </w:rPr>
-            </w:pPr>
-            <w:r>
-              <w:rPr>
-                <w:rFonts w:ascii="GDSTransportWebsite" w:hAnsi="GDSTransportWebsite"/>
-                <w:color w:val="0A0A0A"/>
-              </w:rPr>
-              <w:t>&lt;&lt;applicant.primaryAddress.Country&gt;&gt;&lt;&lt;es_&gt;&gt;</w:t>
+              <w:t>&lt;&lt;</w:t>
+            </w:r>
+            <w:proofErr w:type="gramStart"/>
+            <w:r>
+              <w:rPr>
+                <w:rFonts w:ascii="GDSTransportWebsite" w:hAnsi="GDSTransportWebsite"/>
+                <w:color w:val="0A0A0A"/>
+              </w:rPr>
+              <w:t>applicant.primaryAddress.AddressLine</w:t>
+            </w:r>
+            <w:proofErr w:type="gramEnd"/>
+            <w:r>
+              <w:rPr>
+                <w:rFonts w:ascii="GDSTransportWebsite" w:hAnsi="GDSTransportWebsite"/>
+                <w:color w:val="0A0A0A"/>
+              </w:rPr>
+              <w:t>2&gt;&gt;&lt;&lt;es_&gt;&gt;&lt;&lt;cs_{!isBlank(applicant.primaryAddress.AddressLine3)}&gt;&gt;</w:t>
+            </w:r>
+          </w:p>
+          <w:p>
+            <w:pPr>
+              <w:spacing w:before="40" w:after="40"/>
+              <w:rPr>
+                <w:rFonts w:ascii="GDSTransportWebsite" w:hAnsi="GDSTransportWebsite"/>
+                <w:color w:val="0A0A0A"/>
+              </w:rPr>
+            </w:pPr>
+            <w:r>
+              <w:rPr>
+                <w:rFonts w:ascii="GDSTransportWebsite" w:hAnsi="GDSTransportWebsite"/>
+                <w:color w:val="0A0A0A"/>
+              </w:rPr>
+              <w:t>&lt;&lt;</w:t>
+            </w:r>
+            <w:proofErr w:type="gramStart"/>
+            <w:r>
+              <w:rPr>
+                <w:rFonts w:ascii="GDSTransportWebsite" w:hAnsi="GDSTransportWebsite"/>
+                <w:color w:val="0A0A0A"/>
+              </w:rPr>
+              <w:t>applicant.primaryAddress.AddressLine</w:t>
+            </w:r>
+            <w:proofErr w:type="gramEnd"/>
+            <w:r>
+              <w:rPr>
+                <w:rFonts w:ascii="GDSTransportWebsite" w:hAnsi="GDSTransportWebsite"/>
+                <w:color w:val="0A0A0A"/>
+              </w:rPr>
+              <w:t>3&gt;&gt;&lt;&lt;es_&gt;&gt;&lt;&lt;cs_{!isBlank(applicant.primaryAddress.PostTown)}&gt;&gt;</w:t>
+            </w:r>
+          </w:p>
+          <w:p>
+            <w:pPr>
+              <w:spacing w:before="40" w:after="40"/>
+              <w:rPr>
+                <w:rFonts w:ascii="GDSTransportWebsite" w:hAnsi="GDSTransportWebsite"/>
+                <w:color w:val="0A0A0A"/>
+              </w:rPr>
+            </w:pPr>
+            <w:r>
+              <w:rPr>
+                <w:rFonts w:ascii="GDSTransportWebsite" w:hAnsi="GDSTransportWebsite"/>
+                <w:color w:val="0A0A0A"/>
+              </w:rPr>
+              <w:t>&lt;&lt;</w:t>
+            </w:r>
+            <w:proofErr w:type="spellStart"/>
+            <w:proofErr w:type="gramStart"/>
+            <w:r>
+              <w:rPr>
+                <w:rFonts w:ascii="GDSTransportWebsite" w:hAnsi="GDSTransportWebsite"/>
+                <w:color w:val="0A0A0A"/>
+              </w:rPr>
+              <w:t>applicant.primaryAddress.PostTown</w:t>
+            </w:r>
+            <w:proofErr w:type="spellEnd"/>
+            <w:proofErr w:type="gramEnd"/>
+            <w:r>
+              <w:rPr>
+                <w:rFonts w:ascii="GDSTransportWebsite" w:hAnsi="GDSTransportWebsite"/>
+                <w:color w:val="0A0A0A"/>
+              </w:rPr>
+              <w:t>&gt;&gt;&lt;&lt;es_&gt;&gt;</w:t>
+            </w:r>
+          </w:p>
+          <w:p>
+            <w:pPr>
+              <w:spacing w:before="40" w:after="40"/>
+              <w:rPr>
+                <w:rFonts w:ascii="GDSTransportWebsite" w:hAnsi="GDSTransportWebsite"/>
+                <w:color w:val="0A0A0A"/>
+              </w:rPr>
+            </w:pPr>
+            <w:r>
+              <w:rPr>
+                <w:rFonts w:ascii="GDSTransportWebsite" w:hAnsi="GDSTransportWebsite"/>
+                <w:color w:val="0A0A0A"/>
+              </w:rPr>
+              <w:t>&lt;&lt;</w:t>
+            </w:r>
+            <w:proofErr w:type="gramStart"/>
+            <w:r>
+              <w:rPr>
+                <w:rFonts w:ascii="GDSTransportWebsite" w:hAnsi="GDSTransportWebsite"/>
+                <w:color w:val="0A0A0A"/>
+              </w:rPr>
+              <w:t>applicant.primaryAddress.PostCode</w:t>
+            </w:r>
+            <w:proofErr w:type="gramEnd"/>
+            <w:r>
+              <w:rPr>
+                <w:rFonts w:ascii="GDSTransportWebsite" w:hAnsi="GDSTransportWebsite"/>
+                <w:color w:val="0A0A0A"/>
+              </w:rPr>
+              <w:t>&gt;&gt;&lt;&lt;cs_{!isBlank(applicant.primaryAddress.Country)}&gt;&gt;</w:t>
+            </w:r>
+          </w:p>
+          <w:p>
+            <w:pPr>
+              <w:spacing w:before="40" w:after="40"/>
+              <w:rPr>
+                <w:rFonts w:ascii="GDSTransportWebsite" w:hAnsi="GDSTransportWebsite"/>
+                <w:color w:val="0A0A0A"/>
+              </w:rPr>
+            </w:pPr>
+            <w:r>
+              <w:rPr>
+                <w:rFonts w:ascii="GDSTransportWebsite" w:hAnsi="GDSTransportWebsite"/>
+                <w:color w:val="0A0A0A"/>
+              </w:rPr>
+              <w:t>&lt;&lt;</w:t>
+            </w:r>
+            <w:proofErr w:type="spellStart"/>
+            <w:proofErr w:type="gramStart"/>
+            <w:r>
+              <w:rPr>
+                <w:rFonts w:ascii="GDSTransportWebsite" w:hAnsi="GDSTransportWebsite"/>
+                <w:color w:val="0A0A0A"/>
+              </w:rPr>
+              <w:t>applicant.primaryAddress.Country</w:t>
+            </w:r>
+            <w:proofErr w:type="spellEnd"/>
+            <w:proofErr w:type="gramEnd"/>
+            <w:r>
+              <w:rPr>
+                <w:rFonts w:ascii="GDSTransportWebsite" w:hAnsi="GDSTransportWebsite"/>
+                <w:color w:val="0A0A0A"/>
+              </w:rPr>
+              <w:t>&gt;&gt;&lt;&lt;es_&gt;&gt;</w:t>
             </w:r>
           </w:p>
         </w:tc>
@@ -733,7 +964,57 @@
                 <w:rFonts w:ascii="GDSTransportWebsite" w:hAnsi="GDSTransportWebsite"/>
                 <w:color w:val="0A0A0A"/>
               </w:rPr>
-              <w:t>&lt;&lt;cs_{isBlank(applicant.phoneNumber)}&gt;&gt;Not Provided&lt;&lt;else&gt;&gt;&lt;&lt; applicant.phoneNumber &gt;&gt;&lt;&lt;es_&gt;&gt;</w:t>
+              <w:t>&lt;&lt;cs_{</w:t>
+            </w:r>
+            <w:proofErr w:type="spellStart"/>
+            <w:r>
+              <w:rPr>
+                <w:rFonts w:ascii="GDSTransportWebsite" w:hAnsi="GDSTransportWebsite"/>
+                <w:color w:val="0A0A0A"/>
+              </w:rPr>
+              <w:t>isBlank</w:t>
+            </w:r>
+            <w:proofErr w:type="spellEnd"/>
+            <w:r>
+              <w:rPr>
+                <w:rFonts w:ascii="GDSTransportWebsite" w:hAnsi="GDSTransportWebsite"/>
+                <w:color w:val="0A0A0A"/>
+              </w:rPr>
+              <w:t>(</w:t>
+            </w:r>
+            <w:proofErr w:type="spellStart"/>
+            <w:proofErr w:type="gramStart"/>
+            <w:r>
+              <w:rPr>
+                <w:rFonts w:ascii="GDSTransportWebsite" w:hAnsi="GDSTransportWebsite"/>
+                <w:color w:val="0A0A0A"/>
+              </w:rPr>
+              <w:t>applicant.phoneNumber</w:t>
+            </w:r>
+            <w:proofErr w:type="spellEnd"/>
+            <w:proofErr w:type="gramEnd"/>
+            <w:r>
+              <w:rPr>
+                <w:rFonts w:ascii="GDSTransportWebsite" w:hAnsi="GDSTransportWebsite"/>
+                <w:color w:val="0A0A0A"/>
+              </w:rPr>
+              <w:t xml:space="preserve">)}&gt;&gt;Not Provided&lt;&lt;else&gt;&gt;&lt;&lt; </w:t>
+            </w:r>
+            <w:proofErr w:type="spellStart"/>
+            <w:r>
+              <w:rPr>
+                <w:rFonts w:ascii="GDSTransportWebsite" w:hAnsi="GDSTransportWebsite"/>
+                <w:color w:val="0A0A0A"/>
+              </w:rPr>
+              <w:t>applicant.phoneNumber</w:t>
+            </w:r>
+            <w:proofErr w:type="spellEnd"/>
+            <w:r>
+              <w:rPr>
+                <w:rFonts w:ascii="GDSTransportWebsite" w:hAnsi="GDSTransportWebsite"/>
+                <w:color w:val="0A0A0A"/>
+              </w:rPr>
+              <w:t xml:space="preserve"> &gt;&gt;&lt;&lt;es_&gt;&gt;</w:t>
             </w:r>
           </w:p>
         </w:tc>
@@ -796,7 +1077,57 @@
                 <w:rFonts w:ascii="GDSTransportWebsite" w:hAnsi="GDSTransportWebsite"/>
                 <w:color w:val="0A0A0A"/>
               </w:rPr>
-              <w:t>&lt;&lt;cs_{isBlank(applicant.emailAddress)}&gt;&gt;Not Provided&lt;&lt;else&gt;&gt;&lt;&lt; applicant.emailAddress &gt;&gt;&lt;&lt;es_&gt;&gt;</w:t>
+              <w:t>&lt;&lt;cs_{</w:t>
+            </w:r>
+            <w:proofErr w:type="spellStart"/>
+            <w:r>
+              <w:rPr>
+                <w:rFonts w:ascii="GDSTransportWebsite" w:hAnsi="GDSTransportWebsite"/>
+                <w:color w:val="0A0A0A"/>
+              </w:rPr>
+              <w:t>isBlank</w:t>
+            </w:r>
+            <w:proofErr w:type="spellEnd"/>
+            <w:r>
+              <w:rPr>
+                <w:rFonts w:ascii="GDSTransportWebsite" w:hAnsi="GDSTransportWebsite"/>
+                <w:color w:val="0A0A0A"/>
+              </w:rPr>
+              <w:t>(</w:t>
+            </w:r>
+            <w:proofErr w:type="spellStart"/>
+            <w:proofErr w:type="gramStart"/>
+            <w:r>
+              <w:rPr>
+                <w:rFonts w:ascii="GDSTransportWebsite" w:hAnsi="GDSTransportWebsite"/>
+                <w:color w:val="0A0A0A"/>
+              </w:rPr>
+              <w:t>applicant.emailAddress</w:t>
+            </w:r>
+            <w:proofErr w:type="spellEnd"/>
+            <w:proofErr w:type="gramEnd"/>
+            <w:r>
+              <w:rPr>
+                <w:rFonts w:ascii="GDSTransportWebsite" w:hAnsi="GDSTransportWebsite"/>
+                <w:color w:val="0A0A0A"/>
+              </w:rPr>
+              <w:t xml:space="preserve">)}&gt;&gt;Not Provided&lt;&lt;else&gt;&gt;&lt;&lt; </w:t>
+            </w:r>
+            <w:proofErr w:type="spellStart"/>
+            <w:r>
+              <w:rPr>
+                <w:rFonts w:ascii="GDSTransportWebsite" w:hAnsi="GDSTransportWebsite"/>
+                <w:color w:val="0A0A0A"/>
+              </w:rPr>
+              <w:t>applicant.emailAddress</w:t>
+            </w:r>
+            <w:proofErr w:type="spellEnd"/>
+            <w:r>
+              <w:rPr>
+                <w:rFonts w:ascii="GDSTransportWebsite" w:hAnsi="GDSTransportWebsite"/>
+                <w:color w:val="0A0A0A"/>
+              </w:rPr>
+              <w:t xml:space="preserve"> &gt;&gt;&lt;&lt;es_&gt;&gt;</w:t>
             </w:r>
           </w:p>
         </w:tc>
@@ -842,7 +1173,23 @@
                 <w:rFonts w:ascii="GDSTransportWebsite" w:hAnsi="GDSTransportWebsite"/>
                 <w:color w:val="0A0A0A"/>
               </w:rPr>
-              <w:t>&lt;&lt;cr_{</w:t>
+              <w:t>&lt;&lt;</w:t>
+            </w:r>
+            <w:proofErr w:type="spellStart"/>
+            <w:r>
+              <w:rPr>
+                <w:rFonts w:ascii="GDSTransportWebsite" w:hAnsi="GDSTransportWebsite"/>
+                <w:color w:val="0A0A0A"/>
+              </w:rPr>
+              <w:t>cr</w:t>
+            </w:r>
+            <w:proofErr w:type="spellEnd"/>
+            <w:r>
+              <w:rPr>
+                <w:rFonts w:ascii="GDSTransportWebsite" w:hAnsi="GDSTransportWebsite"/>
+                <w:color w:val="0A0A0A"/>
+              </w:rPr>
+              <w:t>_{</w:t>
             </w:r>
             <w:r>
               <w:rPr>
@@ -856,7 +1203,23 @@
                 <w:rFonts w:ascii="GDSTransportWebsite" w:hAnsi="GDSTransportWebsite"/>
                 <w:color w:val="0A0A0A"/>
               </w:rPr>
-              <w:t>.AddressLine1!=null}&gt;&gt;</w:t>
+              <w:t>.AddressLine</w:t>
+            </w:r>
+            <w:proofErr w:type="gramStart"/>
+            <w:r>
+              <w:rPr>
+                <w:rFonts w:ascii="GDSTransportWebsite" w:hAnsi="GDSTransportWebsite"/>
+                <w:color w:val="0A0A0A"/>
+              </w:rPr>
+              <w:t>1!=</w:t>
+            </w:r>
+            <w:proofErr w:type="gramEnd"/>
+            <w:r>
+              <w:rPr>
+                <w:rFonts w:ascii="GDSTransportWebsite" w:hAnsi="GDSTransportWebsite"/>
+                <w:color w:val="0A0A0A"/>
+              </w:rPr>
+              <w:t>null}&gt;&gt;</w:t>
             </w:r>
           </w:p>
         </w:tc>
@@ -967,7 +1330,23 @@
                 <w:rFonts w:ascii="GDSTransportWebsite" w:hAnsi="GDSTransportWebsite"/>
                 <w:color w:val="0A0A0A"/>
               </w:rPr>
-              <w:t>.AddressLine1!=null}&gt;&gt;&lt;&lt;</w:t>
+              <w:t>.AddressLine</w:t>
+            </w:r>
+            <w:proofErr w:type="gramStart"/>
+            <w:r>
+              <w:rPr>
+                <w:rFonts w:ascii="GDSTransportWebsite" w:hAnsi="GDSTransportWebsite"/>
+                <w:color w:val="0A0A0A"/>
+              </w:rPr>
+              <w:t>1!=</w:t>
+            </w:r>
+            <w:proofErr w:type="gramEnd"/>
+            <w:r>
+              <w:rPr>
+                <w:rFonts w:ascii="GDSTransportWebsite" w:hAnsi="GDSTransportWebsite"/>
+                <w:color w:val="0A0A0A"/>
+              </w:rPr>
+              <w:t>null}&gt;&gt;&lt;&lt;</w:t>
             </w:r>
             <w:r>
               <w:rPr>
@@ -1033,7 +1412,23 @@
                 <w:rFonts w:ascii="GDSTransportWebsite" w:hAnsi="GDSTransportWebsite"/>
                 <w:color w:val="0A0A0A"/>
               </w:rPr>
-              <w:t>.AddressLine2&gt;&gt;&lt;&lt;es_&gt;&gt;&lt;&lt;cs_{!isBlank(</w:t>
+              <w:t>.AddressLine2&gt;&gt;&lt;&lt;es_&gt;&gt;&lt;&lt;cs_</w:t>
+            </w:r>
+            <w:proofErr w:type="gramStart"/>
+            <w:r>
+              <w:rPr>
+                <w:rFonts w:ascii="GDSTransportWebsite" w:hAnsi="GDSTransportWebsite"/>
+                <w:color w:val="0A0A0A"/>
+              </w:rPr>
+              <w:t>{!isBlank</w:t>
+            </w:r>
+            <w:proofErr w:type="gramEnd"/>
+            <w:r>
+              <w:rPr>
+                <w:rFonts w:ascii="GDSTransportWebsite" w:hAnsi="GDSTransportWebsite"/>
+                <w:color w:val="0A0A0A"/>
+              </w:rPr>
+              <w:t>(</w:t>
             </w:r>
             <w:r>
               <w:rPr>
@@ -1058,6 +1453,7 @@
                 <w:color w:val="0A0A0A"/>
               </w:rPr>
             </w:pPr>
+            <w:proofErr w:type="gramStart"/>
             <w:r>
               <w:rPr>
                 <w:rFonts w:ascii="GDSTransportWebsite" w:hAnsi="GDSTransportWebsite"/>
@@ -1078,7 +1474,15 @@
                 <w:rFonts w:ascii="GDSTransportWebsite" w:hAnsi="GDSTransportWebsite"/>
                 <w:color w:val="0A0A0A"/>
               </w:rPr>
-              <w:t>.primaryAddress.AddressLine3&gt;&gt;&lt;&lt;es_&gt;&gt;&lt;&lt;cs_{!isBlank(</w:t>
+              <w:t>.primaryAddress.AddressLine</w:t>
+            </w:r>
+            <w:proofErr w:type="gramEnd"/>
+            <w:r>
+              <w:rPr>
+                <w:rFonts w:ascii="GDSTransportWebsite" w:hAnsi="GDSTransportWebsite"/>
+                <w:color w:val="0A0A0A"/>
+              </w:rPr>
+              <w:t>3&gt;&gt;&lt;&lt;es_&gt;&gt;&lt;&lt;cs_{!isBlank(</w:t>
             </w:r>
             <w:r>
               <w:rPr>
@@ -1166,7 +1570,23 @@
                 <w:rFonts w:ascii="GDSTransportWebsite" w:hAnsi="GDSTransportWebsite"/>
                 <w:color w:val="0A0A0A"/>
               </w:rPr>
-              <w:t>.PostCode&gt;&gt;&lt;&lt;cs_{!isBlank(</w:t>
+              <w:t>.PostCode&gt;&gt;&lt;&lt;cs_</w:t>
+            </w:r>
+            <w:proofErr w:type="gramStart"/>
+            <w:r>
+              <w:rPr>
+                <w:rFonts w:ascii="GDSTransportWebsite" w:hAnsi="GDSTransportWebsite"/>
+                <w:color w:val="0A0A0A"/>
+              </w:rPr>
+              <w:t>{!isBlank</w:t>
+            </w:r>
+            <w:proofErr w:type="gramEnd"/>
+            <w:r>
+              <w:rPr>
+                <w:rFonts w:ascii="GDSTransportWebsite" w:hAnsi="GDSTransportWebsite"/>
+                <w:color w:val="0A0A0A"/>
+              </w:rPr>
+              <w:t>(</w:t>
             </w:r>
             <w:r>
               <w:rPr>
@@ -1374,7 +1794,29 @@
                 <w:color w:val="0A0A0A"/>
                 <w:shd w:val="clear" w:color="auto" w:fill="FFFFFF"/>
               </w:rPr>
-              <w:t>&lt;&lt;rr_respondents&gt;&gt;</w:t>
+              <w:t>&lt;&lt;</w:t>
+            </w:r>
+            <w:proofErr w:type="spellStart"/>
+            <w:r>
+              <w:rPr>
+                <w:rFonts w:ascii="GDSTransportWebsite" w:hAnsi="GDSTransportWebsite"/>
+                <w:b/>
+                <w:bCs/>
+                <w:color w:val="0A0A0A"/>
+                <w:shd w:val="clear" w:color="auto" w:fill="FFFFFF"/>
+              </w:rPr>
+              <w:t>rr_respondents</w:t>
+            </w:r>
+            <w:proofErr w:type="spellEnd"/>
+            <w:r>
+              <w:rPr>
+                <w:rFonts w:ascii="GDSTransportWebsite" w:hAnsi="GDSTransportWebsite"/>
+                <w:b/>
+                <w:bCs/>
+                <w:color w:val="0A0A0A"/>
+                <w:shd w:val="clear" w:color="auto" w:fill="FFFFFF"/>
+              </w:rPr>
+              <w:t>&gt;&gt;</w:t>
             </w:r>
           </w:p>
         </w:tc>
@@ -1416,7 +1858,29 @@
                 <w:color w:val="0A0A0A"/>
                 <w:shd w:val="clear" w:color="auto" w:fill="FFFFFF"/>
               </w:rPr>
-              <w:t>&lt;&lt;cs_{$size&gt;1}&gt;&gt; Defendant &lt;&lt;$itemnum&gt;&gt;&lt;&lt;es_&gt;&gt;</w:t>
+              <w:t>&lt;&lt;cs_{$size&gt;1}&gt;&gt; Defendant &lt;&lt;$</w:t>
+            </w:r>
+            <w:proofErr w:type="spellStart"/>
+            <w:r>
+              <w:rPr>
+                <w:rFonts w:ascii="GDSTransportWebsite" w:hAnsi="GDSTransportWebsite"/>
+                <w:b/>
+                <w:bCs/>
+                <w:color w:val="0A0A0A"/>
+                <w:shd w:val="clear" w:color="auto" w:fill="FFFFFF"/>
+              </w:rPr>
+              <w:t>itemnum</w:t>
+            </w:r>
+            <w:proofErr w:type="spellEnd"/>
+            <w:r>
+              <w:rPr>
+                <w:rFonts w:ascii="GDSTransportWebsite" w:hAnsi="GDSTransportWebsite"/>
+                <w:b/>
+                <w:bCs/>
+                <w:color w:val="0A0A0A"/>
+                <w:shd w:val="clear" w:color="auto" w:fill="FFFFFF"/>
+              </w:rPr>
+              <w:t>&gt;&gt;&lt;&lt;es_&gt;&gt;</w:t>
             </w:r>
           </w:p>
         </w:tc>
@@ -1541,7 +2005,23 @@
                 <w:rFonts w:ascii="GDSTransportWebsite" w:hAnsi="GDSTransportWebsite"/>
                 <w:color w:val="0A0A0A"/>
               </w:rPr>
-              <w:t>&lt;&lt;cs_{primaryAddress.AddressLine1!=null}&gt;&gt;&lt;&lt;primaryAddress.AddressLine1&gt;&gt;&lt;&lt;es_&gt;&gt;&lt;&lt;cs_{!isBlank(primaryAddress.AddressLine2)}&gt;&gt;</w:t>
+              <w:t>&lt;&lt;cs_{primaryAddress.AddressLine</w:t>
+            </w:r>
+            <w:proofErr w:type="gramStart"/>
+            <w:r>
+              <w:rPr>
+                <w:rFonts w:ascii="GDSTransportWebsite" w:hAnsi="GDSTransportWebsite"/>
+                <w:color w:val="0A0A0A"/>
+              </w:rPr>
+              <w:t>1!=</w:t>
+            </w:r>
+            <w:proofErr w:type="gramEnd"/>
+            <w:r>
+              <w:rPr>
+                <w:rFonts w:ascii="GDSTransportWebsite" w:hAnsi="GDSTransportWebsite"/>
+                <w:color w:val="0A0A0A"/>
+              </w:rPr>
+              <w:t>null}&gt;&gt;&lt;&lt;primaryAddress.AddressLine1&gt;&gt;&lt;&lt;es_&gt;&gt;&lt;&lt;cs_{!isBlank(primaryAddress.AddressLine2)}&gt;&gt;</w:t>
             </w:r>
           </w:p>
           <w:p>
@@ -1558,55 +2038,119 @@
                 <w:rFonts w:ascii="GDSTransportWebsite" w:hAnsi="GDSTransportWebsite"/>
                 <w:color w:val="0A0A0A"/>
               </w:rPr>
-              <w:t>&lt;&lt;primaryAddress.AddressLine2&gt;&gt;&lt;&lt;es_&gt;&gt;&lt;&lt;cs_{!isBlank(primaryAddress.AddressLine3)}&gt;&gt;</w:t>
-            </w:r>
-          </w:p>
-          <w:p>
-            <w:pPr>
-              <w:spacing w:before="40" w:after="40"/>
-              <w:rPr>
-                <w:rFonts w:ascii="GDSTransportWebsite" w:hAnsi="GDSTransportWebsite"/>
-                <w:color w:val="0A0A0A"/>
-              </w:rPr>
-            </w:pPr>
-            <w:r>
-              <w:rPr>
-                <w:rFonts w:ascii="GDSTransportWebsite" w:hAnsi="GDSTransportWebsite"/>
-                <w:color w:val="0A0A0A"/>
-              </w:rPr>
-              <w:t>&lt;&lt;primaryAddress.AddressLine3&gt;&gt;&lt;&lt;es_&gt;&gt;&lt;&lt;cs_{!isBlank(primaryAddress.PostTown)}&gt;&gt;</w:t>
-            </w:r>
-          </w:p>
-          <w:p>
-            <w:pPr>
-              <w:spacing w:before="40" w:after="40"/>
-              <w:rPr>
-                <w:rFonts w:ascii="GDSTransportWebsite" w:hAnsi="GDSTransportWebsite"/>
-                <w:color w:val="0A0A0A"/>
-              </w:rPr>
-            </w:pPr>
-            <w:r>
-              <w:rPr>
-                <w:rFonts w:ascii="GDSTransportWebsite" w:hAnsi="GDSTransportWebsite"/>
-                <w:color w:val="0A0A0A"/>
-              </w:rPr>
-              <w:t>&lt;&lt; primaryAddress.PostTown&gt;&gt;&lt;&lt;es_&gt;&gt;</w:t>
-            </w:r>
-          </w:p>
-          <w:p>
-            <w:pPr>
-              <w:spacing w:before="40" w:after="40"/>
-              <w:rPr>
-                <w:rFonts w:ascii="GDSTransportWebsite" w:hAnsi="GDSTransportWebsite"/>
-                <w:color w:val="0A0A0A"/>
-              </w:rPr>
-            </w:pPr>
-            <w:r>
-              <w:rPr>
-                <w:rFonts w:ascii="GDSTransportWebsite" w:hAnsi="GDSTransportWebsite"/>
-                <w:color w:val="0A0A0A"/>
-              </w:rPr>
-              <w:t>&lt;&lt;primaryAddress.PostCode&gt;&gt;&lt;&lt;cs_{!isBlank(primaryAddress.Country)}&gt;&gt;</w:t>
+              <w:t>&lt;&lt;primaryAddress.AddressLine2&gt;&gt;&lt;&lt;es_&gt;&gt;&lt;&lt;cs_</w:t>
+            </w:r>
+            <w:proofErr w:type="gramStart"/>
+            <w:r>
+              <w:rPr>
+                <w:rFonts w:ascii="GDSTransportWebsite" w:hAnsi="GDSTransportWebsite"/>
+                <w:color w:val="0A0A0A"/>
+              </w:rPr>
+              <w:t>{!isBlank</w:t>
+            </w:r>
+            <w:proofErr w:type="gramEnd"/>
+            <w:r>
+              <w:rPr>
+                <w:rFonts w:ascii="GDSTransportWebsite" w:hAnsi="GDSTransportWebsite"/>
+                <w:color w:val="0A0A0A"/>
+              </w:rPr>
+              <w:t>(primaryAddress.AddressLine3)}&gt;&gt;</w:t>
+            </w:r>
+          </w:p>
+          <w:p>
+            <w:pPr>
+              <w:spacing w:before="40" w:after="40"/>
+              <w:rPr>
+                <w:rFonts w:ascii="GDSTransportWebsite" w:hAnsi="GDSTransportWebsite"/>
+                <w:color w:val="0A0A0A"/>
+              </w:rPr>
+            </w:pPr>
+            <w:r>
+              <w:rPr>
+                <w:rFonts w:ascii="GDSTransportWebsite" w:hAnsi="GDSTransportWebsite"/>
+                <w:color w:val="0A0A0A"/>
+              </w:rPr>
+              <w:t>&lt;&lt;primaryAddress.AddressLine3&gt;&gt;&lt;&lt;es_&gt;&gt;&lt;&lt;cs_</w:t>
+            </w:r>
+            <w:proofErr w:type="gramStart"/>
+            <w:r>
+              <w:rPr>
+                <w:rFonts w:ascii="GDSTransportWebsite" w:hAnsi="GDSTransportWebsite"/>
+                <w:color w:val="0A0A0A"/>
+              </w:rPr>
+              <w:t>{!isBlank</w:t>
+            </w:r>
+            <w:proofErr w:type="gramEnd"/>
+            <w:r>
+              <w:rPr>
+                <w:rFonts w:ascii="GDSTransportWebsite" w:hAnsi="GDSTransportWebsite"/>
+                <w:color w:val="0A0A0A"/>
+              </w:rPr>
+              <w:t>(primaryAddress.PostTown)}&gt;&gt;</w:t>
+            </w:r>
+          </w:p>
+          <w:p>
+            <w:pPr>
+              <w:spacing w:before="40" w:after="40"/>
+              <w:rPr>
+                <w:rFonts w:ascii="GDSTransportWebsite" w:hAnsi="GDSTransportWebsite"/>
+                <w:color w:val="0A0A0A"/>
+              </w:rPr>
+            </w:pPr>
+            <w:r>
+              <w:rPr>
+                <w:rFonts w:ascii="GDSTransportWebsite" w:hAnsi="GDSTransportWebsite"/>
+                <w:color w:val="0A0A0A"/>
+              </w:rPr>
+              <w:t xml:space="preserve">&lt;&lt; </w:t>
+            </w:r>
+            <w:proofErr w:type="spellStart"/>
+            <w:r>
+              <w:rPr>
+                <w:rFonts w:ascii="GDSTransportWebsite" w:hAnsi="GDSTransportWebsite"/>
+                <w:color w:val="0A0A0A"/>
+              </w:rPr>
+              <w:t>primaryAddress.PostTown</w:t>
+            </w:r>
+            <w:proofErr w:type="spellEnd"/>
+            <w:r>
+              <w:rPr>
+                <w:rFonts w:ascii="GDSTransportWebsite" w:hAnsi="GDSTransportWebsite"/>
+                <w:color w:val="0A0A0A"/>
+              </w:rPr>
+              <w:t>&gt;&gt;&lt;&lt;es_&gt;&gt;</w:t>
+            </w:r>
+          </w:p>
+          <w:p>
+            <w:pPr>
+              <w:spacing w:before="40" w:after="40"/>
+              <w:rPr>
+                <w:rFonts w:ascii="GDSTransportWebsite" w:hAnsi="GDSTransportWebsite"/>
+                <w:color w:val="0A0A0A"/>
+              </w:rPr>
+            </w:pPr>
+            <w:r>
+              <w:rPr>
+                <w:rFonts w:ascii="GDSTransportWebsite" w:hAnsi="GDSTransportWebsite"/>
+                <w:color w:val="0A0A0A"/>
+              </w:rPr>
+              <w:t>&lt;&lt;primaryAddress.PostCode&gt;&gt;&lt;&lt;cs_</w:t>
+            </w:r>
+            <w:proofErr w:type="gramStart"/>
+            <w:r>
+              <w:rPr>
+                <w:rFonts w:ascii="GDSTransportWebsite" w:hAnsi="GDSTransportWebsite"/>
+                <w:color w:val="0A0A0A"/>
+              </w:rPr>
+              <w:t>{!isBlank</w:t>
+            </w:r>
+            <w:proofErr w:type="gramEnd"/>
+            <w:r>
+              <w:rPr>
+                <w:rFonts w:ascii="GDSTransportWebsite" w:hAnsi="GDSTransportWebsite"/>
+                <w:color w:val="0A0A0A"/>
+              </w:rPr>
+              <w:t>(primaryAddress.Country)}&gt;&gt;</w:t>
             </w:r>
           </w:p>
           <w:p>
@@ -1623,7 +2167,23 @@
                 <w:rFonts w:ascii="GDSTransportWebsite" w:hAnsi="GDSTransportWebsite"/>
                 <w:color w:val="0A0A0A"/>
               </w:rPr>
-              <w:t>&lt;&lt; primaryAddress.Country&gt;&gt;&lt;&lt;es_&gt;&gt;</w:t>
+              <w:t xml:space="preserve">&lt;&lt; </w:t>
+            </w:r>
+            <w:proofErr w:type="spellStart"/>
+            <w:r>
+              <w:rPr>
+                <w:rFonts w:ascii="GDSTransportWebsite" w:hAnsi="GDSTransportWebsite"/>
+                <w:color w:val="0A0A0A"/>
+              </w:rPr>
+              <w:t>primaryAddress.Country</w:t>
+            </w:r>
+            <w:proofErr w:type="spellEnd"/>
+            <w:r>
+              <w:rPr>
+                <w:rFonts w:ascii="GDSTransportWebsite" w:hAnsi="GDSTransportWebsite"/>
+                <w:color w:val="0A0A0A"/>
+              </w:rPr>
+              <w:t>&gt;&gt;&lt;&lt;es_&gt;&gt;</w:t>
             </w:r>
           </w:p>
         </w:tc>
@@ -1713,7 +2273,55 @@
                 <w:rFonts w:ascii="GDSTransportWebsite" w:hAnsi="GDSTransportWebsite"/>
                 <w:color w:val="0A0A0A"/>
               </w:rPr>
-              <w:t>&lt;&lt;cs_{isBlank(phoneNumber)}&gt;&gt;Not Provided&lt;&lt;else&gt;&gt;&lt;&lt;phoneNumber &gt;&gt;&lt;&lt;es_&gt;&gt;</w:t>
+              <w:t>&lt;&lt;cs_{</w:t>
+            </w:r>
+            <w:proofErr w:type="spellStart"/>
+            <w:r>
+              <w:rPr>
+                <w:rFonts w:ascii="GDSTransportWebsite" w:hAnsi="GDSTransportWebsite"/>
+                <w:color w:val="0A0A0A"/>
+              </w:rPr>
+              <w:t>isBlank</w:t>
+            </w:r>
+            <w:proofErr w:type="spellEnd"/>
+            <w:r>
+              <w:rPr>
+                <w:rFonts w:ascii="GDSTransportWebsite" w:hAnsi="GDSTransportWebsite"/>
+                <w:color w:val="0A0A0A"/>
+              </w:rPr>
+              <w:t>(</w:t>
+            </w:r>
+            <w:proofErr w:type="spellStart"/>
+            <w:r>
+              <w:rPr>
+                <w:rFonts w:ascii="GDSTransportWebsite" w:hAnsi="GDSTransportWebsite"/>
+                <w:color w:val="0A0A0A"/>
+              </w:rPr>
+              <w:t>phoneNumber</w:t>
+            </w:r>
+            <w:proofErr w:type="spellEnd"/>
+            <w:r>
+              <w:rPr>
+                <w:rFonts w:ascii="GDSTransportWebsite" w:hAnsi="GDSTransportWebsite"/>
+                <w:color w:val="0A0A0A"/>
+              </w:rPr>
+              <w:t>)}&gt;&gt;Not Provided&lt;&lt;else&gt;&gt;&lt;&lt;</w:t>
+            </w:r>
+            <w:proofErr w:type="spellStart"/>
+            <w:r>
+              <w:rPr>
+                <w:rFonts w:ascii="GDSTransportWebsite" w:hAnsi="GDSTransportWebsite"/>
+                <w:color w:val="0A0A0A"/>
+              </w:rPr>
+              <w:t>phoneNumber</w:t>
+            </w:r>
+            <w:proofErr w:type="spellEnd"/>
+            <w:r>
+              <w:rPr>
+                <w:rFonts w:ascii="GDSTransportWebsite" w:hAnsi="GDSTransportWebsite"/>
+                <w:color w:val="0A0A0A"/>
+              </w:rPr>
+              <w:t xml:space="preserve"> &gt;&gt;&lt;&lt;es_&gt;&gt;</w:t>
             </w:r>
           </w:p>
         </w:tc>
@@ -1781,7 +2389,55 @@
                 <w:rFonts w:ascii="GDSTransportWebsite" w:hAnsi="GDSTransportWebsite"/>
                 <w:color w:val="0A0A0A"/>
               </w:rPr>
-              <w:t>&lt;&lt;cs_{isBlank(emailAddress)}&gt;&gt;Not Provided&lt;&lt;else&gt;&gt;&lt;&lt;emailAddress&gt;&gt;&lt;&lt;es_&gt;&gt;</w:t>
+              <w:t>&lt;&lt;cs_{</w:t>
+            </w:r>
+            <w:proofErr w:type="spellStart"/>
+            <w:r>
+              <w:rPr>
+                <w:rFonts w:ascii="GDSTransportWebsite" w:hAnsi="GDSTransportWebsite"/>
+                <w:color w:val="0A0A0A"/>
+              </w:rPr>
+              <w:t>isBlank</w:t>
+            </w:r>
+            <w:proofErr w:type="spellEnd"/>
+            <w:r>
+              <w:rPr>
+                <w:rFonts w:ascii="GDSTransportWebsite" w:hAnsi="GDSTransportWebsite"/>
+                <w:color w:val="0A0A0A"/>
+              </w:rPr>
+              <w:t>(</w:t>
+            </w:r>
+            <w:proofErr w:type="spellStart"/>
+            <w:r>
+              <w:rPr>
+                <w:rFonts w:ascii="GDSTransportWebsite" w:hAnsi="GDSTransportWebsite"/>
+                <w:color w:val="0A0A0A"/>
+              </w:rPr>
+              <w:t>emailAddress</w:t>
+            </w:r>
+            <w:proofErr w:type="spellEnd"/>
+            <w:r>
+              <w:rPr>
+                <w:rFonts w:ascii="GDSTransportWebsite" w:hAnsi="GDSTransportWebsite"/>
+                <w:color w:val="0A0A0A"/>
+              </w:rPr>
+              <w:t>)}&gt;&gt;Not Provided&lt;&lt;else&gt;&gt;&lt;&lt;</w:t>
+            </w:r>
+            <w:proofErr w:type="spellStart"/>
+            <w:r>
+              <w:rPr>
+                <w:rFonts w:ascii="GDSTransportWebsite" w:hAnsi="GDSTransportWebsite"/>
+                <w:color w:val="0A0A0A"/>
+              </w:rPr>
+              <w:t>emailAddress</w:t>
+            </w:r>
+            <w:proofErr w:type="spellEnd"/>
+            <w:r>
+              <w:rPr>
+                <w:rFonts w:ascii="GDSTransportWebsite" w:hAnsi="GDSTransportWebsite"/>
+                <w:color w:val="0A0A0A"/>
+              </w:rPr>
+              <w:t>&gt;&gt;&lt;&lt;es_&gt;&gt;</w:t>
             </w:r>
           </w:p>
           <w:p>
@@ -1840,7 +2496,29 @@
                 <w:color w:val="0A0A0A"/>
                 <w:shd w:val="clear" w:color="auto" w:fill="FFFFFF"/>
               </w:rPr>
-              <w:t>&lt;&lt;er_respondents&gt;&gt;</w:t>
+              <w:t>&lt;&lt;</w:t>
+            </w:r>
+            <w:proofErr w:type="spellStart"/>
+            <w:r>
+              <w:rPr>
+                <w:rFonts w:ascii="GDSTransportWebsite" w:hAnsi="GDSTransportWebsite"/>
+                <w:b/>
+                <w:bCs/>
+                <w:color w:val="0A0A0A"/>
+                <w:shd w:val="clear" w:color="auto" w:fill="FFFFFF"/>
+              </w:rPr>
+              <w:t>er_respondents</w:t>
+            </w:r>
+            <w:proofErr w:type="spellEnd"/>
+            <w:r>
+              <w:rPr>
+                <w:rFonts w:ascii="GDSTransportWebsite" w:hAnsi="GDSTransportWebsite"/>
+                <w:b/>
+                <w:bCs/>
+                <w:color w:val="0A0A0A"/>
+                <w:shd w:val="clear" w:color="auto" w:fill="FFFFFF"/>
+              </w:rPr>
+              <w:t>&gt;&gt;</w:t>
             </w:r>
           </w:p>
         </w:tc>
@@ -1912,7 +2590,15 @@
                 <w:rFonts w:ascii="GDSTransportWebsite" w:hAnsi="GDSTransportWebsite"/>
                 <w:color w:val="0A0A0A"/>
               </w:rPr>
-              <w:t>&lt;&lt;c</w:t>
+              <w:t>&lt;&lt;</w:t>
+            </w:r>
+            <w:proofErr w:type="spellStart"/>
+            <w:r>
+              <w:rPr>
+                <w:rFonts w:ascii="GDSTransportWebsite" w:hAnsi="GDSTransportWebsite"/>
+                <w:color w:val="0A0A0A"/>
+              </w:rPr>
+              <w:t>c</w:t>
             </w:r>
             <w:r>
               <w:rPr>
@@ -1921,6 +2607,7 @@
               </w:rPr>
               <w:t>r</w:t>
             </w:r>
+            <w:proofErr w:type="spellEnd"/>
             <w:r>
               <w:rPr>
                 <w:rFonts w:ascii="GDSTransportWebsite" w:hAnsi="GDSTransportWebsite"/>
@@ -1940,7 +2627,23 @@
                 <w:rFonts w:ascii="GDSTransportWebsite" w:hAnsi="GDSTransportWebsite"/>
                 <w:color w:val="0A0A0A"/>
               </w:rPr>
-              <w:t>.AddressLine1!=null}&gt;&gt;</w:t>
+              <w:t>.AddressLine</w:t>
+            </w:r>
+            <w:proofErr w:type="gramStart"/>
+            <w:r>
+              <w:rPr>
+                <w:rFonts w:ascii="GDSTransportWebsite" w:hAnsi="GDSTransportWebsite"/>
+                <w:color w:val="0A0A0A"/>
+              </w:rPr>
+              <w:t>1!=</w:t>
+            </w:r>
+            <w:proofErr w:type="gramEnd"/>
+            <w:r>
+              <w:rPr>
+                <w:rFonts w:ascii="GDSTransportWebsite" w:hAnsi="GDSTransportWebsite"/>
+                <w:color w:val="0A0A0A"/>
+              </w:rPr>
+              <w:t>null}&gt;&gt;</w:t>
             </w:r>
           </w:p>
         </w:tc>
@@ -2064,7 +2767,23 @@
                 <w:rFonts w:ascii="GDSTransportWebsite" w:hAnsi="GDSTransportWebsite"/>
                 <w:color w:val="0A0A0A"/>
               </w:rPr>
-              <w:t>.AddressLine1!=null}&gt;&gt;&lt;&lt;</w:t>
+              <w:t>.AddressLine</w:t>
+            </w:r>
+            <w:proofErr w:type="gramStart"/>
+            <w:r>
+              <w:rPr>
+                <w:rFonts w:ascii="GDSTransportWebsite" w:hAnsi="GDSTransportWebsite"/>
+                <w:color w:val="0A0A0A"/>
+              </w:rPr>
+              <w:t>1!=</w:t>
+            </w:r>
+            <w:proofErr w:type="gramEnd"/>
+            <w:r>
+              <w:rPr>
+                <w:rFonts w:ascii="GDSTransportWebsite" w:hAnsi="GDSTransportWebsite"/>
+                <w:color w:val="0A0A0A"/>
+              </w:rPr>
+              <w:t>null}&gt;&gt;&lt;&lt;</w:t>
             </w:r>
             <w:r>
               <w:rPr>
@@ -2123,7 +2842,23 @@
                 <w:rFonts w:ascii="GDSTransportWebsite" w:hAnsi="GDSTransportWebsite"/>
                 <w:color w:val="0A0A0A"/>
               </w:rPr>
-              <w:t>.AddressLine2&gt;&gt;&lt;&lt;es_&gt;&gt;&lt;&lt;cs_{!isBlank(</w:t>
+              <w:t>.AddressLine2&gt;&gt;&lt;&lt;es_&gt;&gt;&lt;&lt;cs_</w:t>
+            </w:r>
+            <w:proofErr w:type="gramStart"/>
+            <w:r>
+              <w:rPr>
+                <w:rFonts w:ascii="GDSTransportWebsite" w:hAnsi="GDSTransportWebsite"/>
+                <w:color w:val="0A0A0A"/>
+              </w:rPr>
+              <w:t>{!isBlank</w:t>
+            </w:r>
+            <w:proofErr w:type="gramEnd"/>
+            <w:r>
+              <w:rPr>
+                <w:rFonts w:ascii="GDSTransportWebsite" w:hAnsi="GDSTransportWebsite"/>
+                <w:color w:val="0A0A0A"/>
+              </w:rPr>
+              <w:t>(</w:t>
             </w:r>
             <w:r>
               <w:rPr>
@@ -2148,6 +2883,7 @@
                 <w:color w:val="0A0A0A"/>
               </w:rPr>
             </w:pPr>
+            <w:proofErr w:type="gramStart"/>
             <w:r>
               <w:rPr>
                 <w:rFonts w:ascii="GDSTransportWebsite" w:hAnsi="GDSTransportWebsite"/>
@@ -2167,7 +2903,15 @@
                 <w:rFonts w:ascii="GDSTransportWebsite" w:hAnsi="GDSTransportWebsite"/>
                 <w:color w:val="0A0A0A"/>
               </w:rPr>
-              <w:t>.primaryAddress.AddressLine3&gt;&gt;&lt;&lt;es_&gt;&gt;&lt;&lt;cs_{!isBlank(</w:t>
+              <w:t>.primaryAddress.AddressLine</w:t>
+            </w:r>
+            <w:proofErr w:type="gramEnd"/>
+            <w:r>
+              <w:rPr>
+                <w:rFonts w:ascii="GDSTransportWebsite" w:hAnsi="GDSTransportWebsite"/>
+                <w:color w:val="0A0A0A"/>
+              </w:rPr>
+              <w:t>3&gt;&gt;&lt;&lt;es_&gt;&gt;&lt;&lt;cs_{!isBlank(</w:t>
             </w:r>
             <w:r>
               <w:rPr>
@@ -2248,7 +2992,23 @@
                 <w:rFonts w:ascii="GDSTransportWebsite" w:hAnsi="GDSTransportWebsite"/>
                 <w:color w:val="0A0A0A"/>
               </w:rPr>
-              <w:t>.PostCode&gt;&gt;&lt;&lt;cs_{!isBlank(</w:t>
+              <w:t>.PostCode&gt;&gt;&lt;&lt;cs_</w:t>
+            </w:r>
+            <w:proofErr w:type="gramStart"/>
+            <w:r>
+              <w:rPr>
+                <w:rFonts w:ascii="GDSTransportWebsite" w:hAnsi="GDSTransportWebsite"/>
+                <w:color w:val="0A0A0A"/>
+              </w:rPr>
+              <w:t>{!isBlank</w:t>
+            </w:r>
+            <w:proofErr w:type="gramEnd"/>
+            <w:r>
+              <w:rPr>
+                <w:rFonts w:ascii="GDSTransportWebsite" w:hAnsi="GDSTransportWebsite"/>
+                <w:color w:val="0A0A0A"/>
+              </w:rPr>
+              <w:t>(</w:t>
             </w:r>
             <w:r>
               <w:rPr>
@@ -2462,7 +3222,15 @@
                 <w:b/>
                 <w:bCs/>
               </w:rPr>
-              <w:t>&lt;c</w:t>
+              <w:t>&lt;</w:t>
+            </w:r>
+            <w:proofErr w:type="spellStart"/>
+            <w:r>
+              <w:rPr>
+                <w:b/>
+                <w:bCs/>
+              </w:rPr>
+              <w:t>c</w:t>
             </w:r>
             <w:r>
               <w:rPr>
@@ -2471,6 +3239,7 @@
               </w:rPr>
               <w:t>r</w:t>
             </w:r>
+            <w:proofErr w:type="spellEnd"/>
             <w:r>
               <w:rPr>
                 <w:b/>
@@ -2481,6 +3250,8 @@
             <w:r>
               <w:t>{</w:t>
             </w:r>
+            <w:proofErr w:type="spellStart"/>
+            <w:proofErr w:type="gramStart"/>
             <w:r>
               <w:rPr>
                 <w:b/>
@@ -2495,12 +3266,21 @@
               </w:rPr>
               <w:t>.determinationWithoutHearingRequired</w:t>
             </w:r>
-            <w:r>
-              <w:rPr>
-                <w:b/>
-                <w:bCs/>
-              </w:rPr>
-              <w:t>!=null}</w:t>
+            <w:proofErr w:type="spellEnd"/>
+            <w:r>
+              <w:rPr>
+                <w:b/>
+                <w:bCs/>
+              </w:rPr>
+              <w:t>!=</w:t>
+            </w:r>
+            <w:proofErr w:type="gramEnd"/>
+            <w:r>
+              <w:rPr>
+                <w:b/>
+                <w:bCs/>
+              </w:rPr>
+              <w:t>null}</w:t>
             </w:r>
             <w:r>
               <w:rPr>
@@ -2550,7 +3330,25 @@
                 <w:b/>
                 <w:bCs/>
               </w:rPr>
-              <w:t>Do you consider that this claim is suitable for determination without a hearing, i.e. by a judge reading and considering the case papers, witness statements and other documents filed by the parties, making a decision, and giving a note of reasons for that decision?</w:t>
+              <w:t xml:space="preserve">Do you consider that this claim is suitable for determination without a hearing, </w:t>
+            </w:r>
+            <w:proofErr w:type="gramStart"/>
+            <w:r>
+              <w:rPr>
+                <w:rFonts w:ascii="GDSTransportWebsite" w:hAnsi="GDSTransportWebsite"/>
+                <w:b/>
+                <w:bCs/>
+              </w:rPr>
+              <w:t>i.e.</w:t>
+            </w:r>
+            <w:proofErr w:type="gramEnd"/>
+            <w:r>
+              <w:rPr>
+                <w:rFonts w:ascii="GDSTransportWebsite" w:hAnsi="GDSTransportWebsite"/>
+                <w:b/>
+                <w:bCs/>
+              </w:rPr>
+              <w:t xml:space="preserve"> by a judge reading and considering the case papers, witness statements and other documents filed by the parties, making a decision, and giving a note of reasons for that decision?</w:t>
             </w:r>
           </w:p>
         </w:tc>
@@ -2577,6 +3375,7 @@
             <w:r>
               <w:t xml:space="preserve"> </w:t>
             </w:r>
+            <w:proofErr w:type="spellStart"/>
             <w:r>
               <w:rPr>
                 <w:rFonts w:ascii="GDSTransportWebsite" w:hAnsi="GDSTransportWebsite"/>
@@ -2598,6 +3397,7 @@
               </w:rPr>
               <w:t>determinationWithoutHearingRequired</w:t>
             </w:r>
+            <w:proofErr w:type="spellEnd"/>
             <w:r>
               <w:rPr>
                 <w:rFonts w:ascii="GDSTransportWebsite" w:hAnsi="GDSTransportWebsite"/>
@@ -2628,14 +3428,46 @@
               <w:rPr>
                 <w:rFonts w:ascii="GDSTransportWebsite" w:hAnsi="GDSTransportWebsite"/>
               </w:rPr>
-              <w:t>&lt;&lt;cr_{</w:t>
-            </w:r>
-            <w:r>
-              <w:rPr>
-                <w:rFonts w:ascii="GDSTransportWebsite" w:hAnsi="GDSTransportWebsite"/>
-                <w:color w:val="0A0A0A"/>
-              </w:rPr>
-              <w:t>lipExtraDQ.determinationWithoutHearingReason!=null}&gt;&gt;</w:t>
+              <w:t>&lt;&lt;</w:t>
+            </w:r>
+            <w:proofErr w:type="spellStart"/>
+            <w:r>
+              <w:rPr>
+                <w:rFonts w:ascii="GDSTransportWebsite" w:hAnsi="GDSTransportWebsite"/>
+              </w:rPr>
+              <w:t>cr</w:t>
+            </w:r>
+            <w:proofErr w:type="spellEnd"/>
+            <w:r>
+              <w:rPr>
+                <w:rFonts w:ascii="GDSTransportWebsite" w:hAnsi="GDSTransportWebsite"/>
+              </w:rPr>
+              <w:t>_{</w:t>
+            </w:r>
+            <w:proofErr w:type="spellStart"/>
+            <w:proofErr w:type="gramStart"/>
+            <w:r>
+              <w:rPr>
+                <w:rFonts w:ascii="GDSTransportWebsite" w:hAnsi="GDSTransportWebsite"/>
+                <w:color w:val="0A0A0A"/>
+              </w:rPr>
+              <w:t>lipExtraDQ.determinationWithoutHearingReason</w:t>
+            </w:r>
+            <w:proofErr w:type="spellEnd"/>
+            <w:r>
+              <w:rPr>
+                <w:rFonts w:ascii="GDSTransportWebsite" w:hAnsi="GDSTransportWebsite"/>
+                <w:color w:val="0A0A0A"/>
+              </w:rPr>
+              <w:t>!=</w:t>
+            </w:r>
+            <w:proofErr w:type="gramEnd"/>
+            <w:r>
+              <w:rPr>
+                <w:rFonts w:ascii="GDSTransportWebsite" w:hAnsi="GDSTransportWebsite"/>
+                <w:color w:val="0A0A0A"/>
+              </w:rPr>
+              <w:t>null}&gt;&gt;</w:t>
             </w:r>
           </w:p>
         </w:tc>
@@ -2705,6 +3537,7 @@
               </w:rPr>
               <w:t xml:space="preserve"> </w:t>
             </w:r>
+            <w:proofErr w:type="spellStart"/>
             <w:r>
               <w:rPr>
                 <w:rFonts w:ascii="GDSTransportWebsite" w:hAnsi="GDSTransportWebsite"/>
@@ -2724,7 +3557,15 @@
                 <w:rFonts w:ascii="GDSTransportWebsite" w:hAnsi="GDSTransportWebsite"/>
                 <w:color w:val="0A0A0A"/>
               </w:rPr>
-              <w:t xml:space="preserve">determinationWithoutHearingReason </w:t>
+              <w:t>determinationWithoutHearingReason</w:t>
+            </w:r>
+            <w:proofErr w:type="spellEnd"/>
+            <w:r>
+              <w:rPr>
+                <w:rFonts w:ascii="GDSTransportWebsite" w:hAnsi="GDSTransportWebsite"/>
+                <w:color w:val="0A0A0A"/>
+              </w:rPr>
+              <w:t xml:space="preserve"> </w:t>
             </w:r>
             <w:r>
               <w:rPr>
@@ -2863,7 +3704,15 @@
                 <w:b/>
                 <w:bCs/>
               </w:rPr>
-              <w:t>&lt;&lt;c</w:t>
+              <w:t>&lt;&lt;</w:t>
+            </w:r>
+            <w:proofErr w:type="spellStart"/>
+            <w:r>
+              <w:rPr>
+                <w:b/>
+                <w:bCs/>
+              </w:rPr>
+              <w:t>c</w:t>
             </w:r>
             <w:r>
               <w:rPr>
@@ -2872,6 +3721,7 @@
               </w:rPr>
               <w:t>r</w:t>
             </w:r>
+            <w:proofErr w:type="spellEnd"/>
             <w:r>
               <w:rPr>
                 <w:b/>
@@ -2879,6 +3729,8 @@
               </w:rPr>
               <w:t>_{</w:t>
             </w:r>
+            <w:proofErr w:type="spellStart"/>
+            <w:proofErr w:type="gramStart"/>
             <w:r>
               <w:rPr>
                 <w:b/>
@@ -2893,12 +3745,21 @@
               </w:rPr>
               <w:t>.triedToSettle</w:t>
             </w:r>
-            <w:r>
-              <w:rPr>
-                <w:b/>
-                <w:bCs/>
-              </w:rPr>
-              <w:t>!=null}&gt;&gt;</w:t>
+            <w:proofErr w:type="spellEnd"/>
+            <w:r>
+              <w:rPr>
+                <w:b/>
+                <w:bCs/>
+              </w:rPr>
+              <w:t>!=</w:t>
+            </w:r>
+            <w:proofErr w:type="gramEnd"/>
+            <w:r>
+              <w:rPr>
+                <w:b/>
+                <w:bCs/>
+              </w:rPr>
+              <w:t>null}&gt;&gt;</w:t>
             </w:r>
           </w:p>
         </w:tc>
@@ -3020,6 +3881,7 @@
             <w:r>
               <w:t xml:space="preserve"> </w:t>
             </w:r>
+            <w:proofErr w:type="spellStart"/>
             <w:r>
               <w:rPr>
                 <w:rFonts w:cstheme="minorHAnsi"/>
@@ -3038,6 +3900,7 @@
               </w:rPr>
               <w:t>triedToSettle</w:t>
             </w:r>
+            <w:proofErr w:type="spellEnd"/>
             <w:r>
               <w:rPr>
                 <w:rFonts w:cstheme="minorHAnsi"/>
@@ -3191,6 +4054,7 @@
               </w:rPr>
               <w:t>&lt;&lt;</w:t>
             </w:r>
+            <w:proofErr w:type="spellStart"/>
             <w:r>
               <w:rPr>
                 <w:rFonts w:cstheme="minorHAnsi"/>
@@ -3209,6 +4073,7 @@
               </w:rPr>
               <w:t>considerClaimantDocuments</w:t>
             </w:r>
+            <w:proofErr w:type="spellEnd"/>
             <w:r>
               <w:rPr>
                 <w:rFonts w:cstheme="minorHAnsi"/>
@@ -3255,8 +4120,28 @@
                 <w:b/>
                 <w:bCs/>
               </w:rPr>
-              <w:t>&lt;&lt;cr_{</w:t>
-            </w:r>
+              <w:t>&lt;&lt;</w:t>
+            </w:r>
+            <w:proofErr w:type="spellStart"/>
+            <w:r>
+              <w:rPr>
+                <w:rFonts w:ascii="GDSTransportWebsite" w:hAnsi="GDSTransportWebsite"/>
+                <w:b/>
+                <w:bCs/>
+              </w:rPr>
+              <w:t>cr</w:t>
+            </w:r>
+            <w:proofErr w:type="spellEnd"/>
+            <w:r>
+              <w:rPr>
+                <w:rFonts w:ascii="GDSTransportWebsite" w:hAnsi="GDSTransportWebsite"/>
+                <w:b/>
+                <w:bCs/>
+              </w:rPr>
+              <w:t>_{</w:t>
+            </w:r>
+            <w:proofErr w:type="spellStart"/>
+            <w:proofErr w:type="gramStart"/>
             <w:r>
               <w:rPr>
                 <w:rFonts w:ascii="GDSTransportWebsite" w:hAnsi="GDSTransportWebsite"/>
@@ -3265,13 +4150,23 @@
               </w:rPr>
               <w:t>lipExtraDQ.considerClaimantDocumentsDetails</w:t>
             </w:r>
-            <w:r>
-              <w:rPr>
-                <w:rFonts w:ascii="GDSTransportWebsite" w:hAnsi="GDSTransportWebsite"/>
-                <w:b/>
-                <w:bCs/>
-              </w:rPr>
-              <w:t>!=null}&gt;&gt;</w:t>
+            <w:proofErr w:type="spellEnd"/>
+            <w:r>
+              <w:rPr>
+                <w:rFonts w:ascii="GDSTransportWebsite" w:hAnsi="GDSTransportWebsite"/>
+                <w:b/>
+                <w:bCs/>
+              </w:rPr>
+              <w:t>!=</w:t>
+            </w:r>
+            <w:proofErr w:type="gramEnd"/>
+            <w:r>
+              <w:rPr>
+                <w:rFonts w:ascii="GDSTransportWebsite" w:hAnsi="GDSTransportWebsite"/>
+                <w:b/>
+                <w:bCs/>
+              </w:rPr>
+              <w:t>null}&gt;&gt;</w:t>
             </w:r>
           </w:p>
         </w:tc>
@@ -3334,6 +4229,7 @@
               </w:rPr>
               <w:t>&lt;&lt;</w:t>
             </w:r>
+            <w:proofErr w:type="spellStart"/>
             <w:r>
               <w:rPr>
                 <w:rFonts w:cstheme="minorHAnsi"/>
@@ -3352,6 +4248,7 @@
               </w:rPr>
               <w:t>considerClaimantDocumentsDetails</w:t>
             </w:r>
+            <w:proofErr w:type="spellEnd"/>
             <w:r>
               <w:rPr>
                 <w:rFonts w:cstheme="minorHAnsi"/>
@@ -3560,8 +4457,31 @@
                 <w:color w:val="0A0A0A"/>
                 <w:shd w:val="clear" w:color="auto" w:fill="FFFFFF"/>
               </w:rPr>
-              <w:t>&lt;&lt;cr_{</w:t>
-            </w:r>
+              <w:t>&lt;&lt;</w:t>
+            </w:r>
+            <w:proofErr w:type="spellStart"/>
+            <w:r>
+              <w:rPr>
+                <w:rFonts w:ascii="GDSTransportWebsite" w:hAnsi="GDSTransportWebsite"/>
+                <w:b/>
+                <w:bCs/>
+                <w:color w:val="0A0A0A"/>
+                <w:shd w:val="clear" w:color="auto" w:fill="FFFFFF"/>
+              </w:rPr>
+              <w:t>cr</w:t>
+            </w:r>
+            <w:proofErr w:type="spellEnd"/>
+            <w:r>
+              <w:rPr>
+                <w:rFonts w:ascii="GDSTransportWebsite" w:hAnsi="GDSTransportWebsite"/>
+                <w:b/>
+                <w:bCs/>
+                <w:color w:val="0A0A0A"/>
+                <w:shd w:val="clear" w:color="auto" w:fill="FFFFFF"/>
+              </w:rPr>
+              <w:t>_{</w:t>
+            </w:r>
+            <w:proofErr w:type="spellStart"/>
             <w:r>
               <w:rPr>
                 <w:b/>
@@ -3583,6 +4503,7 @@
               </w:rPr>
               <w:t>caseNeedsAnExpert</w:t>
             </w:r>
+            <w:proofErr w:type="spellEnd"/>
             <w:r>
               <w:rPr>
                 <w:b/>
@@ -3681,7 +4602,25 @@
                 <w:rFonts w:ascii="GDSTransportWebsite" w:hAnsi="GDSTransportWebsite"/>
                 <w:color w:val="0A0A0A"/>
               </w:rPr>
-              <w:t>&lt;&lt;experts.expertRequired&gt;&gt;</w:t>
+              <w:t>&lt;&lt;</w:t>
+            </w:r>
+            <w:proofErr w:type="spellStart"/>
+            <w:proofErr w:type="gramStart"/>
+            <w:r>
+              <w:rPr>
+                <w:rFonts w:ascii="GDSTransportWebsite" w:hAnsi="GDSTransportWebsite"/>
+                <w:color w:val="0A0A0A"/>
+              </w:rPr>
+              <w:t>experts.expertRequired</w:t>
+            </w:r>
+            <w:proofErr w:type="spellEnd"/>
+            <w:proofErr w:type="gramEnd"/>
+            <w:r>
+              <w:rPr>
+                <w:rFonts w:ascii="GDSTransportWebsite" w:hAnsi="GDSTransportWebsite"/>
+                <w:color w:val="0A0A0A"/>
+              </w:rPr>
+              <w:t>&gt;&gt;</w:t>
             </w:r>
           </w:p>
         </w:tc>
@@ -3799,8 +4738,32 @@
                 <w:color w:val="0A0A0A"/>
                 <w:shd w:val="clear" w:color="auto" w:fill="FFFFFF"/>
               </w:rPr>
-              <w:t>&lt;&lt;cr_{</w:t>
-            </w:r>
+              <w:t>&lt;&lt;</w:t>
+            </w:r>
+            <w:proofErr w:type="spellStart"/>
+            <w:r>
+              <w:rPr>
+                <w:rFonts w:ascii="GDSTransportWebsite" w:hAnsi="GDSTransportWebsite"/>
+                <w:b/>
+                <w:bCs/>
+                <w:color w:val="0A0A0A"/>
+                <w:shd w:val="clear" w:color="auto" w:fill="FFFFFF"/>
+              </w:rPr>
+              <w:t>cr</w:t>
+            </w:r>
+            <w:proofErr w:type="spellEnd"/>
+            <w:r>
+              <w:rPr>
+                <w:rFonts w:ascii="GDSTransportWebsite" w:hAnsi="GDSTransportWebsite"/>
+                <w:b/>
+                <w:bCs/>
+                <w:color w:val="0A0A0A"/>
+                <w:shd w:val="clear" w:color="auto" w:fill="FFFFFF"/>
+              </w:rPr>
+              <w:t>_{</w:t>
+            </w:r>
+            <w:proofErr w:type="spellStart"/>
+            <w:proofErr w:type="gramStart"/>
             <w:r>
               <w:rPr>
                 <w:b/>
@@ -3822,12 +4785,21 @@
               </w:rPr>
               <w:t>caseNeedsAnExpert</w:t>
             </w:r>
-            <w:r>
-              <w:rPr>
-                <w:b/>
-                <w:bCs/>
-              </w:rPr>
-              <w:t>!=null}&gt;&gt;</w:t>
+            <w:proofErr w:type="spellEnd"/>
+            <w:r>
+              <w:rPr>
+                <w:b/>
+                <w:bCs/>
+              </w:rPr>
+              <w:t>!=</w:t>
+            </w:r>
+            <w:proofErr w:type="gramEnd"/>
+            <w:r>
+              <w:rPr>
+                <w:b/>
+                <w:bCs/>
+              </w:rPr>
+              <w:t>null}&gt;&gt;</w:t>
             </w:r>
           </w:p>
         </w:tc>
@@ -3920,7 +4892,15 @@
                 <w:rFonts w:ascii="GDSTransportWebsite" w:hAnsi="GDSTransportWebsite"/>
                 <w:color w:val="0A0A0A"/>
               </w:rPr>
-              <w:t xml:space="preserve"> lipExperts</w:t>
+              <w:t xml:space="preserve"> </w:t>
+            </w:r>
+            <w:proofErr w:type="spellStart"/>
+            <w:r>
+              <w:rPr>
+                <w:rFonts w:ascii="GDSTransportWebsite" w:hAnsi="GDSTransportWebsite"/>
+                <w:color w:val="0A0A0A"/>
+              </w:rPr>
+              <w:t>lipExperts</w:t>
             </w:r>
             <w:r>
               <w:rPr>
@@ -3929,6 +4909,7 @@
               </w:rPr>
               <w:t>.caseNeedsAnExpert</w:t>
             </w:r>
+            <w:proofErr w:type="spellEnd"/>
             <w:r>
               <w:rPr>
                 <w:rFonts w:ascii="GDSTransportWebsite" w:hAnsi="GDSTransportWebsite"/>
@@ -4026,7 +5007,27 @@
           <w:color w:val="0A0A0A"/>
           <w:shd w:val="clear" w:color="auto" w:fill="FFFFFF"/>
         </w:rPr>
-        <w:t>&lt;&lt;cs_{experts.expertRequired='Yes'}&gt;&gt;</w:t>
+        <w:t>&lt;&lt;cs_{</w:t>
+      </w:r>
+      <w:proofErr w:type="spellStart"/>
+      <w:proofErr w:type="gramStart"/>
+      <w:r>
+        <w:rPr>
+          <w:rFonts w:ascii="GDSTransportWebsite" w:hAnsi="GDSTransportWebsite"/>
+          <w:color w:val="0A0A0A"/>
+          <w:shd w:val="clear" w:color="auto" w:fill="FFFFFF"/>
+        </w:rPr>
+        <w:t>experts.expertRequired</w:t>
+      </w:r>
+      <w:proofErr w:type="spellEnd"/>
+      <w:proofErr w:type="gramEnd"/>
+      <w:r>
+        <w:rPr>
+          <w:rFonts w:ascii="GDSTransportWebsite" w:hAnsi="GDSTransportWebsite"/>
+          <w:color w:val="0A0A0A"/>
+          <w:shd w:val="clear" w:color="auto" w:fill="FFFFFF"/>
+        </w:rPr>
+        <w:t>='Yes'}&gt;&gt;</w:t>
       </w:r>
     </w:p>
     <w:tbl>
@@ -4073,7 +5074,29 @@
                 <w:color w:val="0A0A0A"/>
                 <w:shd w:val="clear" w:color="auto" w:fill="FFFFFF"/>
               </w:rPr>
-              <w:t>Have you already sent expert reports or similar to other parties?</w:t>
+              <w:t xml:space="preserve">Have you already sent expert reports or </w:t>
+            </w:r>
+            <w:proofErr w:type="gramStart"/>
+            <w:r>
+              <w:rPr>
+                <w:rFonts w:ascii="GDSTransportWebsite" w:hAnsi="GDSTransportWebsite"/>
+                <w:b/>
+                <w:bCs/>
+                <w:color w:val="0A0A0A"/>
+                <w:shd w:val="clear" w:color="auto" w:fill="FFFFFF"/>
+              </w:rPr>
+              <w:t>similar to</w:t>
+            </w:r>
+            <w:proofErr w:type="gramEnd"/>
+            <w:r>
+              <w:rPr>
+                <w:rFonts w:ascii="GDSTransportWebsite" w:hAnsi="GDSTransportWebsite"/>
+                <w:b/>
+                <w:bCs/>
+                <w:color w:val="0A0A0A"/>
+                <w:shd w:val="clear" w:color="auto" w:fill="FFFFFF"/>
+              </w:rPr>
+              <w:t xml:space="preserve"> other parties?</w:t>
             </w:r>
           </w:p>
           <w:p>
@@ -4106,7 +5129,57 @@
                 <w:rFonts w:ascii="GDSTransportWebsite" w:hAnsi="GDSTransportWebsite"/>
                 <w:color w:val="0A0A0A"/>
               </w:rPr>
-              <w:t>&lt;&lt;cs_{isBlank(experts.expertReportsSent)}&gt;&gt;Not Provided&lt;&lt;else&gt;&gt;&lt;&lt;experts.expertReportsSent&gt;&gt;&lt;&lt;es_&gt;&gt;</w:t>
+              <w:t>&lt;&lt;cs_{</w:t>
+            </w:r>
+            <w:proofErr w:type="spellStart"/>
+            <w:r>
+              <w:rPr>
+                <w:rFonts w:ascii="GDSTransportWebsite" w:hAnsi="GDSTransportWebsite"/>
+                <w:color w:val="0A0A0A"/>
+              </w:rPr>
+              <w:t>isBlank</w:t>
+            </w:r>
+            <w:proofErr w:type="spellEnd"/>
+            <w:r>
+              <w:rPr>
+                <w:rFonts w:ascii="GDSTransportWebsite" w:hAnsi="GDSTransportWebsite"/>
+                <w:color w:val="0A0A0A"/>
+              </w:rPr>
+              <w:t>(</w:t>
+            </w:r>
+            <w:proofErr w:type="spellStart"/>
+            <w:proofErr w:type="gramStart"/>
+            <w:r>
+              <w:rPr>
+                <w:rFonts w:ascii="GDSTransportWebsite" w:hAnsi="GDSTransportWebsite"/>
+                <w:color w:val="0A0A0A"/>
+              </w:rPr>
+              <w:t>experts.expertReportsSent</w:t>
+            </w:r>
+            <w:proofErr w:type="spellEnd"/>
+            <w:proofErr w:type="gramEnd"/>
+            <w:r>
+              <w:rPr>
+                <w:rFonts w:ascii="GDSTransportWebsite" w:hAnsi="GDSTransportWebsite"/>
+                <w:color w:val="0A0A0A"/>
+              </w:rPr>
+              <w:t>)}&gt;&gt;Not Provided&lt;&lt;else&gt;&gt;&lt;&lt;</w:t>
+            </w:r>
+            <w:proofErr w:type="spellStart"/>
+            <w:r>
+              <w:rPr>
+                <w:rFonts w:ascii="GDSTransportWebsite" w:hAnsi="GDSTransportWebsite"/>
+                <w:color w:val="0A0A0A"/>
+              </w:rPr>
+              <w:t>experts.expertReportsSent</w:t>
+            </w:r>
+            <w:proofErr w:type="spellEnd"/>
+            <w:r>
+              <w:rPr>
+                <w:rFonts w:ascii="GDSTransportWebsite" w:hAnsi="GDSTransportWebsite"/>
+                <w:color w:val="0A0A0A"/>
+              </w:rPr>
+              <w:t>&gt;&gt;&lt;&lt;es_&gt;&gt;</w:t>
             </w:r>
           </w:p>
         </w:tc>
@@ -4183,7 +5256,57 @@
                 <w:rFonts w:ascii="GDSTransportWebsite" w:hAnsi="GDSTransportWebsite"/>
                 <w:color w:val="0A0A0A"/>
               </w:rPr>
-              <w:t>&lt;&lt;cs_{isBlank(experts.jointExpertSuitable)}&gt;&gt;Not Provided&lt;&lt;else&gt;&gt;&lt;&lt;experts.jointExpertSuitable&gt;&gt;&lt;&lt;es_&gt;&gt;</w:t>
+              <w:t>&lt;&lt;cs_{</w:t>
+            </w:r>
+            <w:proofErr w:type="spellStart"/>
+            <w:r>
+              <w:rPr>
+                <w:rFonts w:ascii="GDSTransportWebsite" w:hAnsi="GDSTransportWebsite"/>
+                <w:color w:val="0A0A0A"/>
+              </w:rPr>
+              <w:t>isBlank</w:t>
+            </w:r>
+            <w:proofErr w:type="spellEnd"/>
+            <w:r>
+              <w:rPr>
+                <w:rFonts w:ascii="GDSTransportWebsite" w:hAnsi="GDSTransportWebsite"/>
+                <w:color w:val="0A0A0A"/>
+              </w:rPr>
+              <w:t>(</w:t>
+            </w:r>
+            <w:proofErr w:type="spellStart"/>
+            <w:proofErr w:type="gramStart"/>
+            <w:r>
+              <w:rPr>
+                <w:rFonts w:ascii="GDSTransportWebsite" w:hAnsi="GDSTransportWebsite"/>
+                <w:color w:val="0A0A0A"/>
+              </w:rPr>
+              <w:t>experts.jointExpertSuitable</w:t>
+            </w:r>
+            <w:proofErr w:type="spellEnd"/>
+            <w:proofErr w:type="gramEnd"/>
+            <w:r>
+              <w:rPr>
+                <w:rFonts w:ascii="GDSTransportWebsite" w:hAnsi="GDSTransportWebsite"/>
+                <w:color w:val="0A0A0A"/>
+              </w:rPr>
+              <w:t>)}&gt;&gt;Not Provided&lt;&lt;else&gt;&gt;&lt;&lt;</w:t>
+            </w:r>
+            <w:proofErr w:type="spellStart"/>
+            <w:r>
+              <w:rPr>
+                <w:rFonts w:ascii="GDSTransportWebsite" w:hAnsi="GDSTransportWebsite"/>
+                <w:color w:val="0A0A0A"/>
+              </w:rPr>
+              <w:t>experts.jointExpertSuitable</w:t>
+            </w:r>
+            <w:proofErr w:type="spellEnd"/>
+            <w:r>
+              <w:rPr>
+                <w:rFonts w:ascii="GDSTransportWebsite" w:hAnsi="GDSTransportWebsite"/>
+                <w:color w:val="0A0A0A"/>
+              </w:rPr>
+              <w:t>&gt;&gt;&lt;&lt;es_&gt;&gt;</w:t>
             </w:r>
           </w:p>
         </w:tc>
@@ -4215,7 +5338,35 @@
                 <w:shd w:val="clear" w:color="auto" w:fill="FFFFFF"/>
               </w:rPr>
               <w:lastRenderedPageBreak/>
-              <w:t>&lt;&lt;rr_experts.details&gt;&gt;</w:t>
+              <w:t>&lt;&lt;</w:t>
+            </w:r>
+            <w:proofErr w:type="spellStart"/>
+            <w:r>
+              <w:rPr>
+                <w:rFonts w:ascii="GDSTransportWebsite" w:hAnsi="GDSTransportWebsite"/>
+                <w:color w:val="0A0A0A"/>
+                <w:shd w:val="clear" w:color="auto" w:fill="FFFFFF"/>
+              </w:rPr>
+              <w:t>rr_</w:t>
+            </w:r>
+            <w:proofErr w:type="gramStart"/>
+            <w:r>
+              <w:rPr>
+                <w:rFonts w:ascii="GDSTransportWebsite" w:hAnsi="GDSTransportWebsite"/>
+                <w:color w:val="0A0A0A"/>
+                <w:shd w:val="clear" w:color="auto" w:fill="FFFFFF"/>
+              </w:rPr>
+              <w:t>experts.details</w:t>
+            </w:r>
+            <w:proofErr w:type="spellEnd"/>
+            <w:proofErr w:type="gramEnd"/>
+            <w:r>
+              <w:rPr>
+                <w:rFonts w:ascii="GDSTransportWebsite" w:hAnsi="GDSTransportWebsite"/>
+                <w:color w:val="0A0A0A"/>
+                <w:shd w:val="clear" w:color="auto" w:fill="FFFFFF"/>
+              </w:rPr>
+              <w:t>&gt;&gt;</w:t>
             </w:r>
           </w:p>
         </w:tc>
@@ -4248,7 +5399,23 @@
                 <w:rFonts w:ascii="GDSTransportWebsite" w:hAnsi="GDSTransportWebsite"/>
                 <w:color w:val="0A0A0A"/>
               </w:rPr>
-              <w:t>Expert &lt;&lt;$itemnum&gt;&gt;</w:t>
+              <w:t>Expert &lt;&lt;$</w:t>
+            </w:r>
+            <w:proofErr w:type="spellStart"/>
+            <w:r>
+              <w:rPr>
+                <w:rFonts w:ascii="GDSTransportWebsite" w:hAnsi="GDSTransportWebsite"/>
+                <w:color w:val="0A0A0A"/>
+              </w:rPr>
+              <w:t>itemnum</w:t>
+            </w:r>
+            <w:proofErr w:type="spellEnd"/>
+            <w:r>
+              <w:rPr>
+                <w:rFonts w:ascii="GDSTransportWebsite" w:hAnsi="GDSTransportWebsite"/>
+                <w:color w:val="0A0A0A"/>
+              </w:rPr>
+              <w:t>&gt;&gt;</w:t>
             </w:r>
           </w:p>
         </w:tc>
@@ -4325,8 +5492,25 @@
                 <w:rFonts w:ascii="GDSTransportWebsite" w:hAnsi="GDSTransportWebsite"/>
                 <w:color w:val="0A0A0A"/>
               </w:rPr>
-              <w:t>&lt;&lt;cs_{isBlank(</w:t>
-            </w:r>
+              <w:t>&lt;&lt;cs_{</w:t>
+            </w:r>
+            <w:proofErr w:type="spellStart"/>
+            <w:r>
+              <w:rPr>
+                <w:rFonts w:ascii="GDSTransportWebsite" w:hAnsi="GDSTransportWebsite"/>
+                <w:color w:val="0A0A0A"/>
+              </w:rPr>
+              <w:t>isBlank</w:t>
+            </w:r>
+            <w:proofErr w:type="spellEnd"/>
+            <w:r>
+              <w:rPr>
+                <w:rFonts w:ascii="GDSTransportWebsite" w:hAnsi="GDSTransportWebsite"/>
+                <w:color w:val="0A0A0A"/>
+              </w:rPr>
+              <w:t>(</w:t>
+            </w:r>
+            <w:proofErr w:type="spellStart"/>
             <w:r>
               <w:rPr>
                 <w:rFonts w:ascii="GDSTransportWebsite" w:hAnsi="GDSTransportWebsite"/>
@@ -4334,6 +5518,7 @@
               </w:rPr>
               <w:t>firstName</w:t>
             </w:r>
+            <w:proofErr w:type="spellEnd"/>
             <w:r>
               <w:rPr>
                 <w:rFonts w:ascii="GDSTransportWebsite" w:hAnsi="GDSTransportWebsite"/>
@@ -4341,6 +5526,7 @@
               </w:rPr>
               <w:t xml:space="preserve">)}&gt;&gt;Not Provided&lt;&lt;else&gt;&gt;&lt;&lt; </w:t>
             </w:r>
+            <w:proofErr w:type="spellStart"/>
             <w:r>
               <w:rPr>
                 <w:rFonts w:ascii="GDSTransportWebsite" w:hAnsi="GDSTransportWebsite"/>
@@ -4348,6 +5534,7 @@
               </w:rPr>
               <w:t>firstName</w:t>
             </w:r>
+            <w:proofErr w:type="spellEnd"/>
             <w:r>
               <w:rPr>
                 <w:rFonts w:ascii="GDSTransportWebsite" w:hAnsi="GDSTransportWebsite"/>
@@ -4360,7 +5547,23 @@
                 <w:rFonts w:ascii="GDSTransportWebsite" w:hAnsi="GDSTransportWebsite"/>
                 <w:color w:val="0A0A0A"/>
               </w:rPr>
-              <w:t xml:space="preserve"> &lt;&lt;lastName&gt;&gt;</w:t>
+              <w:t xml:space="preserve"> &lt;&lt;</w:t>
+            </w:r>
+            <w:proofErr w:type="spellStart"/>
+            <w:r>
+              <w:rPr>
+                <w:rFonts w:ascii="GDSTransportWebsite" w:hAnsi="GDSTransportWebsite"/>
+                <w:color w:val="0A0A0A"/>
+              </w:rPr>
+              <w:t>lastName</w:t>
+            </w:r>
+            <w:proofErr w:type="spellEnd"/>
+            <w:r>
+              <w:rPr>
+                <w:rFonts w:ascii="GDSTransportWebsite" w:hAnsi="GDSTransportWebsite"/>
+                <w:color w:val="0A0A0A"/>
+              </w:rPr>
+              <w:t>&gt;&gt;</w:t>
             </w:r>
             <w:r>
               <w:rPr>
@@ -4446,13 +5649,23 @@
               </w:rPr>
               <w:t>&lt;&lt;cs_{</w:t>
             </w:r>
-            <w:r>
-              <w:rPr>
-                <w:rFonts w:ascii="GDSTransportWebsite" w:hAnsi="GDSTransportWebsite"/>
-                <w:color w:val="0A0A0A"/>
-              </w:rPr>
-              <w:t>isBlank(</w:t>
-            </w:r>
+            <w:proofErr w:type="spellStart"/>
+            <w:r>
+              <w:rPr>
+                <w:rFonts w:ascii="GDSTransportWebsite" w:hAnsi="GDSTransportWebsite"/>
+                <w:color w:val="0A0A0A"/>
+              </w:rPr>
+              <w:t>isBlank</w:t>
+            </w:r>
+            <w:proofErr w:type="spellEnd"/>
+            <w:r>
+              <w:rPr>
+                <w:rFonts w:ascii="GDSTransportWebsite" w:hAnsi="GDSTransportWebsite"/>
+                <w:color w:val="0A0A0A"/>
+              </w:rPr>
+              <w:t>(</w:t>
+            </w:r>
+            <w:proofErr w:type="spellStart"/>
             <w:r>
               <w:rPr>
                 <w:rFonts w:ascii="GDSTransportWebsite" w:hAnsi="GDSTransportWebsite"/>
@@ -4460,6 +5673,7 @@
               </w:rPr>
               <w:t>phoneNumber</w:t>
             </w:r>
+            <w:proofErr w:type="spellEnd"/>
             <w:r>
               <w:rPr>
                 <w:rFonts w:ascii="GDSTransportWebsite" w:hAnsi="GDSTransportWebsite"/>
@@ -4486,7 +5700,23 @@
                 <w:rFonts w:ascii="GDSTransportWebsite" w:hAnsi="GDSTransportWebsite"/>
                 <w:color w:val="0A0A0A"/>
               </w:rPr>
-              <w:t>&lt;&lt;phoneNumber&gt;&gt;&lt;&lt;es_&gt;&gt;</w:t>
+              <w:t>&lt;&lt;</w:t>
+            </w:r>
+            <w:proofErr w:type="spellStart"/>
+            <w:r>
+              <w:rPr>
+                <w:rFonts w:ascii="GDSTransportWebsite" w:hAnsi="GDSTransportWebsite"/>
+                <w:color w:val="0A0A0A"/>
+              </w:rPr>
+              <w:t>phoneNumber</w:t>
+            </w:r>
+            <w:proofErr w:type="spellEnd"/>
+            <w:r>
+              <w:rPr>
+                <w:rFonts w:ascii="GDSTransportWebsite" w:hAnsi="GDSTransportWebsite"/>
+                <w:color w:val="0A0A0A"/>
+              </w:rPr>
+              <w:t>&gt;&gt;&lt;&lt;es_&gt;&gt;</w:t>
             </w:r>
           </w:p>
         </w:tc>
@@ -4563,7 +5793,55 @@
                 <w:rFonts w:ascii="GDSTransportWebsite" w:hAnsi="GDSTransportWebsite"/>
                 <w:color w:val="0A0A0A"/>
               </w:rPr>
-              <w:t>&lt;&lt;cs_{isBlank(emailAddress)}&gt;&gt;Not Provided&lt;&lt;else&gt;&gt;&lt;&lt;emailAddress&gt;&gt;&lt;&lt;es_&gt;&gt;</w:t>
+              <w:t>&lt;&lt;cs_{</w:t>
+            </w:r>
+            <w:proofErr w:type="spellStart"/>
+            <w:r>
+              <w:rPr>
+                <w:rFonts w:ascii="GDSTransportWebsite" w:hAnsi="GDSTransportWebsite"/>
+                <w:color w:val="0A0A0A"/>
+              </w:rPr>
+              <w:t>isBlank</w:t>
+            </w:r>
+            <w:proofErr w:type="spellEnd"/>
+            <w:r>
+              <w:rPr>
+                <w:rFonts w:ascii="GDSTransportWebsite" w:hAnsi="GDSTransportWebsite"/>
+                <w:color w:val="0A0A0A"/>
+              </w:rPr>
+              <w:t>(</w:t>
+            </w:r>
+            <w:proofErr w:type="spellStart"/>
+            <w:r>
+              <w:rPr>
+                <w:rFonts w:ascii="GDSTransportWebsite" w:hAnsi="GDSTransportWebsite"/>
+                <w:color w:val="0A0A0A"/>
+              </w:rPr>
+              <w:t>emailAddress</w:t>
+            </w:r>
+            <w:proofErr w:type="spellEnd"/>
+            <w:r>
+              <w:rPr>
+                <w:rFonts w:ascii="GDSTransportWebsite" w:hAnsi="GDSTransportWebsite"/>
+                <w:color w:val="0A0A0A"/>
+              </w:rPr>
+              <w:t>)}&gt;&gt;Not Provided&lt;&lt;else&gt;&gt;&lt;&lt;</w:t>
+            </w:r>
+            <w:proofErr w:type="spellStart"/>
+            <w:r>
+              <w:rPr>
+                <w:rFonts w:ascii="GDSTransportWebsite" w:hAnsi="GDSTransportWebsite"/>
+                <w:color w:val="0A0A0A"/>
+              </w:rPr>
+              <w:t>emailAddress</w:t>
+            </w:r>
+            <w:proofErr w:type="spellEnd"/>
+            <w:r>
+              <w:rPr>
+                <w:rFonts w:ascii="GDSTransportWebsite" w:hAnsi="GDSTransportWebsite"/>
+                <w:color w:val="0A0A0A"/>
+              </w:rPr>
+              <w:t>&gt;&gt;&lt;&lt;es_&gt;&gt;</w:t>
             </w:r>
           </w:p>
         </w:tc>
@@ -4640,7 +5918,55 @@
                 <w:rFonts w:ascii="GDSTransportWebsite" w:hAnsi="GDSTransportWebsite"/>
                 <w:color w:val="0A0A0A"/>
               </w:rPr>
-              <w:t>&lt;&lt;cs_{isBlank(fieldOfExpertise)}&gt;&gt;Not Provided&lt;&lt;else&gt;&gt;&lt;&lt;fieldOfExpertise&gt;&gt;&lt;&lt;es_&gt;&gt;</w:t>
+              <w:t>&lt;&lt;cs_{</w:t>
+            </w:r>
+            <w:proofErr w:type="spellStart"/>
+            <w:r>
+              <w:rPr>
+                <w:rFonts w:ascii="GDSTransportWebsite" w:hAnsi="GDSTransportWebsite"/>
+                <w:color w:val="0A0A0A"/>
+              </w:rPr>
+              <w:t>isBlank</w:t>
+            </w:r>
+            <w:proofErr w:type="spellEnd"/>
+            <w:r>
+              <w:rPr>
+                <w:rFonts w:ascii="GDSTransportWebsite" w:hAnsi="GDSTransportWebsite"/>
+                <w:color w:val="0A0A0A"/>
+              </w:rPr>
+              <w:t>(</w:t>
+            </w:r>
+            <w:proofErr w:type="spellStart"/>
+            <w:r>
+              <w:rPr>
+                <w:rFonts w:ascii="GDSTransportWebsite" w:hAnsi="GDSTransportWebsite"/>
+                <w:color w:val="0A0A0A"/>
+              </w:rPr>
+              <w:t>fieldOfExpertise</w:t>
+            </w:r>
+            <w:proofErr w:type="spellEnd"/>
+            <w:r>
+              <w:rPr>
+                <w:rFonts w:ascii="GDSTransportWebsite" w:hAnsi="GDSTransportWebsite"/>
+                <w:color w:val="0A0A0A"/>
+              </w:rPr>
+              <w:t>)}&gt;&gt;Not Provided&lt;&lt;else&gt;&gt;&lt;&lt;</w:t>
+            </w:r>
+            <w:proofErr w:type="spellStart"/>
+            <w:r>
+              <w:rPr>
+                <w:rFonts w:ascii="GDSTransportWebsite" w:hAnsi="GDSTransportWebsite"/>
+                <w:color w:val="0A0A0A"/>
+              </w:rPr>
+              <w:t>fieldOfExpertise</w:t>
+            </w:r>
+            <w:proofErr w:type="spellEnd"/>
+            <w:r>
+              <w:rPr>
+                <w:rFonts w:ascii="GDSTransportWebsite" w:hAnsi="GDSTransportWebsite"/>
+                <w:color w:val="0A0A0A"/>
+              </w:rPr>
+              <w:t>&gt;&gt;&lt;&lt;es_&gt;&gt;</w:t>
             </w:r>
           </w:p>
         </w:tc>
@@ -4678,8 +6004,20 @@
                 <w:color w:val="0A0A0A"/>
                 <w:shd w:val="clear" w:color="auto" w:fill="FFFFFF"/>
               </w:rPr>
-              <w:t>Why you need this expert</w:t>
-            </w:r>
+              <w:t xml:space="preserve">Why you need this </w:t>
+            </w:r>
+            <w:proofErr w:type="gramStart"/>
+            <w:r>
+              <w:rPr>
+                <w:rFonts w:ascii="GDSTransportWebsite" w:hAnsi="GDSTransportWebsite"/>
+                <w:b/>
+                <w:bCs/>
+                <w:color w:val="0A0A0A"/>
+                <w:shd w:val="clear" w:color="auto" w:fill="FFFFFF"/>
+              </w:rPr>
+              <w:t>expert</w:t>
+            </w:r>
+            <w:proofErr w:type="gramEnd"/>
           </w:p>
           <w:p>
             <w:pPr>
@@ -4720,7 +6058,55 @@
                 <w:rFonts w:ascii="GDSTransportWebsite" w:hAnsi="GDSTransportWebsite"/>
                 <w:color w:val="0A0A0A"/>
               </w:rPr>
-              <w:t>&lt;&lt;cs_{isBlank(whyRequired)}&gt;&gt;Not Provided&lt;&lt;else&gt;&gt;&lt;&lt;whyRequired&gt;&gt;&lt;&lt;es_&gt;&gt;</w:t>
+              <w:t>&lt;&lt;cs_{</w:t>
+            </w:r>
+            <w:proofErr w:type="spellStart"/>
+            <w:r>
+              <w:rPr>
+                <w:rFonts w:ascii="GDSTransportWebsite" w:hAnsi="GDSTransportWebsite"/>
+                <w:color w:val="0A0A0A"/>
+              </w:rPr>
+              <w:t>isBlank</w:t>
+            </w:r>
+            <w:proofErr w:type="spellEnd"/>
+            <w:r>
+              <w:rPr>
+                <w:rFonts w:ascii="GDSTransportWebsite" w:hAnsi="GDSTransportWebsite"/>
+                <w:color w:val="0A0A0A"/>
+              </w:rPr>
+              <w:t>(</w:t>
+            </w:r>
+            <w:proofErr w:type="spellStart"/>
+            <w:r>
+              <w:rPr>
+                <w:rFonts w:ascii="GDSTransportWebsite" w:hAnsi="GDSTransportWebsite"/>
+                <w:color w:val="0A0A0A"/>
+              </w:rPr>
+              <w:t>whyRequired</w:t>
+            </w:r>
+            <w:proofErr w:type="spellEnd"/>
+            <w:r>
+              <w:rPr>
+                <w:rFonts w:ascii="GDSTransportWebsite" w:hAnsi="GDSTransportWebsite"/>
+                <w:color w:val="0A0A0A"/>
+              </w:rPr>
+              <w:t>)}&gt;&gt;Not Provided&lt;&lt;else&gt;&gt;&lt;&lt;</w:t>
+            </w:r>
+            <w:proofErr w:type="spellStart"/>
+            <w:r>
+              <w:rPr>
+                <w:rFonts w:ascii="GDSTransportWebsite" w:hAnsi="GDSTransportWebsite"/>
+                <w:color w:val="0A0A0A"/>
+              </w:rPr>
+              <w:t>whyRequired</w:t>
+            </w:r>
+            <w:proofErr w:type="spellEnd"/>
+            <w:r>
+              <w:rPr>
+                <w:rFonts w:ascii="GDSTransportWebsite" w:hAnsi="GDSTransportWebsite"/>
+                <w:color w:val="0A0A0A"/>
+              </w:rPr>
+              <w:t>&gt;&gt;&lt;&lt;es_&gt;&gt;</w:t>
             </w:r>
           </w:p>
         </w:tc>
@@ -4800,7 +6186,55 @@
                 <w:rFonts w:ascii="GDSTransportWebsite" w:hAnsi="GDSTransportWebsite"/>
                 <w:color w:val="0A0A0A"/>
               </w:rPr>
-              <w:t>&lt;&lt;cs_{isBlank(formattedCost)}&gt;&gt;Not Provided&lt;&lt;else&gt;&gt;&lt;&lt;formattedCost&gt;&gt;&lt;&lt;es_&gt;&gt;</w:t>
+              <w:t>&lt;&lt;cs_{</w:t>
+            </w:r>
+            <w:proofErr w:type="spellStart"/>
+            <w:r>
+              <w:rPr>
+                <w:rFonts w:ascii="GDSTransportWebsite" w:hAnsi="GDSTransportWebsite"/>
+                <w:color w:val="0A0A0A"/>
+              </w:rPr>
+              <w:t>isBlank</w:t>
+            </w:r>
+            <w:proofErr w:type="spellEnd"/>
+            <w:r>
+              <w:rPr>
+                <w:rFonts w:ascii="GDSTransportWebsite" w:hAnsi="GDSTransportWebsite"/>
+                <w:color w:val="0A0A0A"/>
+              </w:rPr>
+              <w:t>(</w:t>
+            </w:r>
+            <w:proofErr w:type="spellStart"/>
+            <w:r>
+              <w:rPr>
+                <w:rFonts w:ascii="GDSTransportWebsite" w:hAnsi="GDSTransportWebsite"/>
+                <w:color w:val="0A0A0A"/>
+              </w:rPr>
+              <w:t>formattedCost</w:t>
+            </w:r>
+            <w:proofErr w:type="spellEnd"/>
+            <w:r>
+              <w:rPr>
+                <w:rFonts w:ascii="GDSTransportWebsite" w:hAnsi="GDSTransportWebsite"/>
+                <w:color w:val="0A0A0A"/>
+              </w:rPr>
+              <w:t>)}&gt;&gt;Not Provided&lt;&lt;else&gt;&gt;&lt;&lt;</w:t>
+            </w:r>
+            <w:proofErr w:type="spellStart"/>
+            <w:r>
+              <w:rPr>
+                <w:rFonts w:ascii="GDSTransportWebsite" w:hAnsi="GDSTransportWebsite"/>
+                <w:color w:val="0A0A0A"/>
+              </w:rPr>
+              <w:t>formattedCost</w:t>
+            </w:r>
+            <w:proofErr w:type="spellEnd"/>
+            <w:r>
+              <w:rPr>
+                <w:rFonts w:ascii="GDSTransportWebsite" w:hAnsi="GDSTransportWebsite"/>
+                <w:color w:val="0A0A0A"/>
+              </w:rPr>
+              <w:t>&gt;&gt;&lt;&lt;es_&gt;&gt;</w:t>
             </w:r>
           </w:p>
         </w:tc>
@@ -4832,7 +6266,35 @@
                 <w:color w:val="0A0A0A"/>
                 <w:shd w:val="clear" w:color="auto" w:fill="FFFFFF"/>
               </w:rPr>
-              <w:t>&lt;&lt;er_experts.details&gt;&gt;</w:t>
+              <w:t>&lt;&lt;</w:t>
+            </w:r>
+            <w:proofErr w:type="spellStart"/>
+            <w:r>
+              <w:rPr>
+                <w:rFonts w:ascii="GDSTransportWebsite" w:hAnsi="GDSTransportWebsite"/>
+                <w:color w:val="0A0A0A"/>
+                <w:shd w:val="clear" w:color="auto" w:fill="FFFFFF"/>
+              </w:rPr>
+              <w:t>er_</w:t>
+            </w:r>
+            <w:proofErr w:type="gramStart"/>
+            <w:r>
+              <w:rPr>
+                <w:rFonts w:ascii="GDSTransportWebsite" w:hAnsi="GDSTransportWebsite"/>
+                <w:color w:val="0A0A0A"/>
+                <w:shd w:val="clear" w:color="auto" w:fill="FFFFFF"/>
+              </w:rPr>
+              <w:t>experts.details</w:t>
+            </w:r>
+            <w:proofErr w:type="spellEnd"/>
+            <w:proofErr w:type="gramEnd"/>
+            <w:r>
+              <w:rPr>
+                <w:rFonts w:ascii="GDSTransportWebsite" w:hAnsi="GDSTransportWebsite"/>
+                <w:color w:val="0A0A0A"/>
+                <w:shd w:val="clear" w:color="auto" w:fill="FFFFFF"/>
+              </w:rPr>
+              <w:t>&gt;&gt;</w:t>
             </w:r>
           </w:p>
         </w:tc>
@@ -4879,6 +6341,7 @@
         </w:rPr>
         <w:t xml:space="preserve"> </w:t>
       </w:r>
+      <w:proofErr w:type="gramStart"/>
       <w:r>
         <w:rPr>
           <w:rFonts w:ascii="GDSTransportWebsite" w:hAnsi="GDSTransportWebsite"/>
@@ -4891,7 +6354,15 @@
           <w:rFonts w:ascii="GDSTransportWebsite" w:hAnsi="GDSTransportWebsite"/>
           <w:color w:val="0A0A0A"/>
         </w:rPr>
-        <w:t xml:space="preserve"> lipExperts</w:t>
+        <w:t xml:space="preserve"> </w:t>
+      </w:r>
+      <w:proofErr w:type="spellStart"/>
+      <w:r>
+        <w:rPr>
+          <w:rFonts w:ascii="GDSTransportWebsite" w:hAnsi="GDSTransportWebsite"/>
+          <w:color w:val="0A0A0A"/>
+        </w:rPr>
+        <w:t>lipExperts</w:t>
       </w:r>
       <w:r>
         <w:rPr>
@@ -4900,6 +6371,8 @@
         </w:rPr>
         <w:t>.caseNeedsAnExpert</w:t>
       </w:r>
+      <w:proofErr w:type="spellEnd"/>
+      <w:proofErr w:type="gramEnd"/>
       <w:r>
         <w:rPr>
           <w:rFonts w:ascii="GDSTransportWebsite" w:hAnsi="GDSTransportWebsite"/>
@@ -5002,7 +6475,15 @@
                 <w:rFonts w:ascii="GDSTransportWebsite" w:hAnsi="GDSTransportWebsite"/>
                 <w:color w:val="0A0A0A"/>
               </w:rPr>
-              <w:t xml:space="preserve"> lipExperts</w:t>
+              <w:t xml:space="preserve"> </w:t>
+            </w:r>
+            <w:proofErr w:type="spellStart"/>
+            <w:r>
+              <w:rPr>
+                <w:rFonts w:ascii="GDSTransportWebsite" w:hAnsi="GDSTransportWebsite"/>
+                <w:color w:val="0A0A0A"/>
+              </w:rPr>
+              <w:t>lipExperts</w:t>
             </w:r>
             <w:r>
               <w:rPr>
@@ -5018,6 +6499,7 @@
               </w:rPr>
               <w:t>expertReportRequired</w:t>
             </w:r>
+            <w:proofErr w:type="spellEnd"/>
             <w:r>
               <w:rPr>
                 <w:rFonts w:ascii="GDSTransportWebsite" w:hAnsi="GDSTransportWebsite"/>
@@ -5042,14 +6524,30 @@
           <w:rFonts w:ascii="GDSTransportWebsite" w:hAnsi="GDSTransportWebsite"/>
           <w:color w:val="0A0A0A"/>
         </w:rPr>
-        <w:t>&lt;&lt;cs_{</w:t>
+        <w:t>&lt;&lt;cs</w:t>
+      </w:r>
+      <w:proofErr w:type="gramStart"/>
+      <w:r>
+        <w:rPr>
+          <w:rFonts w:ascii="GDSTransportWebsite" w:hAnsi="GDSTransportWebsite"/>
+          <w:color w:val="0A0A0A"/>
+        </w:rPr>
+        <w:t>_{</w:t>
       </w:r>
       <w:r>
         <w:rPr>
           <w:rFonts w:ascii="GDSTransportWebsite" w:hAnsi="GDSTransportWebsite"/>
           <w:color w:val="0A0A0A"/>
         </w:rPr>
-        <w:t xml:space="preserve"> lipExperts</w:t>
+        <w:t xml:space="preserve"> </w:t>
+      </w:r>
+      <w:proofErr w:type="spellStart"/>
+      <w:r>
+        <w:rPr>
+          <w:rFonts w:ascii="GDSTransportWebsite" w:hAnsi="GDSTransportWebsite"/>
+          <w:color w:val="0A0A0A"/>
+        </w:rPr>
+        <w:t>lipExperts</w:t>
       </w:r>
       <w:r>
         <w:rPr>
@@ -5065,6 +6563,8 @@
         </w:rPr>
         <w:t>expertReportRequired</w:t>
       </w:r>
+      <w:proofErr w:type="spellEnd"/>
+      <w:proofErr w:type="gramEnd"/>
       <w:r>
         <w:rPr>
           <w:rFonts w:ascii="GDSTransportWebsite" w:hAnsi="GDSTransportWebsite"/>
@@ -5135,7 +6635,25 @@
                 <w:color w:val="0A0A0A"/>
                 <w:shd w:val="clear" w:color="auto" w:fill="FFFFFF"/>
               </w:rPr>
-              <w:t>&lt;&lt;rr_</w:t>
+              <w:t>&lt;&lt;</w:t>
+            </w:r>
+            <w:proofErr w:type="spellStart"/>
+            <w:r>
+              <w:rPr>
+                <w:rFonts w:ascii="GDSTransportWebsite" w:hAnsi="GDSTransportWebsite"/>
+                <w:color w:val="0A0A0A"/>
+                <w:shd w:val="clear" w:color="auto" w:fill="FFFFFF"/>
+              </w:rPr>
+              <w:t>rr</w:t>
+            </w:r>
+            <w:proofErr w:type="spellEnd"/>
+            <w:r>
+              <w:rPr>
+                <w:rFonts w:ascii="GDSTransportWebsite" w:hAnsi="GDSTransportWebsite"/>
+                <w:color w:val="0A0A0A"/>
+                <w:shd w:val="clear" w:color="auto" w:fill="FFFFFF"/>
+              </w:rPr>
+              <w:t>_</w:t>
             </w:r>
             <w:r>
               <w:rPr>
@@ -5144,6 +6662,7 @@
               </w:rPr>
               <w:t xml:space="preserve"> </w:t>
             </w:r>
+            <w:proofErr w:type="spellStart"/>
             <w:r>
               <w:rPr>
                 <w:rFonts w:ascii="GDSTransportWebsite" w:hAnsi="GDSTransportWebsite"/>
@@ -5167,6 +6686,7 @@
               </w:rPr>
               <w:t>details</w:t>
             </w:r>
+            <w:proofErr w:type="spellEnd"/>
             <w:r>
               <w:rPr>
                 <w:rFonts w:ascii="GDSTransportWebsite" w:hAnsi="GDSTransportWebsite"/>
@@ -5206,7 +6726,23 @@
                 <w:rFonts w:ascii="GDSTransportWebsite" w:hAnsi="GDSTransportWebsite"/>
                 <w:color w:val="0A0A0A"/>
               </w:rPr>
-              <w:t>Report &lt;&lt;$itemnum&gt;&gt;</w:t>
+              <w:t>Report &lt;&lt;$</w:t>
+            </w:r>
+            <w:proofErr w:type="spellStart"/>
+            <w:r>
+              <w:rPr>
+                <w:rFonts w:ascii="GDSTransportWebsite" w:hAnsi="GDSTransportWebsite"/>
+                <w:color w:val="0A0A0A"/>
+              </w:rPr>
+              <w:t>itemnum</w:t>
+            </w:r>
+            <w:proofErr w:type="spellEnd"/>
+            <w:r>
+              <w:rPr>
+                <w:rFonts w:ascii="GDSTransportWebsite" w:hAnsi="GDSTransportWebsite"/>
+                <w:color w:val="0A0A0A"/>
+              </w:rPr>
+              <w:t>&gt;&gt;</w:t>
             </w:r>
           </w:p>
         </w:tc>
@@ -5285,6 +6821,7 @@
               </w:rPr>
               <w:t>&lt;&lt;</w:t>
             </w:r>
+            <w:proofErr w:type="spellStart"/>
             <w:r>
               <w:rPr>
                 <w:rFonts w:ascii="GDSTransportWebsite" w:hAnsi="GDSTransportWebsite"/>
@@ -5292,6 +6829,7 @@
               </w:rPr>
               <w:t>expertName</w:t>
             </w:r>
+            <w:proofErr w:type="spellEnd"/>
             <w:r>
               <w:rPr>
                 <w:rFonts w:ascii="GDSTransportWebsite" w:hAnsi="GDSTransportWebsite"/>
@@ -5364,6 +6902,7 @@
               </w:rPr>
               <w:t>&lt;&lt;</w:t>
             </w:r>
+            <w:proofErr w:type="spellStart"/>
             <w:r>
               <w:rPr>
                 <w:rFonts w:ascii="GDSTransportWebsite" w:hAnsi="GDSTransportWebsite"/>
@@ -5371,6 +6910,7 @@
               </w:rPr>
               <w:t>reportDate</w:t>
             </w:r>
+            <w:proofErr w:type="spellEnd"/>
             <w:r>
               <w:rPr>
                 <w:rFonts w:ascii="GDSTransportWebsite" w:hAnsi="GDSTransportWebsite"/>
@@ -5419,6 +6959,7 @@
               </w:rPr>
               <w:t xml:space="preserve"> </w:t>
             </w:r>
+            <w:proofErr w:type="spellStart"/>
             <w:r>
               <w:rPr>
                 <w:rFonts w:ascii="GDSTransportWebsite" w:hAnsi="GDSTransportWebsite"/>
@@ -5442,6 +6983,7 @@
               </w:rPr>
               <w:t>details</w:t>
             </w:r>
+            <w:proofErr w:type="spellEnd"/>
             <w:r>
               <w:rPr>
                 <w:rFonts w:ascii="GDSTransportWebsite" w:hAnsi="GDSTransportWebsite"/>
@@ -5606,7 +7148,25 @@
                       <w:rFonts w:ascii="GDSTransportWebsite" w:hAnsi="GDSTransportWebsite"/>
                       <w:color w:val="0A0A0A"/>
                     </w:rPr>
-                    <w:t xml:space="preserve"> experts.expertRequired </w:t>
+                    <w:t xml:space="preserve"> </w:t>
+                  </w:r>
+                  <w:proofErr w:type="spellStart"/>
+                  <w:proofErr w:type="gramStart"/>
+                  <w:r>
+                    <w:rPr>
+                      <w:rFonts w:ascii="GDSTransportWebsite" w:hAnsi="GDSTransportWebsite"/>
+                      <w:color w:val="0A0A0A"/>
+                    </w:rPr>
+                    <w:t>experts.expertRequired</w:t>
+                  </w:r>
+                  <w:proofErr w:type="spellEnd"/>
+                  <w:proofErr w:type="gramEnd"/>
+                  <w:r>
+                    <w:rPr>
+                      <w:rFonts w:ascii="GDSTransportWebsite" w:hAnsi="GDSTransportWebsite"/>
+                      <w:color w:val="0A0A0A"/>
+                    </w:rPr>
+                    <w:t xml:space="preserve"> </w:t>
                   </w:r>
                   <w:r>
                     <w:rPr>
@@ -5680,12 +7240,23 @@
                     </w:rPr>
                     <w:t>&lt;&lt;</w:t>
                   </w:r>
+                  <w:proofErr w:type="spellStart"/>
+                  <w:proofErr w:type="gramStart"/>
                   <w:r>
                     <w:rPr>
                       <w:rFonts w:ascii="GDSTransportWebsite" w:hAnsi="GDSTransportWebsite"/>
                       <w:color w:val="0A0A0A"/>
                     </w:rPr>
-                    <w:t>experts.expertRequired&gt;&gt;</w:t>
+                    <w:t>experts.expertRequired</w:t>
+                  </w:r>
+                  <w:proofErr w:type="spellEnd"/>
+                  <w:proofErr w:type="gramEnd"/>
+                  <w:r>
+                    <w:rPr>
+                      <w:rFonts w:ascii="GDSTransportWebsite" w:hAnsi="GDSTransportWebsite"/>
+                      <w:color w:val="0A0A0A"/>
+                    </w:rPr>
+                    <w:t>&gt;&gt;</w:t>
                   </w:r>
                 </w:p>
               </w:tc>
@@ -5756,6 +7327,7 @@
                   <w:r>
                     <w:t xml:space="preserve"> </w:t>
                   </w:r>
+                  <w:proofErr w:type="spellStart"/>
                   <w:r>
                     <w:rPr>
                       <w:rFonts w:ascii="GDSTransportWebsite" w:hAnsi="GDSTransportWebsite"/>
@@ -5778,6 +7350,7 @@
                     </w:rPr>
                     <w:t>expertCanStillExamineDetails</w:t>
                   </w:r>
+                  <w:proofErr w:type="spellEnd"/>
                   <w:r>
                     <w:rPr>
                       <w:rFonts w:ascii="GDSTransportWebsite" w:hAnsi="GDSTransportWebsite"/>
@@ -5828,7 +7401,35 @@
                 <w:shd w:val="clear" w:color="auto" w:fill="FFFFFF"/>
               </w:rPr>
               <w:lastRenderedPageBreak/>
-              <w:t>&lt;&lt;rr_experts.details&gt;&gt;</w:t>
+              <w:t>&lt;&lt;</w:t>
+            </w:r>
+            <w:proofErr w:type="spellStart"/>
+            <w:r>
+              <w:rPr>
+                <w:rFonts w:ascii="GDSTransportWebsite" w:hAnsi="GDSTransportWebsite"/>
+                <w:color w:val="0A0A0A"/>
+                <w:shd w:val="clear" w:color="auto" w:fill="FFFFFF"/>
+              </w:rPr>
+              <w:t>rr_</w:t>
+            </w:r>
+            <w:proofErr w:type="gramStart"/>
+            <w:r>
+              <w:rPr>
+                <w:rFonts w:ascii="GDSTransportWebsite" w:hAnsi="GDSTransportWebsite"/>
+                <w:color w:val="0A0A0A"/>
+                <w:shd w:val="clear" w:color="auto" w:fill="FFFFFF"/>
+              </w:rPr>
+              <w:t>experts.details</w:t>
+            </w:r>
+            <w:proofErr w:type="spellEnd"/>
+            <w:proofErr w:type="gramEnd"/>
+            <w:r>
+              <w:rPr>
+                <w:rFonts w:ascii="GDSTransportWebsite" w:hAnsi="GDSTransportWebsite"/>
+                <w:color w:val="0A0A0A"/>
+                <w:shd w:val="clear" w:color="auto" w:fill="FFFFFF"/>
+              </w:rPr>
+              <w:t>&gt;&gt;</w:t>
             </w:r>
           </w:p>
         </w:tc>
@@ -5861,7 +7462,23 @@
                 <w:rFonts w:ascii="GDSTransportWebsite" w:hAnsi="GDSTransportWebsite"/>
                 <w:color w:val="0A0A0A"/>
               </w:rPr>
-              <w:t>Expert &lt;&lt;$itemnum&gt;&gt;</w:t>
+              <w:t>Expert &lt;&lt;$</w:t>
+            </w:r>
+            <w:proofErr w:type="spellStart"/>
+            <w:r>
+              <w:rPr>
+                <w:rFonts w:ascii="GDSTransportWebsite" w:hAnsi="GDSTransportWebsite"/>
+                <w:color w:val="0A0A0A"/>
+              </w:rPr>
+              <w:t>itemnum</w:t>
+            </w:r>
+            <w:proofErr w:type="spellEnd"/>
+            <w:r>
+              <w:rPr>
+                <w:rFonts w:ascii="GDSTransportWebsite" w:hAnsi="GDSTransportWebsite"/>
+                <w:color w:val="0A0A0A"/>
+              </w:rPr>
+              <w:t>&gt;&gt;</w:t>
             </w:r>
           </w:p>
         </w:tc>
@@ -5939,7 +7556,71 @@
                 <w:rFonts w:ascii="GDSTransportWebsite" w:hAnsi="GDSTransportWebsite"/>
                 <w:color w:val="0A0A0A"/>
               </w:rPr>
-              <w:t>&lt;&lt;cs_{isBlank(firstName)}&gt;&gt;Not Provided&lt;&lt;else&gt;&gt;&lt;&lt; firstName&gt;&gt; &lt;&lt;lastName&gt;&gt;&lt;&lt;es_&gt;&gt;</w:t>
+              <w:t>&lt;&lt;cs_{</w:t>
+            </w:r>
+            <w:proofErr w:type="spellStart"/>
+            <w:r>
+              <w:rPr>
+                <w:rFonts w:ascii="GDSTransportWebsite" w:hAnsi="GDSTransportWebsite"/>
+                <w:color w:val="0A0A0A"/>
+              </w:rPr>
+              <w:t>isBlank</w:t>
+            </w:r>
+            <w:proofErr w:type="spellEnd"/>
+            <w:r>
+              <w:rPr>
+                <w:rFonts w:ascii="GDSTransportWebsite" w:hAnsi="GDSTransportWebsite"/>
+                <w:color w:val="0A0A0A"/>
+              </w:rPr>
+              <w:t>(</w:t>
+            </w:r>
+            <w:proofErr w:type="spellStart"/>
+            <w:r>
+              <w:rPr>
+                <w:rFonts w:ascii="GDSTransportWebsite" w:hAnsi="GDSTransportWebsite"/>
+                <w:color w:val="0A0A0A"/>
+              </w:rPr>
+              <w:t>firstName</w:t>
+            </w:r>
+            <w:proofErr w:type="spellEnd"/>
+            <w:r>
+              <w:rPr>
+                <w:rFonts w:ascii="GDSTransportWebsite" w:hAnsi="GDSTransportWebsite"/>
+                <w:color w:val="0A0A0A"/>
+              </w:rPr>
+              <w:t xml:space="preserve">)}&gt;&gt;Not Provided&lt;&lt;else&gt;&gt;&lt;&lt; </w:t>
+            </w:r>
+            <w:proofErr w:type="spellStart"/>
+            <w:r>
+              <w:rPr>
+                <w:rFonts w:ascii="GDSTransportWebsite" w:hAnsi="GDSTransportWebsite"/>
+                <w:color w:val="0A0A0A"/>
+              </w:rPr>
+              <w:t>firstName</w:t>
+            </w:r>
+            <w:proofErr w:type="spellEnd"/>
+            <w:r>
+              <w:rPr>
+                <w:rFonts w:ascii="GDSTransportWebsite" w:hAnsi="GDSTransportWebsite"/>
+                <w:color w:val="0A0A0A"/>
+              </w:rPr>
+              <w:t>&gt;&gt; &lt;&lt;</w:t>
+            </w:r>
+            <w:proofErr w:type="spellStart"/>
+            <w:r>
+              <w:rPr>
+                <w:rFonts w:ascii="GDSTransportWebsite" w:hAnsi="GDSTransportWebsite"/>
+                <w:color w:val="0A0A0A"/>
+              </w:rPr>
+              <w:t>lastName</w:t>
+            </w:r>
+            <w:proofErr w:type="spellEnd"/>
+            <w:r>
+              <w:rPr>
+                <w:rFonts w:ascii="GDSTransportWebsite" w:hAnsi="GDSTransportWebsite"/>
+                <w:color w:val="0A0A0A"/>
+              </w:rPr>
+              <w:t>&gt;&gt;&lt;&lt;es_&gt;&gt;</w:t>
             </w:r>
           </w:p>
         </w:tc>
@@ -6017,7 +7698,55 @@
                 <w:rFonts w:ascii="GDSTransportWebsite" w:hAnsi="GDSTransportWebsite"/>
                 <w:color w:val="0A0A0A"/>
               </w:rPr>
-              <w:t>&lt;&lt;cs_{isBlank(phoneNumber)}&gt;&gt;Not Provided&lt;&lt;else&gt;&gt;&lt;&lt;phoneNumber&gt;&gt;&lt;&lt;es_&gt;&gt;</w:t>
+              <w:t>&lt;&lt;cs_{</w:t>
+            </w:r>
+            <w:proofErr w:type="spellStart"/>
+            <w:r>
+              <w:rPr>
+                <w:rFonts w:ascii="GDSTransportWebsite" w:hAnsi="GDSTransportWebsite"/>
+                <w:color w:val="0A0A0A"/>
+              </w:rPr>
+              <w:t>isBlank</w:t>
+            </w:r>
+            <w:proofErr w:type="spellEnd"/>
+            <w:r>
+              <w:rPr>
+                <w:rFonts w:ascii="GDSTransportWebsite" w:hAnsi="GDSTransportWebsite"/>
+                <w:color w:val="0A0A0A"/>
+              </w:rPr>
+              <w:t>(</w:t>
+            </w:r>
+            <w:proofErr w:type="spellStart"/>
+            <w:r>
+              <w:rPr>
+                <w:rFonts w:ascii="GDSTransportWebsite" w:hAnsi="GDSTransportWebsite"/>
+                <w:color w:val="0A0A0A"/>
+              </w:rPr>
+              <w:t>phoneNumber</w:t>
+            </w:r>
+            <w:proofErr w:type="spellEnd"/>
+            <w:r>
+              <w:rPr>
+                <w:rFonts w:ascii="GDSTransportWebsite" w:hAnsi="GDSTransportWebsite"/>
+                <w:color w:val="0A0A0A"/>
+              </w:rPr>
+              <w:t>)}&gt;&gt;Not Provided&lt;&lt;else&gt;&gt;&lt;&lt;</w:t>
+            </w:r>
+            <w:proofErr w:type="spellStart"/>
+            <w:r>
+              <w:rPr>
+                <w:rFonts w:ascii="GDSTransportWebsite" w:hAnsi="GDSTransportWebsite"/>
+                <w:color w:val="0A0A0A"/>
+              </w:rPr>
+              <w:t>phoneNumber</w:t>
+            </w:r>
+            <w:proofErr w:type="spellEnd"/>
+            <w:r>
+              <w:rPr>
+                <w:rFonts w:ascii="GDSTransportWebsite" w:hAnsi="GDSTransportWebsite"/>
+                <w:color w:val="0A0A0A"/>
+              </w:rPr>
+              <w:t>&gt;&gt;&lt;&lt;es_&gt;&gt;</w:t>
             </w:r>
           </w:p>
         </w:tc>
@@ -6094,7 +7823,55 @@
                 <w:rFonts w:ascii="GDSTransportWebsite" w:hAnsi="GDSTransportWebsite"/>
                 <w:color w:val="0A0A0A"/>
               </w:rPr>
-              <w:t>&lt;&lt;cs_{isBlank(emailAddress)}&gt;&gt;Not Provided&lt;&lt;else&gt;&gt;&lt;&lt;emailAddress&gt;&gt;&lt;&lt;es_&gt;&gt;</w:t>
+              <w:t>&lt;&lt;cs_{</w:t>
+            </w:r>
+            <w:proofErr w:type="spellStart"/>
+            <w:r>
+              <w:rPr>
+                <w:rFonts w:ascii="GDSTransportWebsite" w:hAnsi="GDSTransportWebsite"/>
+                <w:color w:val="0A0A0A"/>
+              </w:rPr>
+              <w:t>isBlank</w:t>
+            </w:r>
+            <w:proofErr w:type="spellEnd"/>
+            <w:r>
+              <w:rPr>
+                <w:rFonts w:ascii="GDSTransportWebsite" w:hAnsi="GDSTransportWebsite"/>
+                <w:color w:val="0A0A0A"/>
+              </w:rPr>
+              <w:t>(</w:t>
+            </w:r>
+            <w:proofErr w:type="spellStart"/>
+            <w:r>
+              <w:rPr>
+                <w:rFonts w:ascii="GDSTransportWebsite" w:hAnsi="GDSTransportWebsite"/>
+                <w:color w:val="0A0A0A"/>
+              </w:rPr>
+              <w:t>emailAddress</w:t>
+            </w:r>
+            <w:proofErr w:type="spellEnd"/>
+            <w:r>
+              <w:rPr>
+                <w:rFonts w:ascii="GDSTransportWebsite" w:hAnsi="GDSTransportWebsite"/>
+                <w:color w:val="0A0A0A"/>
+              </w:rPr>
+              <w:t>)}&gt;&gt;Not Provided&lt;&lt;else&gt;&gt;&lt;&lt;</w:t>
+            </w:r>
+            <w:proofErr w:type="spellStart"/>
+            <w:r>
+              <w:rPr>
+                <w:rFonts w:ascii="GDSTransportWebsite" w:hAnsi="GDSTransportWebsite"/>
+                <w:color w:val="0A0A0A"/>
+              </w:rPr>
+              <w:t>emailAddress</w:t>
+            </w:r>
+            <w:proofErr w:type="spellEnd"/>
+            <w:r>
+              <w:rPr>
+                <w:rFonts w:ascii="GDSTransportWebsite" w:hAnsi="GDSTransportWebsite"/>
+                <w:color w:val="0A0A0A"/>
+              </w:rPr>
+              <w:t>&gt;&gt;&lt;&lt;es_&gt;&gt;</w:t>
             </w:r>
           </w:p>
         </w:tc>
@@ -6171,7 +7948,55 @@
                 <w:rFonts w:ascii="GDSTransportWebsite" w:hAnsi="GDSTransportWebsite"/>
                 <w:color w:val="0A0A0A"/>
               </w:rPr>
-              <w:t>&lt;&lt;cs_{isBlank(fieldOfExpertise)}&gt;&gt;Not Provided&lt;&lt;else&gt;&gt;&lt;&lt;fieldOfExpertise&gt;&gt;&lt;&lt;es_&gt;&gt;</w:t>
+              <w:t>&lt;&lt;cs_{</w:t>
+            </w:r>
+            <w:proofErr w:type="spellStart"/>
+            <w:r>
+              <w:rPr>
+                <w:rFonts w:ascii="GDSTransportWebsite" w:hAnsi="GDSTransportWebsite"/>
+                <w:color w:val="0A0A0A"/>
+              </w:rPr>
+              <w:t>isBlank</w:t>
+            </w:r>
+            <w:proofErr w:type="spellEnd"/>
+            <w:r>
+              <w:rPr>
+                <w:rFonts w:ascii="GDSTransportWebsite" w:hAnsi="GDSTransportWebsite"/>
+                <w:color w:val="0A0A0A"/>
+              </w:rPr>
+              <w:t>(</w:t>
+            </w:r>
+            <w:proofErr w:type="spellStart"/>
+            <w:r>
+              <w:rPr>
+                <w:rFonts w:ascii="GDSTransportWebsite" w:hAnsi="GDSTransportWebsite"/>
+                <w:color w:val="0A0A0A"/>
+              </w:rPr>
+              <w:t>fieldOfExpertise</w:t>
+            </w:r>
+            <w:proofErr w:type="spellEnd"/>
+            <w:r>
+              <w:rPr>
+                <w:rFonts w:ascii="GDSTransportWebsite" w:hAnsi="GDSTransportWebsite"/>
+                <w:color w:val="0A0A0A"/>
+              </w:rPr>
+              <w:t>)}&gt;&gt;Not Provided&lt;&lt;else&gt;&gt;&lt;&lt;</w:t>
+            </w:r>
+            <w:proofErr w:type="spellStart"/>
+            <w:r>
+              <w:rPr>
+                <w:rFonts w:ascii="GDSTransportWebsite" w:hAnsi="GDSTransportWebsite"/>
+                <w:color w:val="0A0A0A"/>
+              </w:rPr>
+              <w:t>fieldOfExpertise</w:t>
+            </w:r>
+            <w:proofErr w:type="spellEnd"/>
+            <w:r>
+              <w:rPr>
+                <w:rFonts w:ascii="GDSTransportWebsite" w:hAnsi="GDSTransportWebsite"/>
+                <w:color w:val="0A0A0A"/>
+              </w:rPr>
+              <w:t>&gt;&gt;&lt;&lt;es_&gt;&gt;</w:t>
             </w:r>
           </w:p>
         </w:tc>
@@ -6209,8 +8034,20 @@
                 <w:color w:val="0A0A0A"/>
                 <w:shd w:val="clear" w:color="auto" w:fill="FFFFFF"/>
               </w:rPr>
-              <w:t>Why you need this expert</w:t>
-            </w:r>
+              <w:t xml:space="preserve">Why you need this </w:t>
+            </w:r>
+            <w:proofErr w:type="gramStart"/>
+            <w:r>
+              <w:rPr>
+                <w:rFonts w:ascii="GDSTransportWebsite" w:hAnsi="GDSTransportWebsite"/>
+                <w:b/>
+                <w:bCs/>
+                <w:color w:val="0A0A0A"/>
+                <w:shd w:val="clear" w:color="auto" w:fill="FFFFFF"/>
+              </w:rPr>
+              <w:t>expert</w:t>
+            </w:r>
+            <w:proofErr w:type="gramEnd"/>
           </w:p>
           <w:p>
             <w:pPr>
@@ -6251,7 +8088,55 @@
                 <w:rFonts w:ascii="GDSTransportWebsite" w:hAnsi="GDSTransportWebsite"/>
                 <w:color w:val="0A0A0A"/>
               </w:rPr>
-              <w:t>&lt;&lt;cs_{isBlank(whyRequired)}&gt;&gt;Not Provided&lt;&lt;else&gt;&gt;&lt;&lt;whyRequired&gt;&gt;&lt;&lt;es_&gt;&gt;</w:t>
+              <w:t>&lt;&lt;cs_{</w:t>
+            </w:r>
+            <w:proofErr w:type="spellStart"/>
+            <w:r>
+              <w:rPr>
+                <w:rFonts w:ascii="GDSTransportWebsite" w:hAnsi="GDSTransportWebsite"/>
+                <w:color w:val="0A0A0A"/>
+              </w:rPr>
+              <w:t>isBlank</w:t>
+            </w:r>
+            <w:proofErr w:type="spellEnd"/>
+            <w:r>
+              <w:rPr>
+                <w:rFonts w:ascii="GDSTransportWebsite" w:hAnsi="GDSTransportWebsite"/>
+                <w:color w:val="0A0A0A"/>
+              </w:rPr>
+              <w:t>(</w:t>
+            </w:r>
+            <w:proofErr w:type="spellStart"/>
+            <w:r>
+              <w:rPr>
+                <w:rFonts w:ascii="GDSTransportWebsite" w:hAnsi="GDSTransportWebsite"/>
+                <w:color w:val="0A0A0A"/>
+              </w:rPr>
+              <w:t>whyRequired</w:t>
+            </w:r>
+            <w:proofErr w:type="spellEnd"/>
+            <w:r>
+              <w:rPr>
+                <w:rFonts w:ascii="GDSTransportWebsite" w:hAnsi="GDSTransportWebsite"/>
+                <w:color w:val="0A0A0A"/>
+              </w:rPr>
+              <w:t>)}&gt;&gt;Not Provided&lt;&lt;else&gt;&gt;&lt;&lt;</w:t>
+            </w:r>
+            <w:proofErr w:type="spellStart"/>
+            <w:r>
+              <w:rPr>
+                <w:rFonts w:ascii="GDSTransportWebsite" w:hAnsi="GDSTransportWebsite"/>
+                <w:color w:val="0A0A0A"/>
+              </w:rPr>
+              <w:t>whyRequired</w:t>
+            </w:r>
+            <w:proofErr w:type="spellEnd"/>
+            <w:r>
+              <w:rPr>
+                <w:rFonts w:ascii="GDSTransportWebsite" w:hAnsi="GDSTransportWebsite"/>
+                <w:color w:val="0A0A0A"/>
+              </w:rPr>
+              <w:t>&gt;&gt;&lt;&lt;es_&gt;&gt;</w:t>
             </w:r>
           </w:p>
         </w:tc>
@@ -6331,7 +8216,55 @@
                 <w:rFonts w:ascii="GDSTransportWebsite" w:hAnsi="GDSTransportWebsite"/>
                 <w:color w:val="0A0A0A"/>
               </w:rPr>
-              <w:t>&lt;&lt;cs_{isBlank(formattedCost)}&gt;&gt;Not Provided&lt;&lt;else&gt;&gt;&lt;&lt;formattedCost&gt;&gt;&lt;&lt;es_&gt;&gt;</w:t>
+              <w:t>&lt;&lt;cs_{</w:t>
+            </w:r>
+            <w:proofErr w:type="spellStart"/>
+            <w:r>
+              <w:rPr>
+                <w:rFonts w:ascii="GDSTransportWebsite" w:hAnsi="GDSTransportWebsite"/>
+                <w:color w:val="0A0A0A"/>
+              </w:rPr>
+              <w:t>isBlank</w:t>
+            </w:r>
+            <w:proofErr w:type="spellEnd"/>
+            <w:r>
+              <w:rPr>
+                <w:rFonts w:ascii="GDSTransportWebsite" w:hAnsi="GDSTransportWebsite"/>
+                <w:color w:val="0A0A0A"/>
+              </w:rPr>
+              <w:t>(</w:t>
+            </w:r>
+            <w:proofErr w:type="spellStart"/>
+            <w:r>
+              <w:rPr>
+                <w:rFonts w:ascii="GDSTransportWebsite" w:hAnsi="GDSTransportWebsite"/>
+                <w:color w:val="0A0A0A"/>
+              </w:rPr>
+              <w:t>formattedCost</w:t>
+            </w:r>
+            <w:proofErr w:type="spellEnd"/>
+            <w:r>
+              <w:rPr>
+                <w:rFonts w:ascii="GDSTransportWebsite" w:hAnsi="GDSTransportWebsite"/>
+                <w:color w:val="0A0A0A"/>
+              </w:rPr>
+              <w:t>)}&gt;&gt;Not Provided&lt;&lt;else&gt;&gt;&lt;&lt;</w:t>
+            </w:r>
+            <w:proofErr w:type="spellStart"/>
+            <w:r>
+              <w:rPr>
+                <w:rFonts w:ascii="GDSTransportWebsite" w:hAnsi="GDSTransportWebsite"/>
+                <w:color w:val="0A0A0A"/>
+              </w:rPr>
+              <w:t>formattedCost</w:t>
+            </w:r>
+            <w:proofErr w:type="spellEnd"/>
+            <w:r>
+              <w:rPr>
+                <w:rFonts w:ascii="GDSTransportWebsite" w:hAnsi="GDSTransportWebsite"/>
+                <w:color w:val="0A0A0A"/>
+              </w:rPr>
+              <w:t>&gt;&gt;&lt;&lt;es_&gt;&gt;</w:t>
             </w:r>
           </w:p>
         </w:tc>
@@ -6363,7 +8296,35 @@
                 <w:color w:val="0A0A0A"/>
                 <w:shd w:val="clear" w:color="auto" w:fill="FFFFFF"/>
               </w:rPr>
-              <w:t>&lt;&lt;er_experts.details&gt;&gt;</w:t>
+              <w:t>&lt;&lt;</w:t>
+            </w:r>
+            <w:proofErr w:type="spellStart"/>
+            <w:r>
+              <w:rPr>
+                <w:rFonts w:ascii="GDSTransportWebsite" w:hAnsi="GDSTransportWebsite"/>
+                <w:color w:val="0A0A0A"/>
+                <w:shd w:val="clear" w:color="auto" w:fill="FFFFFF"/>
+              </w:rPr>
+              <w:t>er_</w:t>
+            </w:r>
+            <w:proofErr w:type="gramStart"/>
+            <w:r>
+              <w:rPr>
+                <w:rFonts w:ascii="GDSTransportWebsite" w:hAnsi="GDSTransportWebsite"/>
+                <w:color w:val="0A0A0A"/>
+                <w:shd w:val="clear" w:color="auto" w:fill="FFFFFF"/>
+              </w:rPr>
+              <w:t>experts.details</w:t>
+            </w:r>
+            <w:proofErr w:type="spellEnd"/>
+            <w:proofErr w:type="gramEnd"/>
+            <w:r>
+              <w:rPr>
+                <w:rFonts w:ascii="GDSTransportWebsite" w:hAnsi="GDSTransportWebsite"/>
+                <w:color w:val="0A0A0A"/>
+                <w:shd w:val="clear" w:color="auto" w:fill="FFFFFF"/>
+              </w:rPr>
+              <w:t>&gt;&gt;</w:t>
             </w:r>
           </w:p>
         </w:tc>
@@ -6511,7 +8472,25 @@
                 <w:rFonts w:ascii="GDSTransportWebsite" w:hAnsi="GDSTransportWebsite"/>
                 <w:color w:val="0A0A0A"/>
               </w:rPr>
-              <w:t>&lt;&lt;witnesses.witnessesToAppear&gt;&gt;</w:t>
+              <w:t>&lt;&lt;</w:t>
+            </w:r>
+            <w:proofErr w:type="spellStart"/>
+            <w:proofErr w:type="gramStart"/>
+            <w:r>
+              <w:rPr>
+                <w:rFonts w:ascii="GDSTransportWebsite" w:hAnsi="GDSTransportWebsite"/>
+                <w:color w:val="0A0A0A"/>
+              </w:rPr>
+              <w:t>witnesses.witnessesToAppear</w:t>
+            </w:r>
+            <w:proofErr w:type="spellEnd"/>
+            <w:proofErr w:type="gramEnd"/>
+            <w:r>
+              <w:rPr>
+                <w:rFonts w:ascii="GDSTransportWebsite" w:hAnsi="GDSTransportWebsite"/>
+                <w:color w:val="0A0A0A"/>
+              </w:rPr>
+              <w:t>&gt;&gt;</w:t>
             </w:r>
           </w:p>
         </w:tc>
@@ -6542,7 +8521,35 @@
                 <w:color w:val="0A0A0A"/>
                 <w:shd w:val="clear" w:color="auto" w:fill="FFFFFF"/>
               </w:rPr>
-              <w:t>&lt;&lt;rr_witnesses.details&gt;&gt;</w:t>
+              <w:t>&lt;&lt;</w:t>
+            </w:r>
+            <w:proofErr w:type="spellStart"/>
+            <w:r>
+              <w:rPr>
+                <w:rFonts w:ascii="GDSTransportWebsite" w:hAnsi="GDSTransportWebsite"/>
+                <w:color w:val="0A0A0A"/>
+                <w:shd w:val="clear" w:color="auto" w:fill="FFFFFF"/>
+              </w:rPr>
+              <w:t>rr_</w:t>
+            </w:r>
+            <w:proofErr w:type="gramStart"/>
+            <w:r>
+              <w:rPr>
+                <w:rFonts w:ascii="GDSTransportWebsite" w:hAnsi="GDSTransportWebsite"/>
+                <w:color w:val="0A0A0A"/>
+                <w:shd w:val="clear" w:color="auto" w:fill="FFFFFF"/>
+              </w:rPr>
+              <w:t>witnesses.details</w:t>
+            </w:r>
+            <w:proofErr w:type="spellEnd"/>
+            <w:proofErr w:type="gramEnd"/>
+            <w:r>
+              <w:rPr>
+                <w:rFonts w:ascii="GDSTransportWebsite" w:hAnsi="GDSTransportWebsite"/>
+                <w:color w:val="0A0A0A"/>
+                <w:shd w:val="clear" w:color="auto" w:fill="FFFFFF"/>
+              </w:rPr>
+              <w:t>&gt;&gt;</w:t>
             </w:r>
           </w:p>
         </w:tc>
@@ -6575,7 +8582,23 @@
                 <w:rFonts w:ascii="GDSTransportWebsite" w:hAnsi="GDSTransportWebsite"/>
                 <w:color w:val="0A0A0A"/>
               </w:rPr>
-              <w:t>Witness &lt;&lt;$itemnum&gt;&gt;</w:t>
+              <w:t>Witness &lt;&lt;$</w:t>
+            </w:r>
+            <w:proofErr w:type="spellStart"/>
+            <w:r>
+              <w:rPr>
+                <w:rFonts w:ascii="GDSTransportWebsite" w:hAnsi="GDSTransportWebsite"/>
+                <w:color w:val="0A0A0A"/>
+              </w:rPr>
+              <w:t>itemnum</w:t>
+            </w:r>
+            <w:proofErr w:type="spellEnd"/>
+            <w:r>
+              <w:rPr>
+                <w:rFonts w:ascii="GDSTransportWebsite" w:hAnsi="GDSTransportWebsite"/>
+                <w:color w:val="0A0A0A"/>
+              </w:rPr>
+              <w:t>&gt;&gt;</w:t>
             </w:r>
           </w:p>
         </w:tc>
@@ -6643,7 +8666,71 @@
                 <w:rFonts w:ascii="GDSTransportWebsite" w:hAnsi="GDSTransportWebsite"/>
                 <w:color w:val="0A0A0A"/>
               </w:rPr>
-              <w:t>&lt;&lt;cs_{isBlank(firstName)}&gt;&gt;Not Provided&lt;&lt;else&gt;&gt;&lt;&lt; firstName&gt;&gt; &lt;&lt;lastName&gt;&gt;&lt;&lt;es_&gt;&gt;</w:t>
+              <w:t>&lt;&lt;cs_{</w:t>
+            </w:r>
+            <w:proofErr w:type="spellStart"/>
+            <w:r>
+              <w:rPr>
+                <w:rFonts w:ascii="GDSTransportWebsite" w:hAnsi="GDSTransportWebsite"/>
+                <w:color w:val="0A0A0A"/>
+              </w:rPr>
+              <w:t>isBlank</w:t>
+            </w:r>
+            <w:proofErr w:type="spellEnd"/>
+            <w:r>
+              <w:rPr>
+                <w:rFonts w:ascii="GDSTransportWebsite" w:hAnsi="GDSTransportWebsite"/>
+                <w:color w:val="0A0A0A"/>
+              </w:rPr>
+              <w:t>(</w:t>
+            </w:r>
+            <w:proofErr w:type="spellStart"/>
+            <w:r>
+              <w:rPr>
+                <w:rFonts w:ascii="GDSTransportWebsite" w:hAnsi="GDSTransportWebsite"/>
+                <w:color w:val="0A0A0A"/>
+              </w:rPr>
+              <w:t>firstName</w:t>
+            </w:r>
+            <w:proofErr w:type="spellEnd"/>
+            <w:r>
+              <w:rPr>
+                <w:rFonts w:ascii="GDSTransportWebsite" w:hAnsi="GDSTransportWebsite"/>
+                <w:color w:val="0A0A0A"/>
+              </w:rPr>
+              <w:t xml:space="preserve">)}&gt;&gt;Not Provided&lt;&lt;else&gt;&gt;&lt;&lt; </w:t>
+            </w:r>
+            <w:proofErr w:type="spellStart"/>
+            <w:r>
+              <w:rPr>
+                <w:rFonts w:ascii="GDSTransportWebsite" w:hAnsi="GDSTransportWebsite"/>
+                <w:color w:val="0A0A0A"/>
+              </w:rPr>
+              <w:t>firstName</w:t>
+            </w:r>
+            <w:proofErr w:type="spellEnd"/>
+            <w:r>
+              <w:rPr>
+                <w:rFonts w:ascii="GDSTransportWebsite" w:hAnsi="GDSTransportWebsite"/>
+                <w:color w:val="0A0A0A"/>
+              </w:rPr>
+              <w:t>&gt;&gt; &lt;&lt;</w:t>
+            </w:r>
+            <w:proofErr w:type="spellStart"/>
+            <w:r>
+              <w:rPr>
+                <w:rFonts w:ascii="GDSTransportWebsite" w:hAnsi="GDSTransportWebsite"/>
+                <w:color w:val="0A0A0A"/>
+              </w:rPr>
+              <w:t>lastName</w:t>
+            </w:r>
+            <w:proofErr w:type="spellEnd"/>
+            <w:r>
+              <w:rPr>
+                <w:rFonts w:ascii="GDSTransportWebsite" w:hAnsi="GDSTransportWebsite"/>
+                <w:color w:val="0A0A0A"/>
+              </w:rPr>
+              <w:t>&gt;&gt;&lt;&lt;es_&gt;&gt;</w:t>
             </w:r>
           </w:p>
         </w:tc>
@@ -6708,7 +8795,55 @@
                 <w:rFonts w:ascii="GDSTransportWebsite" w:hAnsi="GDSTransportWebsite"/>
                 <w:color w:val="0A0A0A"/>
               </w:rPr>
-              <w:t>&lt;&lt;cs_{isBlank(phoneNumber)}&gt;&gt;Not Provided&lt;&lt;else&gt;&gt;&lt;&lt;phoneNumber&gt;&gt;&lt;&lt;es_&gt;&gt;</w:t>
+              <w:t>&lt;&lt;cs_{</w:t>
+            </w:r>
+            <w:proofErr w:type="spellStart"/>
+            <w:r>
+              <w:rPr>
+                <w:rFonts w:ascii="GDSTransportWebsite" w:hAnsi="GDSTransportWebsite"/>
+                <w:color w:val="0A0A0A"/>
+              </w:rPr>
+              <w:t>isBlank</w:t>
+            </w:r>
+            <w:proofErr w:type="spellEnd"/>
+            <w:r>
+              <w:rPr>
+                <w:rFonts w:ascii="GDSTransportWebsite" w:hAnsi="GDSTransportWebsite"/>
+                <w:color w:val="0A0A0A"/>
+              </w:rPr>
+              <w:t>(</w:t>
+            </w:r>
+            <w:proofErr w:type="spellStart"/>
+            <w:r>
+              <w:rPr>
+                <w:rFonts w:ascii="GDSTransportWebsite" w:hAnsi="GDSTransportWebsite"/>
+                <w:color w:val="0A0A0A"/>
+              </w:rPr>
+              <w:t>phoneNumber</w:t>
+            </w:r>
+            <w:proofErr w:type="spellEnd"/>
+            <w:r>
+              <w:rPr>
+                <w:rFonts w:ascii="GDSTransportWebsite" w:hAnsi="GDSTransportWebsite"/>
+                <w:color w:val="0A0A0A"/>
+              </w:rPr>
+              <w:t>)}&gt;&gt;Not Provided&lt;&lt;else&gt;&gt;&lt;&lt;</w:t>
+            </w:r>
+            <w:proofErr w:type="spellStart"/>
+            <w:r>
+              <w:rPr>
+                <w:rFonts w:ascii="GDSTransportWebsite" w:hAnsi="GDSTransportWebsite"/>
+                <w:color w:val="0A0A0A"/>
+              </w:rPr>
+              <w:t>phoneNumber</w:t>
+            </w:r>
+            <w:proofErr w:type="spellEnd"/>
+            <w:r>
+              <w:rPr>
+                <w:rFonts w:ascii="GDSTransportWebsite" w:hAnsi="GDSTransportWebsite"/>
+                <w:color w:val="0A0A0A"/>
+              </w:rPr>
+              <w:t>&gt;&gt;&lt;&lt;es_&gt;&gt;</w:t>
             </w:r>
           </w:p>
         </w:tc>
@@ -6773,7 +8908,55 @@
                 <w:rFonts w:ascii="GDSTransportWebsite" w:hAnsi="GDSTransportWebsite"/>
                 <w:color w:val="0A0A0A"/>
               </w:rPr>
-              <w:t>&lt;&lt;cs_{isBlank(emailAddress)}&gt;&gt;Not Provided&lt;&lt;else&gt;&gt;&lt;&lt;emailAddress&gt;&gt;&lt;&lt;es_&gt;&gt;</w:t>
+              <w:t>&lt;&lt;cs_{</w:t>
+            </w:r>
+            <w:proofErr w:type="spellStart"/>
+            <w:r>
+              <w:rPr>
+                <w:rFonts w:ascii="GDSTransportWebsite" w:hAnsi="GDSTransportWebsite"/>
+                <w:color w:val="0A0A0A"/>
+              </w:rPr>
+              <w:t>isBlank</w:t>
+            </w:r>
+            <w:proofErr w:type="spellEnd"/>
+            <w:r>
+              <w:rPr>
+                <w:rFonts w:ascii="GDSTransportWebsite" w:hAnsi="GDSTransportWebsite"/>
+                <w:color w:val="0A0A0A"/>
+              </w:rPr>
+              <w:t>(</w:t>
+            </w:r>
+            <w:proofErr w:type="spellStart"/>
+            <w:r>
+              <w:rPr>
+                <w:rFonts w:ascii="GDSTransportWebsite" w:hAnsi="GDSTransportWebsite"/>
+                <w:color w:val="0A0A0A"/>
+              </w:rPr>
+              <w:t>emailAddress</w:t>
+            </w:r>
+            <w:proofErr w:type="spellEnd"/>
+            <w:r>
+              <w:rPr>
+                <w:rFonts w:ascii="GDSTransportWebsite" w:hAnsi="GDSTransportWebsite"/>
+                <w:color w:val="0A0A0A"/>
+              </w:rPr>
+              <w:t>)}&gt;&gt;Not Provided&lt;&lt;else&gt;&gt;&lt;&lt;</w:t>
+            </w:r>
+            <w:proofErr w:type="spellStart"/>
+            <w:r>
+              <w:rPr>
+                <w:rFonts w:ascii="GDSTransportWebsite" w:hAnsi="GDSTransportWebsite"/>
+                <w:color w:val="0A0A0A"/>
+              </w:rPr>
+              <w:t>emailAddress</w:t>
+            </w:r>
+            <w:proofErr w:type="spellEnd"/>
+            <w:r>
+              <w:rPr>
+                <w:rFonts w:ascii="GDSTransportWebsite" w:hAnsi="GDSTransportWebsite"/>
+                <w:color w:val="0A0A0A"/>
+              </w:rPr>
+              <w:t>&gt;&gt;&lt;&lt;es_&gt;&gt;</w:t>
             </w:r>
           </w:p>
         </w:tc>
@@ -6853,7 +9036,23 @@
                 <w:rFonts w:ascii="GDSTransportWebsite" w:hAnsi="GDSTransportWebsite"/>
                 <w:color w:val="0A0A0A"/>
               </w:rPr>
-              <w:t>&lt;&lt;reasonForWitness&gt;&gt;</w:t>
+              <w:t>&lt;&lt;</w:t>
+            </w:r>
+            <w:proofErr w:type="spellStart"/>
+            <w:r>
+              <w:rPr>
+                <w:rFonts w:ascii="GDSTransportWebsite" w:hAnsi="GDSTransportWebsite"/>
+                <w:color w:val="0A0A0A"/>
+              </w:rPr>
+              <w:t>reasonForWitness</w:t>
+            </w:r>
+            <w:proofErr w:type="spellEnd"/>
+            <w:r>
+              <w:rPr>
+                <w:rFonts w:ascii="GDSTransportWebsite" w:hAnsi="GDSTransportWebsite"/>
+                <w:color w:val="0A0A0A"/>
+              </w:rPr>
+              <w:t>&gt;&gt;</w:t>
             </w:r>
           </w:p>
         </w:tc>
@@ -6885,7 +9084,35 @@
                 <w:color w:val="0A0A0A"/>
                 <w:shd w:val="clear" w:color="auto" w:fill="FFFFFF"/>
               </w:rPr>
-              <w:t>&lt;&lt;er_witnesses.details&gt;&gt;</w:t>
+              <w:t>&lt;&lt;</w:t>
+            </w:r>
+            <w:proofErr w:type="spellStart"/>
+            <w:r>
+              <w:rPr>
+                <w:rFonts w:ascii="GDSTransportWebsite" w:hAnsi="GDSTransportWebsite"/>
+                <w:color w:val="0A0A0A"/>
+                <w:shd w:val="clear" w:color="auto" w:fill="FFFFFF"/>
+              </w:rPr>
+              <w:t>er_</w:t>
+            </w:r>
+            <w:proofErr w:type="gramStart"/>
+            <w:r>
+              <w:rPr>
+                <w:rFonts w:ascii="GDSTransportWebsite" w:hAnsi="GDSTransportWebsite"/>
+                <w:color w:val="0A0A0A"/>
+                <w:shd w:val="clear" w:color="auto" w:fill="FFFFFF"/>
+              </w:rPr>
+              <w:t>witnesses.details</w:t>
+            </w:r>
+            <w:proofErr w:type="spellEnd"/>
+            <w:proofErr w:type="gramEnd"/>
+            <w:r>
+              <w:rPr>
+                <w:rFonts w:ascii="GDSTransportWebsite" w:hAnsi="GDSTransportWebsite"/>
+                <w:color w:val="0A0A0A"/>
+                <w:shd w:val="clear" w:color="auto" w:fill="FFFFFF"/>
+              </w:rPr>
+              <w:t>&gt;&gt;</w:t>
             </w:r>
           </w:p>
         </w:tc>
@@ -7001,7 +9228,23 @@
                 <w:rFonts w:ascii="GDSTransportWebsite" w:hAnsi="GDSTransportWebsite"/>
                 <w:color w:val="0A0A0A"/>
               </w:rPr>
-              <w:t>&lt;&lt;welshLanguageRequirements.court&gt;&gt;</w:t>
+              <w:t>&lt;&lt;</w:t>
+            </w:r>
+            <w:proofErr w:type="spellStart"/>
+            <w:r>
+              <w:rPr>
+                <w:rFonts w:ascii="GDSTransportWebsite" w:hAnsi="GDSTransportWebsite"/>
+                <w:color w:val="0A0A0A"/>
+              </w:rPr>
+              <w:t>welshLanguageRequirements.court</w:t>
+            </w:r>
+            <w:proofErr w:type="spellEnd"/>
+            <w:r>
+              <w:rPr>
+                <w:rFonts w:ascii="GDSTransportWebsite" w:hAnsi="GDSTransportWebsite"/>
+                <w:color w:val="0A0A0A"/>
+              </w:rPr>
+              <w:t>&gt;&gt;</w:t>
             </w:r>
           </w:p>
         </w:tc>
@@ -7080,7 +9323,23 @@
                 <w:rFonts w:ascii="GDSTransportWebsite" w:hAnsi="GDSTransportWebsite"/>
                 <w:color w:val="0A0A0A"/>
               </w:rPr>
-              <w:t>&lt;&lt;welshLanguageRequirements.documents&gt;&gt;</w:t>
+              <w:t>&lt;&lt;</w:t>
+            </w:r>
+            <w:proofErr w:type="spellStart"/>
+            <w:r>
+              <w:rPr>
+                <w:rFonts w:ascii="GDSTransportWebsite" w:hAnsi="GDSTransportWebsite"/>
+                <w:color w:val="0A0A0A"/>
+              </w:rPr>
+              <w:t>welshLanguageRequirements.documents</w:t>
+            </w:r>
+            <w:proofErr w:type="spellEnd"/>
+            <w:r>
+              <w:rPr>
+                <w:rFonts w:ascii="GDSTransportWebsite" w:hAnsi="GDSTransportWebsite"/>
+                <w:color w:val="0A0A0A"/>
+              </w:rPr>
+              <w:t>&gt;&gt;</w:t>
             </w:r>
           </w:p>
         </w:tc>
@@ -7220,7 +9479,25 @@
                 <w:rFonts w:ascii="GDSTransportWebsite" w:hAnsi="GDSTransportWebsite"/>
                 <w:color w:val="0A0A0A"/>
               </w:rPr>
-              <w:t>&lt;&lt;hearing.unavailableDatesRequired&gt;&gt;</w:t>
+              <w:t>&lt;&lt;</w:t>
+            </w:r>
+            <w:proofErr w:type="spellStart"/>
+            <w:proofErr w:type="gramStart"/>
+            <w:r>
+              <w:rPr>
+                <w:rFonts w:ascii="GDSTransportWebsite" w:hAnsi="GDSTransportWebsite"/>
+                <w:color w:val="0A0A0A"/>
+              </w:rPr>
+              <w:t>hearing.unavailableDatesRequired</w:t>
+            </w:r>
+            <w:proofErr w:type="spellEnd"/>
+            <w:proofErr w:type="gramEnd"/>
+            <w:r>
+              <w:rPr>
+                <w:rFonts w:ascii="GDSTransportWebsite" w:hAnsi="GDSTransportWebsite"/>
+                <w:color w:val="0A0A0A"/>
+              </w:rPr>
+              <w:t>&gt;&gt;</w:t>
             </w:r>
           </w:p>
         </w:tc>
@@ -7235,6 +9512,8 @@
         </w:rPr>
         <w:t>&lt;&lt;cs_{</w:t>
       </w:r>
+      <w:proofErr w:type="spellStart"/>
+      <w:proofErr w:type="gramStart"/>
       <w:r>
         <w:rPr>
           <w:rFonts w:ascii="GDSTransportWebsite" w:hAnsi="GDSTransportWebsite"/>
@@ -7248,7 +9527,17 @@
           <w:color w:val="0A0A0A"/>
           <w:shd w:val="clear" w:color="auto" w:fill="FFFFFF"/>
         </w:rPr>
-        <w:t>.unavailableDates.size&gt;0}&gt;&gt;</w:t>
+        <w:t>.unavailableDates.size</w:t>
+      </w:r>
+      <w:proofErr w:type="spellEnd"/>
+      <w:proofErr w:type="gramEnd"/>
+      <w:r>
+        <w:rPr>
+          <w:rFonts w:ascii="GDSTransportWebsite" w:hAnsi="GDSTransportWebsite"/>
+          <w:color w:val="0A0A0A"/>
+          <w:shd w:val="clear" w:color="auto" w:fill="FFFFFF"/>
+        </w:rPr>
+        <w:t>&gt;0}&gt;&gt;</w:t>
       </w:r>
     </w:p>
     <w:tbl>
@@ -7327,8 +9616,18 @@
                 <w:color w:val="0A0A0A"/>
                 <w:shd w:val="clear" w:color="auto" w:fill="FFFFFF"/>
               </w:rPr>
-              <w:t>&lt;&lt;rr_</w:t>
-            </w:r>
+              <w:t>&lt;&lt;</w:t>
+            </w:r>
+            <w:proofErr w:type="spellStart"/>
+            <w:r>
+              <w:rPr>
+                <w:rFonts w:ascii="GDSTransportWebsite" w:hAnsi="GDSTransportWebsite"/>
+                <w:color w:val="0A0A0A"/>
+                <w:shd w:val="clear" w:color="auto" w:fill="FFFFFF"/>
+              </w:rPr>
+              <w:t>rr_</w:t>
+            </w:r>
+            <w:proofErr w:type="gramStart"/>
             <w:r>
               <w:rPr>
                 <w:rFonts w:ascii="GDSTransportWebsite" w:hAnsi="GDSTransportWebsite"/>
@@ -7342,7 +9641,17 @@
                 <w:color w:val="0A0A0A"/>
                 <w:shd w:val="clear" w:color="auto" w:fill="FFFFFF"/>
               </w:rPr>
-              <w:t>.unavailableDates&gt;&gt;</w:t>
+              <w:t>.unavailableDates</w:t>
+            </w:r>
+            <w:proofErr w:type="spellEnd"/>
+            <w:proofErr w:type="gramEnd"/>
+            <w:r>
+              <w:rPr>
+                <w:rFonts w:ascii="GDSTransportWebsite" w:hAnsi="GDSTransportWebsite"/>
+                <w:color w:val="0A0A0A"/>
+                <w:shd w:val="clear" w:color="auto" w:fill="FFFFFF"/>
+              </w:rPr>
+              <w:t>&gt;&gt;</w:t>
             </w:r>
           </w:p>
         </w:tc>
@@ -7391,14 +9700,33 @@
                 <w:color w:val="0A0A0A"/>
                 <w:shd w:val="clear" w:color="auto" w:fill="FFFFFF"/>
               </w:rPr>
-              <w:t>&lt;&lt;cs_{</w:t>
-            </w:r>
-            <w:r>
-              <w:rPr>
-                <w:rFonts w:ascii="GDSTransportWebsite" w:hAnsi="GDSTransportWebsite"/>
-                <w:color w:val="0A0A0A"/>
-              </w:rPr>
-              <w:t xml:space="preserve">toDate </w:t>
+              <w:t>&lt;&lt;cs</w:t>
+            </w:r>
+            <w:proofErr w:type="gramStart"/>
+            <w:r>
+              <w:rPr>
+                <w:rFonts w:ascii="GDSTransportWebsite" w:hAnsi="GDSTransportWebsite"/>
+                <w:color w:val="0A0A0A"/>
+                <w:shd w:val="clear" w:color="auto" w:fill="FFFFFF"/>
+              </w:rPr>
+              <w:t>_{</w:t>
+            </w:r>
+            <w:proofErr w:type="spellStart"/>
+            <w:proofErr w:type="gramEnd"/>
+            <w:r>
+              <w:rPr>
+                <w:rFonts w:ascii="GDSTransportWebsite" w:hAnsi="GDSTransportWebsite"/>
+                <w:color w:val="0A0A0A"/>
+              </w:rPr>
+              <w:t>toDate</w:t>
+            </w:r>
+            <w:proofErr w:type="spellEnd"/>
+            <w:r>
+              <w:rPr>
+                <w:rFonts w:ascii="GDSTransportWebsite" w:hAnsi="GDSTransportWebsite"/>
+                <w:color w:val="0A0A0A"/>
+              </w:rPr>
+              <w:t xml:space="preserve"> </w:t>
             </w:r>
             <w:r>
               <w:rPr>
@@ -7436,7 +9764,64 @@
                 <w:rFonts w:ascii="GDSTransportWebsite" w:hAnsi="GDSTransportWebsite"/>
                 <w:color w:val="0A0A0A"/>
               </w:rPr>
-              <w:t>&lt;&lt;{dateFormat(date, ‘d MMMM yyyy’, ‘yyyy-MM-dd’)}&gt;&gt;</w:t>
+              <w:t>&lt;</w:t>
+            </w:r>
+            <w:proofErr w:type="gramStart"/>
+            <w:r>
+              <w:rPr>
+                <w:rFonts w:ascii="GDSTransportWebsite" w:hAnsi="GDSTransportWebsite"/>
+                <w:color w:val="0A0A0A"/>
+              </w:rPr>
+              <w:t>&lt;{</w:t>
+            </w:r>
+            <w:proofErr w:type="spellStart"/>
+            <w:proofErr w:type="gramEnd"/>
+            <w:r>
+              <w:rPr>
+                <w:rFonts w:ascii="GDSTransportWebsite" w:hAnsi="GDSTransportWebsite"/>
+                <w:color w:val="0A0A0A"/>
+              </w:rPr>
+              <w:t>dateFormat</w:t>
+            </w:r>
+            <w:proofErr w:type="spellEnd"/>
+            <w:r>
+              <w:rPr>
+                <w:rFonts w:ascii="GDSTransportWebsite" w:hAnsi="GDSTransportWebsite"/>
+                <w:color w:val="0A0A0A"/>
+              </w:rPr>
+              <w:t xml:space="preserve">(date, ‘d MMMM </w:t>
+            </w:r>
+            <w:proofErr w:type="spellStart"/>
+            <w:r>
+              <w:rPr>
+                <w:rFonts w:ascii="GDSTransportWebsite" w:hAnsi="GDSTransportWebsite"/>
+                <w:color w:val="0A0A0A"/>
+              </w:rPr>
+              <w:t>yyyy</w:t>
+            </w:r>
+            <w:proofErr w:type="spellEnd"/>
+            <w:r>
+              <w:rPr>
+                <w:rFonts w:ascii="GDSTransportWebsite" w:hAnsi="GDSTransportWebsite"/>
+                <w:color w:val="0A0A0A"/>
+              </w:rPr>
+              <w:t>’, ‘</w:t>
+            </w:r>
+            <w:proofErr w:type="spellStart"/>
+            <w:r>
+              <w:rPr>
+                <w:rFonts w:ascii="GDSTransportWebsite" w:hAnsi="GDSTransportWebsite"/>
+                <w:color w:val="0A0A0A"/>
+              </w:rPr>
+              <w:t>yyyy</w:t>
+            </w:r>
+            <w:proofErr w:type="spellEnd"/>
+            <w:r>
+              <w:rPr>
+                <w:rFonts w:ascii="GDSTransportWebsite" w:hAnsi="GDSTransportWebsite"/>
+                <w:color w:val="0A0A0A"/>
+              </w:rPr>
+              <w:t>-MM-dd’)}&gt;&gt;</w:t>
             </w:r>
           </w:p>
           <w:p>
@@ -7468,7 +9853,144 @@
                 <w:rFonts w:ascii="GDSTransportWebsite" w:hAnsi="GDSTransportWebsite"/>
                 <w:color w:val="0A0A0A"/>
               </w:rPr>
-              <w:t>From &lt;&lt;{dateFormat(fromDate, ‘d MMMM yyyy’, ‘yyyy-MM-dd’)}&gt;&gt; to &lt;&lt;{dateFormat(toDate, ‘d MMMM yyyy’, ‘yyyy-MM-dd’)}&gt;&gt;</w:t>
+              <w:t>From &lt;</w:t>
+            </w:r>
+            <w:proofErr w:type="gramStart"/>
+            <w:r>
+              <w:rPr>
+                <w:rFonts w:ascii="GDSTransportWebsite" w:hAnsi="GDSTransportWebsite"/>
+                <w:color w:val="0A0A0A"/>
+              </w:rPr>
+              <w:t>&lt;{</w:t>
+            </w:r>
+            <w:proofErr w:type="spellStart"/>
+            <w:proofErr w:type="gramEnd"/>
+            <w:r>
+              <w:rPr>
+                <w:rFonts w:ascii="GDSTransportWebsite" w:hAnsi="GDSTransportWebsite"/>
+                <w:color w:val="0A0A0A"/>
+              </w:rPr>
+              <w:t>dateFormat</w:t>
+            </w:r>
+            <w:proofErr w:type="spellEnd"/>
+            <w:r>
+              <w:rPr>
+                <w:rFonts w:ascii="GDSTransportWebsite" w:hAnsi="GDSTransportWebsite"/>
+                <w:color w:val="0A0A0A"/>
+              </w:rPr>
+              <w:t>(</w:t>
+            </w:r>
+            <w:proofErr w:type="spellStart"/>
+            <w:r>
+              <w:rPr>
+                <w:rFonts w:ascii="GDSTransportWebsite" w:hAnsi="GDSTransportWebsite"/>
+                <w:color w:val="0A0A0A"/>
+              </w:rPr>
+              <w:t>fromDate</w:t>
+            </w:r>
+            <w:proofErr w:type="spellEnd"/>
+            <w:r>
+              <w:rPr>
+                <w:rFonts w:ascii="GDSTransportWebsite" w:hAnsi="GDSTransportWebsite"/>
+                <w:color w:val="0A0A0A"/>
+              </w:rPr>
+              <w:t xml:space="preserve">, ‘d MMMM </w:t>
+            </w:r>
+            <w:proofErr w:type="spellStart"/>
+            <w:r>
+              <w:rPr>
+                <w:rFonts w:ascii="GDSTransportWebsite" w:hAnsi="GDSTransportWebsite"/>
+                <w:color w:val="0A0A0A"/>
+              </w:rPr>
+              <w:t>yyyy</w:t>
+            </w:r>
+            <w:proofErr w:type="spellEnd"/>
+            <w:r>
+              <w:rPr>
+                <w:rFonts w:ascii="GDSTransportWebsite" w:hAnsi="GDSTransportWebsite"/>
+                <w:color w:val="0A0A0A"/>
+              </w:rPr>
+              <w:t>’, ‘</w:t>
+            </w:r>
+            <w:proofErr w:type="spellStart"/>
+            <w:r>
+              <w:rPr>
+                <w:rFonts w:ascii="GDSTransportWebsite" w:hAnsi="GDSTransportWebsite"/>
+                <w:color w:val="0A0A0A"/>
+              </w:rPr>
+              <w:t>yyyy</w:t>
+            </w:r>
+            <w:proofErr w:type="spellEnd"/>
+            <w:r>
+              <w:rPr>
+                <w:rFonts w:ascii="GDSTransportWebsite" w:hAnsi="GDSTransportWebsite"/>
+                <w:color w:val="0A0A0A"/>
+              </w:rPr>
+              <w:t>-MM-dd’)}&gt;&gt; to &lt;&lt;{</w:t>
+            </w:r>
+            <w:proofErr w:type="spellStart"/>
+            <w:r>
+              <w:rPr>
+                <w:rFonts w:ascii="GDSTransportWebsite" w:hAnsi="GDSTransportWebsite"/>
+                <w:color w:val="0A0A0A"/>
+              </w:rPr>
+              <w:t>dateFormat</w:t>
+            </w:r>
+            <w:proofErr w:type="spellEnd"/>
+            <w:r>
+              <w:rPr>
+                <w:rFonts w:ascii="GDSTransportWebsite" w:hAnsi="GDSTransportWebsite"/>
+                <w:color w:val="0A0A0A"/>
+              </w:rPr>
+              <w:t>(</w:t>
+            </w:r>
+            <w:proofErr w:type="spellStart"/>
+            <w:r>
+              <w:rPr>
+                <w:rFonts w:ascii="GDSTransportWebsite" w:hAnsi="GDSTransportWebsite"/>
+                <w:color w:val="0A0A0A"/>
+              </w:rPr>
+              <w:t>toDate</w:t>
+            </w:r>
+            <w:proofErr w:type="spellEnd"/>
+            <w:r>
+              <w:rPr>
+                <w:rFonts w:ascii="GDSTransportWebsite" w:hAnsi="GDSTransportWebsite"/>
+                <w:color w:val="0A0A0A"/>
+              </w:rPr>
+              <w:t xml:space="preserve">, ‘d MMMM </w:t>
+            </w:r>
+            <w:proofErr w:type="spellStart"/>
+            <w:r>
+              <w:rPr>
+                <w:rFonts w:ascii="GDSTransportWebsite" w:hAnsi="GDSTransportWebsite"/>
+                <w:color w:val="0A0A0A"/>
+              </w:rPr>
+              <w:t>yyyy</w:t>
+            </w:r>
+            <w:proofErr w:type="spellEnd"/>
+            <w:r>
+              <w:rPr>
+                <w:rFonts w:ascii="GDSTransportWebsite" w:hAnsi="GDSTransportWebsite"/>
+                <w:color w:val="0A0A0A"/>
+              </w:rPr>
+              <w:t>’, ‘</w:t>
+            </w:r>
+            <w:proofErr w:type="spellStart"/>
+            <w:r>
+              <w:rPr>
+                <w:rFonts w:ascii="GDSTransportWebsite" w:hAnsi="GDSTransportWebsite"/>
+                <w:color w:val="0A0A0A"/>
+              </w:rPr>
+              <w:t>yyyy</w:t>
+            </w:r>
+            <w:proofErr w:type="spellEnd"/>
+            <w:r>
+              <w:rPr>
+                <w:rFonts w:ascii="GDSTransportWebsite" w:hAnsi="GDSTransportWebsite"/>
+                <w:color w:val="0A0A0A"/>
+              </w:rPr>
+              <w:t>-MM-dd’)}&gt;&gt;</w:t>
             </w:r>
           </w:p>
           <w:p>
@@ -7522,8 +10044,18 @@
                 <w:color w:val="0A0A0A"/>
                 <w:shd w:val="clear" w:color="auto" w:fill="FFFFFF"/>
               </w:rPr>
-              <w:t>&lt;&lt;er_</w:t>
-            </w:r>
+              <w:t>&lt;&lt;</w:t>
+            </w:r>
+            <w:proofErr w:type="spellStart"/>
+            <w:r>
+              <w:rPr>
+                <w:rFonts w:ascii="GDSTransportWebsite" w:hAnsi="GDSTransportWebsite"/>
+                <w:color w:val="0A0A0A"/>
+                <w:shd w:val="clear" w:color="auto" w:fill="FFFFFF"/>
+              </w:rPr>
+              <w:t>er_</w:t>
+            </w:r>
+            <w:proofErr w:type="gramStart"/>
             <w:r>
               <w:rPr>
                 <w:rFonts w:ascii="GDSTransportWebsite" w:hAnsi="GDSTransportWebsite"/>
@@ -7537,7 +10069,17 @@
                 <w:color w:val="0A0A0A"/>
                 <w:shd w:val="clear" w:color="auto" w:fill="FFFFFF"/>
               </w:rPr>
-              <w:t>.unavailableDates&gt;&gt;</w:t>
+              <w:t>.unavailableDates</w:t>
+            </w:r>
+            <w:proofErr w:type="spellEnd"/>
+            <w:proofErr w:type="gramEnd"/>
+            <w:r>
+              <w:rPr>
+                <w:rFonts w:ascii="GDSTransportWebsite" w:hAnsi="GDSTransportWebsite"/>
+                <w:color w:val="0A0A0A"/>
+                <w:shd w:val="clear" w:color="auto" w:fill="FFFFFF"/>
+              </w:rPr>
+              <w:t>&gt;&gt;</w:t>
             </w:r>
           </w:p>
         </w:tc>
@@ -7628,6 +10170,7 @@
               </w:rPr>
               <w:t>&lt;&lt;</w:t>
             </w:r>
+            <w:proofErr w:type="spellStart"/>
             <w:r>
               <w:rPr>
                 <w:rFonts w:ascii="GDSTransportWebsite" w:hAnsi="GDSTransportWebsite"/>
@@ -7649,6 +10192,7 @@
               </w:rPr>
               <w:t>wantPhoneOrVideoHearing</w:t>
             </w:r>
+            <w:proofErr w:type="spellEnd"/>
             <w:r>
               <w:rPr>
                 <w:rFonts w:ascii="GDSTransportWebsite" w:hAnsi="GDSTransportWebsite"/>
@@ -7690,8 +10234,31 @@
                 <w:color w:val="0A0A0A"/>
                 <w:shd w:val="clear" w:color="auto" w:fill="FFFFFF"/>
               </w:rPr>
-              <w:t>&lt;&lt;cr_{</w:t>
-            </w:r>
+              <w:t>&lt;&lt;</w:t>
+            </w:r>
+            <w:proofErr w:type="spellStart"/>
+            <w:r>
+              <w:rPr>
+                <w:rFonts w:ascii="GDSTransportWebsite" w:hAnsi="GDSTransportWebsite"/>
+                <w:b/>
+                <w:bCs/>
+                <w:color w:val="0A0A0A"/>
+                <w:shd w:val="clear" w:color="auto" w:fill="FFFFFF"/>
+              </w:rPr>
+              <w:t>cr</w:t>
+            </w:r>
+            <w:proofErr w:type="spellEnd"/>
+            <w:r>
+              <w:rPr>
+                <w:rFonts w:ascii="GDSTransportWebsite" w:hAnsi="GDSTransportWebsite"/>
+                <w:b/>
+                <w:bCs/>
+                <w:color w:val="0A0A0A"/>
+                <w:shd w:val="clear" w:color="auto" w:fill="FFFFFF"/>
+              </w:rPr>
+              <w:t>_{</w:t>
+            </w:r>
+            <w:proofErr w:type="spellStart"/>
             <w:r>
               <w:rPr>
                 <w:rFonts w:ascii="GDSTransportWebsite" w:hAnsi="GDSTransportWebsite"/>
@@ -7722,6 +10289,7 @@
               </w:rPr>
               <w:t>OrVideoHearing</w:t>
             </w:r>
+            <w:proofErr w:type="spellEnd"/>
             <w:r>
               <w:rPr>
                 <w:rFonts w:ascii="GDSTransportWebsite" w:hAnsi="GDSTransportWebsite"/>
@@ -7840,7 +10408,15 @@
                 <w:rFonts w:ascii="GDSTransportWebsite" w:hAnsi="GDSTransportWebsite"/>
                 <w:color w:val="0A0A0A"/>
               </w:rPr>
-              <w:t xml:space="preserve"> lipExtraDQ</w:t>
+              <w:t xml:space="preserve"> </w:t>
+            </w:r>
+            <w:proofErr w:type="spellStart"/>
+            <w:r>
+              <w:rPr>
+                <w:rFonts w:ascii="GDSTransportWebsite" w:hAnsi="GDSTransportWebsite"/>
+                <w:color w:val="0A0A0A"/>
+              </w:rPr>
+              <w:t>lipExtraDQ</w:t>
             </w:r>
             <w:r>
               <w:rPr>
@@ -7856,6 +10432,7 @@
               </w:rPr>
               <w:t>whyPhoneOrVideoHearing</w:t>
             </w:r>
+            <w:proofErr w:type="spellEnd"/>
             <w:r>
               <w:rPr>
                 <w:rFonts w:ascii="GDSTransportWebsite" w:hAnsi="GDSTransportWebsite"/>
@@ -8076,7 +10653,23 @@
                 <w:rFonts w:ascii="GDSTransportWebsite" w:hAnsi="GDSTransportWebsite"/>
                 <w:color w:val="0A0A0A"/>
               </w:rPr>
-              <w:t>&lt;&lt;requestedCourt.requestHearingAtSpecificCourt&gt;&gt;</w:t>
+              <w:t>&lt;&lt;</w:t>
+            </w:r>
+            <w:proofErr w:type="spellStart"/>
+            <w:r>
+              <w:rPr>
+                <w:rFonts w:ascii="GDSTransportWebsite" w:hAnsi="GDSTransportWebsite"/>
+                <w:color w:val="0A0A0A"/>
+              </w:rPr>
+              <w:t>requestedCourt.requestHearingAtSpecificCourt</w:t>
+            </w:r>
+            <w:proofErr w:type="spellEnd"/>
+            <w:r>
+              <w:rPr>
+                <w:rFonts w:ascii="GDSTransportWebsite" w:hAnsi="GDSTransportWebsite"/>
+                <w:color w:val="0A0A0A"/>
+              </w:rPr>
+              <w:t>&gt;&gt;</w:t>
             </w:r>
           </w:p>
           <w:p>
@@ -8112,7 +10705,21 @@
               <w:rPr>
                 <w:rFonts w:ascii="GDSTransportWebsite" w:hAnsi="GDSTransportWebsite" w:cs="Calibri"/>
               </w:rPr>
-              <w:t>&lt;&lt;requestedCourt.responseCourtName&gt;&gt;</w:t>
+              <w:t>&lt;&lt;</w:t>
+            </w:r>
+            <w:proofErr w:type="spellStart"/>
+            <w:r>
+              <w:rPr>
+                <w:rFonts w:ascii="GDSTransportWebsite" w:hAnsi="GDSTransportWebsite" w:cs="Calibri"/>
+              </w:rPr>
+              <w:t>requestedCourt.responseCourtName</w:t>
+            </w:r>
+            <w:proofErr w:type="spellEnd"/>
+            <w:r>
+              <w:rPr>
+                <w:rFonts w:ascii="GDSTransportWebsite" w:hAnsi="GDSTransportWebsite" w:cs="Calibri"/>
+              </w:rPr>
+              <w:t>&gt;&gt;</w:t>
             </w:r>
           </w:p>
         </w:tc>
@@ -8179,7 +10786,23 @@
                 <w:rFonts w:ascii="GDSTransportWebsite" w:hAnsi="GDSTransportWebsite"/>
                 <w:color w:val="0A0A0A"/>
               </w:rPr>
-              <w:t>&lt;&lt;requestedCourt.reasonForHearingAtSpecificCourt&gt;&gt;</w:t>
+              <w:t>&lt;&lt;</w:t>
+            </w:r>
+            <w:proofErr w:type="spellStart"/>
+            <w:r>
+              <w:rPr>
+                <w:rFonts w:ascii="GDSTransportWebsite" w:hAnsi="GDSTransportWebsite"/>
+                <w:color w:val="0A0A0A"/>
+              </w:rPr>
+              <w:t>requestedCourt.reasonForHearingAtSpecificCourt</w:t>
+            </w:r>
+            <w:proofErr w:type="spellEnd"/>
+            <w:r>
+              <w:rPr>
+                <w:rFonts w:ascii="GDSTransportWebsite" w:hAnsi="GDSTransportWebsite"/>
+                <w:color w:val="0A0A0A"/>
+              </w:rPr>
+              <w:t>&gt;&gt;</w:t>
             </w:r>
           </w:p>
         </w:tc>
@@ -8291,7 +10914,15 @@
                 <w:rFonts w:ascii="GDSTransportWebsite" w:hAnsi="GDSTransportWebsite"/>
                 <w:color w:val="0A0A0A"/>
               </w:rPr>
-              <w:t>&lt;&lt;vulnerabilityQuestions.</w:t>
+              <w:t>&lt;&lt;</w:t>
+            </w:r>
+            <w:proofErr w:type="spellStart"/>
+            <w:r>
+              <w:rPr>
+                <w:rFonts w:ascii="GDSTransportWebsite" w:hAnsi="GDSTransportWebsite"/>
+                <w:color w:val="0A0A0A"/>
+              </w:rPr>
+              <w:t>vulnerabilityQuestions.</w:t>
             </w:r>
             <w:r>
               <w:rPr>
@@ -8307,6 +10938,7 @@
               </w:rPr>
               <w:t>d</w:t>
             </w:r>
+            <w:proofErr w:type="spellEnd"/>
             <w:r>
               <w:rPr>
                 <w:rFonts w:ascii="GDSTransportWebsite" w:hAnsi="GDSTransportWebsite"/>
@@ -8382,7 +11014,15 @@
                 <w:rFonts w:ascii="GDSTransportWebsite" w:hAnsi="GDSTransportWebsite"/>
                 <w:color w:val="0A0A0A"/>
               </w:rPr>
-              <w:t>&lt;&lt;cs_{ vulnerabilityQuestions.</w:t>
+              <w:t>&lt;&lt;cs</w:t>
+            </w:r>
+            <w:proofErr w:type="gramStart"/>
+            <w:r>
+              <w:rPr>
+                <w:rFonts w:ascii="GDSTransportWebsite" w:hAnsi="GDSTransportWebsite"/>
+                <w:color w:val="0A0A0A"/>
+              </w:rPr>
+              <w:t>_{ vulnerabilityQuestions.</w:t>
             </w:r>
             <w:r>
               <w:rPr>
@@ -8391,6 +11031,7 @@
               </w:rPr>
               <w:t>vulnerabilityAdjustmentsRequired</w:t>
             </w:r>
+            <w:proofErr w:type="gramEnd"/>
             <w:r>
               <w:rPr>
                 <w:rFonts w:ascii="GDSTransportWebsite" w:hAnsi="GDSTransportWebsite"/>
@@ -8442,7 +11083,18 @@
                 <w:color w:val="0A0A0A"/>
                 <w:shd w:val="clear" w:color="auto" w:fill="FFFFFF"/>
               </w:rPr>
-              <w:t>&lt;&lt;rr_</w:t>
+              <w:t>&lt;&lt;</w:t>
+            </w:r>
+            <w:proofErr w:type="spellStart"/>
+            <w:r>
+              <w:rPr>
+                <w:rFonts w:ascii="GDSTransportWebsite" w:hAnsi="GDSTransportWebsite"/>
+                <w:b/>
+                <w:bCs/>
+                <w:color w:val="0A0A0A"/>
+                <w:shd w:val="clear" w:color="auto" w:fill="FFFFFF"/>
+              </w:rPr>
+              <w:t>rr_</w:t>
             </w:r>
             <w:r>
               <w:rPr>
@@ -8454,6 +11106,7 @@
               </w:rPr>
               <w:t>hearingLipSupportRequirements</w:t>
             </w:r>
+            <w:proofErr w:type="spellEnd"/>
             <w:r>
               <w:rPr>
                 <w:rFonts w:ascii="GDSTransportWebsite" w:hAnsi="GDSTransportWebsite"/>
@@ -8525,7 +11178,23 @@
                 <w:rFonts w:ascii="GDSTransportWebsite" w:hAnsi="GDSTransportWebsite"/>
                 <w:color w:val="0A0A0A"/>
               </w:rPr>
-              <w:t xml:space="preserve"> &lt;&lt;$itemnum&gt;&gt;</w:t>
+              <w:t xml:space="preserve"> &lt;&lt;$</w:t>
+            </w:r>
+            <w:proofErr w:type="spellStart"/>
+            <w:r>
+              <w:rPr>
+                <w:rFonts w:ascii="GDSTransportWebsite" w:hAnsi="GDSTransportWebsite"/>
+                <w:color w:val="0A0A0A"/>
+              </w:rPr>
+              <w:t>itemnum</w:t>
+            </w:r>
+            <w:proofErr w:type="spellEnd"/>
+            <w:r>
+              <w:rPr>
+                <w:rFonts w:ascii="GDSTransportWebsite" w:hAnsi="GDSTransportWebsite"/>
+                <w:color w:val="0A0A0A"/>
+              </w:rPr>
+              <w:t>&gt;&gt;</w:t>
             </w:r>
           </w:p>
         </w:tc>
@@ -8661,7 +11330,23 @@
                 <w:rFonts w:ascii="GDSTransportWebsite" w:hAnsi="GDSTransportWebsite"/>
                 <w:color w:val="0A0A0A"/>
               </w:rPr>
-              <w:t>&lt;&lt;rr_</w:t>
+              <w:t>&lt;&lt;</w:t>
+            </w:r>
+            <w:proofErr w:type="spellStart"/>
+            <w:r>
+              <w:rPr>
+                <w:rFonts w:ascii="GDSTransportWebsite" w:hAnsi="GDSTransportWebsite"/>
+                <w:color w:val="0A0A0A"/>
+              </w:rPr>
+              <w:t>rr</w:t>
+            </w:r>
+            <w:proofErr w:type="spellEnd"/>
+            <w:r>
+              <w:rPr>
+                <w:rFonts w:ascii="GDSTransportWebsite" w:hAnsi="GDSTransportWebsite"/>
+                <w:color w:val="0A0A0A"/>
+              </w:rPr>
+              <w:t>_</w:t>
             </w:r>
             <w:r>
               <w:t xml:space="preserve"> </w:t>
@@ -8737,7 +11422,40 @@
                 <w:color w:val="0A0A0A"/>
                 <w:shd w:val="clear" w:color="auto" w:fill="FFFFFF"/>
               </w:rPr>
-              <w:t>&lt;&lt;$itemnum&gt;&gt;</w:t>
+              <w:t>&lt;&lt;$</w:t>
+            </w:r>
+            <w:proofErr w:type="spellStart"/>
+            <w:r>
+              <w:rPr>
+                <w:rFonts w:ascii="GDSTransportWebsite" w:hAnsi="GDSTransportWebsite"/>
+                <w:b/>
+                <w:bCs/>
+                <w:color w:val="0A0A0A"/>
+                <w:shd w:val="clear" w:color="auto" w:fill="FFFFFF"/>
+              </w:rPr>
+              <w:t>itemnum</w:t>
+            </w:r>
+            <w:proofErr w:type="spellEnd"/>
+            <w:r>
+              <w:rPr>
+                <w:rFonts w:ascii="GDSTransportWebsite" w:hAnsi="GDSTransportWebsite"/>
+                <w:b/>
+                <w:bCs/>
+                <w:color w:val="0A0A0A"/>
+                <w:shd w:val="clear" w:color="auto" w:fill="FFFFFF"/>
+              </w:rPr>
+              <w:t>&gt;</w:t>
+            </w:r>
+            <w:proofErr w:type="gramStart"/>
+            <w:r>
+              <w:rPr>
+                <w:rFonts w:ascii="GDSTransportWebsite" w:hAnsi="GDSTransportWebsite"/>
+                <w:b/>
+                <w:bCs/>
+                <w:color w:val="0A0A0A"/>
+                <w:shd w:val="clear" w:color="auto" w:fill="FFFFFF"/>
+              </w:rPr>
+              <w:t>&gt;</w:t>
             </w:r>
             <w:r>
               <w:rPr>
@@ -8757,7 +11475,18 @@
                 <w:color w:val="0A0A0A"/>
                 <w:shd w:val="clear" w:color="auto" w:fill="FFFFFF"/>
               </w:rPr>
-              <w:t>Support required</w:t>
+              <w:t>Support</w:t>
+            </w:r>
+            <w:proofErr w:type="gramEnd"/>
+            <w:r>
+              <w:rPr>
+                <w:rFonts w:ascii="GDSTransportWebsite" w:hAnsi="GDSTransportWebsite"/>
+                <w:b/>
+                <w:bCs/>
+                <w:color w:val="0A0A0A"/>
+                <w:shd w:val="clear" w:color="auto" w:fill="FFFFFF"/>
+              </w:rPr>
+              <w:t xml:space="preserve"> required</w:t>
             </w:r>
           </w:p>
         </w:tc>
@@ -8924,7 +11653,18 @@
                 <w:color w:val="0A0A0A"/>
                 <w:shd w:val="clear" w:color="auto" w:fill="FFFFFF"/>
               </w:rPr>
-              <w:t>&lt;&lt;er_</w:t>
+              <w:t>&lt;&lt;</w:t>
+            </w:r>
+            <w:proofErr w:type="spellStart"/>
+            <w:r>
+              <w:rPr>
+                <w:rFonts w:ascii="GDSTransportWebsite" w:hAnsi="GDSTransportWebsite"/>
+                <w:b/>
+                <w:bCs/>
+                <w:color w:val="0A0A0A"/>
+                <w:shd w:val="clear" w:color="auto" w:fill="FFFFFF"/>
+              </w:rPr>
+              <w:t>er_</w:t>
             </w:r>
             <w:r>
               <w:rPr>
@@ -8936,6 +11676,7 @@
               </w:rPr>
               <w:t>hearingLipSupportRequirements</w:t>
             </w:r>
+            <w:proofErr w:type="spellEnd"/>
             <w:r>
               <w:rPr>
                 <w:rFonts w:ascii="GDSTransportWebsite" w:hAnsi="GDSTransportWebsite"/>
@@ -9080,7 +11821,23 @@
                 <w:rFonts w:ascii="GDSTransportWebsite" w:hAnsi="GDSTransportWebsite"/>
                 <w:color w:val="0A0A0A"/>
               </w:rPr>
-              <w:t>&lt;&lt;furtherInformation.futureApplications&gt;&gt;</w:t>
+              <w:t>&lt;&lt;</w:t>
+            </w:r>
+            <w:proofErr w:type="spellStart"/>
+            <w:r>
+              <w:rPr>
+                <w:rFonts w:ascii="GDSTransportWebsite" w:hAnsi="GDSTransportWebsite"/>
+                <w:color w:val="0A0A0A"/>
+              </w:rPr>
+              <w:t>furtherInformation.futureApplications</w:t>
+            </w:r>
+            <w:proofErr w:type="spellEnd"/>
+            <w:r>
+              <w:rPr>
+                <w:rFonts w:ascii="GDSTransportWebsite" w:hAnsi="GDSTransportWebsite"/>
+                <w:color w:val="0A0A0A"/>
+              </w:rPr>
+              <w:t>&gt;&gt;</w:t>
             </w:r>
           </w:p>
         </w:tc>
@@ -9093,7 +11850,25 @@
           <w:color w:val="0A0A0A"/>
           <w:shd w:val="clear" w:color="auto" w:fill="FFFFFF"/>
         </w:rPr>
-        <w:t>&lt;&lt;cs_{furthterInformation.futureApplications='Yes'}&gt;&gt;</w:t>
+        <w:t>&lt;&lt;cs_{</w:t>
+      </w:r>
+      <w:proofErr w:type="spellStart"/>
+      <w:r>
+        <w:rPr>
+          <w:rFonts w:ascii="GDSTransportWebsite" w:hAnsi="GDSTransportWebsite"/>
+          <w:color w:val="0A0A0A"/>
+          <w:shd w:val="clear" w:color="auto" w:fill="FFFFFF"/>
+        </w:rPr>
+        <w:t>furthterInformation.futureApplications</w:t>
+      </w:r>
+      <w:proofErr w:type="spellEnd"/>
+      <w:r>
+        <w:rPr>
+          <w:rFonts w:ascii="GDSTransportWebsite" w:hAnsi="GDSTransportWebsite"/>
+          <w:color w:val="0A0A0A"/>
+          <w:shd w:val="clear" w:color="auto" w:fill="FFFFFF"/>
+        </w:rPr>
+        <w:t>='Yes'}&gt;&gt;</w:t>
       </w:r>
     </w:p>
     <w:tbl>
@@ -9183,7 +11958,23 @@
                 <w:rFonts w:ascii="GDSTransportWebsite" w:hAnsi="GDSTransportWebsite"/>
                 <w:color w:val="0A0A0A"/>
               </w:rPr>
-              <w:t>&lt;&lt;furtherInformation.reasonForFutureApplications&gt;&gt;</w:t>
+              <w:t>&lt;&lt;</w:t>
+            </w:r>
+            <w:proofErr w:type="spellStart"/>
+            <w:r>
+              <w:rPr>
+                <w:rFonts w:ascii="GDSTransportWebsite" w:hAnsi="GDSTransportWebsite"/>
+                <w:color w:val="0A0A0A"/>
+              </w:rPr>
+              <w:t>furtherInformation.reasonForFutureApplications</w:t>
+            </w:r>
+            <w:proofErr w:type="spellEnd"/>
+            <w:r>
+              <w:rPr>
+                <w:rFonts w:ascii="GDSTransportWebsite" w:hAnsi="GDSTransportWebsite"/>
+                <w:color w:val="0A0A0A"/>
+              </w:rPr>
+              <w:t>&gt;&gt;</w:t>
             </w:r>
           </w:p>
         </w:tc>
@@ -9245,8 +12036,20 @@
                 <w:color w:val="0A0A0A"/>
                 <w:shd w:val="clear" w:color="auto" w:fill="FFFFFF"/>
               </w:rPr>
-              <w:t>Provide any other information that the judge may need</w:t>
-            </w:r>
+              <w:t xml:space="preserve">Provide any other information that the judge may </w:t>
+            </w:r>
+            <w:proofErr w:type="gramStart"/>
+            <w:r>
+              <w:rPr>
+                <w:rFonts w:ascii="GDSTransportWebsite" w:hAnsi="GDSTransportWebsite"/>
+                <w:b/>
+                <w:bCs/>
+                <w:color w:val="0A0A0A"/>
+                <w:shd w:val="clear" w:color="auto" w:fill="FFFFFF"/>
+              </w:rPr>
+              <w:t>need</w:t>
+            </w:r>
+            <w:proofErr w:type="gramEnd"/>
           </w:p>
           <w:p>
             <w:pPr>
@@ -9285,7 +12088,41 @@
                 <w:rFonts w:ascii="GDSTransportWebsite" w:hAnsi="GDSTransportWebsite"/>
                 <w:color w:val="0A0A0A"/>
               </w:rPr>
-              <w:t>&lt;&lt;cs_{isBlank(furtherInformation.otherInformationForJudge)}&gt;&gt;Not Provided&lt;&lt;else&gt;&gt;&lt;&lt;furtherInformation.otherInformationForJudge&gt;&gt;&lt;&lt;es_&gt;&gt;</w:t>
+              <w:t>&lt;&lt;cs_{</w:t>
+            </w:r>
+            <w:proofErr w:type="spellStart"/>
+            <w:proofErr w:type="gramStart"/>
+            <w:r>
+              <w:rPr>
+                <w:rFonts w:ascii="GDSTransportWebsite" w:hAnsi="GDSTransportWebsite"/>
+                <w:color w:val="0A0A0A"/>
+              </w:rPr>
+              <w:t>isBlank</w:t>
+            </w:r>
+            <w:proofErr w:type="spellEnd"/>
+            <w:r>
+              <w:rPr>
+                <w:rFonts w:ascii="GDSTransportWebsite" w:hAnsi="GDSTransportWebsite"/>
+                <w:color w:val="0A0A0A"/>
+              </w:rPr>
+              <w:t>(</w:t>
+            </w:r>
+            <w:proofErr w:type="spellStart"/>
+            <w:proofErr w:type="gramEnd"/>
+            <w:r>
+              <w:rPr>
+                <w:rFonts w:ascii="GDSTransportWebsite" w:hAnsi="GDSTransportWebsite"/>
+                <w:color w:val="0A0A0A"/>
+              </w:rPr>
+              <w:t>furtherInformation.otherInformationForJudge</w:t>
+            </w:r>
+            <w:proofErr w:type="spellEnd"/>
+            <w:r>
+              <w:rPr>
+                <w:rFonts w:ascii="GDSTransportWebsite" w:hAnsi="GDSTransportWebsite"/>
+                <w:color w:val="0A0A0A"/>
+              </w:rPr>
+              <w:t>)}&gt;&gt;Not Provided&lt;&lt;else&gt;&gt;&lt;&lt;furtherInformation.otherInformationForJudge&gt;&gt;&lt;&lt;es_&gt;&gt;</w:t>
             </w:r>
           </w:p>
         </w:tc>
@@ -9329,11 +12166,19 @@
       <w:r>
         <w:t>&lt;&lt;</w:t>
       </w:r>
+      <w:proofErr w:type="spellStart"/>
       <w:r>
-        <w:t>lipStatementOfTrueth.</w:t>
+        <w:t>lipStatementOfTru</w:t>
       </w:r>
       <w:r>
-        <w:t>name&gt;&gt;</w:t>
+        <w:t>thName</w:t>
+      </w:r>
+      <w:proofErr w:type="spellEnd"/>
+      <w:r>
+        <w:t xml:space="preserve"> </w:t>
+      </w:r>
+      <w:r>
+        <w:t>&gt;&gt;</w:t>
       </w:r>
     </w:p>
     <w:p>
@@ -9341,7 +12186,44 @@
         <w:spacing w:before="120" w:after="120"/>
       </w:pPr>
       <w:r>
-        <w:t>&lt;&lt;{dateFormat(generationDate, ‘dd MMMM yyyy’, 'dd-MM-yyyy')}&gt;&gt;</w:t>
+        <w:t>&lt;</w:t>
+      </w:r>
+      <w:proofErr w:type="gramStart"/>
+      <w:r>
+        <w:t>&lt;{</w:t>
+      </w:r>
+      <w:proofErr w:type="spellStart"/>
+      <w:proofErr w:type="gramEnd"/>
+      <w:r>
+        <w:t>dateFormat</w:t>
+      </w:r>
+      <w:proofErr w:type="spellEnd"/>
+      <w:r>
+        <w:t>(</w:t>
+      </w:r>
+      <w:proofErr w:type="spellStart"/>
+      <w:r>
+        <w:t>generationDate</w:t>
+      </w:r>
+      <w:proofErr w:type="spellEnd"/>
+      <w:r>
+        <w:t xml:space="preserve">, ‘dd MMMM </w:t>
+      </w:r>
+      <w:proofErr w:type="spellStart"/>
+      <w:r>
+        <w:t>yyyy</w:t>
+      </w:r>
+      <w:proofErr w:type="spellEnd"/>
+      <w:r>
+        <w:t>’, 'dd-MM-</w:t>
+      </w:r>
+      <w:proofErr w:type="spellStart"/>
+      <w:r>
+        <w:t>yyyy</w:t>
+      </w:r>
+      <w:proofErr w:type="spellEnd"/>
+      <w:r>
+        <w:t>')}&gt;&gt;</w:t>
       </w:r>
     </w:p>
     <w:sectPr>

</xml_diff>

<commit_message>
CIV-14376 Fix formatting in DQ template
</commit_message>
<xml_diff>
--- a/docker/docmosis/templates/CV-SPC-HRN-ENG-LIP-01283.docx
+++ b/docker/docmosis/templates/CV-SPC-HRN-ENG-LIP-01283.docx
@@ -1,6 +1,6 @@
 
 <file path=word/document.xml><?xml version="1.0" encoding="utf-8"?>
-<w:document xmlns:wpc="http://schemas.microsoft.com/office/word/2010/wordprocessingCanvas" xmlns:cx="http://schemas.microsoft.com/office/drawing/2014/chartex" xmlns:cx1="http://schemas.microsoft.com/office/drawing/2015/9/8/chartex" xmlns:cx2="http://schemas.microsoft.com/office/drawing/2015/10/21/chartex" xmlns:cx3="http://schemas.microsoft.com/office/drawing/2016/5/9/chartex" xmlns:cx4="http://schemas.microsoft.com/office/drawing/2016/5/10/chartex" xmlns:cx5="http://schemas.microsoft.com/office/drawing/2016/5/11/chartex" xmlns:cx6="http://schemas.microsoft.com/office/drawing/2016/5/12/chartex" xmlns:cx7="http://schemas.microsoft.com/office/drawing/2016/5/13/chartex" xmlns:cx8="http://schemas.microsoft.com/office/drawing/2016/5/14/chartex" xmlns:mc="http://schemas.openxmlformats.org/markup-compatibility/2006" xmlns:aink="http://schemas.microsoft.com/office/drawing/2016/ink" xmlns:am3d="http://schemas.microsoft.com/office/drawing/2017/model3d" xmlns:o="urn:schemas-microsoft-com:office:office" xmlns:oel="http://schemas.microsoft.com/office/2019/extlst" xmlns:r="http://schemas.openxmlformats.org/officeDocument/2006/relationships" xmlns:m="http://schemas.openxmlformats.org/officeDocument/2006/math" xmlns:v="urn:schemas-microsoft-com:vml" xmlns:wp14="http://schemas.microsoft.com/office/word/2010/wordprocessingDrawing" xmlns:wp="http://schemas.openxmlformats.org/drawingml/2006/wordprocessingDrawing" xmlns:w10="urn:schemas-microsoft-com:office:word" xmlns:w="http://schemas.openxmlformats.org/wordprocessingml/2006/main" xmlns:w14="http://schemas.microsoft.com/office/word/2010/wordml" xmlns:w15="http://schemas.microsoft.com/office/word/2012/wordml" xmlns:w16cex="http://schemas.microsoft.com/office/word/2018/wordml/cex" xmlns:w16cid="http://schemas.microsoft.com/office/word/2016/wordml/cid" xmlns:w16="http://schemas.microsoft.com/office/word/2018/wordml" xmlns:w16sdtdh="http://schemas.microsoft.com/office/word/2020/wordml/sdtdatahash" xmlns:w16se="http://schemas.microsoft.com/office/word/2015/wordml/symex" xmlns:wpg="http://schemas.microsoft.com/office/word/2010/wordprocessingGroup" xmlns:wpi="http://schemas.microsoft.com/office/word/2010/wordprocessingInk" xmlns:wne="http://schemas.microsoft.com/office/word/2006/wordml" xmlns:wps="http://schemas.microsoft.com/office/word/2010/wordprocessingShape" mc:Ignorable="w14 w15 w16se w16cid w16 w16cex w16sdtdh wp14">
+<w:document xmlns:wpc="http://schemas.microsoft.com/office/word/2010/wordprocessingCanvas" xmlns:cx="http://schemas.microsoft.com/office/drawing/2014/chartex" xmlns:cx1="http://schemas.microsoft.com/office/drawing/2015/9/8/chartex" xmlns:cx2="http://schemas.microsoft.com/office/drawing/2015/10/21/chartex" xmlns:cx3="http://schemas.microsoft.com/office/drawing/2016/5/9/chartex" xmlns:cx4="http://schemas.microsoft.com/office/drawing/2016/5/10/chartex" xmlns:cx5="http://schemas.microsoft.com/office/drawing/2016/5/11/chartex" xmlns:cx6="http://schemas.microsoft.com/office/drawing/2016/5/12/chartex" xmlns:cx7="http://schemas.microsoft.com/office/drawing/2016/5/13/chartex" xmlns:cx8="http://schemas.microsoft.com/office/drawing/2016/5/14/chartex" xmlns:mc="http://schemas.openxmlformats.org/markup-compatibility/2006" xmlns:aink="http://schemas.microsoft.com/office/drawing/2016/ink" xmlns:am3d="http://schemas.microsoft.com/office/drawing/2017/model3d" xmlns:o="urn:schemas-microsoft-com:office:office" xmlns:oel="http://schemas.microsoft.com/office/2019/extlst" xmlns:r="http://schemas.openxmlformats.org/officeDocument/2006/relationships" xmlns:m="http://schemas.openxmlformats.org/officeDocument/2006/math" xmlns:v="urn:schemas-microsoft-com:vml" xmlns:wp14="http://schemas.microsoft.com/office/word/2010/wordprocessingDrawing" xmlns:wp="http://schemas.openxmlformats.org/drawingml/2006/wordprocessingDrawing" xmlns:w10="urn:schemas-microsoft-com:office:word" xmlns:w="http://schemas.openxmlformats.org/wordprocessingml/2006/main" xmlns:w14="http://schemas.microsoft.com/office/word/2010/wordml" xmlns:w15="http://schemas.microsoft.com/office/word/2012/wordml" xmlns:w16cex="http://schemas.microsoft.com/office/word/2018/wordml/cex" xmlns:w16cid="http://schemas.microsoft.com/office/word/2016/wordml/cid" xmlns:w16="http://schemas.microsoft.com/office/word/2018/wordml" xmlns:w16du="http://schemas.microsoft.com/office/word/2023/wordml/word16du" xmlns:w16sdtdh="http://schemas.microsoft.com/office/word/2020/wordml/sdtdatahash" xmlns:w16se="http://schemas.microsoft.com/office/word/2015/wordml/symex" xmlns:wpg="http://schemas.microsoft.com/office/word/2010/wordprocessingGroup" xmlns:wpi="http://schemas.microsoft.com/office/word/2010/wordprocessingInk" xmlns:wne="http://schemas.microsoft.com/office/word/2006/wordml" xmlns:wps="http://schemas.microsoft.com/office/word/2010/wordprocessingShape" mc:Ignorable="w14 w15 w16se w16cid w16 w16cex w16sdtdh w16du wp14">
   <w:body>
     <w:p>
       <w:pPr>
@@ -1614,19 +1614,6 @@
               <w:t>&lt;&lt;er_&gt;&gt;</w:t>
             </w:r>
           </w:p>
-          <w:p>
-            <w:pPr>
-              <w:pStyle w:val="NormalWeb"/>
-              <w:spacing w:before="40" w:beforeAutospacing="0" w:after="40" w:afterAutospacing="0"/>
-              <w:rPr>
-                <w:rFonts w:ascii="GDSTransportWebsite" w:hAnsi="GDSTransportWebsite"/>
-                <w:b/>
-                <w:bCs/>
-                <w:color w:val="0A0A0A"/>
-                <w:shd w:val="clear" w:color="auto" w:fill="FFFFFF"/>
-              </w:rPr>
-            </w:pPr>
-          </w:p>
         </w:tc>
         <w:tc>
           <w:tcPr>
@@ -1650,6 +1637,18 @@
         </w:tc>
       </w:tr>
     </w:tbl>
+    <w:p>
+      <w:pPr>
+        <w:pBdr>
+          <w:bottom w:val="single" w:sz="4" w:space="1" w:color="000000"/>
+        </w:pBdr>
+        <w:spacing w:before="120" w:after="120"/>
+        <w:rPr>
+          <w:rFonts w:ascii="GDSTransportWebsite" w:hAnsi="GDSTransportWebsite"/>
+          <w:color w:val="0A0A0A"/>
+        </w:rPr>
+      </w:pPr>
+    </w:p>
     <w:p>
       <w:pPr>
         <w:pBdr>
@@ -1708,6 +1707,51 @@
               <w:pStyle w:val="NormalWeb"/>
               <w:spacing w:before="40" w:beforeAutospacing="0" w:after="40" w:afterAutospacing="0"/>
               <w:rPr>
+                <w:rFonts w:ascii="GDSTransportWebsite" w:hAnsi="GDSTransportWebsite"/>
+                <w:b/>
+                <w:bCs/>
+                <w:color w:val="0A0A0A"/>
+                <w:shd w:val="clear" w:color="auto" w:fill="FFFFFF"/>
+              </w:rPr>
+            </w:pPr>
+            <w:r>
+              <w:rPr>
+                <w:rFonts w:ascii="GDSTransportWebsite" w:hAnsi="GDSTransportWebsite"/>
+                <w:b/>
+                <w:bCs/>
+                <w:color w:val="0A0A0A"/>
+                <w:shd w:val="clear" w:color="auto" w:fill="FFFFFF"/>
+              </w:rPr>
+              <w:t>&lt;&lt;</w:t>
+            </w:r>
+            <w:proofErr w:type="spellStart"/>
+            <w:r>
+              <w:rPr>
+                <w:rFonts w:ascii="GDSTransportWebsite" w:hAnsi="GDSTransportWebsite"/>
+                <w:b/>
+                <w:bCs/>
+                <w:color w:val="0A0A0A"/>
+                <w:shd w:val="clear" w:color="auto" w:fill="FFFFFF"/>
+              </w:rPr>
+              <w:t>rr_respondents</w:t>
+            </w:r>
+            <w:proofErr w:type="spellEnd"/>
+            <w:r>
+              <w:rPr>
+                <w:rFonts w:ascii="GDSTransportWebsite" w:hAnsi="GDSTransportWebsite"/>
+                <w:b/>
+                <w:bCs/>
+                <w:color w:val="0A0A0A"/>
+                <w:shd w:val="clear" w:color="auto" w:fill="FFFFFF"/>
+              </w:rPr>
+              <w:t>&gt;&gt;</w:t>
+            </w:r>
+          </w:p>
+          <w:p>
+            <w:pPr>
+              <w:pStyle w:val="NormalWeb"/>
+              <w:spacing w:before="40" w:beforeAutospacing="0" w:after="40" w:afterAutospacing="0"/>
+              <w:rPr>
                 <w:rFonts w:ascii="Tahoma" w:hAnsi="Tahoma" w:cs="Tahoma"/>
                 <w:b/>
                 <w:sz w:val="22"/>
@@ -1722,71 +1766,17 @@
                 <w:color w:val="0A0A0A"/>
                 <w:shd w:val="clear" w:color="auto" w:fill="FFFFFF"/>
               </w:rPr>
-              <w:t>&lt;&lt;</w:t>
-            </w:r>
-            <w:proofErr w:type="spellStart"/>
-            <w:r>
-              <w:rPr>
-                <w:rFonts w:ascii="GDSTransportWebsite" w:hAnsi="GDSTransportWebsite"/>
-                <w:b/>
-                <w:bCs/>
-                <w:color w:val="0A0A0A"/>
-                <w:shd w:val="clear" w:color="auto" w:fill="FFFFFF"/>
-              </w:rPr>
-              <w:t>rr_respondents</w:t>
-            </w:r>
-            <w:proofErr w:type="spellEnd"/>
-            <w:r>
-              <w:rPr>
-                <w:rFonts w:ascii="GDSTransportWebsite" w:hAnsi="GDSTransportWebsite"/>
-                <w:b/>
-                <w:bCs/>
-                <w:color w:val="0A0A0A"/>
-                <w:shd w:val="clear" w:color="auto" w:fill="FFFFFF"/>
-              </w:rPr>
-              <w:t>&gt;&gt;</w:t>
-            </w:r>
-          </w:p>
-        </w:tc>
-      </w:tr>
-      <w:tr>
-        <w:trPr>
-          <w:gridAfter w:val="1"/>
-          <w:wAfter w:w="10" w:type="dxa"/>
-          <w:trHeight w:val="386"/>
-        </w:trPr>
-        <w:tc>
-          <w:tcPr>
-            <w:tcW w:w="10025" w:type="dxa"/>
-            <w:gridSpan w:val="3"/>
-            <w:tcBorders>
-              <w:top w:val="nil"/>
-              <w:left w:val="nil"/>
-              <w:bottom w:val="nil"/>
-              <w:right w:val="nil"/>
-            </w:tcBorders>
-          </w:tcPr>
-          <w:p>
-            <w:pPr>
-              <w:pStyle w:val="NormalWeb"/>
-              <w:spacing w:before="40" w:beforeAutospacing="0" w:after="40" w:afterAutospacing="0"/>
-              <w:rPr>
-                <w:rFonts w:ascii="GDSTransportWebsite" w:hAnsi="GDSTransportWebsite"/>
-                <w:b/>
-                <w:bCs/>
-                <w:color w:val="0A0A0A"/>
-                <w:shd w:val="clear" w:color="auto" w:fill="FFFFFF"/>
-              </w:rPr>
-            </w:pPr>
-            <w:r>
-              <w:rPr>
-                <w:rFonts w:ascii="GDSTransportWebsite" w:hAnsi="GDSTransportWebsite"/>
-                <w:b/>
-                <w:bCs/>
-                <w:color w:val="0A0A0A"/>
-                <w:shd w:val="clear" w:color="auto" w:fill="FFFFFF"/>
-              </w:rPr>
-              <w:t>&lt;&lt;cs_{$size&gt;1}&gt;&gt; Defendant &lt;&lt;$</w:t>
+              <w:t>&lt;</w:t>
+            </w:r>
+            <w:r>
+              <w:rPr>
+                <w:rFonts w:ascii="GDSTransportWebsite" w:hAnsi="GDSTransportWebsite"/>
+                <w:b/>
+                <w:bCs/>
+                <w:color w:val="0A0A0A"/>
+                <w:shd w:val="clear" w:color="auto" w:fill="FFFFFF"/>
+              </w:rPr>
+              <w:t>&lt;cs_{$size&gt;1}&gt;&gt; Defendant &lt;&lt;$</w:t>
             </w:r>
             <w:proofErr w:type="spellStart"/>
             <w:r>
@@ -2367,15 +2357,6 @@
               </w:rPr>
               <w:t>&gt;&gt;&lt;&lt;es_&gt;&gt;</w:t>
             </w:r>
-          </w:p>
-          <w:p>
-            <w:pPr>
-              <w:spacing w:before="40" w:after="40"/>
-              <w:rPr>
-                <w:rFonts w:ascii="GDSTransportWebsite" w:hAnsi="GDSTransportWebsite"/>
-                <w:color w:val="0A0A0A"/>
-              </w:rPr>
-            </w:pPr>
           </w:p>
           <w:p>
             <w:pPr>
@@ -3612,13 +3593,13 @@
         <w:tblLook w:val="04A0" w:firstRow="1" w:lastRow="0" w:firstColumn="1" w:lastColumn="0" w:noHBand="0" w:noVBand="1"/>
       </w:tblPr>
       <w:tblGrid>
-        <w:gridCol w:w="5687"/>
-        <w:gridCol w:w="4285"/>
+        <w:gridCol w:w="5599"/>
+        <w:gridCol w:w="4373"/>
       </w:tblGrid>
       <w:tr>
         <w:tc>
           <w:tcPr>
-            <w:tcW w:w="4622" w:type="dxa"/>
+            <w:tcW w:w="5599" w:type="dxa"/>
           </w:tcPr>
           <w:p>
             <w:pPr>
@@ -3693,7 +3674,7 @@
         </w:tc>
         <w:tc>
           <w:tcPr>
-            <w:tcW w:w="5350" w:type="dxa"/>
+            <w:tcW w:w="4373" w:type="dxa"/>
           </w:tcPr>
           <w:p>
             <w:pPr>
@@ -3707,20 +3688,28 @@
       <w:tr>
         <w:tc>
           <w:tcPr>
-            <w:tcW w:w="4622" w:type="dxa"/>
-          </w:tcPr>
-          <w:p>
-            <w:pPr>
-              <w:rPr>
-                <w:b/>
-                <w:bCs/>
-              </w:rPr>
-            </w:pPr>
-          </w:p>
-        </w:tc>
-        <w:tc>
-          <w:tcPr>
-            <w:tcW w:w="5350" w:type="dxa"/>
+            <w:tcW w:w="5599" w:type="dxa"/>
+          </w:tcPr>
+          <w:p>
+            <w:pPr>
+              <w:rPr>
+                <w:b/>
+                <w:bCs/>
+              </w:rPr>
+            </w:pPr>
+            <w:r>
+              <w:rPr>
+                <w:rFonts w:ascii="GDSTransportWebsite" w:hAnsi="GDSTransportWebsite"/>
+                <w:b/>
+                <w:bCs/>
+              </w:rPr>
+              <w:t>Have you tried to settle this claim before going to court?</w:t>
+            </w:r>
+          </w:p>
+        </w:tc>
+        <w:tc>
+          <w:tcPr>
+            <w:tcW w:w="4373" w:type="dxa"/>
           </w:tcPr>
           <w:p>
             <w:pPr>
@@ -3728,26 +3717,75 @@
                 <w:rFonts w:cstheme="minorHAnsi"/>
               </w:rPr>
             </w:pPr>
+          </w:p>
+          <w:p>
+            <w:pPr>
+              <w:rPr>
+                <w:rFonts w:cstheme="minorHAnsi"/>
+              </w:rPr>
+            </w:pPr>
+            <w:r>
+              <w:rPr>
+                <w:rFonts w:ascii="GDSTransportWebsite" w:hAnsi="GDSTransportWebsite"/>
+                <w:color w:val="0A0A0A"/>
+                <w:shd w:val="clear" w:color="auto" w:fill="FFFFFF"/>
+              </w:rPr>
+              <w:t>&lt;&lt;</w:t>
+            </w:r>
+            <w:proofErr w:type="spellStart"/>
+            <w:r>
+              <w:rPr>
+                <w:rFonts w:ascii="GDSTransportWebsite" w:hAnsi="GDSTransportWebsite"/>
+                <w:color w:val="0A0A0A"/>
+                <w:shd w:val="clear" w:color="auto" w:fill="FFFFFF"/>
+              </w:rPr>
+              <w:t>lipExtraDQ.triedToSettle</w:t>
+            </w:r>
+            <w:proofErr w:type="spellEnd"/>
+            <w:r>
+              <w:rPr>
+                <w:rFonts w:ascii="GDSTransportWebsite" w:hAnsi="GDSTransportWebsite"/>
+                <w:color w:val="0A0A0A"/>
+                <w:shd w:val="clear" w:color="auto" w:fill="FFFFFF"/>
+              </w:rPr>
+              <w:t>&gt;&gt;</w:t>
+            </w:r>
           </w:p>
         </w:tc>
       </w:tr>
       <w:tr>
         <w:tc>
           <w:tcPr>
-            <w:tcW w:w="4622" w:type="dxa"/>
-          </w:tcPr>
-          <w:p>
-            <w:pPr>
-              <w:rPr>
-                <w:b/>
-                <w:bCs/>
-              </w:rPr>
-            </w:pPr>
-          </w:p>
-        </w:tc>
-        <w:tc>
-          <w:tcPr>
-            <w:tcW w:w="5350" w:type="dxa"/>
+            <w:tcW w:w="5599" w:type="dxa"/>
+          </w:tcPr>
+          <w:p>
+            <w:pPr>
+              <w:rPr>
+                <w:b/>
+                <w:bCs/>
+              </w:rPr>
+            </w:pPr>
+            <w:r>
+              <w:rPr>
+                <w:rFonts w:ascii="GDSTransportWebsite" w:hAnsi="GDSTransportWebsite"/>
+                <w:b/>
+                <w:bCs/>
+              </w:rPr>
+              <w:t>Do you want an extra 4 weeks to try to settle the claim</w:t>
+            </w:r>
+            <w:r>
+              <w:rPr>
+                <w:rFonts w:ascii="GDSTransportWebsite" w:hAnsi="GDSTransportWebsite"/>
+                <w:b/>
+                <w:bCs/>
+              </w:rPr>
+              <w:t>?</w:t>
+            </w:r>
+          </w:p>
+        </w:tc>
+        <w:tc>
+          <w:tcPr>
+            <w:tcW w:w="4373" w:type="dxa"/>
           </w:tcPr>
           <w:p>
             <w:pPr>
@@ -3755,13 +3793,44 @@
                 <w:rFonts w:cstheme="minorHAnsi"/>
               </w:rPr>
             </w:pPr>
+          </w:p>
+          <w:p>
+            <w:pPr>
+              <w:rPr>
+                <w:rFonts w:cstheme="minorHAnsi"/>
+              </w:rPr>
+            </w:pPr>
+            <w:r>
+              <w:rPr>
+                <w:rFonts w:ascii="GDSTransportWebsite" w:hAnsi="GDSTransportWebsite"/>
+                <w:color w:val="0A0A0A"/>
+                <w:shd w:val="clear" w:color="auto" w:fill="FFFFFF"/>
+              </w:rPr>
+              <w:t>&lt;&lt;lipExtraDQ.</w:t>
+            </w:r>
+            <w:r>
+              <w:rPr>
+                <w:rFonts w:ascii="GDSTransportWebsite" w:hAnsi="GDSTransportWebsite"/>
+                <w:color w:val="0A0A0A"/>
+                <w:shd w:val="clear" w:color="auto" w:fill="FFFFFF"/>
+              </w:rPr>
+              <w:t>requestExtra4weeks</w:t>
+            </w:r>
+            <w:r>
+              <w:rPr>
+                <w:rFonts w:ascii="GDSTransportWebsite" w:hAnsi="GDSTransportWebsite"/>
+                <w:color w:val="0A0A0A"/>
+                <w:shd w:val="clear" w:color="auto" w:fill="FFFFFF"/>
+              </w:rPr>
+              <w:t>&gt;&gt;</w:t>
+            </w:r>
           </w:p>
         </w:tc>
       </w:tr>
       <w:tr>
         <w:tc>
           <w:tcPr>
-            <w:tcW w:w="4622" w:type="dxa"/>
+            <w:tcW w:w="5599" w:type="dxa"/>
             <w:hideMark/>
           </w:tcPr>
           <w:p>
@@ -3778,13 +3847,13 @@
                 <w:b/>
                 <w:bCs/>
               </w:rPr>
-              <w:t>Have you tried to settle this claim before going to court?</w:t>
-            </w:r>
-          </w:p>
-        </w:tc>
-        <w:tc>
-          <w:tcPr>
-            <w:tcW w:w="5350" w:type="dxa"/>
+              <w:t>Are there any documents the other party has that you want the court to consider?</w:t>
+            </w:r>
+          </w:p>
+        </w:tc>
+        <w:tc>
+          <w:tcPr>
+            <w:tcW w:w="4373" w:type="dxa"/>
             <w:hideMark/>
           </w:tcPr>
           <w:p>
@@ -3802,39 +3871,52 @@
             </w:pPr>
             <w:r>
               <w:rPr>
+                <w:rFonts w:ascii="GDSTransportWebsite" w:hAnsi="GDSTransportWebsite"/>
+                <w:color w:val="0A0A0A"/>
+                <w:shd w:val="clear" w:color="auto" w:fill="FFFFFF"/>
+              </w:rPr>
+              <w:t>&lt;&lt;</w:t>
+            </w:r>
+            <w:proofErr w:type="spellStart"/>
+            <w:r>
+              <w:rPr>
+                <w:rFonts w:ascii="GDSTransportWebsite" w:hAnsi="GDSTransportWebsite"/>
+                <w:color w:val="0A0A0A"/>
+                <w:shd w:val="clear" w:color="auto" w:fill="FFFFFF"/>
+              </w:rPr>
+              <w:t>lipExtraDQ.</w:t>
+            </w:r>
+            <w:r>
+              <w:rPr>
+                <w:rFonts w:ascii="GDSTransportWebsite" w:hAnsi="GDSTransportWebsite"/>
+                <w:color w:val="0A0A0A"/>
+                <w:shd w:val="clear" w:color="auto" w:fill="FFFFFF"/>
+              </w:rPr>
+              <w:t>considerClaimantDocuments</w:t>
+            </w:r>
+            <w:proofErr w:type="spellEnd"/>
+            <w:r>
+              <w:rPr>
+                <w:rFonts w:ascii="GDSTransportWebsite" w:hAnsi="GDSTransportWebsite"/>
+                <w:color w:val="0A0A0A"/>
+                <w:shd w:val="clear" w:color="auto" w:fill="FFFFFF"/>
+              </w:rPr>
+              <w:t>&gt;&gt;</w:t>
+            </w:r>
+          </w:p>
+          <w:p>
+            <w:pPr>
+              <w:rPr>
                 <w:rFonts w:cstheme="minorHAnsi"/>
               </w:rPr>
-              <w:t>&lt;&lt;</w:t>
-            </w:r>
-            <w:r>
-              <w:t xml:space="preserve"> </w:t>
-            </w:r>
-            <w:proofErr w:type="spellStart"/>
-            <w:r>
+            </w:pPr>
+          </w:p>
+          <w:p>
+            <w:pPr>
               <w:rPr>
                 <w:rFonts w:cstheme="minorHAnsi"/>
               </w:rPr>
-              <w:t>lipExtraDQ</w:t>
-            </w:r>
-            <w:r>
-              <w:rPr>
-                <w:rFonts w:cstheme="minorHAnsi"/>
-              </w:rPr>
-              <w:t>.</w:t>
-            </w:r>
-            <w:r>
-              <w:rPr>
-                <w:rFonts w:cstheme="minorHAnsi"/>
-              </w:rPr>
-              <w:t>triedToSettle</w:t>
-            </w:r>
-            <w:proofErr w:type="spellEnd"/>
-            <w:r>
-              <w:rPr>
-                <w:rFonts w:cstheme="minorHAnsi"/>
-              </w:rPr>
-              <w:t>&gt;&gt;</w:t>
-            </w:r>
+            </w:pPr>
           </w:p>
         </w:tc>
       </w:tr>
@@ -3844,7 +3926,7 @@
         </w:trPr>
         <w:tc>
           <w:tcPr>
-            <w:tcW w:w="4622" w:type="dxa"/>
+            <w:tcW w:w="5599" w:type="dxa"/>
             <w:hideMark/>
           </w:tcPr>
           <w:p>
@@ -3861,30 +3943,61 @@
                 <w:b/>
                 <w:bCs/>
               </w:rPr>
-              <w:t>Do you want an extra 4 weeks to try to settle the claim</w:t>
-            </w:r>
-            <w:r>
-              <w:rPr>
-                <w:rFonts w:ascii="GDSTransportWebsite" w:hAnsi="GDSTransportWebsite"/>
-                <w:b/>
-                <w:bCs/>
-              </w:rPr>
-              <w:t>?</w:t>
-            </w:r>
-          </w:p>
-        </w:tc>
-        <w:tc>
-          <w:tcPr>
-            <w:tcW w:w="5350" w:type="dxa"/>
+              <w:t>&lt;&lt;</w:t>
+            </w:r>
+            <w:proofErr w:type="spellStart"/>
+            <w:r>
+              <w:rPr>
+                <w:rFonts w:ascii="GDSTransportWebsite" w:hAnsi="GDSTransportWebsite"/>
+                <w:b/>
+                <w:bCs/>
+              </w:rPr>
+              <w:t>cr</w:t>
+            </w:r>
+            <w:proofErr w:type="spellEnd"/>
+            <w:r>
+              <w:rPr>
+                <w:rFonts w:ascii="GDSTransportWebsite" w:hAnsi="GDSTransportWebsite"/>
+                <w:b/>
+                <w:bCs/>
+              </w:rPr>
+              <w:t>_{</w:t>
+            </w:r>
+            <w:proofErr w:type="spellStart"/>
+            <w:proofErr w:type="gramStart"/>
+            <w:r>
+              <w:rPr>
+                <w:rFonts w:ascii="GDSTransportWebsite" w:hAnsi="GDSTransportWebsite"/>
+                <w:b/>
+                <w:bCs/>
+              </w:rPr>
+              <w:t>lipExtraDQ.considerClaimantDocumentsDetails</w:t>
+            </w:r>
+            <w:proofErr w:type="spellEnd"/>
+            <w:r>
+              <w:rPr>
+                <w:rFonts w:ascii="GDSTransportWebsite" w:hAnsi="GDSTransportWebsite"/>
+                <w:b/>
+                <w:bCs/>
+              </w:rPr>
+              <w:t>!=</w:t>
+            </w:r>
+            <w:proofErr w:type="gramEnd"/>
+            <w:r>
+              <w:rPr>
+                <w:rFonts w:ascii="GDSTransportWebsite" w:hAnsi="GDSTransportWebsite"/>
+                <w:b/>
+                <w:bCs/>
+              </w:rPr>
+              <w:t>null}&gt;&gt;</w:t>
+            </w:r>
+          </w:p>
+        </w:tc>
+        <w:tc>
+          <w:tcPr>
+            <w:tcW w:w="4373" w:type="dxa"/>
             <w:hideMark/>
           </w:tcPr>
-          <w:p>
-            <w:pPr>
-              <w:rPr>
-                <w:rFonts w:cstheme="minorHAnsi"/>
-              </w:rPr>
-            </w:pPr>
-          </w:p>
           <w:p>
             <w:pPr>
               <w:rPr>
@@ -3892,42 +4005,6 @@
                 <w:highlight w:val="yellow"/>
               </w:rPr>
             </w:pPr>
-            <w:r>
-              <w:rPr>
-                <w:rFonts w:cstheme="minorHAnsi"/>
-              </w:rPr>
-              <w:t>&lt;&lt;</w:t>
-            </w:r>
-            <w:r>
-              <w:rPr>
-                <w:rFonts w:cstheme="minorHAnsi"/>
-              </w:rPr>
-              <w:t xml:space="preserve"> </w:t>
-            </w:r>
-            <w:r>
-              <w:rPr>
-                <w:rFonts w:cstheme="minorHAnsi"/>
-              </w:rPr>
-              <w:t>lipExtraDQ</w:t>
-            </w:r>
-            <w:r>
-              <w:rPr>
-                <w:rFonts w:cstheme="minorHAnsi"/>
-              </w:rPr>
-              <w:t>.</w:t>
-            </w:r>
-            <w:r>
-              <w:rPr>
-                <w:rFonts w:cstheme="minorHAnsi"/>
-              </w:rPr>
-              <w:t xml:space="preserve">requestExtra4weeks </w:t>
-            </w:r>
-            <w:r>
-              <w:rPr>
-                <w:rFonts w:cstheme="minorHAnsi"/>
-              </w:rPr>
-              <w:t>&gt;&gt;</w:t>
-            </w:r>
           </w:p>
         </w:tc>
       </w:tr>
@@ -3937,7 +4014,7 @@
         </w:trPr>
         <w:tc>
           <w:tcPr>
-            <w:tcW w:w="4622" w:type="dxa"/>
+            <w:tcW w:w="5599" w:type="dxa"/>
             <w:hideMark/>
           </w:tcPr>
           <w:p>
@@ -3954,13 +4031,13 @@
                 <w:b/>
                 <w:bCs/>
               </w:rPr>
-              <w:t>Are there any documents the other party has that you want the court to consider?</w:t>
-            </w:r>
-          </w:p>
-        </w:tc>
-        <w:tc>
-          <w:tcPr>
-            <w:tcW w:w="5350" w:type="dxa"/>
+              <w:t>Give details of the documents</w:t>
+            </w:r>
+          </w:p>
+        </w:tc>
+        <w:tc>
+          <w:tcPr>
+            <w:tcW w:w="4373" w:type="dxa"/>
             <w:hideMark/>
           </w:tcPr>
           <w:p>
@@ -3969,52 +4046,40 @@
                 <w:rFonts w:cstheme="minorHAnsi"/>
               </w:rPr>
             </w:pPr>
-          </w:p>
-          <w:p>
-            <w:pPr>
-              <w:rPr>
-                <w:rFonts w:cstheme="minorHAnsi"/>
-              </w:rPr>
-            </w:pPr>
-            <w:r>
-              <w:rPr>
-                <w:rFonts w:cstheme="minorHAnsi"/>
+            <w:r>
+              <w:rPr>
+                <w:rFonts w:ascii="GDSTransportWebsite" w:hAnsi="GDSTransportWebsite"/>
+                <w:color w:val="0A0A0A"/>
+                <w:shd w:val="clear" w:color="auto" w:fill="FFFFFF"/>
               </w:rPr>
               <w:t>&lt;&lt;</w:t>
             </w:r>
             <w:proofErr w:type="spellStart"/>
             <w:r>
               <w:rPr>
-                <w:rFonts w:cstheme="minorHAnsi"/>
-              </w:rPr>
-              <w:t>lipExtraDQ</w:t>
-            </w:r>
-            <w:r>
-              <w:rPr>
-                <w:rFonts w:cstheme="minorHAnsi"/>
-              </w:rPr>
-              <w:t>.</w:t>
-            </w:r>
-            <w:r>
-              <w:rPr>
-                <w:rFonts w:cstheme="minorHAnsi"/>
-              </w:rPr>
-              <w:t>considerClaimantDocuments</w:t>
-            </w:r>
-            <w:proofErr w:type="spellEnd"/>
-            <w:r>
-              <w:rPr>
-                <w:rFonts w:cstheme="minorHAnsi"/>
+                <w:rFonts w:ascii="GDSTransportWebsite" w:hAnsi="GDSTransportWebsite"/>
+                <w:color w:val="0A0A0A"/>
+                <w:shd w:val="clear" w:color="auto" w:fill="FFFFFF"/>
+              </w:rPr>
+              <w:t>lipExtraDQ.</w:t>
+            </w:r>
+            <w:r>
+              <w:rPr>
+                <w:rFonts w:ascii="GDSTransportWebsite" w:hAnsi="GDSTransportWebsite"/>
+                <w:color w:val="0A0A0A"/>
+                <w:shd w:val="clear" w:color="auto" w:fill="FFFFFF"/>
+              </w:rPr>
+              <w:t>considerClaimantDocumentsDetails</w:t>
+            </w:r>
+            <w:proofErr w:type="spellEnd"/>
+            <w:r>
+              <w:rPr>
+                <w:rFonts w:ascii="GDSTransportWebsite" w:hAnsi="GDSTransportWebsite"/>
+                <w:color w:val="0A0A0A"/>
+                <w:shd w:val="clear" w:color="auto" w:fill="FFFFFF"/>
               </w:rPr>
               <w:t>&gt;&gt;</w:t>
             </w:r>
-          </w:p>
-          <w:p>
-            <w:pPr>
-              <w:rPr>
-                <w:rFonts w:cstheme="minorHAnsi"/>
-              </w:rPr>
-            </w:pPr>
           </w:p>
           <w:p>
             <w:pPr>
@@ -4032,75 +4097,29 @@
         </w:trPr>
         <w:tc>
           <w:tcPr>
-            <w:tcW w:w="4622" w:type="dxa"/>
-          </w:tcPr>
-          <w:p>
-            <w:pPr>
-              <w:rPr>
-                <w:rFonts w:ascii="GDSTransportWebsite" w:hAnsi="GDSTransportWebsite"/>
-                <w:b/>
-                <w:bCs/>
-              </w:rPr>
-            </w:pPr>
-            <w:r>
-              <w:rPr>
-                <w:rFonts w:ascii="GDSTransportWebsite" w:hAnsi="GDSTransportWebsite"/>
-                <w:b/>
-                <w:bCs/>
-              </w:rPr>
-              <w:t>&lt;&lt;</w:t>
-            </w:r>
-            <w:proofErr w:type="spellStart"/>
-            <w:r>
-              <w:rPr>
-                <w:rFonts w:ascii="GDSTransportWebsite" w:hAnsi="GDSTransportWebsite"/>
-                <w:b/>
-                <w:bCs/>
-              </w:rPr>
-              <w:t>cr</w:t>
-            </w:r>
-            <w:proofErr w:type="spellEnd"/>
-            <w:r>
-              <w:rPr>
-                <w:rFonts w:ascii="GDSTransportWebsite" w:hAnsi="GDSTransportWebsite"/>
-                <w:b/>
-                <w:bCs/>
-              </w:rPr>
-              <w:t>_{</w:t>
-            </w:r>
-            <w:proofErr w:type="spellStart"/>
-            <w:proofErr w:type="gramStart"/>
-            <w:r>
-              <w:rPr>
-                <w:rFonts w:ascii="GDSTransportWebsite" w:hAnsi="GDSTransportWebsite"/>
-                <w:b/>
-                <w:bCs/>
-              </w:rPr>
-              <w:t>lipExtraDQ.considerClaimantDocumentsDetails</w:t>
-            </w:r>
-            <w:proofErr w:type="spellEnd"/>
-            <w:r>
-              <w:rPr>
-                <w:rFonts w:ascii="GDSTransportWebsite" w:hAnsi="GDSTransportWebsite"/>
-                <w:b/>
-                <w:bCs/>
-              </w:rPr>
-              <w:t>!=</w:t>
-            </w:r>
-            <w:proofErr w:type="gramEnd"/>
-            <w:r>
-              <w:rPr>
-                <w:rFonts w:ascii="GDSTransportWebsite" w:hAnsi="GDSTransportWebsite"/>
-                <w:b/>
-                <w:bCs/>
-              </w:rPr>
-              <w:t>null}&gt;&gt;</w:t>
-            </w:r>
-          </w:p>
-        </w:tc>
-        <w:tc>
-          <w:tcPr>
-            <w:tcW w:w="5350" w:type="dxa"/>
+            <w:tcW w:w="5599" w:type="dxa"/>
+          </w:tcPr>
+          <w:p>
+            <w:pPr>
+              <w:rPr>
+                <w:rFonts w:ascii="GDSTransportWebsite" w:hAnsi="GDSTransportWebsite"/>
+                <w:b/>
+                <w:bCs/>
+              </w:rPr>
+            </w:pPr>
+            <w:r>
+              <w:rPr>
+                <w:rFonts w:ascii="GDSTransportWebsite" w:hAnsi="GDSTransportWebsite"/>
+                <w:b/>
+                <w:bCs/>
+              </w:rPr>
+              <w:t>&lt;&lt;er_&gt;&gt;</w:t>
+            </w:r>
+          </w:p>
+        </w:tc>
+        <w:tc>
+          <w:tcPr>
+            <w:tcW w:w="4373" w:type="dxa"/>
           </w:tcPr>
           <w:p>
             <w:pPr>
@@ -4117,7 +4136,7 @@
         </w:trPr>
         <w:tc>
           <w:tcPr>
-            <w:tcW w:w="4622" w:type="dxa"/>
+            <w:tcW w:w="5599" w:type="dxa"/>
             <w:hideMark/>
           </w:tcPr>
           <w:p>
@@ -4136,180 +4155,20 @@
                 <w:b/>
                 <w:bCs/>
               </w:rPr>
-              <w:t>Give details of the documents</w:t>
-            </w:r>
-          </w:p>
-        </w:tc>
-        <w:tc>
-          <w:tcPr>
-            <w:tcW w:w="5350" w:type="dxa"/>
+              <w:t>&lt;&lt;er_&gt;&gt;</w:t>
+            </w:r>
+          </w:p>
+        </w:tc>
+        <w:tc>
+          <w:tcPr>
+            <w:tcW w:w="4373" w:type="dxa"/>
             <w:hideMark/>
           </w:tcPr>
-          <w:p>
-            <w:pPr>
-              <w:rPr>
-                <w:rFonts w:cstheme="minorHAnsi"/>
-              </w:rPr>
-            </w:pPr>
-            <w:r>
-              <w:rPr>
-                <w:rFonts w:cstheme="minorHAnsi"/>
-              </w:rPr>
-              <w:t>&lt;&lt;</w:t>
-            </w:r>
-            <w:proofErr w:type="spellStart"/>
-            <w:r>
-              <w:rPr>
-                <w:rFonts w:cstheme="minorHAnsi"/>
-              </w:rPr>
-              <w:t>lipExtraDQ</w:t>
-            </w:r>
-            <w:r>
-              <w:rPr>
-                <w:rFonts w:cstheme="minorHAnsi"/>
-              </w:rPr>
-              <w:t>.</w:t>
-            </w:r>
-            <w:r>
-              <w:rPr>
-                <w:rFonts w:cstheme="minorHAnsi"/>
-              </w:rPr>
-              <w:t>considerClaimantDocumentsDetails</w:t>
-            </w:r>
-            <w:proofErr w:type="spellEnd"/>
-            <w:r>
-              <w:rPr>
-                <w:rFonts w:cstheme="minorHAnsi"/>
-              </w:rPr>
-              <w:t>&gt;&gt;</w:t>
-            </w:r>
-          </w:p>
           <w:p>
             <w:pPr>
               <w:rPr>
                 <w:rFonts w:cstheme="minorHAnsi"/>
                 <w:highlight w:val="yellow"/>
-              </w:rPr>
-            </w:pPr>
-          </w:p>
-        </w:tc>
-      </w:tr>
-      <w:tr>
-        <w:trPr>
-          <w:trHeight w:val="516"/>
-        </w:trPr>
-        <w:tc>
-          <w:tcPr>
-            <w:tcW w:w="4622" w:type="dxa"/>
-          </w:tcPr>
-          <w:p>
-            <w:pPr>
-              <w:rPr>
-                <w:rFonts w:ascii="GDSTransportWebsite" w:hAnsi="GDSTransportWebsite"/>
-                <w:b/>
-                <w:bCs/>
-              </w:rPr>
-            </w:pPr>
-            <w:r>
-              <w:rPr>
-                <w:rFonts w:ascii="GDSTransportWebsite" w:hAnsi="GDSTransportWebsite"/>
-                <w:b/>
-                <w:bCs/>
-              </w:rPr>
-              <w:t>&lt;&lt;er_&gt;&gt;</w:t>
-            </w:r>
-          </w:p>
-        </w:tc>
-        <w:tc>
-          <w:tcPr>
-            <w:tcW w:w="5350" w:type="dxa"/>
-          </w:tcPr>
-          <w:p>
-            <w:pPr>
-              <w:rPr>
-                <w:rFonts w:cstheme="minorHAnsi"/>
-              </w:rPr>
-            </w:pPr>
-          </w:p>
-        </w:tc>
-      </w:tr>
-      <w:tr>
-        <w:trPr>
-          <w:trHeight w:val="516"/>
-        </w:trPr>
-        <w:tc>
-          <w:tcPr>
-            <w:tcW w:w="4622" w:type="dxa"/>
-          </w:tcPr>
-          <w:p>
-            <w:pPr>
-              <w:rPr>
-                <w:rFonts w:ascii="GDSTransportWebsite" w:hAnsi="GDSTransportWebsite"/>
-                <w:b/>
-                <w:bCs/>
-              </w:rPr>
-            </w:pPr>
-          </w:p>
-        </w:tc>
-        <w:tc>
-          <w:tcPr>
-            <w:tcW w:w="5350" w:type="dxa"/>
-          </w:tcPr>
-          <w:p>
-            <w:pPr>
-              <w:rPr>
-                <w:rFonts w:cstheme="minorHAnsi"/>
-              </w:rPr>
-            </w:pPr>
-          </w:p>
-        </w:tc>
-      </w:tr>
-      <w:tr>
-        <w:trPr>
-          <w:trHeight w:val="516"/>
-        </w:trPr>
-        <w:tc>
-          <w:tcPr>
-            <w:tcW w:w="4622" w:type="dxa"/>
-          </w:tcPr>
-          <w:p>
-            <w:pPr>
-              <w:rPr>
-                <w:b/>
-                <w:bCs/>
-              </w:rPr>
-            </w:pPr>
-            <w:r>
-              <w:rPr>
-                <w:b/>
-                <w:bCs/>
-              </w:rPr>
-              <w:t>&lt;&lt;e</w:t>
-            </w:r>
-            <w:r>
-              <w:rPr>
-                <w:b/>
-                <w:bCs/>
-              </w:rPr>
-              <w:t>r</w:t>
-            </w:r>
-            <w:r>
-              <w:rPr>
-                <w:b/>
-                <w:bCs/>
-              </w:rPr>
-              <w:t>_&gt;&gt;</w:t>
-            </w:r>
-          </w:p>
-        </w:tc>
-        <w:tc>
-          <w:tcPr>
-            <w:tcW w:w="5350" w:type="dxa"/>
-          </w:tcPr>
-          <w:p>
-            <w:pPr>
-              <w:rPr>
-                <w:rFonts w:cstheme="minorHAnsi"/>
               </w:rPr>
             </w:pPr>
           </w:p>
@@ -5326,7 +5185,6 @@
                 <w:rFonts w:ascii="GDSTransportWebsite" w:hAnsi="GDSTransportWebsite"/>
                 <w:color w:val="0A0A0A"/>
               </w:rPr>
-              <w:lastRenderedPageBreak/>
               <w:t>Expert &lt;&lt;$</w:t>
             </w:r>
             <w:proofErr w:type="spellStart"/>
@@ -5381,6 +5239,7 @@
                 <w:color w:val="0A0A0A"/>
                 <w:shd w:val="clear" w:color="auto" w:fill="FFFFFF"/>
               </w:rPr>
+              <w:lastRenderedPageBreak/>
               <w:t>Expert’s name</w:t>
             </w:r>
           </w:p>
@@ -7327,7 +7186,6 @@
                 <w:color w:val="0A0A0A"/>
                 <w:shd w:val="clear" w:color="auto" w:fill="FFFFFF"/>
               </w:rPr>
-              <w:lastRenderedPageBreak/>
               <w:t>&lt;&lt;</w:t>
             </w:r>
             <w:proofErr w:type="spellStart"/>
@@ -7389,6 +7247,7 @@
                 <w:rFonts w:ascii="GDSTransportWebsite" w:hAnsi="GDSTransportWebsite"/>
                 <w:color w:val="0A0A0A"/>
               </w:rPr>
+              <w:lastRenderedPageBreak/>
               <w:t>Expert &lt;&lt;$</w:t>
             </w:r>
             <w:proofErr w:type="spellStart"/>
@@ -9154,7 +9013,6 @@
                 <w:rFonts w:ascii="GDSTransportWebsite" w:hAnsi="GDSTransportWebsite"/>
                 <w:color w:val="0A0A0A"/>
               </w:rPr>
-              <w:lastRenderedPageBreak/>
               <w:t>&lt;&lt;</w:t>
             </w:r>
             <w:proofErr w:type="spellStart"/>
@@ -9210,21 +9068,9 @@
                 <w:color w:val="0A0A0A"/>
                 <w:shd w:val="clear" w:color="auto" w:fill="FFFFFF"/>
               </w:rPr>
+              <w:lastRenderedPageBreak/>
               <w:t>What language will the documents be provided in?</w:t>
             </w:r>
-          </w:p>
-          <w:p>
-            <w:pPr>
-              <w:pStyle w:val="NormalWeb"/>
-              <w:spacing w:before="40" w:beforeAutospacing="0" w:after="40" w:afterAutospacing="0"/>
-              <w:rPr>
-                <w:rFonts w:ascii="GDSTransportWebsite" w:hAnsi="GDSTransportWebsite"/>
-                <w:b/>
-                <w:bCs/>
-                <w:color w:val="0A0A0A"/>
-                <w:shd w:val="clear" w:color="auto" w:fill="FFFFFF"/>
-              </w:rPr>
-            </w:pPr>
           </w:p>
         </w:tc>
         <w:tc>
@@ -9281,8 +9127,6 @@
         <w:rPr>
           <w:rFonts w:ascii="GDSTransportWebsite" w:hAnsi="GDSTransportWebsite"/>
           <w:color w:val="0A0A0A"/>
-          <w:sz w:val="36"/>
-          <w:szCs w:val="36"/>
         </w:rPr>
       </w:pPr>
     </w:p>
@@ -10446,8 +10290,6 @@
         <w:rPr>
           <w:rFonts w:ascii="GDSTransportWebsite" w:hAnsi="GDSTransportWebsite"/>
           <w:color w:val="0A0A0A"/>
-          <w:sz w:val="36"/>
-          <w:szCs w:val="36"/>
         </w:rPr>
       </w:pPr>
     </w:p>
@@ -10544,7 +10386,6 @@
                 <w:b/>
                 <w:bCs/>
               </w:rPr>
-              <w:lastRenderedPageBreak/>
               <w:t>Preferred court</w:t>
             </w:r>
             <w:r>
@@ -10580,7 +10421,6 @@
                 <w:rFonts w:ascii="GDSTransportWebsite" w:hAnsi="GDSTransportWebsite"/>
                 <w:color w:val="0A0A0A"/>
               </w:rPr>
-              <w:lastRenderedPageBreak/>
               <w:t>&lt;&lt;</w:t>
             </w:r>
             <w:proofErr w:type="spellStart"/>
@@ -10737,18 +10577,6 @@
         </w:tc>
       </w:tr>
     </w:tbl>
-    <w:p>
-      <w:pPr>
-        <w:pBdr>
-          <w:bottom w:val="single" w:sz="4" w:space="1" w:color="000000"/>
-        </w:pBdr>
-        <w:spacing w:before="120" w:after="120"/>
-        <w:rPr>
-          <w:rFonts w:ascii="GDSTransportWebsite" w:hAnsi="GDSTransportWebsite"/>
-          <w:color w:val="0A0A0A"/>
-        </w:rPr>
-      </w:pPr>
-    </w:p>
     <w:p>
       <w:pPr>
         <w:pBdr>
@@ -11640,6 +11468,18 @@
         </w:tc>
       </w:tr>
     </w:tbl>
+    <w:p>
+      <w:pPr>
+        <w:pBdr>
+          <w:bottom w:val="single" w:sz="4" w:space="1" w:color="000000"/>
+        </w:pBdr>
+        <w:spacing w:before="120" w:after="120"/>
+        <w:rPr>
+          <w:rFonts w:ascii="GDSTransportWebsite" w:hAnsi="GDSTransportWebsite"/>
+          <w:color w:val="0A0A0A"/>
+        </w:rPr>
+      </w:pPr>
+    </w:p>
     <w:p>
       <w:pPr>
         <w:pBdr>
@@ -12173,7 +12013,7 @@
 </file>
 
 <file path=word/endnotes.xml><?xml version="1.0" encoding="utf-8"?>
-<w:endnotes xmlns:wpc="http://schemas.microsoft.com/office/word/2010/wordprocessingCanvas" xmlns:cx="http://schemas.microsoft.com/office/drawing/2014/chartex" xmlns:cx1="http://schemas.microsoft.com/office/drawing/2015/9/8/chartex" xmlns:cx2="http://schemas.microsoft.com/office/drawing/2015/10/21/chartex" xmlns:cx3="http://schemas.microsoft.com/office/drawing/2016/5/9/chartex" xmlns:cx4="http://schemas.microsoft.com/office/drawing/2016/5/10/chartex" xmlns:cx5="http://schemas.microsoft.com/office/drawing/2016/5/11/chartex" xmlns:cx6="http://schemas.microsoft.com/office/drawing/2016/5/12/chartex" xmlns:cx7="http://schemas.microsoft.com/office/drawing/2016/5/13/chartex" xmlns:cx8="http://schemas.microsoft.com/office/drawing/2016/5/14/chartex" xmlns:mc="http://schemas.openxmlformats.org/markup-compatibility/2006" xmlns:aink="http://schemas.microsoft.com/office/drawing/2016/ink" xmlns:am3d="http://schemas.microsoft.com/office/drawing/2017/model3d" xmlns:o="urn:schemas-microsoft-com:office:office" xmlns:oel="http://schemas.microsoft.com/office/2019/extlst" xmlns:r="http://schemas.openxmlformats.org/officeDocument/2006/relationships" xmlns:m="http://schemas.openxmlformats.org/officeDocument/2006/math" xmlns:v="urn:schemas-microsoft-com:vml" xmlns:wp14="http://schemas.microsoft.com/office/word/2010/wordprocessingDrawing" xmlns:wp="http://schemas.openxmlformats.org/drawingml/2006/wordprocessingDrawing" xmlns:w10="urn:schemas-microsoft-com:office:word" xmlns:w="http://schemas.openxmlformats.org/wordprocessingml/2006/main" xmlns:w14="http://schemas.microsoft.com/office/word/2010/wordml" xmlns:w15="http://schemas.microsoft.com/office/word/2012/wordml" xmlns:w16cex="http://schemas.microsoft.com/office/word/2018/wordml/cex" xmlns:w16cid="http://schemas.microsoft.com/office/word/2016/wordml/cid" xmlns:w16="http://schemas.microsoft.com/office/word/2018/wordml" xmlns:w16sdtdh="http://schemas.microsoft.com/office/word/2020/wordml/sdtdatahash" xmlns:w16se="http://schemas.microsoft.com/office/word/2015/wordml/symex" xmlns:wpg="http://schemas.microsoft.com/office/word/2010/wordprocessingGroup" xmlns:wpi="http://schemas.microsoft.com/office/word/2010/wordprocessingInk" xmlns:wne="http://schemas.microsoft.com/office/word/2006/wordml" xmlns:wps="http://schemas.microsoft.com/office/word/2010/wordprocessingShape" mc:Ignorable="w14 w15 w16se w16cid w16 w16cex w16sdtdh wp14">
+<w:endnotes xmlns:wpc="http://schemas.microsoft.com/office/word/2010/wordprocessingCanvas" xmlns:cx="http://schemas.microsoft.com/office/drawing/2014/chartex" xmlns:cx1="http://schemas.microsoft.com/office/drawing/2015/9/8/chartex" xmlns:cx2="http://schemas.microsoft.com/office/drawing/2015/10/21/chartex" xmlns:cx3="http://schemas.microsoft.com/office/drawing/2016/5/9/chartex" xmlns:cx4="http://schemas.microsoft.com/office/drawing/2016/5/10/chartex" xmlns:cx5="http://schemas.microsoft.com/office/drawing/2016/5/11/chartex" xmlns:cx6="http://schemas.microsoft.com/office/drawing/2016/5/12/chartex" xmlns:cx7="http://schemas.microsoft.com/office/drawing/2016/5/13/chartex" xmlns:cx8="http://schemas.microsoft.com/office/drawing/2016/5/14/chartex" xmlns:mc="http://schemas.openxmlformats.org/markup-compatibility/2006" xmlns:aink="http://schemas.microsoft.com/office/drawing/2016/ink" xmlns:am3d="http://schemas.microsoft.com/office/drawing/2017/model3d" xmlns:o="urn:schemas-microsoft-com:office:office" xmlns:oel="http://schemas.microsoft.com/office/2019/extlst" xmlns:r="http://schemas.openxmlformats.org/officeDocument/2006/relationships" xmlns:m="http://schemas.openxmlformats.org/officeDocument/2006/math" xmlns:v="urn:schemas-microsoft-com:vml" xmlns:wp14="http://schemas.microsoft.com/office/word/2010/wordprocessingDrawing" xmlns:wp="http://schemas.openxmlformats.org/drawingml/2006/wordprocessingDrawing" xmlns:w10="urn:schemas-microsoft-com:office:word" xmlns:w="http://schemas.openxmlformats.org/wordprocessingml/2006/main" xmlns:w14="http://schemas.microsoft.com/office/word/2010/wordml" xmlns:w15="http://schemas.microsoft.com/office/word/2012/wordml" xmlns:w16cex="http://schemas.microsoft.com/office/word/2018/wordml/cex" xmlns:w16cid="http://schemas.microsoft.com/office/word/2016/wordml/cid" xmlns:w16="http://schemas.microsoft.com/office/word/2018/wordml" xmlns:w16du="http://schemas.microsoft.com/office/word/2023/wordml/word16du" xmlns:w16sdtdh="http://schemas.microsoft.com/office/word/2020/wordml/sdtdatahash" xmlns:w16se="http://schemas.microsoft.com/office/word/2015/wordml/symex" xmlns:wpg="http://schemas.microsoft.com/office/word/2010/wordprocessingGroup" xmlns:wpi="http://schemas.microsoft.com/office/word/2010/wordprocessingInk" xmlns:wne="http://schemas.microsoft.com/office/word/2006/wordml" xmlns:wps="http://schemas.microsoft.com/office/word/2010/wordprocessingShape" mc:Ignorable="w14 w15 w16se w16cid w16 w16cex w16sdtdh w16du wp14">
   <w:endnote w:type="separator" w:id="-1">
     <w:p>
       <w:r>
@@ -12192,7 +12032,7 @@
 </file>
 
 <file path=word/footer1.xml><?xml version="1.0" encoding="utf-8"?>
-<w:ftr xmlns:wpc="http://schemas.microsoft.com/office/word/2010/wordprocessingCanvas" xmlns:cx="http://schemas.microsoft.com/office/drawing/2014/chartex" xmlns:cx1="http://schemas.microsoft.com/office/drawing/2015/9/8/chartex" xmlns:cx2="http://schemas.microsoft.com/office/drawing/2015/10/21/chartex" xmlns:cx3="http://schemas.microsoft.com/office/drawing/2016/5/9/chartex" xmlns:cx4="http://schemas.microsoft.com/office/drawing/2016/5/10/chartex" xmlns:cx5="http://schemas.microsoft.com/office/drawing/2016/5/11/chartex" xmlns:cx6="http://schemas.microsoft.com/office/drawing/2016/5/12/chartex" xmlns:cx7="http://schemas.microsoft.com/office/drawing/2016/5/13/chartex" xmlns:cx8="http://schemas.microsoft.com/office/drawing/2016/5/14/chartex" xmlns:mc="http://schemas.openxmlformats.org/markup-compatibility/2006" xmlns:aink="http://schemas.microsoft.com/office/drawing/2016/ink" xmlns:am3d="http://schemas.microsoft.com/office/drawing/2017/model3d" xmlns:o="urn:schemas-microsoft-com:office:office" xmlns:oel="http://schemas.microsoft.com/office/2019/extlst" xmlns:r="http://schemas.openxmlformats.org/officeDocument/2006/relationships" xmlns:m="http://schemas.openxmlformats.org/officeDocument/2006/math" xmlns:v="urn:schemas-microsoft-com:vml" xmlns:wp14="http://schemas.microsoft.com/office/word/2010/wordprocessingDrawing" xmlns:wp="http://schemas.openxmlformats.org/drawingml/2006/wordprocessingDrawing" xmlns:w10="urn:schemas-microsoft-com:office:word" xmlns:w="http://schemas.openxmlformats.org/wordprocessingml/2006/main" xmlns:w14="http://schemas.microsoft.com/office/word/2010/wordml" xmlns:w15="http://schemas.microsoft.com/office/word/2012/wordml" xmlns:w16cex="http://schemas.microsoft.com/office/word/2018/wordml/cex" xmlns:w16cid="http://schemas.microsoft.com/office/word/2016/wordml/cid" xmlns:w16="http://schemas.microsoft.com/office/word/2018/wordml" xmlns:w16sdtdh="http://schemas.microsoft.com/office/word/2020/wordml/sdtdatahash" xmlns:w16se="http://schemas.microsoft.com/office/word/2015/wordml/symex" xmlns:wpg="http://schemas.microsoft.com/office/word/2010/wordprocessingGroup" xmlns:wpi="http://schemas.microsoft.com/office/word/2010/wordprocessingInk" xmlns:wne="http://schemas.microsoft.com/office/word/2006/wordml" xmlns:wps="http://schemas.microsoft.com/office/word/2010/wordprocessingShape" mc:Ignorable="w14 w15 w16se w16cid w16 w16cex w16sdtdh wp14">
+<w:ftr xmlns:wpc="http://schemas.microsoft.com/office/word/2010/wordprocessingCanvas" xmlns:cx="http://schemas.microsoft.com/office/drawing/2014/chartex" xmlns:cx1="http://schemas.microsoft.com/office/drawing/2015/9/8/chartex" xmlns:cx2="http://schemas.microsoft.com/office/drawing/2015/10/21/chartex" xmlns:cx3="http://schemas.microsoft.com/office/drawing/2016/5/9/chartex" xmlns:cx4="http://schemas.microsoft.com/office/drawing/2016/5/10/chartex" xmlns:cx5="http://schemas.microsoft.com/office/drawing/2016/5/11/chartex" xmlns:cx6="http://schemas.microsoft.com/office/drawing/2016/5/12/chartex" xmlns:cx7="http://schemas.microsoft.com/office/drawing/2016/5/13/chartex" xmlns:cx8="http://schemas.microsoft.com/office/drawing/2016/5/14/chartex" xmlns:mc="http://schemas.openxmlformats.org/markup-compatibility/2006" xmlns:aink="http://schemas.microsoft.com/office/drawing/2016/ink" xmlns:am3d="http://schemas.microsoft.com/office/drawing/2017/model3d" xmlns:o="urn:schemas-microsoft-com:office:office" xmlns:oel="http://schemas.microsoft.com/office/2019/extlst" xmlns:r="http://schemas.openxmlformats.org/officeDocument/2006/relationships" xmlns:m="http://schemas.openxmlformats.org/officeDocument/2006/math" xmlns:v="urn:schemas-microsoft-com:vml" xmlns:wp14="http://schemas.microsoft.com/office/word/2010/wordprocessingDrawing" xmlns:wp="http://schemas.openxmlformats.org/drawingml/2006/wordprocessingDrawing" xmlns:w10="urn:schemas-microsoft-com:office:word" xmlns:w="http://schemas.openxmlformats.org/wordprocessingml/2006/main" xmlns:w14="http://schemas.microsoft.com/office/word/2010/wordml" xmlns:w15="http://schemas.microsoft.com/office/word/2012/wordml" xmlns:w16cex="http://schemas.microsoft.com/office/word/2018/wordml/cex" xmlns:w16cid="http://schemas.microsoft.com/office/word/2016/wordml/cid" xmlns:w16="http://schemas.microsoft.com/office/word/2018/wordml" xmlns:w16du="http://schemas.microsoft.com/office/word/2023/wordml/word16du" xmlns:w16sdtdh="http://schemas.microsoft.com/office/word/2020/wordml/sdtdatahash" xmlns:w16se="http://schemas.microsoft.com/office/word/2015/wordml/symex" xmlns:wpg="http://schemas.microsoft.com/office/word/2010/wordprocessingGroup" xmlns:wpi="http://schemas.microsoft.com/office/word/2010/wordprocessingInk" xmlns:wne="http://schemas.microsoft.com/office/word/2006/wordml" xmlns:wps="http://schemas.microsoft.com/office/word/2010/wordprocessingShape" mc:Ignorable="w14 w15 w16se w16cid w16 w16cex w16sdtdh w16du wp14">
   <w:p>
     <w:pPr>
       <w:pStyle w:val="Footer"/>
@@ -12202,7 +12042,7 @@
 </file>
 
 <file path=word/footer2.xml><?xml version="1.0" encoding="utf-8"?>
-<w:ftr xmlns:wpc="http://schemas.microsoft.com/office/word/2010/wordprocessingCanvas" xmlns:cx="http://schemas.microsoft.com/office/drawing/2014/chartex" xmlns:cx1="http://schemas.microsoft.com/office/drawing/2015/9/8/chartex" xmlns:cx2="http://schemas.microsoft.com/office/drawing/2015/10/21/chartex" xmlns:cx3="http://schemas.microsoft.com/office/drawing/2016/5/9/chartex" xmlns:cx4="http://schemas.microsoft.com/office/drawing/2016/5/10/chartex" xmlns:cx5="http://schemas.microsoft.com/office/drawing/2016/5/11/chartex" xmlns:cx6="http://schemas.microsoft.com/office/drawing/2016/5/12/chartex" xmlns:cx7="http://schemas.microsoft.com/office/drawing/2016/5/13/chartex" xmlns:cx8="http://schemas.microsoft.com/office/drawing/2016/5/14/chartex" xmlns:mc="http://schemas.openxmlformats.org/markup-compatibility/2006" xmlns:aink="http://schemas.microsoft.com/office/drawing/2016/ink" xmlns:am3d="http://schemas.microsoft.com/office/drawing/2017/model3d" xmlns:o="urn:schemas-microsoft-com:office:office" xmlns:oel="http://schemas.microsoft.com/office/2019/extlst" xmlns:r="http://schemas.openxmlformats.org/officeDocument/2006/relationships" xmlns:m="http://schemas.openxmlformats.org/officeDocument/2006/math" xmlns:v="urn:schemas-microsoft-com:vml" xmlns:wp14="http://schemas.microsoft.com/office/word/2010/wordprocessingDrawing" xmlns:wp="http://schemas.openxmlformats.org/drawingml/2006/wordprocessingDrawing" xmlns:w10="urn:schemas-microsoft-com:office:word" xmlns:w="http://schemas.openxmlformats.org/wordprocessingml/2006/main" xmlns:w14="http://schemas.microsoft.com/office/word/2010/wordml" xmlns:w15="http://schemas.microsoft.com/office/word/2012/wordml" xmlns:w16cex="http://schemas.microsoft.com/office/word/2018/wordml/cex" xmlns:w16cid="http://schemas.microsoft.com/office/word/2016/wordml/cid" xmlns:w16="http://schemas.microsoft.com/office/word/2018/wordml" xmlns:w16sdtdh="http://schemas.microsoft.com/office/word/2020/wordml/sdtdatahash" xmlns:w16se="http://schemas.microsoft.com/office/word/2015/wordml/symex" xmlns:wpg="http://schemas.microsoft.com/office/word/2010/wordprocessingGroup" xmlns:wpi="http://schemas.microsoft.com/office/word/2010/wordprocessingInk" xmlns:wne="http://schemas.microsoft.com/office/word/2006/wordml" xmlns:wps="http://schemas.microsoft.com/office/word/2010/wordprocessingShape" mc:Ignorable="w14 w15 w16se w16cid w16 w16cex w16sdtdh wp14">
+<w:ftr xmlns:wpc="http://schemas.microsoft.com/office/word/2010/wordprocessingCanvas" xmlns:cx="http://schemas.microsoft.com/office/drawing/2014/chartex" xmlns:cx1="http://schemas.microsoft.com/office/drawing/2015/9/8/chartex" xmlns:cx2="http://schemas.microsoft.com/office/drawing/2015/10/21/chartex" xmlns:cx3="http://schemas.microsoft.com/office/drawing/2016/5/9/chartex" xmlns:cx4="http://schemas.microsoft.com/office/drawing/2016/5/10/chartex" xmlns:cx5="http://schemas.microsoft.com/office/drawing/2016/5/11/chartex" xmlns:cx6="http://schemas.microsoft.com/office/drawing/2016/5/12/chartex" xmlns:cx7="http://schemas.microsoft.com/office/drawing/2016/5/13/chartex" xmlns:cx8="http://schemas.microsoft.com/office/drawing/2016/5/14/chartex" xmlns:mc="http://schemas.openxmlformats.org/markup-compatibility/2006" xmlns:aink="http://schemas.microsoft.com/office/drawing/2016/ink" xmlns:am3d="http://schemas.microsoft.com/office/drawing/2017/model3d" xmlns:o="urn:schemas-microsoft-com:office:office" xmlns:oel="http://schemas.microsoft.com/office/2019/extlst" xmlns:r="http://schemas.openxmlformats.org/officeDocument/2006/relationships" xmlns:m="http://schemas.openxmlformats.org/officeDocument/2006/math" xmlns:v="urn:schemas-microsoft-com:vml" xmlns:wp14="http://schemas.microsoft.com/office/word/2010/wordprocessingDrawing" xmlns:wp="http://schemas.openxmlformats.org/drawingml/2006/wordprocessingDrawing" xmlns:w10="urn:schemas-microsoft-com:office:word" xmlns:w="http://schemas.openxmlformats.org/wordprocessingml/2006/main" xmlns:w14="http://schemas.microsoft.com/office/word/2010/wordml" xmlns:w15="http://schemas.microsoft.com/office/word/2012/wordml" xmlns:w16cex="http://schemas.microsoft.com/office/word/2018/wordml/cex" xmlns:w16cid="http://schemas.microsoft.com/office/word/2016/wordml/cid" xmlns:w16="http://schemas.microsoft.com/office/word/2018/wordml" xmlns:w16du="http://schemas.microsoft.com/office/word/2023/wordml/word16du" xmlns:w16sdtdh="http://schemas.microsoft.com/office/word/2020/wordml/sdtdatahash" xmlns:w16se="http://schemas.microsoft.com/office/word/2015/wordml/symex" xmlns:wpg="http://schemas.microsoft.com/office/word/2010/wordprocessingGroup" xmlns:wpi="http://schemas.microsoft.com/office/word/2010/wordprocessingInk" xmlns:wne="http://schemas.microsoft.com/office/word/2006/wordml" xmlns:wps="http://schemas.microsoft.com/office/word/2010/wordprocessingShape" mc:Ignorable="w14 w15 w16se w16cid w16 w16cex w16sdtdh w16du wp14">
   <w:tbl>
     <w:tblPr>
       <w:tblStyle w:val="TableGrid"/>
@@ -12400,7 +12240,7 @@
 </file>
 
 <file path=word/footer3.xml><?xml version="1.0" encoding="utf-8"?>
-<w:ftr xmlns:wpc="http://schemas.microsoft.com/office/word/2010/wordprocessingCanvas" xmlns:cx="http://schemas.microsoft.com/office/drawing/2014/chartex" xmlns:cx1="http://schemas.microsoft.com/office/drawing/2015/9/8/chartex" xmlns:cx2="http://schemas.microsoft.com/office/drawing/2015/10/21/chartex" xmlns:cx3="http://schemas.microsoft.com/office/drawing/2016/5/9/chartex" xmlns:cx4="http://schemas.microsoft.com/office/drawing/2016/5/10/chartex" xmlns:cx5="http://schemas.microsoft.com/office/drawing/2016/5/11/chartex" xmlns:cx6="http://schemas.microsoft.com/office/drawing/2016/5/12/chartex" xmlns:cx7="http://schemas.microsoft.com/office/drawing/2016/5/13/chartex" xmlns:cx8="http://schemas.microsoft.com/office/drawing/2016/5/14/chartex" xmlns:mc="http://schemas.openxmlformats.org/markup-compatibility/2006" xmlns:aink="http://schemas.microsoft.com/office/drawing/2016/ink" xmlns:am3d="http://schemas.microsoft.com/office/drawing/2017/model3d" xmlns:o="urn:schemas-microsoft-com:office:office" xmlns:oel="http://schemas.microsoft.com/office/2019/extlst" xmlns:r="http://schemas.openxmlformats.org/officeDocument/2006/relationships" xmlns:m="http://schemas.openxmlformats.org/officeDocument/2006/math" xmlns:v="urn:schemas-microsoft-com:vml" xmlns:wp14="http://schemas.microsoft.com/office/word/2010/wordprocessingDrawing" xmlns:wp="http://schemas.openxmlformats.org/drawingml/2006/wordprocessingDrawing" xmlns:w10="urn:schemas-microsoft-com:office:word" xmlns:w="http://schemas.openxmlformats.org/wordprocessingml/2006/main" xmlns:w14="http://schemas.microsoft.com/office/word/2010/wordml" xmlns:w15="http://schemas.microsoft.com/office/word/2012/wordml" xmlns:w16cex="http://schemas.microsoft.com/office/word/2018/wordml/cex" xmlns:w16cid="http://schemas.microsoft.com/office/word/2016/wordml/cid" xmlns:w16="http://schemas.microsoft.com/office/word/2018/wordml" xmlns:w16sdtdh="http://schemas.microsoft.com/office/word/2020/wordml/sdtdatahash" xmlns:w16se="http://schemas.microsoft.com/office/word/2015/wordml/symex" xmlns:wpg="http://schemas.microsoft.com/office/word/2010/wordprocessingGroup" xmlns:wpi="http://schemas.microsoft.com/office/word/2010/wordprocessingInk" xmlns:wne="http://schemas.microsoft.com/office/word/2006/wordml" xmlns:wps="http://schemas.microsoft.com/office/word/2010/wordprocessingShape" mc:Ignorable="w14 w15 w16se w16cid w16 w16cex w16sdtdh wp14">
+<w:ftr xmlns:wpc="http://schemas.microsoft.com/office/word/2010/wordprocessingCanvas" xmlns:cx="http://schemas.microsoft.com/office/drawing/2014/chartex" xmlns:cx1="http://schemas.microsoft.com/office/drawing/2015/9/8/chartex" xmlns:cx2="http://schemas.microsoft.com/office/drawing/2015/10/21/chartex" xmlns:cx3="http://schemas.microsoft.com/office/drawing/2016/5/9/chartex" xmlns:cx4="http://schemas.microsoft.com/office/drawing/2016/5/10/chartex" xmlns:cx5="http://schemas.microsoft.com/office/drawing/2016/5/11/chartex" xmlns:cx6="http://schemas.microsoft.com/office/drawing/2016/5/12/chartex" xmlns:cx7="http://schemas.microsoft.com/office/drawing/2016/5/13/chartex" xmlns:cx8="http://schemas.microsoft.com/office/drawing/2016/5/14/chartex" xmlns:mc="http://schemas.openxmlformats.org/markup-compatibility/2006" xmlns:aink="http://schemas.microsoft.com/office/drawing/2016/ink" xmlns:am3d="http://schemas.microsoft.com/office/drawing/2017/model3d" xmlns:o="urn:schemas-microsoft-com:office:office" xmlns:oel="http://schemas.microsoft.com/office/2019/extlst" xmlns:r="http://schemas.openxmlformats.org/officeDocument/2006/relationships" xmlns:m="http://schemas.openxmlformats.org/officeDocument/2006/math" xmlns:v="urn:schemas-microsoft-com:vml" xmlns:wp14="http://schemas.microsoft.com/office/word/2010/wordprocessingDrawing" xmlns:wp="http://schemas.openxmlformats.org/drawingml/2006/wordprocessingDrawing" xmlns:w10="urn:schemas-microsoft-com:office:word" xmlns:w="http://schemas.openxmlformats.org/wordprocessingml/2006/main" xmlns:w14="http://schemas.microsoft.com/office/word/2010/wordml" xmlns:w15="http://schemas.microsoft.com/office/word/2012/wordml" xmlns:w16cex="http://schemas.microsoft.com/office/word/2018/wordml/cex" xmlns:w16cid="http://schemas.microsoft.com/office/word/2016/wordml/cid" xmlns:w16="http://schemas.microsoft.com/office/word/2018/wordml" xmlns:w16du="http://schemas.microsoft.com/office/word/2023/wordml/word16du" xmlns:w16sdtdh="http://schemas.microsoft.com/office/word/2020/wordml/sdtdatahash" xmlns:w16se="http://schemas.microsoft.com/office/word/2015/wordml/symex" xmlns:wpg="http://schemas.microsoft.com/office/word/2010/wordprocessingGroup" xmlns:wpi="http://schemas.microsoft.com/office/word/2010/wordprocessingInk" xmlns:wne="http://schemas.microsoft.com/office/word/2006/wordml" xmlns:wps="http://schemas.microsoft.com/office/word/2010/wordprocessingShape" mc:Ignorable="w14 w15 w16se w16cid w16 w16cex w16sdtdh w16du wp14">
   <w:p>
     <w:pPr>
       <w:pStyle w:val="Footer"/>
@@ -12410,7 +12250,7 @@
 </file>
 
 <file path=word/footnotes.xml><?xml version="1.0" encoding="utf-8"?>
-<w:footnotes xmlns:wpc="http://schemas.microsoft.com/office/word/2010/wordprocessingCanvas" xmlns:cx="http://schemas.microsoft.com/office/drawing/2014/chartex" xmlns:cx1="http://schemas.microsoft.com/office/drawing/2015/9/8/chartex" xmlns:cx2="http://schemas.microsoft.com/office/drawing/2015/10/21/chartex" xmlns:cx3="http://schemas.microsoft.com/office/drawing/2016/5/9/chartex" xmlns:cx4="http://schemas.microsoft.com/office/drawing/2016/5/10/chartex" xmlns:cx5="http://schemas.microsoft.com/office/drawing/2016/5/11/chartex" xmlns:cx6="http://schemas.microsoft.com/office/drawing/2016/5/12/chartex" xmlns:cx7="http://schemas.microsoft.com/office/drawing/2016/5/13/chartex" xmlns:cx8="http://schemas.microsoft.com/office/drawing/2016/5/14/chartex" xmlns:mc="http://schemas.openxmlformats.org/markup-compatibility/2006" xmlns:aink="http://schemas.microsoft.com/office/drawing/2016/ink" xmlns:am3d="http://schemas.microsoft.com/office/drawing/2017/model3d" xmlns:o="urn:schemas-microsoft-com:office:office" xmlns:oel="http://schemas.microsoft.com/office/2019/extlst" xmlns:r="http://schemas.openxmlformats.org/officeDocument/2006/relationships" xmlns:m="http://schemas.openxmlformats.org/officeDocument/2006/math" xmlns:v="urn:schemas-microsoft-com:vml" xmlns:wp14="http://schemas.microsoft.com/office/word/2010/wordprocessingDrawing" xmlns:wp="http://schemas.openxmlformats.org/drawingml/2006/wordprocessingDrawing" xmlns:w10="urn:schemas-microsoft-com:office:word" xmlns:w="http://schemas.openxmlformats.org/wordprocessingml/2006/main" xmlns:w14="http://schemas.microsoft.com/office/word/2010/wordml" xmlns:w15="http://schemas.microsoft.com/office/word/2012/wordml" xmlns:w16cex="http://schemas.microsoft.com/office/word/2018/wordml/cex" xmlns:w16cid="http://schemas.microsoft.com/office/word/2016/wordml/cid" xmlns:w16="http://schemas.microsoft.com/office/word/2018/wordml" xmlns:w16sdtdh="http://schemas.microsoft.com/office/word/2020/wordml/sdtdatahash" xmlns:w16se="http://schemas.microsoft.com/office/word/2015/wordml/symex" xmlns:wpg="http://schemas.microsoft.com/office/word/2010/wordprocessingGroup" xmlns:wpi="http://schemas.microsoft.com/office/word/2010/wordprocessingInk" xmlns:wne="http://schemas.microsoft.com/office/word/2006/wordml" xmlns:wps="http://schemas.microsoft.com/office/word/2010/wordprocessingShape" mc:Ignorable="w14 w15 w16se w16cid w16 w16cex w16sdtdh wp14">
+<w:footnotes xmlns:wpc="http://schemas.microsoft.com/office/word/2010/wordprocessingCanvas" xmlns:cx="http://schemas.microsoft.com/office/drawing/2014/chartex" xmlns:cx1="http://schemas.microsoft.com/office/drawing/2015/9/8/chartex" xmlns:cx2="http://schemas.microsoft.com/office/drawing/2015/10/21/chartex" xmlns:cx3="http://schemas.microsoft.com/office/drawing/2016/5/9/chartex" xmlns:cx4="http://schemas.microsoft.com/office/drawing/2016/5/10/chartex" xmlns:cx5="http://schemas.microsoft.com/office/drawing/2016/5/11/chartex" xmlns:cx6="http://schemas.microsoft.com/office/drawing/2016/5/12/chartex" xmlns:cx7="http://schemas.microsoft.com/office/drawing/2016/5/13/chartex" xmlns:cx8="http://schemas.microsoft.com/office/drawing/2016/5/14/chartex" xmlns:mc="http://schemas.openxmlformats.org/markup-compatibility/2006" xmlns:aink="http://schemas.microsoft.com/office/drawing/2016/ink" xmlns:am3d="http://schemas.microsoft.com/office/drawing/2017/model3d" xmlns:o="urn:schemas-microsoft-com:office:office" xmlns:oel="http://schemas.microsoft.com/office/2019/extlst" xmlns:r="http://schemas.openxmlformats.org/officeDocument/2006/relationships" xmlns:m="http://schemas.openxmlformats.org/officeDocument/2006/math" xmlns:v="urn:schemas-microsoft-com:vml" xmlns:wp14="http://schemas.microsoft.com/office/word/2010/wordprocessingDrawing" xmlns:wp="http://schemas.openxmlformats.org/drawingml/2006/wordprocessingDrawing" xmlns:w10="urn:schemas-microsoft-com:office:word" xmlns:w="http://schemas.openxmlformats.org/wordprocessingml/2006/main" xmlns:w14="http://schemas.microsoft.com/office/word/2010/wordml" xmlns:w15="http://schemas.microsoft.com/office/word/2012/wordml" xmlns:w16cex="http://schemas.microsoft.com/office/word/2018/wordml/cex" xmlns:w16cid="http://schemas.microsoft.com/office/word/2016/wordml/cid" xmlns:w16="http://schemas.microsoft.com/office/word/2018/wordml" xmlns:w16du="http://schemas.microsoft.com/office/word/2023/wordml/word16du" xmlns:w16sdtdh="http://schemas.microsoft.com/office/word/2020/wordml/sdtdatahash" xmlns:w16se="http://schemas.microsoft.com/office/word/2015/wordml/symex" xmlns:wpg="http://schemas.microsoft.com/office/word/2010/wordprocessingGroup" xmlns:wpi="http://schemas.microsoft.com/office/word/2010/wordprocessingInk" xmlns:wne="http://schemas.microsoft.com/office/word/2006/wordml" xmlns:wps="http://schemas.microsoft.com/office/word/2010/wordprocessingShape" mc:Ignorable="w14 w15 w16se w16cid w16 w16cex w16sdtdh w16du wp14">
   <w:footnote w:type="separator" w:id="-1">
     <w:p>
       <w:r>
@@ -12429,7 +12269,7 @@
 </file>
 
 <file path=word/header1.xml><?xml version="1.0" encoding="utf-8"?>
-<w:hdr xmlns:wpc="http://schemas.microsoft.com/office/word/2010/wordprocessingCanvas" xmlns:cx="http://schemas.microsoft.com/office/drawing/2014/chartex" xmlns:cx1="http://schemas.microsoft.com/office/drawing/2015/9/8/chartex" xmlns:cx2="http://schemas.microsoft.com/office/drawing/2015/10/21/chartex" xmlns:cx3="http://schemas.microsoft.com/office/drawing/2016/5/9/chartex" xmlns:cx4="http://schemas.microsoft.com/office/drawing/2016/5/10/chartex" xmlns:cx5="http://schemas.microsoft.com/office/drawing/2016/5/11/chartex" xmlns:cx6="http://schemas.microsoft.com/office/drawing/2016/5/12/chartex" xmlns:cx7="http://schemas.microsoft.com/office/drawing/2016/5/13/chartex" xmlns:cx8="http://schemas.microsoft.com/office/drawing/2016/5/14/chartex" xmlns:mc="http://schemas.openxmlformats.org/markup-compatibility/2006" xmlns:aink="http://schemas.microsoft.com/office/drawing/2016/ink" xmlns:am3d="http://schemas.microsoft.com/office/drawing/2017/model3d" xmlns:o="urn:schemas-microsoft-com:office:office" xmlns:oel="http://schemas.microsoft.com/office/2019/extlst" xmlns:r="http://schemas.openxmlformats.org/officeDocument/2006/relationships" xmlns:m="http://schemas.openxmlformats.org/officeDocument/2006/math" xmlns:v="urn:schemas-microsoft-com:vml" xmlns:wp14="http://schemas.microsoft.com/office/word/2010/wordprocessingDrawing" xmlns:wp="http://schemas.openxmlformats.org/drawingml/2006/wordprocessingDrawing" xmlns:w10="urn:schemas-microsoft-com:office:word" xmlns:w="http://schemas.openxmlformats.org/wordprocessingml/2006/main" xmlns:w14="http://schemas.microsoft.com/office/word/2010/wordml" xmlns:w15="http://schemas.microsoft.com/office/word/2012/wordml" xmlns:w16cex="http://schemas.microsoft.com/office/word/2018/wordml/cex" xmlns:w16cid="http://schemas.microsoft.com/office/word/2016/wordml/cid" xmlns:w16="http://schemas.microsoft.com/office/word/2018/wordml" xmlns:w16sdtdh="http://schemas.microsoft.com/office/word/2020/wordml/sdtdatahash" xmlns:w16se="http://schemas.microsoft.com/office/word/2015/wordml/symex" xmlns:wpg="http://schemas.microsoft.com/office/word/2010/wordprocessingGroup" xmlns:wpi="http://schemas.microsoft.com/office/word/2010/wordprocessingInk" xmlns:wne="http://schemas.microsoft.com/office/word/2006/wordml" xmlns:wps="http://schemas.microsoft.com/office/word/2010/wordprocessingShape" mc:Ignorable="w14 w15 w16se w16cid w16 w16cex w16sdtdh wp14">
+<w:hdr xmlns:wpc="http://schemas.microsoft.com/office/word/2010/wordprocessingCanvas" xmlns:cx="http://schemas.microsoft.com/office/drawing/2014/chartex" xmlns:cx1="http://schemas.microsoft.com/office/drawing/2015/9/8/chartex" xmlns:cx2="http://schemas.microsoft.com/office/drawing/2015/10/21/chartex" xmlns:cx3="http://schemas.microsoft.com/office/drawing/2016/5/9/chartex" xmlns:cx4="http://schemas.microsoft.com/office/drawing/2016/5/10/chartex" xmlns:cx5="http://schemas.microsoft.com/office/drawing/2016/5/11/chartex" xmlns:cx6="http://schemas.microsoft.com/office/drawing/2016/5/12/chartex" xmlns:cx7="http://schemas.microsoft.com/office/drawing/2016/5/13/chartex" xmlns:cx8="http://schemas.microsoft.com/office/drawing/2016/5/14/chartex" xmlns:mc="http://schemas.openxmlformats.org/markup-compatibility/2006" xmlns:aink="http://schemas.microsoft.com/office/drawing/2016/ink" xmlns:am3d="http://schemas.microsoft.com/office/drawing/2017/model3d" xmlns:o="urn:schemas-microsoft-com:office:office" xmlns:oel="http://schemas.microsoft.com/office/2019/extlst" xmlns:r="http://schemas.openxmlformats.org/officeDocument/2006/relationships" xmlns:m="http://schemas.openxmlformats.org/officeDocument/2006/math" xmlns:v="urn:schemas-microsoft-com:vml" xmlns:wp14="http://schemas.microsoft.com/office/word/2010/wordprocessingDrawing" xmlns:wp="http://schemas.openxmlformats.org/drawingml/2006/wordprocessingDrawing" xmlns:w10="urn:schemas-microsoft-com:office:word" xmlns:w="http://schemas.openxmlformats.org/wordprocessingml/2006/main" xmlns:w14="http://schemas.microsoft.com/office/word/2010/wordml" xmlns:w15="http://schemas.microsoft.com/office/word/2012/wordml" xmlns:w16cex="http://schemas.microsoft.com/office/word/2018/wordml/cex" xmlns:w16cid="http://schemas.microsoft.com/office/word/2016/wordml/cid" xmlns:w16="http://schemas.microsoft.com/office/word/2018/wordml" xmlns:w16du="http://schemas.microsoft.com/office/word/2023/wordml/word16du" xmlns:w16sdtdh="http://schemas.microsoft.com/office/word/2020/wordml/sdtdatahash" xmlns:w16se="http://schemas.microsoft.com/office/word/2015/wordml/symex" xmlns:wpg="http://schemas.microsoft.com/office/word/2010/wordprocessingGroup" xmlns:wpi="http://schemas.microsoft.com/office/word/2010/wordprocessingInk" xmlns:wne="http://schemas.microsoft.com/office/word/2006/wordml" xmlns:wps="http://schemas.microsoft.com/office/word/2010/wordprocessingShape" mc:Ignorable="w14 w15 w16se w16cid w16 w16cex w16sdtdh w16du wp14">
   <w:p>
     <w:pPr>
       <w:pStyle w:val="Header"/>
@@ -12439,7 +12279,7 @@
 </file>
 
 <file path=word/header2.xml><?xml version="1.0" encoding="utf-8"?>
-<w:hdr xmlns:wpc="http://schemas.microsoft.com/office/word/2010/wordprocessingCanvas" xmlns:cx="http://schemas.microsoft.com/office/drawing/2014/chartex" xmlns:cx1="http://schemas.microsoft.com/office/drawing/2015/9/8/chartex" xmlns:cx2="http://schemas.microsoft.com/office/drawing/2015/10/21/chartex" xmlns:cx3="http://schemas.microsoft.com/office/drawing/2016/5/9/chartex" xmlns:cx4="http://schemas.microsoft.com/office/drawing/2016/5/10/chartex" xmlns:cx5="http://schemas.microsoft.com/office/drawing/2016/5/11/chartex" xmlns:cx6="http://schemas.microsoft.com/office/drawing/2016/5/12/chartex" xmlns:cx7="http://schemas.microsoft.com/office/drawing/2016/5/13/chartex" xmlns:cx8="http://schemas.microsoft.com/office/drawing/2016/5/14/chartex" xmlns:mc="http://schemas.openxmlformats.org/markup-compatibility/2006" xmlns:aink="http://schemas.microsoft.com/office/drawing/2016/ink" xmlns:am3d="http://schemas.microsoft.com/office/drawing/2017/model3d" xmlns:o="urn:schemas-microsoft-com:office:office" xmlns:oel="http://schemas.microsoft.com/office/2019/extlst" xmlns:r="http://schemas.openxmlformats.org/officeDocument/2006/relationships" xmlns:m="http://schemas.openxmlformats.org/officeDocument/2006/math" xmlns:v="urn:schemas-microsoft-com:vml" xmlns:wp14="http://schemas.microsoft.com/office/word/2010/wordprocessingDrawing" xmlns:wp="http://schemas.openxmlformats.org/drawingml/2006/wordprocessingDrawing" xmlns:w10="urn:schemas-microsoft-com:office:word" xmlns:w="http://schemas.openxmlformats.org/wordprocessingml/2006/main" xmlns:w14="http://schemas.microsoft.com/office/word/2010/wordml" xmlns:w15="http://schemas.microsoft.com/office/word/2012/wordml" xmlns:w16cex="http://schemas.microsoft.com/office/word/2018/wordml/cex" xmlns:w16cid="http://schemas.microsoft.com/office/word/2016/wordml/cid" xmlns:w16="http://schemas.microsoft.com/office/word/2018/wordml" xmlns:w16sdtdh="http://schemas.microsoft.com/office/word/2020/wordml/sdtdatahash" xmlns:w16se="http://schemas.microsoft.com/office/word/2015/wordml/symex" xmlns:wpg="http://schemas.microsoft.com/office/word/2010/wordprocessingGroup" xmlns:wpi="http://schemas.microsoft.com/office/word/2010/wordprocessingInk" xmlns:wne="http://schemas.microsoft.com/office/word/2006/wordml" xmlns:wps="http://schemas.microsoft.com/office/word/2010/wordprocessingShape" mc:Ignorable="w14 w15 w16se w16cid w16 w16cex w16sdtdh wp14">
+<w:hdr xmlns:wpc="http://schemas.microsoft.com/office/word/2010/wordprocessingCanvas" xmlns:cx="http://schemas.microsoft.com/office/drawing/2014/chartex" xmlns:cx1="http://schemas.microsoft.com/office/drawing/2015/9/8/chartex" xmlns:cx2="http://schemas.microsoft.com/office/drawing/2015/10/21/chartex" xmlns:cx3="http://schemas.microsoft.com/office/drawing/2016/5/9/chartex" xmlns:cx4="http://schemas.microsoft.com/office/drawing/2016/5/10/chartex" xmlns:cx5="http://schemas.microsoft.com/office/drawing/2016/5/11/chartex" xmlns:cx6="http://schemas.microsoft.com/office/drawing/2016/5/12/chartex" xmlns:cx7="http://schemas.microsoft.com/office/drawing/2016/5/13/chartex" xmlns:cx8="http://schemas.microsoft.com/office/drawing/2016/5/14/chartex" xmlns:mc="http://schemas.openxmlformats.org/markup-compatibility/2006" xmlns:aink="http://schemas.microsoft.com/office/drawing/2016/ink" xmlns:am3d="http://schemas.microsoft.com/office/drawing/2017/model3d" xmlns:o="urn:schemas-microsoft-com:office:office" xmlns:oel="http://schemas.microsoft.com/office/2019/extlst" xmlns:r="http://schemas.openxmlformats.org/officeDocument/2006/relationships" xmlns:m="http://schemas.openxmlformats.org/officeDocument/2006/math" xmlns:v="urn:schemas-microsoft-com:vml" xmlns:wp14="http://schemas.microsoft.com/office/word/2010/wordprocessingDrawing" xmlns:wp="http://schemas.openxmlformats.org/drawingml/2006/wordprocessingDrawing" xmlns:w10="urn:schemas-microsoft-com:office:word" xmlns:w="http://schemas.openxmlformats.org/wordprocessingml/2006/main" xmlns:w14="http://schemas.microsoft.com/office/word/2010/wordml" xmlns:w15="http://schemas.microsoft.com/office/word/2012/wordml" xmlns:w16cex="http://schemas.microsoft.com/office/word/2018/wordml/cex" xmlns:w16cid="http://schemas.microsoft.com/office/word/2016/wordml/cid" xmlns:w16="http://schemas.microsoft.com/office/word/2018/wordml" xmlns:w16du="http://schemas.microsoft.com/office/word/2023/wordml/word16du" xmlns:w16sdtdh="http://schemas.microsoft.com/office/word/2020/wordml/sdtdatahash" xmlns:w16se="http://schemas.microsoft.com/office/word/2015/wordml/symex" xmlns:wpg="http://schemas.microsoft.com/office/word/2010/wordprocessingGroup" xmlns:wpi="http://schemas.microsoft.com/office/word/2010/wordprocessingInk" xmlns:wne="http://schemas.microsoft.com/office/word/2006/wordml" xmlns:wps="http://schemas.microsoft.com/office/word/2010/wordprocessingShape" mc:Ignorable="w14 w15 w16se w16cid w16 w16cex w16sdtdh w16du wp14">
   <w:p>
     <w:pPr>
       <w:pStyle w:val="Header"/>
@@ -12449,7 +12289,7 @@
 </file>
 
 <file path=word/header3.xml><?xml version="1.0" encoding="utf-8"?>
-<w:hdr xmlns:wpc="http://schemas.microsoft.com/office/word/2010/wordprocessingCanvas" xmlns:cx="http://schemas.microsoft.com/office/drawing/2014/chartex" xmlns:cx1="http://schemas.microsoft.com/office/drawing/2015/9/8/chartex" xmlns:cx2="http://schemas.microsoft.com/office/drawing/2015/10/21/chartex" xmlns:cx3="http://schemas.microsoft.com/office/drawing/2016/5/9/chartex" xmlns:cx4="http://schemas.microsoft.com/office/drawing/2016/5/10/chartex" xmlns:cx5="http://schemas.microsoft.com/office/drawing/2016/5/11/chartex" xmlns:cx6="http://schemas.microsoft.com/office/drawing/2016/5/12/chartex" xmlns:cx7="http://schemas.microsoft.com/office/drawing/2016/5/13/chartex" xmlns:cx8="http://schemas.microsoft.com/office/drawing/2016/5/14/chartex" xmlns:mc="http://schemas.openxmlformats.org/markup-compatibility/2006" xmlns:aink="http://schemas.microsoft.com/office/drawing/2016/ink" xmlns:am3d="http://schemas.microsoft.com/office/drawing/2017/model3d" xmlns:o="urn:schemas-microsoft-com:office:office" xmlns:oel="http://schemas.microsoft.com/office/2019/extlst" xmlns:r="http://schemas.openxmlformats.org/officeDocument/2006/relationships" xmlns:m="http://schemas.openxmlformats.org/officeDocument/2006/math" xmlns:v="urn:schemas-microsoft-com:vml" xmlns:wp14="http://schemas.microsoft.com/office/word/2010/wordprocessingDrawing" xmlns:wp="http://schemas.openxmlformats.org/drawingml/2006/wordprocessingDrawing" xmlns:w10="urn:schemas-microsoft-com:office:word" xmlns:w="http://schemas.openxmlformats.org/wordprocessingml/2006/main" xmlns:w14="http://schemas.microsoft.com/office/word/2010/wordml" xmlns:w15="http://schemas.microsoft.com/office/word/2012/wordml" xmlns:w16cex="http://schemas.microsoft.com/office/word/2018/wordml/cex" xmlns:w16cid="http://schemas.microsoft.com/office/word/2016/wordml/cid" xmlns:w16="http://schemas.microsoft.com/office/word/2018/wordml" xmlns:w16sdtdh="http://schemas.microsoft.com/office/word/2020/wordml/sdtdatahash" xmlns:w16se="http://schemas.microsoft.com/office/word/2015/wordml/symex" xmlns:wpg="http://schemas.microsoft.com/office/word/2010/wordprocessingGroup" xmlns:wpi="http://schemas.microsoft.com/office/word/2010/wordprocessingInk" xmlns:wne="http://schemas.microsoft.com/office/word/2006/wordml" xmlns:wps="http://schemas.microsoft.com/office/word/2010/wordprocessingShape" mc:Ignorable="w14 w15 w16se w16cid w16 w16cex w16sdtdh wp14">
+<w:hdr xmlns:wpc="http://schemas.microsoft.com/office/word/2010/wordprocessingCanvas" xmlns:cx="http://schemas.microsoft.com/office/drawing/2014/chartex" xmlns:cx1="http://schemas.microsoft.com/office/drawing/2015/9/8/chartex" xmlns:cx2="http://schemas.microsoft.com/office/drawing/2015/10/21/chartex" xmlns:cx3="http://schemas.microsoft.com/office/drawing/2016/5/9/chartex" xmlns:cx4="http://schemas.microsoft.com/office/drawing/2016/5/10/chartex" xmlns:cx5="http://schemas.microsoft.com/office/drawing/2016/5/11/chartex" xmlns:cx6="http://schemas.microsoft.com/office/drawing/2016/5/12/chartex" xmlns:cx7="http://schemas.microsoft.com/office/drawing/2016/5/13/chartex" xmlns:cx8="http://schemas.microsoft.com/office/drawing/2016/5/14/chartex" xmlns:mc="http://schemas.openxmlformats.org/markup-compatibility/2006" xmlns:aink="http://schemas.microsoft.com/office/drawing/2016/ink" xmlns:am3d="http://schemas.microsoft.com/office/drawing/2017/model3d" xmlns:o="urn:schemas-microsoft-com:office:office" xmlns:oel="http://schemas.microsoft.com/office/2019/extlst" xmlns:r="http://schemas.openxmlformats.org/officeDocument/2006/relationships" xmlns:m="http://schemas.openxmlformats.org/officeDocument/2006/math" xmlns:v="urn:schemas-microsoft-com:vml" xmlns:wp14="http://schemas.microsoft.com/office/word/2010/wordprocessingDrawing" xmlns:wp="http://schemas.openxmlformats.org/drawingml/2006/wordprocessingDrawing" xmlns:w10="urn:schemas-microsoft-com:office:word" xmlns:w="http://schemas.openxmlformats.org/wordprocessingml/2006/main" xmlns:w14="http://schemas.microsoft.com/office/word/2010/wordml" xmlns:w15="http://schemas.microsoft.com/office/word/2012/wordml" xmlns:w16cex="http://schemas.microsoft.com/office/word/2018/wordml/cex" xmlns:w16cid="http://schemas.microsoft.com/office/word/2016/wordml/cid" xmlns:w16="http://schemas.microsoft.com/office/word/2018/wordml" xmlns:w16du="http://schemas.microsoft.com/office/word/2023/wordml/word16du" xmlns:w16sdtdh="http://schemas.microsoft.com/office/word/2020/wordml/sdtdatahash" xmlns:w16se="http://schemas.microsoft.com/office/word/2015/wordml/symex" xmlns:wpg="http://schemas.microsoft.com/office/word/2010/wordprocessingGroup" xmlns:wpi="http://schemas.microsoft.com/office/word/2010/wordprocessingInk" xmlns:wne="http://schemas.microsoft.com/office/word/2006/wordml" xmlns:wps="http://schemas.microsoft.com/office/word/2010/wordprocessingShape" mc:Ignorable="w14 w15 w16se w16cid w16 w16cex w16sdtdh w16du wp14">
   <w:p>
     <w:pPr>
       <w:pStyle w:val="Header"/>
@@ -12459,7 +12299,7 @@
 </file>
 
 <file path=word/numbering.xml><?xml version="1.0" encoding="utf-8"?>
-<w:numbering xmlns:wpc="http://schemas.microsoft.com/office/word/2010/wordprocessingCanvas" xmlns:cx="http://schemas.microsoft.com/office/drawing/2014/chartex" xmlns:cx1="http://schemas.microsoft.com/office/drawing/2015/9/8/chartex" xmlns:cx2="http://schemas.microsoft.com/office/drawing/2015/10/21/chartex" xmlns:cx3="http://schemas.microsoft.com/office/drawing/2016/5/9/chartex" xmlns:cx4="http://schemas.microsoft.com/office/drawing/2016/5/10/chartex" xmlns:cx5="http://schemas.microsoft.com/office/drawing/2016/5/11/chartex" xmlns:cx6="http://schemas.microsoft.com/office/drawing/2016/5/12/chartex" xmlns:cx7="http://schemas.microsoft.com/office/drawing/2016/5/13/chartex" xmlns:cx8="http://schemas.microsoft.com/office/drawing/2016/5/14/chartex" xmlns:mc="http://schemas.openxmlformats.org/markup-compatibility/2006" xmlns:aink="http://schemas.microsoft.com/office/drawing/2016/ink" xmlns:am3d="http://schemas.microsoft.com/office/drawing/2017/model3d" xmlns:o="urn:schemas-microsoft-com:office:office" xmlns:oel="http://schemas.microsoft.com/office/2019/extlst" xmlns:r="http://schemas.openxmlformats.org/officeDocument/2006/relationships" xmlns:m="http://schemas.openxmlformats.org/officeDocument/2006/math" xmlns:v="urn:schemas-microsoft-com:vml" xmlns:wp14="http://schemas.microsoft.com/office/word/2010/wordprocessingDrawing" xmlns:wp="http://schemas.openxmlformats.org/drawingml/2006/wordprocessingDrawing" xmlns:w10="urn:schemas-microsoft-com:office:word" xmlns:w="http://schemas.openxmlformats.org/wordprocessingml/2006/main" xmlns:w14="http://schemas.microsoft.com/office/word/2010/wordml" xmlns:w15="http://schemas.microsoft.com/office/word/2012/wordml" xmlns:w16cex="http://schemas.microsoft.com/office/word/2018/wordml/cex" xmlns:w16cid="http://schemas.microsoft.com/office/word/2016/wordml/cid" xmlns:w16="http://schemas.microsoft.com/office/word/2018/wordml" xmlns:w16sdtdh="http://schemas.microsoft.com/office/word/2020/wordml/sdtdatahash" xmlns:w16se="http://schemas.microsoft.com/office/word/2015/wordml/symex" xmlns:wpg="http://schemas.microsoft.com/office/word/2010/wordprocessingGroup" xmlns:wpi="http://schemas.microsoft.com/office/word/2010/wordprocessingInk" xmlns:wne="http://schemas.microsoft.com/office/word/2006/wordml" xmlns:wps="http://schemas.microsoft.com/office/word/2010/wordprocessingShape" mc:Ignorable="w14 w15 w16se w16cid w16 w16cex w16sdtdh wp14">
+<w:numbering xmlns:wpc="http://schemas.microsoft.com/office/word/2010/wordprocessingCanvas" xmlns:cx="http://schemas.microsoft.com/office/drawing/2014/chartex" xmlns:cx1="http://schemas.microsoft.com/office/drawing/2015/9/8/chartex" xmlns:cx2="http://schemas.microsoft.com/office/drawing/2015/10/21/chartex" xmlns:cx3="http://schemas.microsoft.com/office/drawing/2016/5/9/chartex" xmlns:cx4="http://schemas.microsoft.com/office/drawing/2016/5/10/chartex" xmlns:cx5="http://schemas.microsoft.com/office/drawing/2016/5/11/chartex" xmlns:cx6="http://schemas.microsoft.com/office/drawing/2016/5/12/chartex" xmlns:cx7="http://schemas.microsoft.com/office/drawing/2016/5/13/chartex" xmlns:cx8="http://schemas.microsoft.com/office/drawing/2016/5/14/chartex" xmlns:mc="http://schemas.openxmlformats.org/markup-compatibility/2006" xmlns:aink="http://schemas.microsoft.com/office/drawing/2016/ink" xmlns:am3d="http://schemas.microsoft.com/office/drawing/2017/model3d" xmlns:o="urn:schemas-microsoft-com:office:office" xmlns:oel="http://schemas.microsoft.com/office/2019/extlst" xmlns:r="http://schemas.openxmlformats.org/officeDocument/2006/relationships" xmlns:m="http://schemas.openxmlformats.org/officeDocument/2006/math" xmlns:v="urn:schemas-microsoft-com:vml" xmlns:wp14="http://schemas.microsoft.com/office/word/2010/wordprocessingDrawing" xmlns:wp="http://schemas.openxmlformats.org/drawingml/2006/wordprocessingDrawing" xmlns:w10="urn:schemas-microsoft-com:office:word" xmlns:w="http://schemas.openxmlformats.org/wordprocessingml/2006/main" xmlns:w14="http://schemas.microsoft.com/office/word/2010/wordml" xmlns:w15="http://schemas.microsoft.com/office/word/2012/wordml" xmlns:w16cex="http://schemas.microsoft.com/office/word/2018/wordml/cex" xmlns:w16cid="http://schemas.microsoft.com/office/word/2016/wordml/cid" xmlns:w16="http://schemas.microsoft.com/office/word/2018/wordml" xmlns:w16du="http://schemas.microsoft.com/office/word/2023/wordml/word16du" xmlns:w16sdtdh="http://schemas.microsoft.com/office/word/2020/wordml/sdtdatahash" xmlns:w16se="http://schemas.microsoft.com/office/word/2015/wordml/symex" xmlns:wpg="http://schemas.microsoft.com/office/word/2010/wordprocessingGroup" xmlns:wpi="http://schemas.microsoft.com/office/word/2010/wordprocessingInk" xmlns:wne="http://schemas.microsoft.com/office/word/2006/wordml" xmlns:wps="http://schemas.microsoft.com/office/word/2010/wordprocessingShape" mc:Ignorable="w14 w15 w16se w16cid w16 w16cex w16sdtdh w16du wp14">
   <w:abstractNum w:abstractNumId="0" w15:restartNumberingAfterBreak="0">
     <w:nsid w:val="17DE59AC"/>
     <w:multiLevelType w:val="hybridMultilevel"/>
@@ -12683,7 +12523,7 @@
 </file>
 
 <file path=word/styles.xml><?xml version="1.0" encoding="utf-8"?>
-<w:styles xmlns:mc="http://schemas.openxmlformats.org/markup-compatibility/2006" xmlns:r="http://schemas.openxmlformats.org/officeDocument/2006/relationships" xmlns:w="http://schemas.openxmlformats.org/wordprocessingml/2006/main" xmlns:w14="http://schemas.microsoft.com/office/word/2010/wordml" xmlns:w15="http://schemas.microsoft.com/office/word/2012/wordml" xmlns:w16cex="http://schemas.microsoft.com/office/word/2018/wordml/cex" xmlns:w16cid="http://schemas.microsoft.com/office/word/2016/wordml/cid" xmlns:w16="http://schemas.microsoft.com/office/word/2018/wordml" xmlns:w16sdtdh="http://schemas.microsoft.com/office/word/2020/wordml/sdtdatahash" xmlns:w16se="http://schemas.microsoft.com/office/word/2015/wordml/symex" mc:Ignorable="w14 w15 w16se w16cid w16 w16cex w16sdtdh">
+<w:styles xmlns:mc="http://schemas.openxmlformats.org/markup-compatibility/2006" xmlns:r="http://schemas.openxmlformats.org/officeDocument/2006/relationships" xmlns:w="http://schemas.openxmlformats.org/wordprocessingml/2006/main" xmlns:w14="http://schemas.microsoft.com/office/word/2010/wordml" xmlns:w15="http://schemas.microsoft.com/office/word/2012/wordml" xmlns:w16cex="http://schemas.microsoft.com/office/word/2018/wordml/cex" xmlns:w16cid="http://schemas.microsoft.com/office/word/2016/wordml/cid" xmlns:w16="http://schemas.microsoft.com/office/word/2018/wordml" xmlns:w16du="http://schemas.microsoft.com/office/word/2023/wordml/word16du" xmlns:w16sdtdh="http://schemas.microsoft.com/office/word/2020/wordml/sdtdatahash" xmlns:w16se="http://schemas.microsoft.com/office/word/2015/wordml/symex" mc:Ignorable="w14 w15 w16se w16cid w16 w16cex w16sdtdh w16du">
   <w:docDefaults>
     <w:rPrDefault>
       <w:rPr>
@@ -13924,10 +13764,28 @@
 </file>
 
 <file path=customXml/item1.xml><?xml version="1.0" encoding="utf-8"?>
+<p:properties xmlns:p="http://schemas.microsoft.com/office/2006/metadata/properties" xmlns:xsi="http://www.w3.org/2001/XMLSchema-instance" xmlns:pc="http://schemas.microsoft.com/office/infopath/2007/PartnerControls">
+  <documentManagement>
+    <Stage xmlns="f336f4fe-8719-4ea2-b5d6-29b3a580aeb4">Draft</Stage>
+    <Next_x0020_Stage xmlns="f336f4fe-8719-4ea2-b5d6-29b3a580aeb4">N/A</Next_x0020_Stage>
+    <Admin_x0020_Action xmlns="f336f4fe-8719-4ea2-b5d6-29b3a580aeb4" xsi:nil="true"/>
+    <Template_x0020_Category xmlns="f336f4fe-8719-4ea2-b5d6-29b3a580aeb4">Hearing Requirements Notice - HRN</Template_x0020_Category>
+    <Action xmlns="f336f4fe-8719-4ea2-b5d6-29b3a580aeb4" xsi:nil="true"/>
+    <Purpose1 xmlns="f336f4fe-8719-4ea2-b5d6-29b3a580aeb4">Directions Questionnaire</Purpose1>
+    <Template_x0020_Language xmlns="f336f4fe-8719-4ea2-b5d6-29b3a580aeb4">English - ENG</Template_x0020_Language>
+    <Rename xmlns="f336f4fe-8719-4ea2-b5d6-29b3a580aeb4">true</Rename>
+    <Tornado_x0020_Filename xmlns="f336f4fe-8719-4ea2-b5d6-29b3a580aeb4" xsi:nil="true"/>
+    <Approval_x0020_Request_x0020_Comment xmlns="f336f4fe-8719-4ea2-b5d6-29b3a580aeb4" xsi:nil="true"/>
+    <Publication_x0020_Date xmlns="f336f4fe-8719-4ea2-b5d6-29b3a580aeb4">2020-12-09T00:00:00+00:00</Publication_x0020_Date>
+  </documentManagement>
+</p:properties>
+</file>
+
+<file path=customXml/item2.xml><?xml version="1.0" encoding="utf-8"?>
 <b:Sources xmlns:b="http://schemas.openxmlformats.org/officeDocument/2006/bibliography" xmlns="http://schemas.openxmlformats.org/officeDocument/2006/bibliography" SelectedStyle="\APASixthEditionOfficeOnline.xsl" StyleName="APA" Version="6"/>
 </file>
 
-<file path=customXml/item2.xml><?xml version="1.0" encoding="utf-8"?>
+<file path=customXml/item3.xml><?xml version="1.0" encoding="utf-8"?>
 <ct:contentTypeSchema xmlns:ct="http://schemas.microsoft.com/office/2006/metadata/contentType" xmlns:ma="http://schemas.microsoft.com/office/2006/metadata/properties/metaAttributes" ct:_="" ma:_="" ma:contentTypeName="_CtTemplate" ma:contentTypeID="0x01010064A5FDCCFB03F540B94405305D7DE14F00A4F8B82F7CEF57469A8FE5CEAB7A0EE0" ma:contentTypeVersion="53" ma:contentTypeDescription="Part of Template Management with Site Columns representing custom attributes." ma:contentTypeScope="" ma:versionID="69a47f6434bbb6ed0a644919a98a9681">
   <xsd:schema xmlns:xsd="http://www.w3.org/2001/XMLSchema" xmlns:xs="http://www.w3.org/2001/XMLSchema" xmlns:p="http://schemas.microsoft.com/office/2006/metadata/properties" xmlns:ns2="f336f4fe-8719-4ea2-b5d6-29b3a580aeb4" xmlns:ns3="b57b892a-dd61-4bba-b372-a8d93da2c7e6" targetNamespace="http://schemas.microsoft.com/office/2006/metadata/properties" ma:root="true" ma:fieldsID="71934021bdb6f6617baa79601bda5045" ns2:_="" ns3:_="">
     <xsd:import namespace="f336f4fe-8719-4ea2-b5d6-29b3a580aeb4"/>
@@ -14242,7 +14100,7 @@
 </ct:contentTypeSchema>
 </file>
 
-<file path=customXml/item3.xml><?xml version="1.0" encoding="utf-8"?>
+<file path=customXml/item4.xml><?xml version="1.0" encoding="utf-8"?>
 <?mso-contentType ?>
 <FormTemplates xmlns="http://schemas.microsoft.com/sharepoint/v3/contenttype/forms">
   <Display>DocumentLibraryForm</Display>
@@ -14251,25 +14109,17 @@
 </FormTemplates>
 </file>
 
-<file path=customXml/item4.xml><?xml version="1.0" encoding="utf-8"?>
-<p:properties xmlns:p="http://schemas.microsoft.com/office/2006/metadata/properties" xmlns:xsi="http://www.w3.org/2001/XMLSchema-instance" xmlns:pc="http://schemas.microsoft.com/office/infopath/2007/PartnerControls">
-  <documentManagement>
-    <Stage xmlns="f336f4fe-8719-4ea2-b5d6-29b3a580aeb4">Draft</Stage>
-    <Next_x0020_Stage xmlns="f336f4fe-8719-4ea2-b5d6-29b3a580aeb4">N/A</Next_x0020_Stage>
-    <Admin_x0020_Action xmlns="f336f4fe-8719-4ea2-b5d6-29b3a580aeb4" xsi:nil="true"/>
-    <Template_x0020_Category xmlns="f336f4fe-8719-4ea2-b5d6-29b3a580aeb4">Hearing Requirements Notice - HRN</Template_x0020_Category>
-    <Action xmlns="f336f4fe-8719-4ea2-b5d6-29b3a580aeb4" xsi:nil="true"/>
-    <Purpose1 xmlns="f336f4fe-8719-4ea2-b5d6-29b3a580aeb4">Directions Questionnaire</Purpose1>
-    <Template_x0020_Language xmlns="f336f4fe-8719-4ea2-b5d6-29b3a580aeb4">English - ENG</Template_x0020_Language>
-    <Rename xmlns="f336f4fe-8719-4ea2-b5d6-29b3a580aeb4">true</Rename>
-    <Tornado_x0020_Filename xmlns="f336f4fe-8719-4ea2-b5d6-29b3a580aeb4" xsi:nil="true"/>
-    <Approval_x0020_Request_x0020_Comment xmlns="f336f4fe-8719-4ea2-b5d6-29b3a580aeb4" xsi:nil="true"/>
-    <Publication_x0020_Date xmlns="f336f4fe-8719-4ea2-b5d6-29b3a580aeb4">2020-12-09T00:00:00+00:00</Publication_x0020_Date>
-  </documentManagement>
-</p:properties>
+<file path=customXml/itemProps1.xml><?xml version="1.0" encoding="utf-8"?>
+<ds:datastoreItem xmlns:ds="http://schemas.openxmlformats.org/officeDocument/2006/customXml" ds:itemID="{167D3FB0-0D1A-4A81-8A96-EE2F37F3B125}">
+  <ds:schemaRefs>
+    <ds:schemaRef ds:uri="http://schemas.microsoft.com/office/2006/metadata/properties"/>
+    <ds:schemaRef ds:uri="http://schemas.microsoft.com/office/infopath/2007/PartnerControls"/>
+    <ds:schemaRef ds:uri="f336f4fe-8719-4ea2-b5d6-29b3a580aeb4"/>
+  </ds:schemaRefs>
+</ds:datastoreItem>
 </file>
 
-<file path=customXml/itemProps1.xml><?xml version="1.0" encoding="utf-8"?>
+<file path=customXml/itemProps2.xml><?xml version="1.0" encoding="utf-8"?>
 <ds:datastoreItem xmlns:ds="http://schemas.openxmlformats.org/officeDocument/2006/customXml" ds:itemID="{5C627932-C981-4CFE-9BA8-667150120D32}">
   <ds:schemaRefs>
     <ds:schemaRef ds:uri="http://schemas.openxmlformats.org/officeDocument/2006/bibliography"/>
@@ -14277,7 +14127,7 @@
 </ds:datastoreItem>
 </file>
 
-<file path=customXml/itemProps2.xml><?xml version="1.0" encoding="utf-8"?>
+<file path=customXml/itemProps3.xml><?xml version="1.0" encoding="utf-8"?>
 <ds:datastoreItem xmlns:ds="http://schemas.openxmlformats.org/officeDocument/2006/customXml" ds:itemID="{F50568C7-0D63-49D8-828E-6EA48601E6B9}">
   <ds:schemaRefs>
     <ds:schemaRef ds:uri="http://schemas.microsoft.com/office/2006/metadata/contentType"/>
@@ -14296,20 +14146,10 @@
 </ds:datastoreItem>
 </file>
 
-<file path=customXml/itemProps3.xml><?xml version="1.0" encoding="utf-8"?>
+<file path=customXml/itemProps4.xml><?xml version="1.0" encoding="utf-8"?>
 <ds:datastoreItem xmlns:ds="http://schemas.openxmlformats.org/officeDocument/2006/customXml" ds:itemID="{B979ABCF-6006-4211-8C04-D08E1C55C8F9}">
   <ds:schemaRefs>
     <ds:schemaRef ds:uri="http://schemas.microsoft.com/sharepoint/v3/contenttype/forms"/>
-  </ds:schemaRefs>
-</ds:datastoreItem>
-</file>
-
-<file path=customXml/itemProps4.xml><?xml version="1.0" encoding="utf-8"?>
-<ds:datastoreItem xmlns:ds="http://schemas.openxmlformats.org/officeDocument/2006/customXml" ds:itemID="{167D3FB0-0D1A-4A81-8A96-EE2F37F3B125}">
-  <ds:schemaRefs>
-    <ds:schemaRef ds:uri="http://schemas.microsoft.com/office/2006/metadata/properties"/>
-    <ds:schemaRef ds:uri="http://schemas.microsoft.com/office/infopath/2007/PartnerControls"/>
-    <ds:schemaRef ds:uri="f336f4fe-8719-4ea2-b5d6-29b3a580aeb4"/>
   </ds:schemaRefs>
 </ds:datastoreItem>
 </file>

</xml_diff>

<commit_message>
CIV-14027 Fix page size and margins
</commit_message>
<xml_diff>
--- a/docker/docmosis/templates/CV-SPC-HRN-ENG-LIP-01283.docx
+++ b/docker/docmosis/templates/CV-SPC-HRN-ENG-LIP-01283.docx
@@ -1408,59 +1408,59 @@
                 <w:rFonts w:ascii="GDSTransportWebsite" w:hAnsi="GDSTransportWebsite"/>
                 <w:color w:val="0A0A0A"/>
               </w:rPr>
+              <w:t>&lt;&lt;</w:t>
+            </w:r>
+            <w:r>
+              <w:rPr>
+                <w:rFonts w:ascii="GDSTransportWebsite" w:hAnsi="GDSTransportWebsite"/>
+                <w:color w:val="0A0A0A"/>
+              </w:rPr>
+              <w:t>applicant1LiPCorrespondenceAddress</w:t>
+            </w:r>
+            <w:r>
+              <w:rPr>
+                <w:rFonts w:ascii="GDSTransportWebsite" w:hAnsi="GDSTransportWebsite"/>
+                <w:color w:val="0A0A0A"/>
+              </w:rPr>
+              <w:t>.primaryAddress.AddressLine</w:t>
+            </w:r>
+            <w:proofErr w:type="gramEnd"/>
+            <w:r>
+              <w:rPr>
+                <w:rFonts w:ascii="GDSTransportWebsite" w:hAnsi="GDSTransportWebsite"/>
+                <w:color w:val="0A0A0A"/>
+              </w:rPr>
+              <w:t>3&gt;&gt;&lt;&lt;es_&gt;&gt;&lt;&lt;cs_{!isBlank(</w:t>
+            </w:r>
+            <w:r>
+              <w:rPr>
+                <w:rFonts w:ascii="GDSTransportWebsite" w:hAnsi="GDSTransportWebsite"/>
+                <w:color w:val="0A0A0A"/>
+              </w:rPr>
+              <w:t>applicant1LiPCorrespondenceAddress</w:t>
+            </w:r>
+            <w:r>
+              <w:rPr>
+                <w:rFonts w:ascii="GDSTransportWebsite" w:hAnsi="GDSTransportWebsite"/>
+                <w:color w:val="0A0A0A"/>
+              </w:rPr>
+              <w:t>.PostTown)}&gt;&gt;</w:t>
+            </w:r>
+          </w:p>
+          <w:p>
+            <w:pPr>
+              <w:spacing w:before="40" w:after="40"/>
+              <w:rPr>
+                <w:rFonts w:ascii="GDSTransportWebsite" w:hAnsi="GDSTransportWebsite"/>
+                <w:color w:val="0A0A0A"/>
+              </w:rPr>
+            </w:pPr>
+            <w:r>
+              <w:rPr>
+                <w:rFonts w:ascii="GDSTransportWebsite" w:hAnsi="GDSTransportWebsite"/>
+                <w:color w:val="0A0A0A"/>
+              </w:rPr>
               <w:lastRenderedPageBreak/>
-              <w:t>&lt;&lt;</w:t>
-            </w:r>
-            <w:r>
-              <w:rPr>
-                <w:rFonts w:ascii="GDSTransportWebsite" w:hAnsi="GDSTransportWebsite"/>
-                <w:color w:val="0A0A0A"/>
-              </w:rPr>
-              <w:t>applicant1LiPCorrespondenceAddress</w:t>
-            </w:r>
-            <w:r>
-              <w:rPr>
-                <w:rFonts w:ascii="GDSTransportWebsite" w:hAnsi="GDSTransportWebsite"/>
-                <w:color w:val="0A0A0A"/>
-              </w:rPr>
-              <w:t>.primaryAddress.AddressLine</w:t>
-            </w:r>
-            <w:proofErr w:type="gramEnd"/>
-            <w:r>
-              <w:rPr>
-                <w:rFonts w:ascii="GDSTransportWebsite" w:hAnsi="GDSTransportWebsite"/>
-                <w:color w:val="0A0A0A"/>
-              </w:rPr>
-              <w:t>3&gt;&gt;&lt;&lt;es_&gt;&gt;&lt;&lt;cs_{!isBlank(</w:t>
-            </w:r>
-            <w:r>
-              <w:rPr>
-                <w:rFonts w:ascii="GDSTransportWebsite" w:hAnsi="GDSTransportWebsite"/>
-                <w:color w:val="0A0A0A"/>
-              </w:rPr>
-              <w:t>applicant1LiPCorrespondenceAddress</w:t>
-            </w:r>
-            <w:r>
-              <w:rPr>
-                <w:rFonts w:ascii="GDSTransportWebsite" w:hAnsi="GDSTransportWebsite"/>
-                <w:color w:val="0A0A0A"/>
-              </w:rPr>
-              <w:t>.PostTown)}&gt;&gt;</w:t>
-            </w:r>
-          </w:p>
-          <w:p>
-            <w:pPr>
-              <w:spacing w:before="40" w:after="40"/>
-              <w:rPr>
-                <w:rFonts w:ascii="GDSTransportWebsite" w:hAnsi="GDSTransportWebsite"/>
-                <w:color w:val="0A0A0A"/>
-              </w:rPr>
-            </w:pPr>
-            <w:r>
-              <w:rPr>
-                <w:rFonts w:ascii="GDSTransportWebsite" w:hAnsi="GDSTransportWebsite"/>
-                <w:color w:val="0A0A0A"/>
-              </w:rPr>
               <w:t>&lt;&lt;</w:t>
             </w:r>
             <w:r>
@@ -3593,8 +3593,8 @@
         <w:tblLook w:val="04A0" w:firstRow="1" w:lastRow="0" w:firstColumn="1" w:lastColumn="0" w:noHBand="0" w:noVBand="1"/>
       </w:tblPr>
       <w:tblGrid>
-        <w:gridCol w:w="5599"/>
-        <w:gridCol w:w="4373"/>
+        <w:gridCol w:w="5065"/>
+        <w:gridCol w:w="3961"/>
       </w:tblGrid>
       <w:tr>
         <w:tc>
@@ -3703,6 +3703,7 @@
                 <w:b/>
                 <w:bCs/>
               </w:rPr>
+              <w:lastRenderedPageBreak/>
               <w:t>Have you tried to settle this claim before going to court?</w:t>
             </w:r>
           </w:p>
@@ -3806,23 +3807,7 @@
                 <w:color w:val="0A0A0A"/>
                 <w:shd w:val="clear" w:color="auto" w:fill="FFFFFF"/>
               </w:rPr>
-              <w:t>&lt;&lt;lipExtraDQ.</w:t>
-            </w:r>
-            <w:r>
-              <w:rPr>
-                <w:rFonts w:ascii="GDSTransportWebsite" w:hAnsi="GDSTransportWebsite"/>
-                <w:color w:val="0A0A0A"/>
-                <w:shd w:val="clear" w:color="auto" w:fill="FFFFFF"/>
-              </w:rPr>
-              <w:t>requestExtra4weeks</w:t>
-            </w:r>
-            <w:r>
-              <w:rPr>
-                <w:rFonts w:ascii="GDSTransportWebsite" w:hAnsi="GDSTransportWebsite"/>
-                <w:color w:val="0A0A0A"/>
-                <w:shd w:val="clear" w:color="auto" w:fill="FFFFFF"/>
-              </w:rPr>
-              <w:t>&gt;&gt;</w:t>
+              <w:t>&lt;&lt;lipExtraDQ.requestExtra4weeks&gt;&gt;</w:t>
             </w:r>
           </w:p>
         </w:tc>
@@ -3884,15 +3869,7 @@
                 <w:color w:val="0A0A0A"/>
                 <w:shd w:val="clear" w:color="auto" w:fill="FFFFFF"/>
               </w:rPr>
-              <w:t>lipExtraDQ.</w:t>
-            </w:r>
-            <w:r>
-              <w:rPr>
-                <w:rFonts w:ascii="GDSTransportWebsite" w:hAnsi="GDSTransportWebsite"/>
-                <w:color w:val="0A0A0A"/>
-                <w:shd w:val="clear" w:color="auto" w:fill="FFFFFF"/>
-              </w:rPr>
-              <w:t>considerClaimantDocuments</w:t>
+              <w:t>lipExtraDQ.considerClaimantDocuments</w:t>
             </w:r>
             <w:proofErr w:type="spellEnd"/>
             <w:r>
@@ -4061,15 +4038,7 @@
                 <w:color w:val="0A0A0A"/>
                 <w:shd w:val="clear" w:color="auto" w:fill="FFFFFF"/>
               </w:rPr>
-              <w:t>lipExtraDQ.</w:t>
-            </w:r>
-            <w:r>
-              <w:rPr>
-                <w:rFonts w:ascii="GDSTransportWebsite" w:hAnsi="GDSTransportWebsite"/>
-                <w:color w:val="0A0A0A"/>
-                <w:shd w:val="clear" w:color="auto" w:fill="FFFFFF"/>
-              </w:rPr>
-              <w:t>considerClaimantDocumentsDetails</w:t>
+              <w:t>lipExtraDQ.considerClaimantDocumentsDetails</w:t>
             </w:r>
             <w:proofErr w:type="spellEnd"/>
             <w:r>
@@ -5239,7 +5208,6 @@
                 <w:color w:val="0A0A0A"/>
                 <w:shd w:val="clear" w:color="auto" w:fill="FFFFFF"/>
               </w:rPr>
-              <w:lastRenderedPageBreak/>
               <w:t>Expert’s name</w:t>
             </w:r>
           </w:p>
@@ -5434,6 +5402,7 @@
                 <w:rFonts w:ascii="GDSTransportWebsite" w:hAnsi="GDSTransportWebsite"/>
                 <w:color w:val="0A0A0A"/>
               </w:rPr>
+              <w:lastRenderedPageBreak/>
               <w:t>&lt;&lt;cs_{</w:t>
             </w:r>
             <w:proofErr w:type="spellStart"/>
@@ -7247,7 +7216,6 @@
                 <w:rFonts w:ascii="GDSTransportWebsite" w:hAnsi="GDSTransportWebsite"/>
                 <w:color w:val="0A0A0A"/>
               </w:rPr>
-              <w:lastRenderedPageBreak/>
               <w:t>Expert &lt;&lt;$</w:t>
             </w:r>
             <w:proofErr w:type="spellStart"/>
@@ -7570,6 +7538,7 @@
                 <w:color w:val="0A0A0A"/>
                 <w:shd w:val="clear" w:color="auto" w:fill="FFFFFF"/>
               </w:rPr>
+              <w:lastRenderedPageBreak/>
               <w:t>Expert’s email address</w:t>
             </w:r>
           </w:p>
@@ -9068,7 +9037,6 @@
                 <w:color w:val="0A0A0A"/>
                 <w:shd w:val="clear" w:color="auto" w:fill="FFFFFF"/>
               </w:rPr>
-              <w:lastRenderedPageBreak/>
               <w:t>What language will the documents be provided in?</w:t>
             </w:r>
           </w:p>
@@ -9196,7 +9164,18 @@
                 <w:color w:val="0A0A0A"/>
                 <w:shd w:val="clear" w:color="auto" w:fill="FFFFFF"/>
               </w:rPr>
-              <w:t xml:space="preserve">Are there any days within the next 12 months when you, your client, an </w:t>
+              <w:t xml:space="preserve">Are there any days within the next 12 months when you, </w:t>
+            </w:r>
+            <w:r>
+              <w:rPr>
+                <w:rFonts w:ascii="GDSTransportWebsite" w:hAnsi="GDSTransportWebsite"/>
+                <w:b/>
+                <w:bCs/>
+                <w:color w:val="0A0A0A"/>
+                <w:shd w:val="clear" w:color="auto" w:fill="FFFFFF"/>
+              </w:rPr>
+              <w:lastRenderedPageBreak/>
+              <w:t xml:space="preserve">your client, an </w:t>
             </w:r>
             <w:r>
               <w:rPr>
@@ -9250,6 +9229,7 @@
                 <w:rFonts w:ascii="GDSTransportWebsite" w:hAnsi="GDSTransportWebsite"/>
                 <w:color w:val="0A0A0A"/>
               </w:rPr>
+              <w:lastRenderedPageBreak/>
               <w:t>&lt;&lt;</w:t>
             </w:r>
             <w:proofErr w:type="spellStart"/>
@@ -10526,7 +10506,6 @@
                 <w:color w:val="0A0A0A"/>
                 <w:shd w:val="clear" w:color="auto" w:fill="FFFFFF"/>
               </w:rPr>
-              <w:lastRenderedPageBreak/>
               <w:t>Explain your reasons</w:t>
             </w:r>
           </w:p>
@@ -10744,7 +10723,18 @@
                 <w:color w:val="0A0A0A"/>
                 <w:shd w:val="clear" w:color="auto" w:fill="FFFFFF"/>
               </w:rPr>
-              <w:t>If you have answered “Yes” to question 1, how are you or the witness vulnerable and what support or adjustments do you want the court to consider?</w:t>
+              <w:t xml:space="preserve">If you have answered “Yes” to question 1, how are you or the </w:t>
+            </w:r>
+            <w:r>
+              <w:rPr>
+                <w:rFonts w:ascii="GDSTransportWebsite" w:hAnsi="GDSTransportWebsite"/>
+                <w:b/>
+                <w:bCs/>
+                <w:color w:val="0A0A0A"/>
+                <w:shd w:val="clear" w:color="auto" w:fill="FFFFFF"/>
+              </w:rPr>
+              <w:lastRenderedPageBreak/>
+              <w:t>witness vulnerable and what support or adjustments do you want the court to consider?</w:t>
             </w:r>
           </w:p>
         </w:tc>
@@ -10771,6 +10761,7 @@
                 <w:rFonts w:ascii="GDSTransportWebsite" w:hAnsi="GDSTransportWebsite"/>
                 <w:color w:val="0A0A0A"/>
               </w:rPr>
+              <w:lastRenderedPageBreak/>
               <w:t>&lt;&lt;cs</w:t>
             </w:r>
             <w:proofErr w:type="gramStart"/>
@@ -10794,7 +10785,15 @@
                 <w:rFonts w:ascii="GDSTransportWebsite" w:hAnsi="GDSTransportWebsite"/>
                 <w:color w:val="0A0A0A"/>
               </w:rPr>
-              <w:t>=‘Yes’}</w:t>
+              <w:t>=‘Y</w:t>
+            </w:r>
+            <w:r>
+              <w:rPr>
+                <w:rFonts w:ascii="GDSTransportWebsite" w:hAnsi="GDSTransportWebsite"/>
+                <w:color w:val="0A0A0A"/>
+              </w:rPr>
+              <w:lastRenderedPageBreak/>
+              <w:t>es’}</w:t>
             </w:r>
             <w:r>
               <w:rPr>
@@ -10840,6 +10839,7 @@
                 <w:color w:val="0A0A0A"/>
                 <w:shd w:val="clear" w:color="auto" w:fill="FFFFFF"/>
               </w:rPr>
+              <w:lastRenderedPageBreak/>
               <w:t>&lt;&lt;</w:t>
             </w:r>
             <w:proofErr w:type="spellStart"/>
@@ -11804,7 +11804,6 @@
                 <w:color w:val="0A0A0A"/>
                 <w:shd w:val="clear" w:color="auto" w:fill="FFFFFF"/>
               </w:rPr>
-              <w:lastRenderedPageBreak/>
               <w:t xml:space="preserve">Provide any other information that the judge may </w:t>
             </w:r>
             <w:proofErr w:type="gramStart"/>
@@ -12002,11 +12001,11 @@
       <w:footerReference w:type="default" r:id="rId16"/>
       <w:headerReference w:type="first" r:id="rId17"/>
       <w:footerReference w:type="first" r:id="rId18"/>
-      <w:pgSz w:w="12240" w:h="15840"/>
-      <w:pgMar w:top="1134" w:right="1134" w:bottom="1134" w:left="1134" w:header="0" w:footer="720" w:gutter="0"/>
+      <w:pgSz w:w="11906" w:h="16838" w:code="9"/>
+      <w:pgMar w:top="1440" w:right="1440" w:bottom="1440" w:left="1440" w:header="0" w:footer="720" w:gutter="0"/>
       <w:cols w:space="720"/>
       <w:formProt w:val="0"/>
-      <w:docGrid w:linePitch="100"/>
+      <w:docGrid w:linePitch="326"/>
     </w:sectPr>
   </w:body>
 </w:document>
@@ -13764,6 +13763,10 @@
 </file>
 
 <file path=customXml/item1.xml><?xml version="1.0" encoding="utf-8"?>
+<b:Sources xmlns:b="http://schemas.openxmlformats.org/officeDocument/2006/bibliography" xmlns="http://schemas.openxmlformats.org/officeDocument/2006/bibliography" SelectedStyle="\APASixthEditionOfficeOnline.xsl" StyleName="APA" Version="6"/>
+</file>
+
+<file path=customXml/item2.xml><?xml version="1.0" encoding="utf-8"?>
 <p:properties xmlns:p="http://schemas.microsoft.com/office/2006/metadata/properties" xmlns:xsi="http://www.w3.org/2001/XMLSchema-instance" xmlns:pc="http://schemas.microsoft.com/office/infopath/2007/PartnerControls">
   <documentManagement>
     <Stage xmlns="f336f4fe-8719-4ea2-b5d6-29b3a580aeb4">Draft</Stage>
@@ -13781,11 +13784,16 @@
 </p:properties>
 </file>
 
-<file path=customXml/item2.xml><?xml version="1.0" encoding="utf-8"?>
-<b:Sources xmlns:b="http://schemas.openxmlformats.org/officeDocument/2006/bibliography" xmlns="http://schemas.openxmlformats.org/officeDocument/2006/bibliography" SelectedStyle="\APASixthEditionOfficeOnline.xsl" StyleName="APA" Version="6"/>
+<file path=customXml/item3.xml><?xml version="1.0" encoding="utf-8"?>
+<?mso-contentType ?>
+<FormTemplates xmlns="http://schemas.microsoft.com/sharepoint/v3/contenttype/forms">
+  <Display>DocumentLibraryForm</Display>
+  <Edit>DocumentLibraryForm</Edit>
+  <New>DocumentLibraryForm</New>
+</FormTemplates>
 </file>
 
-<file path=customXml/item3.xml><?xml version="1.0" encoding="utf-8"?>
+<file path=customXml/item4.xml><?xml version="1.0" encoding="utf-8"?>
 <ct:contentTypeSchema xmlns:ct="http://schemas.microsoft.com/office/2006/metadata/contentType" xmlns:ma="http://schemas.microsoft.com/office/2006/metadata/properties/metaAttributes" ct:_="" ma:_="" ma:contentTypeName="_CtTemplate" ma:contentTypeID="0x01010064A5FDCCFB03F540B94405305D7DE14F00A4F8B82F7CEF57469A8FE5CEAB7A0EE0" ma:contentTypeVersion="53" ma:contentTypeDescription="Part of Template Management with Site Columns representing custom attributes." ma:contentTypeScope="" ma:versionID="69a47f6434bbb6ed0a644919a98a9681">
   <xsd:schema xmlns:xsd="http://www.w3.org/2001/XMLSchema" xmlns:xs="http://www.w3.org/2001/XMLSchema" xmlns:p="http://schemas.microsoft.com/office/2006/metadata/properties" xmlns:ns2="f336f4fe-8719-4ea2-b5d6-29b3a580aeb4" xmlns:ns3="b57b892a-dd61-4bba-b372-a8d93da2c7e6" targetNamespace="http://schemas.microsoft.com/office/2006/metadata/properties" ma:root="true" ma:fieldsID="71934021bdb6f6617baa79601bda5045" ns2:_="" ns3:_="">
     <xsd:import namespace="f336f4fe-8719-4ea2-b5d6-29b3a580aeb4"/>
@@ -14100,16 +14108,15 @@
 </ct:contentTypeSchema>
 </file>
 
-<file path=customXml/item4.xml><?xml version="1.0" encoding="utf-8"?>
-<?mso-contentType ?>
-<FormTemplates xmlns="http://schemas.microsoft.com/sharepoint/v3/contenttype/forms">
-  <Display>DocumentLibraryForm</Display>
-  <Edit>DocumentLibraryForm</Edit>
-  <New>DocumentLibraryForm</New>
-</FormTemplates>
+<file path=customXml/itemProps1.xml><?xml version="1.0" encoding="utf-8"?>
+<ds:datastoreItem xmlns:ds="http://schemas.openxmlformats.org/officeDocument/2006/customXml" ds:itemID="{5C627932-C981-4CFE-9BA8-667150120D32}">
+  <ds:schemaRefs>
+    <ds:schemaRef ds:uri="http://schemas.openxmlformats.org/officeDocument/2006/bibliography"/>
+  </ds:schemaRefs>
+</ds:datastoreItem>
 </file>
 
-<file path=customXml/itemProps1.xml><?xml version="1.0" encoding="utf-8"?>
+<file path=customXml/itemProps2.xml><?xml version="1.0" encoding="utf-8"?>
 <ds:datastoreItem xmlns:ds="http://schemas.openxmlformats.org/officeDocument/2006/customXml" ds:itemID="{167D3FB0-0D1A-4A81-8A96-EE2F37F3B125}">
   <ds:schemaRefs>
     <ds:schemaRef ds:uri="http://schemas.microsoft.com/office/2006/metadata/properties"/>
@@ -14119,15 +14126,15 @@
 </ds:datastoreItem>
 </file>
 
-<file path=customXml/itemProps2.xml><?xml version="1.0" encoding="utf-8"?>
-<ds:datastoreItem xmlns:ds="http://schemas.openxmlformats.org/officeDocument/2006/customXml" ds:itemID="{5C627932-C981-4CFE-9BA8-667150120D32}">
+<file path=customXml/itemProps3.xml><?xml version="1.0" encoding="utf-8"?>
+<ds:datastoreItem xmlns:ds="http://schemas.openxmlformats.org/officeDocument/2006/customXml" ds:itemID="{B979ABCF-6006-4211-8C04-D08E1C55C8F9}">
   <ds:schemaRefs>
-    <ds:schemaRef ds:uri="http://schemas.openxmlformats.org/officeDocument/2006/bibliography"/>
+    <ds:schemaRef ds:uri="http://schemas.microsoft.com/sharepoint/v3/contenttype/forms"/>
   </ds:schemaRefs>
 </ds:datastoreItem>
 </file>
 
-<file path=customXml/itemProps3.xml><?xml version="1.0" encoding="utf-8"?>
+<file path=customXml/itemProps4.xml><?xml version="1.0" encoding="utf-8"?>
 <ds:datastoreItem xmlns:ds="http://schemas.openxmlformats.org/officeDocument/2006/customXml" ds:itemID="{F50568C7-0D63-49D8-828E-6EA48601E6B9}">
   <ds:schemaRefs>
     <ds:schemaRef ds:uri="http://schemas.microsoft.com/office/2006/metadata/contentType"/>
@@ -14146,14 +14153,6 @@
 </ds:datastoreItem>
 </file>
 
-<file path=customXml/itemProps4.xml><?xml version="1.0" encoding="utf-8"?>
-<ds:datastoreItem xmlns:ds="http://schemas.openxmlformats.org/officeDocument/2006/customXml" ds:itemID="{B979ABCF-6006-4211-8C04-D08E1C55C8F9}">
-  <ds:schemaRefs>
-    <ds:schemaRef ds:uri="http://schemas.microsoft.com/sharepoint/v3/contenttype/forms"/>
-  </ds:schemaRefs>
-</ds:datastoreItem>
-</file>
-
 <file path=docMetadata/LabelInfo.xml><?xml version="1.0" encoding="utf-8"?>
 <clbl:labelList xmlns:clbl="http://schemas.microsoft.com/office/2020/mipLabelMetadata">
   <clbl:label id="{fa22dce2-39a9-4bf4-a557-7a50b593b56a}" enabled="1" method="Privileged" siteId="{3e0088dc-0629-4ae6-aa8c-813e7a296f50}" contentBits="0" removed="0"/>

</xml_diff>

<commit_message>
CIV-14376 Fix formatting in DQ template (#5047)
* CIV-14376 Fix formatting in DQ template

* CIV-14027 Fix page size and margins

---------

Co-authored-by: sankhajuria <sankhajuria@gmail.com>
</commit_message>
<xml_diff>
--- a/docker/docmosis/templates/CV-SPC-HRN-ENG-LIP-01283.docx
+++ b/docker/docmosis/templates/CV-SPC-HRN-ENG-LIP-01283.docx
@@ -1,6 +1,6 @@
 
 <file path=word/document.xml><?xml version="1.0" encoding="utf-8"?>
-<w:document xmlns:wpc="http://schemas.microsoft.com/office/word/2010/wordprocessingCanvas" xmlns:cx="http://schemas.microsoft.com/office/drawing/2014/chartex" xmlns:cx1="http://schemas.microsoft.com/office/drawing/2015/9/8/chartex" xmlns:cx2="http://schemas.microsoft.com/office/drawing/2015/10/21/chartex" xmlns:cx3="http://schemas.microsoft.com/office/drawing/2016/5/9/chartex" xmlns:cx4="http://schemas.microsoft.com/office/drawing/2016/5/10/chartex" xmlns:cx5="http://schemas.microsoft.com/office/drawing/2016/5/11/chartex" xmlns:cx6="http://schemas.microsoft.com/office/drawing/2016/5/12/chartex" xmlns:cx7="http://schemas.microsoft.com/office/drawing/2016/5/13/chartex" xmlns:cx8="http://schemas.microsoft.com/office/drawing/2016/5/14/chartex" xmlns:mc="http://schemas.openxmlformats.org/markup-compatibility/2006" xmlns:aink="http://schemas.microsoft.com/office/drawing/2016/ink" xmlns:am3d="http://schemas.microsoft.com/office/drawing/2017/model3d" xmlns:o="urn:schemas-microsoft-com:office:office" xmlns:oel="http://schemas.microsoft.com/office/2019/extlst" xmlns:r="http://schemas.openxmlformats.org/officeDocument/2006/relationships" xmlns:m="http://schemas.openxmlformats.org/officeDocument/2006/math" xmlns:v="urn:schemas-microsoft-com:vml" xmlns:wp14="http://schemas.microsoft.com/office/word/2010/wordprocessingDrawing" xmlns:wp="http://schemas.openxmlformats.org/drawingml/2006/wordprocessingDrawing" xmlns:w10="urn:schemas-microsoft-com:office:word" xmlns:w="http://schemas.openxmlformats.org/wordprocessingml/2006/main" xmlns:w14="http://schemas.microsoft.com/office/word/2010/wordml" xmlns:w15="http://schemas.microsoft.com/office/word/2012/wordml" xmlns:w16cex="http://schemas.microsoft.com/office/word/2018/wordml/cex" xmlns:w16cid="http://schemas.microsoft.com/office/word/2016/wordml/cid" xmlns:w16="http://schemas.microsoft.com/office/word/2018/wordml" xmlns:w16sdtdh="http://schemas.microsoft.com/office/word/2020/wordml/sdtdatahash" xmlns:w16se="http://schemas.microsoft.com/office/word/2015/wordml/symex" xmlns:wpg="http://schemas.microsoft.com/office/word/2010/wordprocessingGroup" xmlns:wpi="http://schemas.microsoft.com/office/word/2010/wordprocessingInk" xmlns:wne="http://schemas.microsoft.com/office/word/2006/wordml" xmlns:wps="http://schemas.microsoft.com/office/word/2010/wordprocessingShape" mc:Ignorable="w14 w15 w16se w16cid w16 w16cex w16sdtdh wp14">
+<w:document xmlns:wpc="http://schemas.microsoft.com/office/word/2010/wordprocessingCanvas" xmlns:cx="http://schemas.microsoft.com/office/drawing/2014/chartex" xmlns:cx1="http://schemas.microsoft.com/office/drawing/2015/9/8/chartex" xmlns:cx2="http://schemas.microsoft.com/office/drawing/2015/10/21/chartex" xmlns:cx3="http://schemas.microsoft.com/office/drawing/2016/5/9/chartex" xmlns:cx4="http://schemas.microsoft.com/office/drawing/2016/5/10/chartex" xmlns:cx5="http://schemas.microsoft.com/office/drawing/2016/5/11/chartex" xmlns:cx6="http://schemas.microsoft.com/office/drawing/2016/5/12/chartex" xmlns:cx7="http://schemas.microsoft.com/office/drawing/2016/5/13/chartex" xmlns:cx8="http://schemas.microsoft.com/office/drawing/2016/5/14/chartex" xmlns:mc="http://schemas.openxmlformats.org/markup-compatibility/2006" xmlns:aink="http://schemas.microsoft.com/office/drawing/2016/ink" xmlns:am3d="http://schemas.microsoft.com/office/drawing/2017/model3d" xmlns:o="urn:schemas-microsoft-com:office:office" xmlns:oel="http://schemas.microsoft.com/office/2019/extlst" xmlns:r="http://schemas.openxmlformats.org/officeDocument/2006/relationships" xmlns:m="http://schemas.openxmlformats.org/officeDocument/2006/math" xmlns:v="urn:schemas-microsoft-com:vml" xmlns:wp14="http://schemas.microsoft.com/office/word/2010/wordprocessingDrawing" xmlns:wp="http://schemas.openxmlformats.org/drawingml/2006/wordprocessingDrawing" xmlns:w10="urn:schemas-microsoft-com:office:word" xmlns:w="http://schemas.openxmlformats.org/wordprocessingml/2006/main" xmlns:w14="http://schemas.microsoft.com/office/word/2010/wordml" xmlns:w15="http://schemas.microsoft.com/office/word/2012/wordml" xmlns:w16cex="http://schemas.microsoft.com/office/word/2018/wordml/cex" xmlns:w16cid="http://schemas.microsoft.com/office/word/2016/wordml/cid" xmlns:w16="http://schemas.microsoft.com/office/word/2018/wordml" xmlns:w16du="http://schemas.microsoft.com/office/word/2023/wordml/word16du" xmlns:w16sdtdh="http://schemas.microsoft.com/office/word/2020/wordml/sdtdatahash" xmlns:w16se="http://schemas.microsoft.com/office/word/2015/wordml/symex" xmlns:wpg="http://schemas.microsoft.com/office/word/2010/wordprocessingGroup" xmlns:wpi="http://schemas.microsoft.com/office/word/2010/wordprocessingInk" xmlns:wne="http://schemas.microsoft.com/office/word/2006/wordml" xmlns:wps="http://schemas.microsoft.com/office/word/2010/wordprocessingShape" mc:Ignorable="w14 w15 w16se w16cid w16 w16cex w16sdtdh w16du wp14">
   <w:body>
     <w:p>
       <w:pPr>
@@ -1408,6 +1408,58 @@
                 <w:rFonts w:ascii="GDSTransportWebsite" w:hAnsi="GDSTransportWebsite"/>
                 <w:color w:val="0A0A0A"/>
               </w:rPr>
+              <w:t>&lt;&lt;</w:t>
+            </w:r>
+            <w:r>
+              <w:rPr>
+                <w:rFonts w:ascii="GDSTransportWebsite" w:hAnsi="GDSTransportWebsite"/>
+                <w:color w:val="0A0A0A"/>
+              </w:rPr>
+              <w:t>applicant1LiPCorrespondenceAddress</w:t>
+            </w:r>
+            <w:r>
+              <w:rPr>
+                <w:rFonts w:ascii="GDSTransportWebsite" w:hAnsi="GDSTransportWebsite"/>
+                <w:color w:val="0A0A0A"/>
+              </w:rPr>
+              <w:t>.primaryAddress.AddressLine</w:t>
+            </w:r>
+            <w:proofErr w:type="gramEnd"/>
+            <w:r>
+              <w:rPr>
+                <w:rFonts w:ascii="GDSTransportWebsite" w:hAnsi="GDSTransportWebsite"/>
+                <w:color w:val="0A0A0A"/>
+              </w:rPr>
+              <w:t>3&gt;&gt;&lt;&lt;es_&gt;&gt;&lt;&lt;cs_{!isBlank(</w:t>
+            </w:r>
+            <w:r>
+              <w:rPr>
+                <w:rFonts w:ascii="GDSTransportWebsite" w:hAnsi="GDSTransportWebsite"/>
+                <w:color w:val="0A0A0A"/>
+              </w:rPr>
+              <w:t>applicant1LiPCorrespondenceAddress</w:t>
+            </w:r>
+            <w:r>
+              <w:rPr>
+                <w:rFonts w:ascii="GDSTransportWebsite" w:hAnsi="GDSTransportWebsite"/>
+                <w:color w:val="0A0A0A"/>
+              </w:rPr>
+              <w:t>.PostTown)}&gt;&gt;</w:t>
+            </w:r>
+          </w:p>
+          <w:p>
+            <w:pPr>
+              <w:spacing w:before="40" w:after="40"/>
+              <w:rPr>
+                <w:rFonts w:ascii="GDSTransportWebsite" w:hAnsi="GDSTransportWebsite"/>
+                <w:color w:val="0A0A0A"/>
+              </w:rPr>
+            </w:pPr>
+            <w:r>
+              <w:rPr>
+                <w:rFonts w:ascii="GDSTransportWebsite" w:hAnsi="GDSTransportWebsite"/>
+                <w:color w:val="0A0A0A"/>
+              </w:rPr>
               <w:lastRenderedPageBreak/>
               <w:t>&lt;&lt;</w:t>
             </w:r>
@@ -1423,58 +1475,6 @@
                 <w:rFonts w:ascii="GDSTransportWebsite" w:hAnsi="GDSTransportWebsite"/>
                 <w:color w:val="0A0A0A"/>
               </w:rPr>
-              <w:t>.primaryAddress.AddressLine</w:t>
-            </w:r>
-            <w:proofErr w:type="gramEnd"/>
-            <w:r>
-              <w:rPr>
-                <w:rFonts w:ascii="GDSTransportWebsite" w:hAnsi="GDSTransportWebsite"/>
-                <w:color w:val="0A0A0A"/>
-              </w:rPr>
-              <w:t>3&gt;&gt;&lt;&lt;es_&gt;&gt;&lt;&lt;cs_{!isBlank(</w:t>
-            </w:r>
-            <w:r>
-              <w:rPr>
-                <w:rFonts w:ascii="GDSTransportWebsite" w:hAnsi="GDSTransportWebsite"/>
-                <w:color w:val="0A0A0A"/>
-              </w:rPr>
-              <w:t>applicant1LiPCorrespondenceAddress</w:t>
-            </w:r>
-            <w:r>
-              <w:rPr>
-                <w:rFonts w:ascii="GDSTransportWebsite" w:hAnsi="GDSTransportWebsite"/>
-                <w:color w:val="0A0A0A"/>
-              </w:rPr>
-              <w:t>.PostTown)}&gt;&gt;</w:t>
-            </w:r>
-          </w:p>
-          <w:p>
-            <w:pPr>
-              <w:spacing w:before="40" w:after="40"/>
-              <w:rPr>
-                <w:rFonts w:ascii="GDSTransportWebsite" w:hAnsi="GDSTransportWebsite"/>
-                <w:color w:val="0A0A0A"/>
-              </w:rPr>
-            </w:pPr>
-            <w:r>
-              <w:rPr>
-                <w:rFonts w:ascii="GDSTransportWebsite" w:hAnsi="GDSTransportWebsite"/>
-                <w:color w:val="0A0A0A"/>
-              </w:rPr>
-              <w:t>&lt;&lt;</w:t>
-            </w:r>
-            <w:r>
-              <w:rPr>
-                <w:rFonts w:ascii="GDSTransportWebsite" w:hAnsi="GDSTransportWebsite"/>
-                <w:color w:val="0A0A0A"/>
-              </w:rPr>
-              <w:t>applicant1LiPCorrespondenceAddress</w:t>
-            </w:r>
-            <w:r>
-              <w:rPr>
-                <w:rFonts w:ascii="GDSTransportWebsite" w:hAnsi="GDSTransportWebsite"/>
-                <w:color w:val="0A0A0A"/>
-              </w:rPr>
               <w:t>.PostTown&gt;&gt;&lt;&lt;es_&gt;&gt;</w:t>
             </w:r>
           </w:p>
@@ -1614,19 +1614,6 @@
               <w:t>&lt;&lt;er_&gt;&gt;</w:t>
             </w:r>
           </w:p>
-          <w:p>
-            <w:pPr>
-              <w:pStyle w:val="NormalWeb"/>
-              <w:spacing w:before="40" w:beforeAutospacing="0" w:after="40" w:afterAutospacing="0"/>
-              <w:rPr>
-                <w:rFonts w:ascii="GDSTransportWebsite" w:hAnsi="GDSTransportWebsite"/>
-                <w:b/>
-                <w:bCs/>
-                <w:color w:val="0A0A0A"/>
-                <w:shd w:val="clear" w:color="auto" w:fill="FFFFFF"/>
-              </w:rPr>
-            </w:pPr>
-          </w:p>
         </w:tc>
         <w:tc>
           <w:tcPr>
@@ -1650,6 +1637,18 @@
         </w:tc>
       </w:tr>
     </w:tbl>
+    <w:p>
+      <w:pPr>
+        <w:pBdr>
+          <w:bottom w:val="single" w:sz="4" w:space="1" w:color="000000"/>
+        </w:pBdr>
+        <w:spacing w:before="120" w:after="120"/>
+        <w:rPr>
+          <w:rFonts w:ascii="GDSTransportWebsite" w:hAnsi="GDSTransportWebsite"/>
+          <w:color w:val="0A0A0A"/>
+        </w:rPr>
+      </w:pPr>
+    </w:p>
     <w:p>
       <w:pPr>
         <w:pBdr>
@@ -1708,6 +1707,51 @@
               <w:pStyle w:val="NormalWeb"/>
               <w:spacing w:before="40" w:beforeAutospacing="0" w:after="40" w:afterAutospacing="0"/>
               <w:rPr>
+                <w:rFonts w:ascii="GDSTransportWebsite" w:hAnsi="GDSTransportWebsite"/>
+                <w:b/>
+                <w:bCs/>
+                <w:color w:val="0A0A0A"/>
+                <w:shd w:val="clear" w:color="auto" w:fill="FFFFFF"/>
+              </w:rPr>
+            </w:pPr>
+            <w:r>
+              <w:rPr>
+                <w:rFonts w:ascii="GDSTransportWebsite" w:hAnsi="GDSTransportWebsite"/>
+                <w:b/>
+                <w:bCs/>
+                <w:color w:val="0A0A0A"/>
+                <w:shd w:val="clear" w:color="auto" w:fill="FFFFFF"/>
+              </w:rPr>
+              <w:t>&lt;&lt;</w:t>
+            </w:r>
+            <w:proofErr w:type="spellStart"/>
+            <w:r>
+              <w:rPr>
+                <w:rFonts w:ascii="GDSTransportWebsite" w:hAnsi="GDSTransportWebsite"/>
+                <w:b/>
+                <w:bCs/>
+                <w:color w:val="0A0A0A"/>
+                <w:shd w:val="clear" w:color="auto" w:fill="FFFFFF"/>
+              </w:rPr>
+              <w:t>rr_respondents</w:t>
+            </w:r>
+            <w:proofErr w:type="spellEnd"/>
+            <w:r>
+              <w:rPr>
+                <w:rFonts w:ascii="GDSTransportWebsite" w:hAnsi="GDSTransportWebsite"/>
+                <w:b/>
+                <w:bCs/>
+                <w:color w:val="0A0A0A"/>
+                <w:shd w:val="clear" w:color="auto" w:fill="FFFFFF"/>
+              </w:rPr>
+              <w:t>&gt;&gt;</w:t>
+            </w:r>
+          </w:p>
+          <w:p>
+            <w:pPr>
+              <w:pStyle w:val="NormalWeb"/>
+              <w:spacing w:before="40" w:beforeAutospacing="0" w:after="40" w:afterAutospacing="0"/>
+              <w:rPr>
                 <w:rFonts w:ascii="Tahoma" w:hAnsi="Tahoma" w:cs="Tahoma"/>
                 <w:b/>
                 <w:sz w:val="22"/>
@@ -1722,71 +1766,17 @@
                 <w:color w:val="0A0A0A"/>
                 <w:shd w:val="clear" w:color="auto" w:fill="FFFFFF"/>
               </w:rPr>
-              <w:t>&lt;&lt;</w:t>
-            </w:r>
-            <w:proofErr w:type="spellStart"/>
-            <w:r>
-              <w:rPr>
-                <w:rFonts w:ascii="GDSTransportWebsite" w:hAnsi="GDSTransportWebsite"/>
-                <w:b/>
-                <w:bCs/>
-                <w:color w:val="0A0A0A"/>
-                <w:shd w:val="clear" w:color="auto" w:fill="FFFFFF"/>
-              </w:rPr>
-              <w:t>rr_respondents</w:t>
-            </w:r>
-            <w:proofErr w:type="spellEnd"/>
-            <w:r>
-              <w:rPr>
-                <w:rFonts w:ascii="GDSTransportWebsite" w:hAnsi="GDSTransportWebsite"/>
-                <w:b/>
-                <w:bCs/>
-                <w:color w:val="0A0A0A"/>
-                <w:shd w:val="clear" w:color="auto" w:fill="FFFFFF"/>
-              </w:rPr>
-              <w:t>&gt;&gt;</w:t>
-            </w:r>
-          </w:p>
-        </w:tc>
-      </w:tr>
-      <w:tr>
-        <w:trPr>
-          <w:gridAfter w:val="1"/>
-          <w:wAfter w:w="10" w:type="dxa"/>
-          <w:trHeight w:val="386"/>
-        </w:trPr>
-        <w:tc>
-          <w:tcPr>
-            <w:tcW w:w="10025" w:type="dxa"/>
-            <w:gridSpan w:val="3"/>
-            <w:tcBorders>
-              <w:top w:val="nil"/>
-              <w:left w:val="nil"/>
-              <w:bottom w:val="nil"/>
-              <w:right w:val="nil"/>
-            </w:tcBorders>
-          </w:tcPr>
-          <w:p>
-            <w:pPr>
-              <w:pStyle w:val="NormalWeb"/>
-              <w:spacing w:before="40" w:beforeAutospacing="0" w:after="40" w:afterAutospacing="0"/>
-              <w:rPr>
-                <w:rFonts w:ascii="GDSTransportWebsite" w:hAnsi="GDSTransportWebsite"/>
-                <w:b/>
-                <w:bCs/>
-                <w:color w:val="0A0A0A"/>
-                <w:shd w:val="clear" w:color="auto" w:fill="FFFFFF"/>
-              </w:rPr>
-            </w:pPr>
-            <w:r>
-              <w:rPr>
-                <w:rFonts w:ascii="GDSTransportWebsite" w:hAnsi="GDSTransportWebsite"/>
-                <w:b/>
-                <w:bCs/>
-                <w:color w:val="0A0A0A"/>
-                <w:shd w:val="clear" w:color="auto" w:fill="FFFFFF"/>
-              </w:rPr>
-              <w:t>&lt;&lt;cs_{$size&gt;1}&gt;&gt; Defendant &lt;&lt;$</w:t>
+              <w:t>&lt;</w:t>
+            </w:r>
+            <w:r>
+              <w:rPr>
+                <w:rFonts w:ascii="GDSTransportWebsite" w:hAnsi="GDSTransportWebsite"/>
+                <w:b/>
+                <w:bCs/>
+                <w:color w:val="0A0A0A"/>
+                <w:shd w:val="clear" w:color="auto" w:fill="FFFFFF"/>
+              </w:rPr>
+              <w:t>&lt;cs_{$size&gt;1}&gt;&gt; Defendant &lt;&lt;$</w:t>
             </w:r>
             <w:proofErr w:type="spellStart"/>
             <w:r>
@@ -2367,15 +2357,6 @@
               </w:rPr>
               <w:t>&gt;&gt;&lt;&lt;es_&gt;&gt;</w:t>
             </w:r>
-          </w:p>
-          <w:p>
-            <w:pPr>
-              <w:spacing w:before="40" w:after="40"/>
-              <w:rPr>
-                <w:rFonts w:ascii="GDSTransportWebsite" w:hAnsi="GDSTransportWebsite"/>
-                <w:color w:val="0A0A0A"/>
-              </w:rPr>
-            </w:pPr>
           </w:p>
           <w:p>
             <w:pPr>
@@ -3612,13 +3593,13 @@
         <w:tblLook w:val="04A0" w:firstRow="1" w:lastRow="0" w:firstColumn="1" w:lastColumn="0" w:noHBand="0" w:noVBand="1"/>
       </w:tblPr>
       <w:tblGrid>
-        <w:gridCol w:w="5687"/>
-        <w:gridCol w:w="4285"/>
+        <w:gridCol w:w="5065"/>
+        <w:gridCol w:w="3961"/>
       </w:tblGrid>
       <w:tr>
         <w:tc>
           <w:tcPr>
-            <w:tcW w:w="4622" w:type="dxa"/>
+            <w:tcW w:w="5599" w:type="dxa"/>
           </w:tcPr>
           <w:p>
             <w:pPr>
@@ -3693,7 +3674,7 @@
         </w:tc>
         <w:tc>
           <w:tcPr>
-            <w:tcW w:w="5350" w:type="dxa"/>
+            <w:tcW w:w="4373" w:type="dxa"/>
           </w:tcPr>
           <w:p>
             <w:pPr>
@@ -3707,20 +3688,29 @@
       <w:tr>
         <w:tc>
           <w:tcPr>
-            <w:tcW w:w="4622" w:type="dxa"/>
-          </w:tcPr>
-          <w:p>
-            <w:pPr>
-              <w:rPr>
-                <w:b/>
-                <w:bCs/>
-              </w:rPr>
-            </w:pPr>
-          </w:p>
-        </w:tc>
-        <w:tc>
-          <w:tcPr>
-            <w:tcW w:w="5350" w:type="dxa"/>
+            <w:tcW w:w="5599" w:type="dxa"/>
+          </w:tcPr>
+          <w:p>
+            <w:pPr>
+              <w:rPr>
+                <w:b/>
+                <w:bCs/>
+              </w:rPr>
+            </w:pPr>
+            <w:r>
+              <w:rPr>
+                <w:rFonts w:ascii="GDSTransportWebsite" w:hAnsi="GDSTransportWebsite"/>
+                <w:b/>
+                <w:bCs/>
+              </w:rPr>
+              <w:lastRenderedPageBreak/>
+              <w:t>Have you tried to settle this claim before going to court?</w:t>
+            </w:r>
+          </w:p>
+        </w:tc>
+        <w:tc>
+          <w:tcPr>
+            <w:tcW w:w="4373" w:type="dxa"/>
           </w:tcPr>
           <w:p>
             <w:pPr>
@@ -3728,26 +3718,75 @@
                 <w:rFonts w:cstheme="minorHAnsi"/>
               </w:rPr>
             </w:pPr>
+          </w:p>
+          <w:p>
+            <w:pPr>
+              <w:rPr>
+                <w:rFonts w:cstheme="minorHAnsi"/>
+              </w:rPr>
+            </w:pPr>
+            <w:r>
+              <w:rPr>
+                <w:rFonts w:ascii="GDSTransportWebsite" w:hAnsi="GDSTransportWebsite"/>
+                <w:color w:val="0A0A0A"/>
+                <w:shd w:val="clear" w:color="auto" w:fill="FFFFFF"/>
+              </w:rPr>
+              <w:t>&lt;&lt;</w:t>
+            </w:r>
+            <w:proofErr w:type="spellStart"/>
+            <w:r>
+              <w:rPr>
+                <w:rFonts w:ascii="GDSTransportWebsite" w:hAnsi="GDSTransportWebsite"/>
+                <w:color w:val="0A0A0A"/>
+                <w:shd w:val="clear" w:color="auto" w:fill="FFFFFF"/>
+              </w:rPr>
+              <w:t>lipExtraDQ.triedToSettle</w:t>
+            </w:r>
+            <w:proofErr w:type="spellEnd"/>
+            <w:r>
+              <w:rPr>
+                <w:rFonts w:ascii="GDSTransportWebsite" w:hAnsi="GDSTransportWebsite"/>
+                <w:color w:val="0A0A0A"/>
+                <w:shd w:val="clear" w:color="auto" w:fill="FFFFFF"/>
+              </w:rPr>
+              <w:t>&gt;&gt;</w:t>
+            </w:r>
           </w:p>
         </w:tc>
       </w:tr>
       <w:tr>
         <w:tc>
           <w:tcPr>
-            <w:tcW w:w="4622" w:type="dxa"/>
-          </w:tcPr>
-          <w:p>
-            <w:pPr>
-              <w:rPr>
-                <w:b/>
-                <w:bCs/>
-              </w:rPr>
-            </w:pPr>
-          </w:p>
-        </w:tc>
-        <w:tc>
-          <w:tcPr>
-            <w:tcW w:w="5350" w:type="dxa"/>
+            <w:tcW w:w="5599" w:type="dxa"/>
+          </w:tcPr>
+          <w:p>
+            <w:pPr>
+              <w:rPr>
+                <w:b/>
+                <w:bCs/>
+              </w:rPr>
+            </w:pPr>
+            <w:r>
+              <w:rPr>
+                <w:rFonts w:ascii="GDSTransportWebsite" w:hAnsi="GDSTransportWebsite"/>
+                <w:b/>
+                <w:bCs/>
+              </w:rPr>
+              <w:t>Do you want an extra 4 weeks to try to settle the claim</w:t>
+            </w:r>
+            <w:r>
+              <w:rPr>
+                <w:rFonts w:ascii="GDSTransportWebsite" w:hAnsi="GDSTransportWebsite"/>
+                <w:b/>
+                <w:bCs/>
+              </w:rPr>
+              <w:t>?</w:t>
+            </w:r>
+          </w:p>
+        </w:tc>
+        <w:tc>
+          <w:tcPr>
+            <w:tcW w:w="4373" w:type="dxa"/>
           </w:tcPr>
           <w:p>
             <w:pPr>
@@ -3755,13 +3794,28 @@
                 <w:rFonts w:cstheme="minorHAnsi"/>
               </w:rPr>
             </w:pPr>
+          </w:p>
+          <w:p>
+            <w:pPr>
+              <w:rPr>
+                <w:rFonts w:cstheme="minorHAnsi"/>
+              </w:rPr>
+            </w:pPr>
+            <w:r>
+              <w:rPr>
+                <w:rFonts w:ascii="GDSTransportWebsite" w:hAnsi="GDSTransportWebsite"/>
+                <w:color w:val="0A0A0A"/>
+                <w:shd w:val="clear" w:color="auto" w:fill="FFFFFF"/>
+              </w:rPr>
+              <w:t>&lt;&lt;lipExtraDQ.requestExtra4weeks&gt;&gt;</w:t>
+            </w:r>
           </w:p>
         </w:tc>
       </w:tr>
       <w:tr>
         <w:tc>
           <w:tcPr>
-            <w:tcW w:w="4622" w:type="dxa"/>
+            <w:tcW w:w="5599" w:type="dxa"/>
             <w:hideMark/>
           </w:tcPr>
           <w:p>
@@ -3778,13 +3832,13 @@
                 <w:b/>
                 <w:bCs/>
               </w:rPr>
-              <w:t>Have you tried to settle this claim before going to court?</w:t>
-            </w:r>
-          </w:p>
-        </w:tc>
-        <w:tc>
-          <w:tcPr>
-            <w:tcW w:w="5350" w:type="dxa"/>
+              <w:t>Are there any documents the other party has that you want the court to consider?</w:t>
+            </w:r>
+          </w:p>
+        </w:tc>
+        <w:tc>
+          <w:tcPr>
+            <w:tcW w:w="4373" w:type="dxa"/>
             <w:hideMark/>
           </w:tcPr>
           <w:p>
@@ -3802,39 +3856,44 @@
             </w:pPr>
             <w:r>
               <w:rPr>
+                <w:rFonts w:ascii="GDSTransportWebsite" w:hAnsi="GDSTransportWebsite"/>
+                <w:color w:val="0A0A0A"/>
+                <w:shd w:val="clear" w:color="auto" w:fill="FFFFFF"/>
+              </w:rPr>
+              <w:t>&lt;&lt;</w:t>
+            </w:r>
+            <w:proofErr w:type="spellStart"/>
+            <w:r>
+              <w:rPr>
+                <w:rFonts w:ascii="GDSTransportWebsite" w:hAnsi="GDSTransportWebsite"/>
+                <w:color w:val="0A0A0A"/>
+                <w:shd w:val="clear" w:color="auto" w:fill="FFFFFF"/>
+              </w:rPr>
+              <w:t>lipExtraDQ.considerClaimantDocuments</w:t>
+            </w:r>
+            <w:proofErr w:type="spellEnd"/>
+            <w:r>
+              <w:rPr>
+                <w:rFonts w:ascii="GDSTransportWebsite" w:hAnsi="GDSTransportWebsite"/>
+                <w:color w:val="0A0A0A"/>
+                <w:shd w:val="clear" w:color="auto" w:fill="FFFFFF"/>
+              </w:rPr>
+              <w:t>&gt;&gt;</w:t>
+            </w:r>
+          </w:p>
+          <w:p>
+            <w:pPr>
+              <w:rPr>
                 <w:rFonts w:cstheme="minorHAnsi"/>
               </w:rPr>
-              <w:t>&lt;&lt;</w:t>
-            </w:r>
-            <w:r>
-              <w:t xml:space="preserve"> </w:t>
-            </w:r>
-            <w:proofErr w:type="spellStart"/>
-            <w:r>
+            </w:pPr>
+          </w:p>
+          <w:p>
+            <w:pPr>
               <w:rPr>
                 <w:rFonts w:cstheme="minorHAnsi"/>
               </w:rPr>
-              <w:t>lipExtraDQ</w:t>
-            </w:r>
-            <w:r>
-              <w:rPr>
-                <w:rFonts w:cstheme="minorHAnsi"/>
-              </w:rPr>
-              <w:t>.</w:t>
-            </w:r>
-            <w:r>
-              <w:rPr>
-                <w:rFonts w:cstheme="minorHAnsi"/>
-              </w:rPr>
-              <w:t>triedToSettle</w:t>
-            </w:r>
-            <w:proofErr w:type="spellEnd"/>
-            <w:r>
-              <w:rPr>
-                <w:rFonts w:cstheme="minorHAnsi"/>
-              </w:rPr>
-              <w:t>&gt;&gt;</w:t>
-            </w:r>
+            </w:pPr>
           </w:p>
         </w:tc>
       </w:tr>
@@ -3844,7 +3903,7 @@
         </w:trPr>
         <w:tc>
           <w:tcPr>
-            <w:tcW w:w="4622" w:type="dxa"/>
+            <w:tcW w:w="5599" w:type="dxa"/>
             <w:hideMark/>
           </w:tcPr>
           <w:p>
@@ -3861,30 +3920,61 @@
                 <w:b/>
                 <w:bCs/>
               </w:rPr>
-              <w:t>Do you want an extra 4 weeks to try to settle the claim</w:t>
-            </w:r>
-            <w:r>
-              <w:rPr>
-                <w:rFonts w:ascii="GDSTransportWebsite" w:hAnsi="GDSTransportWebsite"/>
-                <w:b/>
-                <w:bCs/>
-              </w:rPr>
-              <w:t>?</w:t>
-            </w:r>
-          </w:p>
-        </w:tc>
-        <w:tc>
-          <w:tcPr>
-            <w:tcW w:w="5350" w:type="dxa"/>
+              <w:t>&lt;&lt;</w:t>
+            </w:r>
+            <w:proofErr w:type="spellStart"/>
+            <w:r>
+              <w:rPr>
+                <w:rFonts w:ascii="GDSTransportWebsite" w:hAnsi="GDSTransportWebsite"/>
+                <w:b/>
+                <w:bCs/>
+              </w:rPr>
+              <w:t>cr</w:t>
+            </w:r>
+            <w:proofErr w:type="spellEnd"/>
+            <w:r>
+              <w:rPr>
+                <w:rFonts w:ascii="GDSTransportWebsite" w:hAnsi="GDSTransportWebsite"/>
+                <w:b/>
+                <w:bCs/>
+              </w:rPr>
+              <w:t>_{</w:t>
+            </w:r>
+            <w:proofErr w:type="spellStart"/>
+            <w:proofErr w:type="gramStart"/>
+            <w:r>
+              <w:rPr>
+                <w:rFonts w:ascii="GDSTransportWebsite" w:hAnsi="GDSTransportWebsite"/>
+                <w:b/>
+                <w:bCs/>
+              </w:rPr>
+              <w:t>lipExtraDQ.considerClaimantDocumentsDetails</w:t>
+            </w:r>
+            <w:proofErr w:type="spellEnd"/>
+            <w:r>
+              <w:rPr>
+                <w:rFonts w:ascii="GDSTransportWebsite" w:hAnsi="GDSTransportWebsite"/>
+                <w:b/>
+                <w:bCs/>
+              </w:rPr>
+              <w:t>!=</w:t>
+            </w:r>
+            <w:proofErr w:type="gramEnd"/>
+            <w:r>
+              <w:rPr>
+                <w:rFonts w:ascii="GDSTransportWebsite" w:hAnsi="GDSTransportWebsite"/>
+                <w:b/>
+                <w:bCs/>
+              </w:rPr>
+              <w:t>null}&gt;&gt;</w:t>
+            </w:r>
+          </w:p>
+        </w:tc>
+        <w:tc>
+          <w:tcPr>
+            <w:tcW w:w="4373" w:type="dxa"/>
             <w:hideMark/>
           </w:tcPr>
-          <w:p>
-            <w:pPr>
-              <w:rPr>
-                <w:rFonts w:cstheme="minorHAnsi"/>
-              </w:rPr>
-            </w:pPr>
-          </w:p>
           <w:p>
             <w:pPr>
               <w:rPr>
@@ -3892,42 +3982,6 @@
                 <w:highlight w:val="yellow"/>
               </w:rPr>
             </w:pPr>
-            <w:r>
-              <w:rPr>
-                <w:rFonts w:cstheme="minorHAnsi"/>
-              </w:rPr>
-              <w:t>&lt;&lt;</w:t>
-            </w:r>
-            <w:r>
-              <w:rPr>
-                <w:rFonts w:cstheme="minorHAnsi"/>
-              </w:rPr>
-              <w:t xml:space="preserve"> </w:t>
-            </w:r>
-            <w:r>
-              <w:rPr>
-                <w:rFonts w:cstheme="minorHAnsi"/>
-              </w:rPr>
-              <w:t>lipExtraDQ</w:t>
-            </w:r>
-            <w:r>
-              <w:rPr>
-                <w:rFonts w:cstheme="minorHAnsi"/>
-              </w:rPr>
-              <w:t>.</w:t>
-            </w:r>
-            <w:r>
-              <w:rPr>
-                <w:rFonts w:cstheme="minorHAnsi"/>
-              </w:rPr>
-              <w:t xml:space="preserve">requestExtra4weeks </w:t>
-            </w:r>
-            <w:r>
-              <w:rPr>
-                <w:rFonts w:cstheme="minorHAnsi"/>
-              </w:rPr>
-              <w:t>&gt;&gt;</w:t>
-            </w:r>
           </w:p>
         </w:tc>
       </w:tr>
@@ -3937,7 +3991,7 @@
         </w:trPr>
         <w:tc>
           <w:tcPr>
-            <w:tcW w:w="4622" w:type="dxa"/>
+            <w:tcW w:w="5599" w:type="dxa"/>
             <w:hideMark/>
           </w:tcPr>
           <w:p>
@@ -3954,13 +4008,13 @@
                 <w:b/>
                 <w:bCs/>
               </w:rPr>
-              <w:t>Are there any documents the other party has that you want the court to consider?</w:t>
-            </w:r>
-          </w:p>
-        </w:tc>
-        <w:tc>
-          <w:tcPr>
-            <w:tcW w:w="5350" w:type="dxa"/>
+              <w:t>Give details of the documents</w:t>
+            </w:r>
+          </w:p>
+        </w:tc>
+        <w:tc>
+          <w:tcPr>
+            <w:tcW w:w="4373" w:type="dxa"/>
             <w:hideMark/>
           </w:tcPr>
           <w:p>
@@ -3969,52 +4023,32 @@
                 <w:rFonts w:cstheme="minorHAnsi"/>
               </w:rPr>
             </w:pPr>
-          </w:p>
-          <w:p>
-            <w:pPr>
-              <w:rPr>
-                <w:rFonts w:cstheme="minorHAnsi"/>
-              </w:rPr>
-            </w:pPr>
-            <w:r>
-              <w:rPr>
-                <w:rFonts w:cstheme="minorHAnsi"/>
+            <w:r>
+              <w:rPr>
+                <w:rFonts w:ascii="GDSTransportWebsite" w:hAnsi="GDSTransportWebsite"/>
+                <w:color w:val="0A0A0A"/>
+                <w:shd w:val="clear" w:color="auto" w:fill="FFFFFF"/>
               </w:rPr>
               <w:t>&lt;&lt;</w:t>
             </w:r>
             <w:proofErr w:type="spellStart"/>
             <w:r>
               <w:rPr>
-                <w:rFonts w:cstheme="minorHAnsi"/>
-              </w:rPr>
-              <w:t>lipExtraDQ</w:t>
-            </w:r>
-            <w:r>
-              <w:rPr>
-                <w:rFonts w:cstheme="minorHAnsi"/>
-              </w:rPr>
-              <w:t>.</w:t>
-            </w:r>
-            <w:r>
-              <w:rPr>
-                <w:rFonts w:cstheme="minorHAnsi"/>
-              </w:rPr>
-              <w:t>considerClaimantDocuments</w:t>
-            </w:r>
-            <w:proofErr w:type="spellEnd"/>
-            <w:r>
-              <w:rPr>
-                <w:rFonts w:cstheme="minorHAnsi"/>
+                <w:rFonts w:ascii="GDSTransportWebsite" w:hAnsi="GDSTransportWebsite"/>
+                <w:color w:val="0A0A0A"/>
+                <w:shd w:val="clear" w:color="auto" w:fill="FFFFFF"/>
+              </w:rPr>
+              <w:t>lipExtraDQ.considerClaimantDocumentsDetails</w:t>
+            </w:r>
+            <w:proofErr w:type="spellEnd"/>
+            <w:r>
+              <w:rPr>
+                <w:rFonts w:ascii="GDSTransportWebsite" w:hAnsi="GDSTransportWebsite"/>
+                <w:color w:val="0A0A0A"/>
+                <w:shd w:val="clear" w:color="auto" w:fill="FFFFFF"/>
               </w:rPr>
               <w:t>&gt;&gt;</w:t>
             </w:r>
-          </w:p>
-          <w:p>
-            <w:pPr>
-              <w:rPr>
-                <w:rFonts w:cstheme="minorHAnsi"/>
-              </w:rPr>
-            </w:pPr>
           </w:p>
           <w:p>
             <w:pPr>
@@ -4032,75 +4066,29 @@
         </w:trPr>
         <w:tc>
           <w:tcPr>
-            <w:tcW w:w="4622" w:type="dxa"/>
-          </w:tcPr>
-          <w:p>
-            <w:pPr>
-              <w:rPr>
-                <w:rFonts w:ascii="GDSTransportWebsite" w:hAnsi="GDSTransportWebsite"/>
-                <w:b/>
-                <w:bCs/>
-              </w:rPr>
-            </w:pPr>
-            <w:r>
-              <w:rPr>
-                <w:rFonts w:ascii="GDSTransportWebsite" w:hAnsi="GDSTransportWebsite"/>
-                <w:b/>
-                <w:bCs/>
-              </w:rPr>
-              <w:t>&lt;&lt;</w:t>
-            </w:r>
-            <w:proofErr w:type="spellStart"/>
-            <w:r>
-              <w:rPr>
-                <w:rFonts w:ascii="GDSTransportWebsite" w:hAnsi="GDSTransportWebsite"/>
-                <w:b/>
-                <w:bCs/>
-              </w:rPr>
-              <w:t>cr</w:t>
-            </w:r>
-            <w:proofErr w:type="spellEnd"/>
-            <w:r>
-              <w:rPr>
-                <w:rFonts w:ascii="GDSTransportWebsite" w:hAnsi="GDSTransportWebsite"/>
-                <w:b/>
-                <w:bCs/>
-              </w:rPr>
-              <w:t>_{</w:t>
-            </w:r>
-            <w:proofErr w:type="spellStart"/>
-            <w:proofErr w:type="gramStart"/>
-            <w:r>
-              <w:rPr>
-                <w:rFonts w:ascii="GDSTransportWebsite" w:hAnsi="GDSTransportWebsite"/>
-                <w:b/>
-                <w:bCs/>
-              </w:rPr>
-              <w:t>lipExtraDQ.considerClaimantDocumentsDetails</w:t>
-            </w:r>
-            <w:proofErr w:type="spellEnd"/>
-            <w:r>
-              <w:rPr>
-                <w:rFonts w:ascii="GDSTransportWebsite" w:hAnsi="GDSTransportWebsite"/>
-                <w:b/>
-                <w:bCs/>
-              </w:rPr>
-              <w:t>!=</w:t>
-            </w:r>
-            <w:proofErr w:type="gramEnd"/>
-            <w:r>
-              <w:rPr>
-                <w:rFonts w:ascii="GDSTransportWebsite" w:hAnsi="GDSTransportWebsite"/>
-                <w:b/>
-                <w:bCs/>
-              </w:rPr>
-              <w:t>null}&gt;&gt;</w:t>
-            </w:r>
-          </w:p>
-        </w:tc>
-        <w:tc>
-          <w:tcPr>
-            <w:tcW w:w="5350" w:type="dxa"/>
+            <w:tcW w:w="5599" w:type="dxa"/>
+          </w:tcPr>
+          <w:p>
+            <w:pPr>
+              <w:rPr>
+                <w:rFonts w:ascii="GDSTransportWebsite" w:hAnsi="GDSTransportWebsite"/>
+                <w:b/>
+                <w:bCs/>
+              </w:rPr>
+            </w:pPr>
+            <w:r>
+              <w:rPr>
+                <w:rFonts w:ascii="GDSTransportWebsite" w:hAnsi="GDSTransportWebsite"/>
+                <w:b/>
+                <w:bCs/>
+              </w:rPr>
+              <w:t>&lt;&lt;er_&gt;&gt;</w:t>
+            </w:r>
+          </w:p>
+        </w:tc>
+        <w:tc>
+          <w:tcPr>
+            <w:tcW w:w="4373" w:type="dxa"/>
           </w:tcPr>
           <w:p>
             <w:pPr>
@@ -4117,7 +4105,7 @@
         </w:trPr>
         <w:tc>
           <w:tcPr>
-            <w:tcW w:w="4622" w:type="dxa"/>
+            <w:tcW w:w="5599" w:type="dxa"/>
             <w:hideMark/>
           </w:tcPr>
           <w:p>
@@ -4136,180 +4124,20 @@
                 <w:b/>
                 <w:bCs/>
               </w:rPr>
-              <w:t>Give details of the documents</w:t>
-            </w:r>
-          </w:p>
-        </w:tc>
-        <w:tc>
-          <w:tcPr>
-            <w:tcW w:w="5350" w:type="dxa"/>
+              <w:t>&lt;&lt;er_&gt;&gt;</w:t>
+            </w:r>
+          </w:p>
+        </w:tc>
+        <w:tc>
+          <w:tcPr>
+            <w:tcW w:w="4373" w:type="dxa"/>
             <w:hideMark/>
           </w:tcPr>
-          <w:p>
-            <w:pPr>
-              <w:rPr>
-                <w:rFonts w:cstheme="minorHAnsi"/>
-              </w:rPr>
-            </w:pPr>
-            <w:r>
-              <w:rPr>
-                <w:rFonts w:cstheme="minorHAnsi"/>
-              </w:rPr>
-              <w:t>&lt;&lt;</w:t>
-            </w:r>
-            <w:proofErr w:type="spellStart"/>
-            <w:r>
-              <w:rPr>
-                <w:rFonts w:cstheme="minorHAnsi"/>
-              </w:rPr>
-              <w:t>lipExtraDQ</w:t>
-            </w:r>
-            <w:r>
-              <w:rPr>
-                <w:rFonts w:cstheme="minorHAnsi"/>
-              </w:rPr>
-              <w:t>.</w:t>
-            </w:r>
-            <w:r>
-              <w:rPr>
-                <w:rFonts w:cstheme="minorHAnsi"/>
-              </w:rPr>
-              <w:t>considerClaimantDocumentsDetails</w:t>
-            </w:r>
-            <w:proofErr w:type="spellEnd"/>
-            <w:r>
-              <w:rPr>
-                <w:rFonts w:cstheme="minorHAnsi"/>
-              </w:rPr>
-              <w:t>&gt;&gt;</w:t>
-            </w:r>
-          </w:p>
           <w:p>
             <w:pPr>
               <w:rPr>
                 <w:rFonts w:cstheme="minorHAnsi"/>
                 <w:highlight w:val="yellow"/>
-              </w:rPr>
-            </w:pPr>
-          </w:p>
-        </w:tc>
-      </w:tr>
-      <w:tr>
-        <w:trPr>
-          <w:trHeight w:val="516"/>
-        </w:trPr>
-        <w:tc>
-          <w:tcPr>
-            <w:tcW w:w="4622" w:type="dxa"/>
-          </w:tcPr>
-          <w:p>
-            <w:pPr>
-              <w:rPr>
-                <w:rFonts w:ascii="GDSTransportWebsite" w:hAnsi="GDSTransportWebsite"/>
-                <w:b/>
-                <w:bCs/>
-              </w:rPr>
-            </w:pPr>
-            <w:r>
-              <w:rPr>
-                <w:rFonts w:ascii="GDSTransportWebsite" w:hAnsi="GDSTransportWebsite"/>
-                <w:b/>
-                <w:bCs/>
-              </w:rPr>
-              <w:t>&lt;&lt;er_&gt;&gt;</w:t>
-            </w:r>
-          </w:p>
-        </w:tc>
-        <w:tc>
-          <w:tcPr>
-            <w:tcW w:w="5350" w:type="dxa"/>
-          </w:tcPr>
-          <w:p>
-            <w:pPr>
-              <w:rPr>
-                <w:rFonts w:cstheme="minorHAnsi"/>
-              </w:rPr>
-            </w:pPr>
-          </w:p>
-        </w:tc>
-      </w:tr>
-      <w:tr>
-        <w:trPr>
-          <w:trHeight w:val="516"/>
-        </w:trPr>
-        <w:tc>
-          <w:tcPr>
-            <w:tcW w:w="4622" w:type="dxa"/>
-          </w:tcPr>
-          <w:p>
-            <w:pPr>
-              <w:rPr>
-                <w:rFonts w:ascii="GDSTransportWebsite" w:hAnsi="GDSTransportWebsite"/>
-                <w:b/>
-                <w:bCs/>
-              </w:rPr>
-            </w:pPr>
-          </w:p>
-        </w:tc>
-        <w:tc>
-          <w:tcPr>
-            <w:tcW w:w="5350" w:type="dxa"/>
-          </w:tcPr>
-          <w:p>
-            <w:pPr>
-              <w:rPr>
-                <w:rFonts w:cstheme="minorHAnsi"/>
-              </w:rPr>
-            </w:pPr>
-          </w:p>
-        </w:tc>
-      </w:tr>
-      <w:tr>
-        <w:trPr>
-          <w:trHeight w:val="516"/>
-        </w:trPr>
-        <w:tc>
-          <w:tcPr>
-            <w:tcW w:w="4622" w:type="dxa"/>
-          </w:tcPr>
-          <w:p>
-            <w:pPr>
-              <w:rPr>
-                <w:b/>
-                <w:bCs/>
-              </w:rPr>
-            </w:pPr>
-            <w:r>
-              <w:rPr>
-                <w:b/>
-                <w:bCs/>
-              </w:rPr>
-              <w:t>&lt;&lt;e</w:t>
-            </w:r>
-            <w:r>
-              <w:rPr>
-                <w:b/>
-                <w:bCs/>
-              </w:rPr>
-              <w:t>r</w:t>
-            </w:r>
-            <w:r>
-              <w:rPr>
-                <w:b/>
-                <w:bCs/>
-              </w:rPr>
-              <w:t>_&gt;&gt;</w:t>
-            </w:r>
-          </w:p>
-        </w:tc>
-        <w:tc>
-          <w:tcPr>
-            <w:tcW w:w="5350" w:type="dxa"/>
-          </w:tcPr>
-          <w:p>
-            <w:pPr>
-              <w:rPr>
-                <w:rFonts w:cstheme="minorHAnsi"/>
               </w:rPr>
             </w:pPr>
           </w:p>
@@ -5326,7 +5154,6 @@
                 <w:rFonts w:ascii="GDSTransportWebsite" w:hAnsi="GDSTransportWebsite"/>
                 <w:color w:val="0A0A0A"/>
               </w:rPr>
-              <w:lastRenderedPageBreak/>
               <w:t>Expert &lt;&lt;$</w:t>
             </w:r>
             <w:proofErr w:type="spellStart"/>
@@ -5575,6 +5402,7 @@
                 <w:rFonts w:ascii="GDSTransportWebsite" w:hAnsi="GDSTransportWebsite"/>
                 <w:color w:val="0A0A0A"/>
               </w:rPr>
+              <w:lastRenderedPageBreak/>
               <w:t>&lt;&lt;cs_{</w:t>
             </w:r>
             <w:proofErr w:type="spellStart"/>
@@ -7327,7 +7155,6 @@
                 <w:color w:val="0A0A0A"/>
                 <w:shd w:val="clear" w:color="auto" w:fill="FFFFFF"/>
               </w:rPr>
-              <w:lastRenderedPageBreak/>
               <w:t>&lt;&lt;</w:t>
             </w:r>
             <w:proofErr w:type="spellStart"/>
@@ -7711,6 +7538,7 @@
                 <w:color w:val="0A0A0A"/>
                 <w:shd w:val="clear" w:color="auto" w:fill="FFFFFF"/>
               </w:rPr>
+              <w:lastRenderedPageBreak/>
               <w:t>Expert’s email address</w:t>
             </w:r>
           </w:p>
@@ -9154,7 +8982,6 @@
                 <w:rFonts w:ascii="GDSTransportWebsite" w:hAnsi="GDSTransportWebsite"/>
                 <w:color w:val="0A0A0A"/>
               </w:rPr>
-              <w:lastRenderedPageBreak/>
               <w:t>&lt;&lt;</w:t>
             </w:r>
             <w:proofErr w:type="spellStart"/>
@@ -9212,19 +9039,6 @@
               </w:rPr>
               <w:t>What language will the documents be provided in?</w:t>
             </w:r>
-          </w:p>
-          <w:p>
-            <w:pPr>
-              <w:pStyle w:val="NormalWeb"/>
-              <w:spacing w:before="40" w:beforeAutospacing="0" w:after="40" w:afterAutospacing="0"/>
-              <w:rPr>
-                <w:rFonts w:ascii="GDSTransportWebsite" w:hAnsi="GDSTransportWebsite"/>
-                <w:b/>
-                <w:bCs/>
-                <w:color w:val="0A0A0A"/>
-                <w:shd w:val="clear" w:color="auto" w:fill="FFFFFF"/>
-              </w:rPr>
-            </w:pPr>
           </w:p>
         </w:tc>
         <w:tc>
@@ -9281,8 +9095,6 @@
         <w:rPr>
           <w:rFonts w:ascii="GDSTransportWebsite" w:hAnsi="GDSTransportWebsite"/>
           <w:color w:val="0A0A0A"/>
-          <w:sz w:val="36"/>
-          <w:szCs w:val="36"/>
         </w:rPr>
       </w:pPr>
     </w:p>
@@ -9352,7 +9164,18 @@
                 <w:color w:val="0A0A0A"/>
                 <w:shd w:val="clear" w:color="auto" w:fill="FFFFFF"/>
               </w:rPr>
-              <w:t xml:space="preserve">Are there any days within the next 12 months when you, your client, an </w:t>
+              <w:t xml:space="preserve">Are there any days within the next 12 months when you, </w:t>
+            </w:r>
+            <w:r>
+              <w:rPr>
+                <w:rFonts w:ascii="GDSTransportWebsite" w:hAnsi="GDSTransportWebsite"/>
+                <w:b/>
+                <w:bCs/>
+                <w:color w:val="0A0A0A"/>
+                <w:shd w:val="clear" w:color="auto" w:fill="FFFFFF"/>
+              </w:rPr>
+              <w:lastRenderedPageBreak/>
+              <w:t xml:space="preserve">your client, an </w:t>
             </w:r>
             <w:r>
               <w:rPr>
@@ -9406,6 +9229,7 @@
                 <w:rFonts w:ascii="GDSTransportWebsite" w:hAnsi="GDSTransportWebsite"/>
                 <w:color w:val="0A0A0A"/>
               </w:rPr>
+              <w:lastRenderedPageBreak/>
               <w:t>&lt;&lt;</w:t>
             </w:r>
             <w:proofErr w:type="spellStart"/>
@@ -10446,8 +10270,6 @@
         <w:rPr>
           <w:rFonts w:ascii="GDSTransportWebsite" w:hAnsi="GDSTransportWebsite"/>
           <w:color w:val="0A0A0A"/>
-          <w:sz w:val="36"/>
-          <w:szCs w:val="36"/>
         </w:rPr>
       </w:pPr>
     </w:p>
@@ -10544,7 +10366,6 @@
                 <w:b/>
                 <w:bCs/>
               </w:rPr>
-              <w:lastRenderedPageBreak/>
               <w:t>Preferred court</w:t>
             </w:r>
             <w:r>
@@ -10580,7 +10401,6 @@
                 <w:rFonts w:ascii="GDSTransportWebsite" w:hAnsi="GDSTransportWebsite"/>
                 <w:color w:val="0A0A0A"/>
               </w:rPr>
-              <w:lastRenderedPageBreak/>
               <w:t>&lt;&lt;</w:t>
             </w:r>
             <w:proofErr w:type="spellStart"/>
@@ -10686,7 +10506,6 @@
                 <w:color w:val="0A0A0A"/>
                 <w:shd w:val="clear" w:color="auto" w:fill="FFFFFF"/>
               </w:rPr>
-              <w:lastRenderedPageBreak/>
               <w:t>Explain your reasons</w:t>
             </w:r>
           </w:p>
@@ -10737,18 +10556,6 @@
         </w:tc>
       </w:tr>
     </w:tbl>
-    <w:p>
-      <w:pPr>
-        <w:pBdr>
-          <w:bottom w:val="single" w:sz="4" w:space="1" w:color="000000"/>
-        </w:pBdr>
-        <w:spacing w:before="120" w:after="120"/>
-        <w:rPr>
-          <w:rFonts w:ascii="GDSTransportWebsite" w:hAnsi="GDSTransportWebsite"/>
-          <w:color w:val="0A0A0A"/>
-        </w:rPr>
-      </w:pPr>
-    </w:p>
     <w:p>
       <w:pPr>
         <w:pBdr>
@@ -10916,7 +10723,18 @@
                 <w:color w:val="0A0A0A"/>
                 <w:shd w:val="clear" w:color="auto" w:fill="FFFFFF"/>
               </w:rPr>
-              <w:t>If you have answered “Yes” to question 1, how are you or the witness vulnerable and what support or adjustments do you want the court to consider?</w:t>
+              <w:t xml:space="preserve">If you have answered “Yes” to question 1, how are you or the </w:t>
+            </w:r>
+            <w:r>
+              <w:rPr>
+                <w:rFonts w:ascii="GDSTransportWebsite" w:hAnsi="GDSTransportWebsite"/>
+                <w:b/>
+                <w:bCs/>
+                <w:color w:val="0A0A0A"/>
+                <w:shd w:val="clear" w:color="auto" w:fill="FFFFFF"/>
+              </w:rPr>
+              <w:lastRenderedPageBreak/>
+              <w:t>witness vulnerable and what support or adjustments do you want the court to consider?</w:t>
             </w:r>
           </w:p>
         </w:tc>
@@ -10943,6 +10761,7 @@
                 <w:rFonts w:ascii="GDSTransportWebsite" w:hAnsi="GDSTransportWebsite"/>
                 <w:color w:val="0A0A0A"/>
               </w:rPr>
+              <w:lastRenderedPageBreak/>
               <w:t>&lt;&lt;cs</w:t>
             </w:r>
             <w:proofErr w:type="gramStart"/>
@@ -10966,7 +10785,15 @@
                 <w:rFonts w:ascii="GDSTransportWebsite" w:hAnsi="GDSTransportWebsite"/>
                 <w:color w:val="0A0A0A"/>
               </w:rPr>
-              <w:t>=‘Yes’}</w:t>
+              <w:t>=‘Y</w:t>
+            </w:r>
+            <w:r>
+              <w:rPr>
+                <w:rFonts w:ascii="GDSTransportWebsite" w:hAnsi="GDSTransportWebsite"/>
+                <w:color w:val="0A0A0A"/>
+              </w:rPr>
+              <w:lastRenderedPageBreak/>
+              <w:t>es’}</w:t>
             </w:r>
             <w:r>
               <w:rPr>
@@ -11012,6 +10839,7 @@
                 <w:color w:val="0A0A0A"/>
                 <w:shd w:val="clear" w:color="auto" w:fill="FFFFFF"/>
               </w:rPr>
+              <w:lastRenderedPageBreak/>
               <w:t>&lt;&lt;</w:t>
             </w:r>
             <w:proofErr w:type="spellStart"/>
@@ -11640,6 +11468,18 @@
         </w:tc>
       </w:tr>
     </w:tbl>
+    <w:p>
+      <w:pPr>
+        <w:pBdr>
+          <w:bottom w:val="single" w:sz="4" w:space="1" w:color="000000"/>
+        </w:pBdr>
+        <w:spacing w:before="120" w:after="120"/>
+        <w:rPr>
+          <w:rFonts w:ascii="GDSTransportWebsite" w:hAnsi="GDSTransportWebsite"/>
+          <w:color w:val="0A0A0A"/>
+        </w:rPr>
+      </w:pPr>
+    </w:p>
     <w:p>
       <w:pPr>
         <w:pBdr>
@@ -11964,7 +11804,6 @@
                 <w:color w:val="0A0A0A"/>
                 <w:shd w:val="clear" w:color="auto" w:fill="FFFFFF"/>
               </w:rPr>
-              <w:lastRenderedPageBreak/>
               <w:t xml:space="preserve">Provide any other information that the judge may </w:t>
             </w:r>
             <w:proofErr w:type="gramStart"/>
@@ -12162,18 +12001,18 @@
       <w:footerReference w:type="default" r:id="rId16"/>
       <w:headerReference w:type="first" r:id="rId17"/>
       <w:footerReference w:type="first" r:id="rId18"/>
-      <w:pgSz w:w="12240" w:h="15840"/>
-      <w:pgMar w:top="1134" w:right="1134" w:bottom="1134" w:left="1134" w:header="0" w:footer="720" w:gutter="0"/>
+      <w:pgSz w:w="11906" w:h="16838" w:code="9"/>
+      <w:pgMar w:top="1440" w:right="1440" w:bottom="1440" w:left="1440" w:header="0" w:footer="720" w:gutter="0"/>
       <w:cols w:space="720"/>
       <w:formProt w:val="0"/>
-      <w:docGrid w:linePitch="100"/>
+      <w:docGrid w:linePitch="326"/>
     </w:sectPr>
   </w:body>
 </w:document>
 </file>
 
 <file path=word/endnotes.xml><?xml version="1.0" encoding="utf-8"?>
-<w:endnotes xmlns:wpc="http://schemas.microsoft.com/office/word/2010/wordprocessingCanvas" xmlns:cx="http://schemas.microsoft.com/office/drawing/2014/chartex" xmlns:cx1="http://schemas.microsoft.com/office/drawing/2015/9/8/chartex" xmlns:cx2="http://schemas.microsoft.com/office/drawing/2015/10/21/chartex" xmlns:cx3="http://schemas.microsoft.com/office/drawing/2016/5/9/chartex" xmlns:cx4="http://schemas.microsoft.com/office/drawing/2016/5/10/chartex" xmlns:cx5="http://schemas.microsoft.com/office/drawing/2016/5/11/chartex" xmlns:cx6="http://schemas.microsoft.com/office/drawing/2016/5/12/chartex" xmlns:cx7="http://schemas.microsoft.com/office/drawing/2016/5/13/chartex" xmlns:cx8="http://schemas.microsoft.com/office/drawing/2016/5/14/chartex" xmlns:mc="http://schemas.openxmlformats.org/markup-compatibility/2006" xmlns:aink="http://schemas.microsoft.com/office/drawing/2016/ink" xmlns:am3d="http://schemas.microsoft.com/office/drawing/2017/model3d" xmlns:o="urn:schemas-microsoft-com:office:office" xmlns:oel="http://schemas.microsoft.com/office/2019/extlst" xmlns:r="http://schemas.openxmlformats.org/officeDocument/2006/relationships" xmlns:m="http://schemas.openxmlformats.org/officeDocument/2006/math" xmlns:v="urn:schemas-microsoft-com:vml" xmlns:wp14="http://schemas.microsoft.com/office/word/2010/wordprocessingDrawing" xmlns:wp="http://schemas.openxmlformats.org/drawingml/2006/wordprocessingDrawing" xmlns:w10="urn:schemas-microsoft-com:office:word" xmlns:w="http://schemas.openxmlformats.org/wordprocessingml/2006/main" xmlns:w14="http://schemas.microsoft.com/office/word/2010/wordml" xmlns:w15="http://schemas.microsoft.com/office/word/2012/wordml" xmlns:w16cex="http://schemas.microsoft.com/office/word/2018/wordml/cex" xmlns:w16cid="http://schemas.microsoft.com/office/word/2016/wordml/cid" xmlns:w16="http://schemas.microsoft.com/office/word/2018/wordml" xmlns:w16sdtdh="http://schemas.microsoft.com/office/word/2020/wordml/sdtdatahash" xmlns:w16se="http://schemas.microsoft.com/office/word/2015/wordml/symex" xmlns:wpg="http://schemas.microsoft.com/office/word/2010/wordprocessingGroup" xmlns:wpi="http://schemas.microsoft.com/office/word/2010/wordprocessingInk" xmlns:wne="http://schemas.microsoft.com/office/word/2006/wordml" xmlns:wps="http://schemas.microsoft.com/office/word/2010/wordprocessingShape" mc:Ignorable="w14 w15 w16se w16cid w16 w16cex w16sdtdh wp14">
+<w:endnotes xmlns:wpc="http://schemas.microsoft.com/office/word/2010/wordprocessingCanvas" xmlns:cx="http://schemas.microsoft.com/office/drawing/2014/chartex" xmlns:cx1="http://schemas.microsoft.com/office/drawing/2015/9/8/chartex" xmlns:cx2="http://schemas.microsoft.com/office/drawing/2015/10/21/chartex" xmlns:cx3="http://schemas.microsoft.com/office/drawing/2016/5/9/chartex" xmlns:cx4="http://schemas.microsoft.com/office/drawing/2016/5/10/chartex" xmlns:cx5="http://schemas.microsoft.com/office/drawing/2016/5/11/chartex" xmlns:cx6="http://schemas.microsoft.com/office/drawing/2016/5/12/chartex" xmlns:cx7="http://schemas.microsoft.com/office/drawing/2016/5/13/chartex" xmlns:cx8="http://schemas.microsoft.com/office/drawing/2016/5/14/chartex" xmlns:mc="http://schemas.openxmlformats.org/markup-compatibility/2006" xmlns:aink="http://schemas.microsoft.com/office/drawing/2016/ink" xmlns:am3d="http://schemas.microsoft.com/office/drawing/2017/model3d" xmlns:o="urn:schemas-microsoft-com:office:office" xmlns:oel="http://schemas.microsoft.com/office/2019/extlst" xmlns:r="http://schemas.openxmlformats.org/officeDocument/2006/relationships" xmlns:m="http://schemas.openxmlformats.org/officeDocument/2006/math" xmlns:v="urn:schemas-microsoft-com:vml" xmlns:wp14="http://schemas.microsoft.com/office/word/2010/wordprocessingDrawing" xmlns:wp="http://schemas.openxmlformats.org/drawingml/2006/wordprocessingDrawing" xmlns:w10="urn:schemas-microsoft-com:office:word" xmlns:w="http://schemas.openxmlformats.org/wordprocessingml/2006/main" xmlns:w14="http://schemas.microsoft.com/office/word/2010/wordml" xmlns:w15="http://schemas.microsoft.com/office/word/2012/wordml" xmlns:w16cex="http://schemas.microsoft.com/office/word/2018/wordml/cex" xmlns:w16cid="http://schemas.microsoft.com/office/word/2016/wordml/cid" xmlns:w16="http://schemas.microsoft.com/office/word/2018/wordml" xmlns:w16du="http://schemas.microsoft.com/office/word/2023/wordml/word16du" xmlns:w16sdtdh="http://schemas.microsoft.com/office/word/2020/wordml/sdtdatahash" xmlns:w16se="http://schemas.microsoft.com/office/word/2015/wordml/symex" xmlns:wpg="http://schemas.microsoft.com/office/word/2010/wordprocessingGroup" xmlns:wpi="http://schemas.microsoft.com/office/word/2010/wordprocessingInk" xmlns:wne="http://schemas.microsoft.com/office/word/2006/wordml" xmlns:wps="http://schemas.microsoft.com/office/word/2010/wordprocessingShape" mc:Ignorable="w14 w15 w16se w16cid w16 w16cex w16sdtdh w16du wp14">
   <w:endnote w:type="separator" w:id="-1">
     <w:p>
       <w:r>
@@ -12192,7 +12031,7 @@
 </file>
 
 <file path=word/footer1.xml><?xml version="1.0" encoding="utf-8"?>
-<w:ftr xmlns:wpc="http://schemas.microsoft.com/office/word/2010/wordprocessingCanvas" xmlns:cx="http://schemas.microsoft.com/office/drawing/2014/chartex" xmlns:cx1="http://schemas.microsoft.com/office/drawing/2015/9/8/chartex" xmlns:cx2="http://schemas.microsoft.com/office/drawing/2015/10/21/chartex" xmlns:cx3="http://schemas.microsoft.com/office/drawing/2016/5/9/chartex" xmlns:cx4="http://schemas.microsoft.com/office/drawing/2016/5/10/chartex" xmlns:cx5="http://schemas.microsoft.com/office/drawing/2016/5/11/chartex" xmlns:cx6="http://schemas.microsoft.com/office/drawing/2016/5/12/chartex" xmlns:cx7="http://schemas.microsoft.com/office/drawing/2016/5/13/chartex" xmlns:cx8="http://schemas.microsoft.com/office/drawing/2016/5/14/chartex" xmlns:mc="http://schemas.openxmlformats.org/markup-compatibility/2006" xmlns:aink="http://schemas.microsoft.com/office/drawing/2016/ink" xmlns:am3d="http://schemas.microsoft.com/office/drawing/2017/model3d" xmlns:o="urn:schemas-microsoft-com:office:office" xmlns:oel="http://schemas.microsoft.com/office/2019/extlst" xmlns:r="http://schemas.openxmlformats.org/officeDocument/2006/relationships" xmlns:m="http://schemas.openxmlformats.org/officeDocument/2006/math" xmlns:v="urn:schemas-microsoft-com:vml" xmlns:wp14="http://schemas.microsoft.com/office/word/2010/wordprocessingDrawing" xmlns:wp="http://schemas.openxmlformats.org/drawingml/2006/wordprocessingDrawing" xmlns:w10="urn:schemas-microsoft-com:office:word" xmlns:w="http://schemas.openxmlformats.org/wordprocessingml/2006/main" xmlns:w14="http://schemas.microsoft.com/office/word/2010/wordml" xmlns:w15="http://schemas.microsoft.com/office/word/2012/wordml" xmlns:w16cex="http://schemas.microsoft.com/office/word/2018/wordml/cex" xmlns:w16cid="http://schemas.microsoft.com/office/word/2016/wordml/cid" xmlns:w16="http://schemas.microsoft.com/office/word/2018/wordml" xmlns:w16sdtdh="http://schemas.microsoft.com/office/word/2020/wordml/sdtdatahash" xmlns:w16se="http://schemas.microsoft.com/office/word/2015/wordml/symex" xmlns:wpg="http://schemas.microsoft.com/office/word/2010/wordprocessingGroup" xmlns:wpi="http://schemas.microsoft.com/office/word/2010/wordprocessingInk" xmlns:wne="http://schemas.microsoft.com/office/word/2006/wordml" xmlns:wps="http://schemas.microsoft.com/office/word/2010/wordprocessingShape" mc:Ignorable="w14 w15 w16se w16cid w16 w16cex w16sdtdh wp14">
+<w:ftr xmlns:wpc="http://schemas.microsoft.com/office/word/2010/wordprocessingCanvas" xmlns:cx="http://schemas.microsoft.com/office/drawing/2014/chartex" xmlns:cx1="http://schemas.microsoft.com/office/drawing/2015/9/8/chartex" xmlns:cx2="http://schemas.microsoft.com/office/drawing/2015/10/21/chartex" xmlns:cx3="http://schemas.microsoft.com/office/drawing/2016/5/9/chartex" xmlns:cx4="http://schemas.microsoft.com/office/drawing/2016/5/10/chartex" xmlns:cx5="http://schemas.microsoft.com/office/drawing/2016/5/11/chartex" xmlns:cx6="http://schemas.microsoft.com/office/drawing/2016/5/12/chartex" xmlns:cx7="http://schemas.microsoft.com/office/drawing/2016/5/13/chartex" xmlns:cx8="http://schemas.microsoft.com/office/drawing/2016/5/14/chartex" xmlns:mc="http://schemas.openxmlformats.org/markup-compatibility/2006" xmlns:aink="http://schemas.microsoft.com/office/drawing/2016/ink" xmlns:am3d="http://schemas.microsoft.com/office/drawing/2017/model3d" xmlns:o="urn:schemas-microsoft-com:office:office" xmlns:oel="http://schemas.microsoft.com/office/2019/extlst" xmlns:r="http://schemas.openxmlformats.org/officeDocument/2006/relationships" xmlns:m="http://schemas.openxmlformats.org/officeDocument/2006/math" xmlns:v="urn:schemas-microsoft-com:vml" xmlns:wp14="http://schemas.microsoft.com/office/word/2010/wordprocessingDrawing" xmlns:wp="http://schemas.openxmlformats.org/drawingml/2006/wordprocessingDrawing" xmlns:w10="urn:schemas-microsoft-com:office:word" xmlns:w="http://schemas.openxmlformats.org/wordprocessingml/2006/main" xmlns:w14="http://schemas.microsoft.com/office/word/2010/wordml" xmlns:w15="http://schemas.microsoft.com/office/word/2012/wordml" xmlns:w16cex="http://schemas.microsoft.com/office/word/2018/wordml/cex" xmlns:w16cid="http://schemas.microsoft.com/office/word/2016/wordml/cid" xmlns:w16="http://schemas.microsoft.com/office/word/2018/wordml" xmlns:w16du="http://schemas.microsoft.com/office/word/2023/wordml/word16du" xmlns:w16sdtdh="http://schemas.microsoft.com/office/word/2020/wordml/sdtdatahash" xmlns:w16se="http://schemas.microsoft.com/office/word/2015/wordml/symex" xmlns:wpg="http://schemas.microsoft.com/office/word/2010/wordprocessingGroup" xmlns:wpi="http://schemas.microsoft.com/office/word/2010/wordprocessingInk" xmlns:wne="http://schemas.microsoft.com/office/word/2006/wordml" xmlns:wps="http://schemas.microsoft.com/office/word/2010/wordprocessingShape" mc:Ignorable="w14 w15 w16se w16cid w16 w16cex w16sdtdh w16du wp14">
   <w:p>
     <w:pPr>
       <w:pStyle w:val="Footer"/>
@@ -12202,7 +12041,7 @@
 </file>
 
 <file path=word/footer2.xml><?xml version="1.0" encoding="utf-8"?>
-<w:ftr xmlns:wpc="http://schemas.microsoft.com/office/word/2010/wordprocessingCanvas" xmlns:cx="http://schemas.microsoft.com/office/drawing/2014/chartex" xmlns:cx1="http://schemas.microsoft.com/office/drawing/2015/9/8/chartex" xmlns:cx2="http://schemas.microsoft.com/office/drawing/2015/10/21/chartex" xmlns:cx3="http://schemas.microsoft.com/office/drawing/2016/5/9/chartex" xmlns:cx4="http://schemas.microsoft.com/office/drawing/2016/5/10/chartex" xmlns:cx5="http://schemas.microsoft.com/office/drawing/2016/5/11/chartex" xmlns:cx6="http://schemas.microsoft.com/office/drawing/2016/5/12/chartex" xmlns:cx7="http://schemas.microsoft.com/office/drawing/2016/5/13/chartex" xmlns:cx8="http://schemas.microsoft.com/office/drawing/2016/5/14/chartex" xmlns:mc="http://schemas.openxmlformats.org/markup-compatibility/2006" xmlns:aink="http://schemas.microsoft.com/office/drawing/2016/ink" xmlns:am3d="http://schemas.microsoft.com/office/drawing/2017/model3d" xmlns:o="urn:schemas-microsoft-com:office:office" xmlns:oel="http://schemas.microsoft.com/office/2019/extlst" xmlns:r="http://schemas.openxmlformats.org/officeDocument/2006/relationships" xmlns:m="http://schemas.openxmlformats.org/officeDocument/2006/math" xmlns:v="urn:schemas-microsoft-com:vml" xmlns:wp14="http://schemas.microsoft.com/office/word/2010/wordprocessingDrawing" xmlns:wp="http://schemas.openxmlformats.org/drawingml/2006/wordprocessingDrawing" xmlns:w10="urn:schemas-microsoft-com:office:word" xmlns:w="http://schemas.openxmlformats.org/wordprocessingml/2006/main" xmlns:w14="http://schemas.microsoft.com/office/word/2010/wordml" xmlns:w15="http://schemas.microsoft.com/office/word/2012/wordml" xmlns:w16cex="http://schemas.microsoft.com/office/word/2018/wordml/cex" xmlns:w16cid="http://schemas.microsoft.com/office/word/2016/wordml/cid" xmlns:w16="http://schemas.microsoft.com/office/word/2018/wordml" xmlns:w16sdtdh="http://schemas.microsoft.com/office/word/2020/wordml/sdtdatahash" xmlns:w16se="http://schemas.microsoft.com/office/word/2015/wordml/symex" xmlns:wpg="http://schemas.microsoft.com/office/word/2010/wordprocessingGroup" xmlns:wpi="http://schemas.microsoft.com/office/word/2010/wordprocessingInk" xmlns:wne="http://schemas.microsoft.com/office/word/2006/wordml" xmlns:wps="http://schemas.microsoft.com/office/word/2010/wordprocessingShape" mc:Ignorable="w14 w15 w16se w16cid w16 w16cex w16sdtdh wp14">
+<w:ftr xmlns:wpc="http://schemas.microsoft.com/office/word/2010/wordprocessingCanvas" xmlns:cx="http://schemas.microsoft.com/office/drawing/2014/chartex" xmlns:cx1="http://schemas.microsoft.com/office/drawing/2015/9/8/chartex" xmlns:cx2="http://schemas.microsoft.com/office/drawing/2015/10/21/chartex" xmlns:cx3="http://schemas.microsoft.com/office/drawing/2016/5/9/chartex" xmlns:cx4="http://schemas.microsoft.com/office/drawing/2016/5/10/chartex" xmlns:cx5="http://schemas.microsoft.com/office/drawing/2016/5/11/chartex" xmlns:cx6="http://schemas.microsoft.com/office/drawing/2016/5/12/chartex" xmlns:cx7="http://schemas.microsoft.com/office/drawing/2016/5/13/chartex" xmlns:cx8="http://schemas.microsoft.com/office/drawing/2016/5/14/chartex" xmlns:mc="http://schemas.openxmlformats.org/markup-compatibility/2006" xmlns:aink="http://schemas.microsoft.com/office/drawing/2016/ink" xmlns:am3d="http://schemas.microsoft.com/office/drawing/2017/model3d" xmlns:o="urn:schemas-microsoft-com:office:office" xmlns:oel="http://schemas.microsoft.com/office/2019/extlst" xmlns:r="http://schemas.openxmlformats.org/officeDocument/2006/relationships" xmlns:m="http://schemas.openxmlformats.org/officeDocument/2006/math" xmlns:v="urn:schemas-microsoft-com:vml" xmlns:wp14="http://schemas.microsoft.com/office/word/2010/wordprocessingDrawing" xmlns:wp="http://schemas.openxmlformats.org/drawingml/2006/wordprocessingDrawing" xmlns:w10="urn:schemas-microsoft-com:office:word" xmlns:w="http://schemas.openxmlformats.org/wordprocessingml/2006/main" xmlns:w14="http://schemas.microsoft.com/office/word/2010/wordml" xmlns:w15="http://schemas.microsoft.com/office/word/2012/wordml" xmlns:w16cex="http://schemas.microsoft.com/office/word/2018/wordml/cex" xmlns:w16cid="http://schemas.microsoft.com/office/word/2016/wordml/cid" xmlns:w16="http://schemas.microsoft.com/office/word/2018/wordml" xmlns:w16du="http://schemas.microsoft.com/office/word/2023/wordml/word16du" xmlns:w16sdtdh="http://schemas.microsoft.com/office/word/2020/wordml/sdtdatahash" xmlns:w16se="http://schemas.microsoft.com/office/word/2015/wordml/symex" xmlns:wpg="http://schemas.microsoft.com/office/word/2010/wordprocessingGroup" xmlns:wpi="http://schemas.microsoft.com/office/word/2010/wordprocessingInk" xmlns:wne="http://schemas.microsoft.com/office/word/2006/wordml" xmlns:wps="http://schemas.microsoft.com/office/word/2010/wordprocessingShape" mc:Ignorable="w14 w15 w16se w16cid w16 w16cex w16sdtdh w16du wp14">
   <w:tbl>
     <w:tblPr>
       <w:tblStyle w:val="TableGrid"/>
@@ -12400,7 +12239,7 @@
 </file>
 
 <file path=word/footer3.xml><?xml version="1.0" encoding="utf-8"?>
-<w:ftr xmlns:wpc="http://schemas.microsoft.com/office/word/2010/wordprocessingCanvas" xmlns:cx="http://schemas.microsoft.com/office/drawing/2014/chartex" xmlns:cx1="http://schemas.microsoft.com/office/drawing/2015/9/8/chartex" xmlns:cx2="http://schemas.microsoft.com/office/drawing/2015/10/21/chartex" xmlns:cx3="http://schemas.microsoft.com/office/drawing/2016/5/9/chartex" xmlns:cx4="http://schemas.microsoft.com/office/drawing/2016/5/10/chartex" xmlns:cx5="http://schemas.microsoft.com/office/drawing/2016/5/11/chartex" xmlns:cx6="http://schemas.microsoft.com/office/drawing/2016/5/12/chartex" xmlns:cx7="http://schemas.microsoft.com/office/drawing/2016/5/13/chartex" xmlns:cx8="http://schemas.microsoft.com/office/drawing/2016/5/14/chartex" xmlns:mc="http://schemas.openxmlformats.org/markup-compatibility/2006" xmlns:aink="http://schemas.microsoft.com/office/drawing/2016/ink" xmlns:am3d="http://schemas.microsoft.com/office/drawing/2017/model3d" xmlns:o="urn:schemas-microsoft-com:office:office" xmlns:oel="http://schemas.microsoft.com/office/2019/extlst" xmlns:r="http://schemas.openxmlformats.org/officeDocument/2006/relationships" xmlns:m="http://schemas.openxmlformats.org/officeDocument/2006/math" xmlns:v="urn:schemas-microsoft-com:vml" xmlns:wp14="http://schemas.microsoft.com/office/word/2010/wordprocessingDrawing" xmlns:wp="http://schemas.openxmlformats.org/drawingml/2006/wordprocessingDrawing" xmlns:w10="urn:schemas-microsoft-com:office:word" xmlns:w="http://schemas.openxmlformats.org/wordprocessingml/2006/main" xmlns:w14="http://schemas.microsoft.com/office/word/2010/wordml" xmlns:w15="http://schemas.microsoft.com/office/word/2012/wordml" xmlns:w16cex="http://schemas.microsoft.com/office/word/2018/wordml/cex" xmlns:w16cid="http://schemas.microsoft.com/office/word/2016/wordml/cid" xmlns:w16="http://schemas.microsoft.com/office/word/2018/wordml" xmlns:w16sdtdh="http://schemas.microsoft.com/office/word/2020/wordml/sdtdatahash" xmlns:w16se="http://schemas.microsoft.com/office/word/2015/wordml/symex" xmlns:wpg="http://schemas.microsoft.com/office/word/2010/wordprocessingGroup" xmlns:wpi="http://schemas.microsoft.com/office/word/2010/wordprocessingInk" xmlns:wne="http://schemas.microsoft.com/office/word/2006/wordml" xmlns:wps="http://schemas.microsoft.com/office/word/2010/wordprocessingShape" mc:Ignorable="w14 w15 w16se w16cid w16 w16cex w16sdtdh wp14">
+<w:ftr xmlns:wpc="http://schemas.microsoft.com/office/word/2010/wordprocessingCanvas" xmlns:cx="http://schemas.microsoft.com/office/drawing/2014/chartex" xmlns:cx1="http://schemas.microsoft.com/office/drawing/2015/9/8/chartex" xmlns:cx2="http://schemas.microsoft.com/office/drawing/2015/10/21/chartex" xmlns:cx3="http://schemas.microsoft.com/office/drawing/2016/5/9/chartex" xmlns:cx4="http://schemas.microsoft.com/office/drawing/2016/5/10/chartex" xmlns:cx5="http://schemas.microsoft.com/office/drawing/2016/5/11/chartex" xmlns:cx6="http://schemas.microsoft.com/office/drawing/2016/5/12/chartex" xmlns:cx7="http://schemas.microsoft.com/office/drawing/2016/5/13/chartex" xmlns:cx8="http://schemas.microsoft.com/office/drawing/2016/5/14/chartex" xmlns:mc="http://schemas.openxmlformats.org/markup-compatibility/2006" xmlns:aink="http://schemas.microsoft.com/office/drawing/2016/ink" xmlns:am3d="http://schemas.microsoft.com/office/drawing/2017/model3d" xmlns:o="urn:schemas-microsoft-com:office:office" xmlns:oel="http://schemas.microsoft.com/office/2019/extlst" xmlns:r="http://schemas.openxmlformats.org/officeDocument/2006/relationships" xmlns:m="http://schemas.openxmlformats.org/officeDocument/2006/math" xmlns:v="urn:schemas-microsoft-com:vml" xmlns:wp14="http://schemas.microsoft.com/office/word/2010/wordprocessingDrawing" xmlns:wp="http://schemas.openxmlformats.org/drawingml/2006/wordprocessingDrawing" xmlns:w10="urn:schemas-microsoft-com:office:word" xmlns:w="http://schemas.openxmlformats.org/wordprocessingml/2006/main" xmlns:w14="http://schemas.microsoft.com/office/word/2010/wordml" xmlns:w15="http://schemas.microsoft.com/office/word/2012/wordml" xmlns:w16cex="http://schemas.microsoft.com/office/word/2018/wordml/cex" xmlns:w16cid="http://schemas.microsoft.com/office/word/2016/wordml/cid" xmlns:w16="http://schemas.microsoft.com/office/word/2018/wordml" xmlns:w16du="http://schemas.microsoft.com/office/word/2023/wordml/word16du" xmlns:w16sdtdh="http://schemas.microsoft.com/office/word/2020/wordml/sdtdatahash" xmlns:w16se="http://schemas.microsoft.com/office/word/2015/wordml/symex" xmlns:wpg="http://schemas.microsoft.com/office/word/2010/wordprocessingGroup" xmlns:wpi="http://schemas.microsoft.com/office/word/2010/wordprocessingInk" xmlns:wne="http://schemas.microsoft.com/office/word/2006/wordml" xmlns:wps="http://schemas.microsoft.com/office/word/2010/wordprocessingShape" mc:Ignorable="w14 w15 w16se w16cid w16 w16cex w16sdtdh w16du wp14">
   <w:p>
     <w:pPr>
       <w:pStyle w:val="Footer"/>
@@ -12410,7 +12249,7 @@
 </file>
 
 <file path=word/footnotes.xml><?xml version="1.0" encoding="utf-8"?>
-<w:footnotes xmlns:wpc="http://schemas.microsoft.com/office/word/2010/wordprocessingCanvas" xmlns:cx="http://schemas.microsoft.com/office/drawing/2014/chartex" xmlns:cx1="http://schemas.microsoft.com/office/drawing/2015/9/8/chartex" xmlns:cx2="http://schemas.microsoft.com/office/drawing/2015/10/21/chartex" xmlns:cx3="http://schemas.microsoft.com/office/drawing/2016/5/9/chartex" xmlns:cx4="http://schemas.microsoft.com/office/drawing/2016/5/10/chartex" xmlns:cx5="http://schemas.microsoft.com/office/drawing/2016/5/11/chartex" xmlns:cx6="http://schemas.microsoft.com/office/drawing/2016/5/12/chartex" xmlns:cx7="http://schemas.microsoft.com/office/drawing/2016/5/13/chartex" xmlns:cx8="http://schemas.microsoft.com/office/drawing/2016/5/14/chartex" xmlns:mc="http://schemas.openxmlformats.org/markup-compatibility/2006" xmlns:aink="http://schemas.microsoft.com/office/drawing/2016/ink" xmlns:am3d="http://schemas.microsoft.com/office/drawing/2017/model3d" xmlns:o="urn:schemas-microsoft-com:office:office" xmlns:oel="http://schemas.microsoft.com/office/2019/extlst" xmlns:r="http://schemas.openxmlformats.org/officeDocument/2006/relationships" xmlns:m="http://schemas.openxmlformats.org/officeDocument/2006/math" xmlns:v="urn:schemas-microsoft-com:vml" xmlns:wp14="http://schemas.microsoft.com/office/word/2010/wordprocessingDrawing" xmlns:wp="http://schemas.openxmlformats.org/drawingml/2006/wordprocessingDrawing" xmlns:w10="urn:schemas-microsoft-com:office:word" xmlns:w="http://schemas.openxmlformats.org/wordprocessingml/2006/main" xmlns:w14="http://schemas.microsoft.com/office/word/2010/wordml" xmlns:w15="http://schemas.microsoft.com/office/word/2012/wordml" xmlns:w16cex="http://schemas.microsoft.com/office/word/2018/wordml/cex" xmlns:w16cid="http://schemas.microsoft.com/office/word/2016/wordml/cid" xmlns:w16="http://schemas.microsoft.com/office/word/2018/wordml" xmlns:w16sdtdh="http://schemas.microsoft.com/office/word/2020/wordml/sdtdatahash" xmlns:w16se="http://schemas.microsoft.com/office/word/2015/wordml/symex" xmlns:wpg="http://schemas.microsoft.com/office/word/2010/wordprocessingGroup" xmlns:wpi="http://schemas.microsoft.com/office/word/2010/wordprocessingInk" xmlns:wne="http://schemas.microsoft.com/office/word/2006/wordml" xmlns:wps="http://schemas.microsoft.com/office/word/2010/wordprocessingShape" mc:Ignorable="w14 w15 w16se w16cid w16 w16cex w16sdtdh wp14">
+<w:footnotes xmlns:wpc="http://schemas.microsoft.com/office/word/2010/wordprocessingCanvas" xmlns:cx="http://schemas.microsoft.com/office/drawing/2014/chartex" xmlns:cx1="http://schemas.microsoft.com/office/drawing/2015/9/8/chartex" xmlns:cx2="http://schemas.microsoft.com/office/drawing/2015/10/21/chartex" xmlns:cx3="http://schemas.microsoft.com/office/drawing/2016/5/9/chartex" xmlns:cx4="http://schemas.microsoft.com/office/drawing/2016/5/10/chartex" xmlns:cx5="http://schemas.microsoft.com/office/drawing/2016/5/11/chartex" xmlns:cx6="http://schemas.microsoft.com/office/drawing/2016/5/12/chartex" xmlns:cx7="http://schemas.microsoft.com/office/drawing/2016/5/13/chartex" xmlns:cx8="http://schemas.microsoft.com/office/drawing/2016/5/14/chartex" xmlns:mc="http://schemas.openxmlformats.org/markup-compatibility/2006" xmlns:aink="http://schemas.microsoft.com/office/drawing/2016/ink" xmlns:am3d="http://schemas.microsoft.com/office/drawing/2017/model3d" xmlns:o="urn:schemas-microsoft-com:office:office" xmlns:oel="http://schemas.microsoft.com/office/2019/extlst" xmlns:r="http://schemas.openxmlformats.org/officeDocument/2006/relationships" xmlns:m="http://schemas.openxmlformats.org/officeDocument/2006/math" xmlns:v="urn:schemas-microsoft-com:vml" xmlns:wp14="http://schemas.microsoft.com/office/word/2010/wordprocessingDrawing" xmlns:wp="http://schemas.openxmlformats.org/drawingml/2006/wordprocessingDrawing" xmlns:w10="urn:schemas-microsoft-com:office:word" xmlns:w="http://schemas.openxmlformats.org/wordprocessingml/2006/main" xmlns:w14="http://schemas.microsoft.com/office/word/2010/wordml" xmlns:w15="http://schemas.microsoft.com/office/word/2012/wordml" xmlns:w16cex="http://schemas.microsoft.com/office/word/2018/wordml/cex" xmlns:w16cid="http://schemas.microsoft.com/office/word/2016/wordml/cid" xmlns:w16="http://schemas.microsoft.com/office/word/2018/wordml" xmlns:w16du="http://schemas.microsoft.com/office/word/2023/wordml/word16du" xmlns:w16sdtdh="http://schemas.microsoft.com/office/word/2020/wordml/sdtdatahash" xmlns:w16se="http://schemas.microsoft.com/office/word/2015/wordml/symex" xmlns:wpg="http://schemas.microsoft.com/office/word/2010/wordprocessingGroup" xmlns:wpi="http://schemas.microsoft.com/office/word/2010/wordprocessingInk" xmlns:wne="http://schemas.microsoft.com/office/word/2006/wordml" xmlns:wps="http://schemas.microsoft.com/office/word/2010/wordprocessingShape" mc:Ignorable="w14 w15 w16se w16cid w16 w16cex w16sdtdh w16du wp14">
   <w:footnote w:type="separator" w:id="-1">
     <w:p>
       <w:r>
@@ -12429,7 +12268,7 @@
 </file>
 
 <file path=word/header1.xml><?xml version="1.0" encoding="utf-8"?>
-<w:hdr xmlns:wpc="http://schemas.microsoft.com/office/word/2010/wordprocessingCanvas" xmlns:cx="http://schemas.microsoft.com/office/drawing/2014/chartex" xmlns:cx1="http://schemas.microsoft.com/office/drawing/2015/9/8/chartex" xmlns:cx2="http://schemas.microsoft.com/office/drawing/2015/10/21/chartex" xmlns:cx3="http://schemas.microsoft.com/office/drawing/2016/5/9/chartex" xmlns:cx4="http://schemas.microsoft.com/office/drawing/2016/5/10/chartex" xmlns:cx5="http://schemas.microsoft.com/office/drawing/2016/5/11/chartex" xmlns:cx6="http://schemas.microsoft.com/office/drawing/2016/5/12/chartex" xmlns:cx7="http://schemas.microsoft.com/office/drawing/2016/5/13/chartex" xmlns:cx8="http://schemas.microsoft.com/office/drawing/2016/5/14/chartex" xmlns:mc="http://schemas.openxmlformats.org/markup-compatibility/2006" xmlns:aink="http://schemas.microsoft.com/office/drawing/2016/ink" xmlns:am3d="http://schemas.microsoft.com/office/drawing/2017/model3d" xmlns:o="urn:schemas-microsoft-com:office:office" xmlns:oel="http://schemas.microsoft.com/office/2019/extlst" xmlns:r="http://schemas.openxmlformats.org/officeDocument/2006/relationships" xmlns:m="http://schemas.openxmlformats.org/officeDocument/2006/math" xmlns:v="urn:schemas-microsoft-com:vml" xmlns:wp14="http://schemas.microsoft.com/office/word/2010/wordprocessingDrawing" xmlns:wp="http://schemas.openxmlformats.org/drawingml/2006/wordprocessingDrawing" xmlns:w10="urn:schemas-microsoft-com:office:word" xmlns:w="http://schemas.openxmlformats.org/wordprocessingml/2006/main" xmlns:w14="http://schemas.microsoft.com/office/word/2010/wordml" xmlns:w15="http://schemas.microsoft.com/office/word/2012/wordml" xmlns:w16cex="http://schemas.microsoft.com/office/word/2018/wordml/cex" xmlns:w16cid="http://schemas.microsoft.com/office/word/2016/wordml/cid" xmlns:w16="http://schemas.microsoft.com/office/word/2018/wordml" xmlns:w16sdtdh="http://schemas.microsoft.com/office/word/2020/wordml/sdtdatahash" xmlns:w16se="http://schemas.microsoft.com/office/word/2015/wordml/symex" xmlns:wpg="http://schemas.microsoft.com/office/word/2010/wordprocessingGroup" xmlns:wpi="http://schemas.microsoft.com/office/word/2010/wordprocessingInk" xmlns:wne="http://schemas.microsoft.com/office/word/2006/wordml" xmlns:wps="http://schemas.microsoft.com/office/word/2010/wordprocessingShape" mc:Ignorable="w14 w15 w16se w16cid w16 w16cex w16sdtdh wp14">
+<w:hdr xmlns:wpc="http://schemas.microsoft.com/office/word/2010/wordprocessingCanvas" xmlns:cx="http://schemas.microsoft.com/office/drawing/2014/chartex" xmlns:cx1="http://schemas.microsoft.com/office/drawing/2015/9/8/chartex" xmlns:cx2="http://schemas.microsoft.com/office/drawing/2015/10/21/chartex" xmlns:cx3="http://schemas.microsoft.com/office/drawing/2016/5/9/chartex" xmlns:cx4="http://schemas.microsoft.com/office/drawing/2016/5/10/chartex" xmlns:cx5="http://schemas.microsoft.com/office/drawing/2016/5/11/chartex" xmlns:cx6="http://schemas.microsoft.com/office/drawing/2016/5/12/chartex" xmlns:cx7="http://schemas.microsoft.com/office/drawing/2016/5/13/chartex" xmlns:cx8="http://schemas.microsoft.com/office/drawing/2016/5/14/chartex" xmlns:mc="http://schemas.openxmlformats.org/markup-compatibility/2006" xmlns:aink="http://schemas.microsoft.com/office/drawing/2016/ink" xmlns:am3d="http://schemas.microsoft.com/office/drawing/2017/model3d" xmlns:o="urn:schemas-microsoft-com:office:office" xmlns:oel="http://schemas.microsoft.com/office/2019/extlst" xmlns:r="http://schemas.openxmlformats.org/officeDocument/2006/relationships" xmlns:m="http://schemas.openxmlformats.org/officeDocument/2006/math" xmlns:v="urn:schemas-microsoft-com:vml" xmlns:wp14="http://schemas.microsoft.com/office/word/2010/wordprocessingDrawing" xmlns:wp="http://schemas.openxmlformats.org/drawingml/2006/wordprocessingDrawing" xmlns:w10="urn:schemas-microsoft-com:office:word" xmlns:w="http://schemas.openxmlformats.org/wordprocessingml/2006/main" xmlns:w14="http://schemas.microsoft.com/office/word/2010/wordml" xmlns:w15="http://schemas.microsoft.com/office/word/2012/wordml" xmlns:w16cex="http://schemas.microsoft.com/office/word/2018/wordml/cex" xmlns:w16cid="http://schemas.microsoft.com/office/word/2016/wordml/cid" xmlns:w16="http://schemas.microsoft.com/office/word/2018/wordml" xmlns:w16du="http://schemas.microsoft.com/office/word/2023/wordml/word16du" xmlns:w16sdtdh="http://schemas.microsoft.com/office/word/2020/wordml/sdtdatahash" xmlns:w16se="http://schemas.microsoft.com/office/word/2015/wordml/symex" xmlns:wpg="http://schemas.microsoft.com/office/word/2010/wordprocessingGroup" xmlns:wpi="http://schemas.microsoft.com/office/word/2010/wordprocessingInk" xmlns:wne="http://schemas.microsoft.com/office/word/2006/wordml" xmlns:wps="http://schemas.microsoft.com/office/word/2010/wordprocessingShape" mc:Ignorable="w14 w15 w16se w16cid w16 w16cex w16sdtdh w16du wp14">
   <w:p>
     <w:pPr>
       <w:pStyle w:val="Header"/>
@@ -12439,7 +12278,7 @@
 </file>
 
 <file path=word/header2.xml><?xml version="1.0" encoding="utf-8"?>
-<w:hdr xmlns:wpc="http://schemas.microsoft.com/office/word/2010/wordprocessingCanvas" xmlns:cx="http://schemas.microsoft.com/office/drawing/2014/chartex" xmlns:cx1="http://schemas.microsoft.com/office/drawing/2015/9/8/chartex" xmlns:cx2="http://schemas.microsoft.com/office/drawing/2015/10/21/chartex" xmlns:cx3="http://schemas.microsoft.com/office/drawing/2016/5/9/chartex" xmlns:cx4="http://schemas.microsoft.com/office/drawing/2016/5/10/chartex" xmlns:cx5="http://schemas.microsoft.com/office/drawing/2016/5/11/chartex" xmlns:cx6="http://schemas.microsoft.com/office/drawing/2016/5/12/chartex" xmlns:cx7="http://schemas.microsoft.com/office/drawing/2016/5/13/chartex" xmlns:cx8="http://schemas.microsoft.com/office/drawing/2016/5/14/chartex" xmlns:mc="http://schemas.openxmlformats.org/markup-compatibility/2006" xmlns:aink="http://schemas.microsoft.com/office/drawing/2016/ink" xmlns:am3d="http://schemas.microsoft.com/office/drawing/2017/model3d" xmlns:o="urn:schemas-microsoft-com:office:office" xmlns:oel="http://schemas.microsoft.com/office/2019/extlst" xmlns:r="http://schemas.openxmlformats.org/officeDocument/2006/relationships" xmlns:m="http://schemas.openxmlformats.org/officeDocument/2006/math" xmlns:v="urn:schemas-microsoft-com:vml" xmlns:wp14="http://schemas.microsoft.com/office/word/2010/wordprocessingDrawing" xmlns:wp="http://schemas.openxmlformats.org/drawingml/2006/wordprocessingDrawing" xmlns:w10="urn:schemas-microsoft-com:office:word" xmlns:w="http://schemas.openxmlformats.org/wordprocessingml/2006/main" xmlns:w14="http://schemas.microsoft.com/office/word/2010/wordml" xmlns:w15="http://schemas.microsoft.com/office/word/2012/wordml" xmlns:w16cex="http://schemas.microsoft.com/office/word/2018/wordml/cex" xmlns:w16cid="http://schemas.microsoft.com/office/word/2016/wordml/cid" xmlns:w16="http://schemas.microsoft.com/office/word/2018/wordml" xmlns:w16sdtdh="http://schemas.microsoft.com/office/word/2020/wordml/sdtdatahash" xmlns:w16se="http://schemas.microsoft.com/office/word/2015/wordml/symex" xmlns:wpg="http://schemas.microsoft.com/office/word/2010/wordprocessingGroup" xmlns:wpi="http://schemas.microsoft.com/office/word/2010/wordprocessingInk" xmlns:wne="http://schemas.microsoft.com/office/word/2006/wordml" xmlns:wps="http://schemas.microsoft.com/office/word/2010/wordprocessingShape" mc:Ignorable="w14 w15 w16se w16cid w16 w16cex w16sdtdh wp14">
+<w:hdr xmlns:wpc="http://schemas.microsoft.com/office/word/2010/wordprocessingCanvas" xmlns:cx="http://schemas.microsoft.com/office/drawing/2014/chartex" xmlns:cx1="http://schemas.microsoft.com/office/drawing/2015/9/8/chartex" xmlns:cx2="http://schemas.microsoft.com/office/drawing/2015/10/21/chartex" xmlns:cx3="http://schemas.microsoft.com/office/drawing/2016/5/9/chartex" xmlns:cx4="http://schemas.microsoft.com/office/drawing/2016/5/10/chartex" xmlns:cx5="http://schemas.microsoft.com/office/drawing/2016/5/11/chartex" xmlns:cx6="http://schemas.microsoft.com/office/drawing/2016/5/12/chartex" xmlns:cx7="http://schemas.microsoft.com/office/drawing/2016/5/13/chartex" xmlns:cx8="http://schemas.microsoft.com/office/drawing/2016/5/14/chartex" xmlns:mc="http://schemas.openxmlformats.org/markup-compatibility/2006" xmlns:aink="http://schemas.microsoft.com/office/drawing/2016/ink" xmlns:am3d="http://schemas.microsoft.com/office/drawing/2017/model3d" xmlns:o="urn:schemas-microsoft-com:office:office" xmlns:oel="http://schemas.microsoft.com/office/2019/extlst" xmlns:r="http://schemas.openxmlformats.org/officeDocument/2006/relationships" xmlns:m="http://schemas.openxmlformats.org/officeDocument/2006/math" xmlns:v="urn:schemas-microsoft-com:vml" xmlns:wp14="http://schemas.microsoft.com/office/word/2010/wordprocessingDrawing" xmlns:wp="http://schemas.openxmlformats.org/drawingml/2006/wordprocessingDrawing" xmlns:w10="urn:schemas-microsoft-com:office:word" xmlns:w="http://schemas.openxmlformats.org/wordprocessingml/2006/main" xmlns:w14="http://schemas.microsoft.com/office/word/2010/wordml" xmlns:w15="http://schemas.microsoft.com/office/word/2012/wordml" xmlns:w16cex="http://schemas.microsoft.com/office/word/2018/wordml/cex" xmlns:w16cid="http://schemas.microsoft.com/office/word/2016/wordml/cid" xmlns:w16="http://schemas.microsoft.com/office/word/2018/wordml" xmlns:w16du="http://schemas.microsoft.com/office/word/2023/wordml/word16du" xmlns:w16sdtdh="http://schemas.microsoft.com/office/word/2020/wordml/sdtdatahash" xmlns:w16se="http://schemas.microsoft.com/office/word/2015/wordml/symex" xmlns:wpg="http://schemas.microsoft.com/office/word/2010/wordprocessingGroup" xmlns:wpi="http://schemas.microsoft.com/office/word/2010/wordprocessingInk" xmlns:wne="http://schemas.microsoft.com/office/word/2006/wordml" xmlns:wps="http://schemas.microsoft.com/office/word/2010/wordprocessingShape" mc:Ignorable="w14 w15 w16se w16cid w16 w16cex w16sdtdh w16du wp14">
   <w:p>
     <w:pPr>
       <w:pStyle w:val="Header"/>
@@ -12449,7 +12288,7 @@
 </file>
 
 <file path=word/header3.xml><?xml version="1.0" encoding="utf-8"?>
-<w:hdr xmlns:wpc="http://schemas.microsoft.com/office/word/2010/wordprocessingCanvas" xmlns:cx="http://schemas.microsoft.com/office/drawing/2014/chartex" xmlns:cx1="http://schemas.microsoft.com/office/drawing/2015/9/8/chartex" xmlns:cx2="http://schemas.microsoft.com/office/drawing/2015/10/21/chartex" xmlns:cx3="http://schemas.microsoft.com/office/drawing/2016/5/9/chartex" xmlns:cx4="http://schemas.microsoft.com/office/drawing/2016/5/10/chartex" xmlns:cx5="http://schemas.microsoft.com/office/drawing/2016/5/11/chartex" xmlns:cx6="http://schemas.microsoft.com/office/drawing/2016/5/12/chartex" xmlns:cx7="http://schemas.microsoft.com/office/drawing/2016/5/13/chartex" xmlns:cx8="http://schemas.microsoft.com/office/drawing/2016/5/14/chartex" xmlns:mc="http://schemas.openxmlformats.org/markup-compatibility/2006" xmlns:aink="http://schemas.microsoft.com/office/drawing/2016/ink" xmlns:am3d="http://schemas.microsoft.com/office/drawing/2017/model3d" xmlns:o="urn:schemas-microsoft-com:office:office" xmlns:oel="http://schemas.microsoft.com/office/2019/extlst" xmlns:r="http://schemas.openxmlformats.org/officeDocument/2006/relationships" xmlns:m="http://schemas.openxmlformats.org/officeDocument/2006/math" xmlns:v="urn:schemas-microsoft-com:vml" xmlns:wp14="http://schemas.microsoft.com/office/word/2010/wordprocessingDrawing" xmlns:wp="http://schemas.openxmlformats.org/drawingml/2006/wordprocessingDrawing" xmlns:w10="urn:schemas-microsoft-com:office:word" xmlns:w="http://schemas.openxmlformats.org/wordprocessingml/2006/main" xmlns:w14="http://schemas.microsoft.com/office/word/2010/wordml" xmlns:w15="http://schemas.microsoft.com/office/word/2012/wordml" xmlns:w16cex="http://schemas.microsoft.com/office/word/2018/wordml/cex" xmlns:w16cid="http://schemas.microsoft.com/office/word/2016/wordml/cid" xmlns:w16="http://schemas.microsoft.com/office/word/2018/wordml" xmlns:w16sdtdh="http://schemas.microsoft.com/office/word/2020/wordml/sdtdatahash" xmlns:w16se="http://schemas.microsoft.com/office/word/2015/wordml/symex" xmlns:wpg="http://schemas.microsoft.com/office/word/2010/wordprocessingGroup" xmlns:wpi="http://schemas.microsoft.com/office/word/2010/wordprocessingInk" xmlns:wne="http://schemas.microsoft.com/office/word/2006/wordml" xmlns:wps="http://schemas.microsoft.com/office/word/2010/wordprocessingShape" mc:Ignorable="w14 w15 w16se w16cid w16 w16cex w16sdtdh wp14">
+<w:hdr xmlns:wpc="http://schemas.microsoft.com/office/word/2010/wordprocessingCanvas" xmlns:cx="http://schemas.microsoft.com/office/drawing/2014/chartex" xmlns:cx1="http://schemas.microsoft.com/office/drawing/2015/9/8/chartex" xmlns:cx2="http://schemas.microsoft.com/office/drawing/2015/10/21/chartex" xmlns:cx3="http://schemas.microsoft.com/office/drawing/2016/5/9/chartex" xmlns:cx4="http://schemas.microsoft.com/office/drawing/2016/5/10/chartex" xmlns:cx5="http://schemas.microsoft.com/office/drawing/2016/5/11/chartex" xmlns:cx6="http://schemas.microsoft.com/office/drawing/2016/5/12/chartex" xmlns:cx7="http://schemas.microsoft.com/office/drawing/2016/5/13/chartex" xmlns:cx8="http://schemas.microsoft.com/office/drawing/2016/5/14/chartex" xmlns:mc="http://schemas.openxmlformats.org/markup-compatibility/2006" xmlns:aink="http://schemas.microsoft.com/office/drawing/2016/ink" xmlns:am3d="http://schemas.microsoft.com/office/drawing/2017/model3d" xmlns:o="urn:schemas-microsoft-com:office:office" xmlns:oel="http://schemas.microsoft.com/office/2019/extlst" xmlns:r="http://schemas.openxmlformats.org/officeDocument/2006/relationships" xmlns:m="http://schemas.openxmlformats.org/officeDocument/2006/math" xmlns:v="urn:schemas-microsoft-com:vml" xmlns:wp14="http://schemas.microsoft.com/office/word/2010/wordprocessingDrawing" xmlns:wp="http://schemas.openxmlformats.org/drawingml/2006/wordprocessingDrawing" xmlns:w10="urn:schemas-microsoft-com:office:word" xmlns:w="http://schemas.openxmlformats.org/wordprocessingml/2006/main" xmlns:w14="http://schemas.microsoft.com/office/word/2010/wordml" xmlns:w15="http://schemas.microsoft.com/office/word/2012/wordml" xmlns:w16cex="http://schemas.microsoft.com/office/word/2018/wordml/cex" xmlns:w16cid="http://schemas.microsoft.com/office/word/2016/wordml/cid" xmlns:w16="http://schemas.microsoft.com/office/word/2018/wordml" xmlns:w16du="http://schemas.microsoft.com/office/word/2023/wordml/word16du" xmlns:w16sdtdh="http://schemas.microsoft.com/office/word/2020/wordml/sdtdatahash" xmlns:w16se="http://schemas.microsoft.com/office/word/2015/wordml/symex" xmlns:wpg="http://schemas.microsoft.com/office/word/2010/wordprocessingGroup" xmlns:wpi="http://schemas.microsoft.com/office/word/2010/wordprocessingInk" xmlns:wne="http://schemas.microsoft.com/office/word/2006/wordml" xmlns:wps="http://schemas.microsoft.com/office/word/2010/wordprocessingShape" mc:Ignorable="w14 w15 w16se w16cid w16 w16cex w16sdtdh w16du wp14">
   <w:p>
     <w:pPr>
       <w:pStyle w:val="Header"/>
@@ -12459,7 +12298,7 @@
 </file>
 
 <file path=word/numbering.xml><?xml version="1.0" encoding="utf-8"?>
-<w:numbering xmlns:wpc="http://schemas.microsoft.com/office/word/2010/wordprocessingCanvas" xmlns:cx="http://schemas.microsoft.com/office/drawing/2014/chartex" xmlns:cx1="http://schemas.microsoft.com/office/drawing/2015/9/8/chartex" xmlns:cx2="http://schemas.microsoft.com/office/drawing/2015/10/21/chartex" xmlns:cx3="http://schemas.microsoft.com/office/drawing/2016/5/9/chartex" xmlns:cx4="http://schemas.microsoft.com/office/drawing/2016/5/10/chartex" xmlns:cx5="http://schemas.microsoft.com/office/drawing/2016/5/11/chartex" xmlns:cx6="http://schemas.microsoft.com/office/drawing/2016/5/12/chartex" xmlns:cx7="http://schemas.microsoft.com/office/drawing/2016/5/13/chartex" xmlns:cx8="http://schemas.microsoft.com/office/drawing/2016/5/14/chartex" xmlns:mc="http://schemas.openxmlformats.org/markup-compatibility/2006" xmlns:aink="http://schemas.microsoft.com/office/drawing/2016/ink" xmlns:am3d="http://schemas.microsoft.com/office/drawing/2017/model3d" xmlns:o="urn:schemas-microsoft-com:office:office" xmlns:oel="http://schemas.microsoft.com/office/2019/extlst" xmlns:r="http://schemas.openxmlformats.org/officeDocument/2006/relationships" xmlns:m="http://schemas.openxmlformats.org/officeDocument/2006/math" xmlns:v="urn:schemas-microsoft-com:vml" xmlns:wp14="http://schemas.microsoft.com/office/word/2010/wordprocessingDrawing" xmlns:wp="http://schemas.openxmlformats.org/drawingml/2006/wordprocessingDrawing" xmlns:w10="urn:schemas-microsoft-com:office:word" xmlns:w="http://schemas.openxmlformats.org/wordprocessingml/2006/main" xmlns:w14="http://schemas.microsoft.com/office/word/2010/wordml" xmlns:w15="http://schemas.microsoft.com/office/word/2012/wordml" xmlns:w16cex="http://schemas.microsoft.com/office/word/2018/wordml/cex" xmlns:w16cid="http://schemas.microsoft.com/office/word/2016/wordml/cid" xmlns:w16="http://schemas.microsoft.com/office/word/2018/wordml" xmlns:w16sdtdh="http://schemas.microsoft.com/office/word/2020/wordml/sdtdatahash" xmlns:w16se="http://schemas.microsoft.com/office/word/2015/wordml/symex" xmlns:wpg="http://schemas.microsoft.com/office/word/2010/wordprocessingGroup" xmlns:wpi="http://schemas.microsoft.com/office/word/2010/wordprocessingInk" xmlns:wne="http://schemas.microsoft.com/office/word/2006/wordml" xmlns:wps="http://schemas.microsoft.com/office/word/2010/wordprocessingShape" mc:Ignorable="w14 w15 w16se w16cid w16 w16cex w16sdtdh wp14">
+<w:numbering xmlns:wpc="http://schemas.microsoft.com/office/word/2010/wordprocessingCanvas" xmlns:cx="http://schemas.microsoft.com/office/drawing/2014/chartex" xmlns:cx1="http://schemas.microsoft.com/office/drawing/2015/9/8/chartex" xmlns:cx2="http://schemas.microsoft.com/office/drawing/2015/10/21/chartex" xmlns:cx3="http://schemas.microsoft.com/office/drawing/2016/5/9/chartex" xmlns:cx4="http://schemas.microsoft.com/office/drawing/2016/5/10/chartex" xmlns:cx5="http://schemas.microsoft.com/office/drawing/2016/5/11/chartex" xmlns:cx6="http://schemas.microsoft.com/office/drawing/2016/5/12/chartex" xmlns:cx7="http://schemas.microsoft.com/office/drawing/2016/5/13/chartex" xmlns:cx8="http://schemas.microsoft.com/office/drawing/2016/5/14/chartex" xmlns:mc="http://schemas.openxmlformats.org/markup-compatibility/2006" xmlns:aink="http://schemas.microsoft.com/office/drawing/2016/ink" xmlns:am3d="http://schemas.microsoft.com/office/drawing/2017/model3d" xmlns:o="urn:schemas-microsoft-com:office:office" xmlns:oel="http://schemas.microsoft.com/office/2019/extlst" xmlns:r="http://schemas.openxmlformats.org/officeDocument/2006/relationships" xmlns:m="http://schemas.openxmlformats.org/officeDocument/2006/math" xmlns:v="urn:schemas-microsoft-com:vml" xmlns:wp14="http://schemas.microsoft.com/office/word/2010/wordprocessingDrawing" xmlns:wp="http://schemas.openxmlformats.org/drawingml/2006/wordprocessingDrawing" xmlns:w10="urn:schemas-microsoft-com:office:word" xmlns:w="http://schemas.openxmlformats.org/wordprocessingml/2006/main" xmlns:w14="http://schemas.microsoft.com/office/word/2010/wordml" xmlns:w15="http://schemas.microsoft.com/office/word/2012/wordml" xmlns:w16cex="http://schemas.microsoft.com/office/word/2018/wordml/cex" xmlns:w16cid="http://schemas.microsoft.com/office/word/2016/wordml/cid" xmlns:w16="http://schemas.microsoft.com/office/word/2018/wordml" xmlns:w16du="http://schemas.microsoft.com/office/word/2023/wordml/word16du" xmlns:w16sdtdh="http://schemas.microsoft.com/office/word/2020/wordml/sdtdatahash" xmlns:w16se="http://schemas.microsoft.com/office/word/2015/wordml/symex" xmlns:wpg="http://schemas.microsoft.com/office/word/2010/wordprocessingGroup" xmlns:wpi="http://schemas.microsoft.com/office/word/2010/wordprocessingInk" xmlns:wne="http://schemas.microsoft.com/office/word/2006/wordml" xmlns:wps="http://schemas.microsoft.com/office/word/2010/wordprocessingShape" mc:Ignorable="w14 w15 w16se w16cid w16 w16cex w16sdtdh w16du wp14">
   <w:abstractNum w:abstractNumId="0" w15:restartNumberingAfterBreak="0">
     <w:nsid w:val="17DE59AC"/>
     <w:multiLevelType w:val="hybridMultilevel"/>
@@ -12683,7 +12522,7 @@
 </file>
 
 <file path=word/styles.xml><?xml version="1.0" encoding="utf-8"?>
-<w:styles xmlns:mc="http://schemas.openxmlformats.org/markup-compatibility/2006" xmlns:r="http://schemas.openxmlformats.org/officeDocument/2006/relationships" xmlns:w="http://schemas.openxmlformats.org/wordprocessingml/2006/main" xmlns:w14="http://schemas.microsoft.com/office/word/2010/wordml" xmlns:w15="http://schemas.microsoft.com/office/word/2012/wordml" xmlns:w16cex="http://schemas.microsoft.com/office/word/2018/wordml/cex" xmlns:w16cid="http://schemas.microsoft.com/office/word/2016/wordml/cid" xmlns:w16="http://schemas.microsoft.com/office/word/2018/wordml" xmlns:w16sdtdh="http://schemas.microsoft.com/office/word/2020/wordml/sdtdatahash" xmlns:w16se="http://schemas.microsoft.com/office/word/2015/wordml/symex" mc:Ignorable="w14 w15 w16se w16cid w16 w16cex w16sdtdh">
+<w:styles xmlns:mc="http://schemas.openxmlformats.org/markup-compatibility/2006" xmlns:r="http://schemas.openxmlformats.org/officeDocument/2006/relationships" xmlns:w="http://schemas.openxmlformats.org/wordprocessingml/2006/main" xmlns:w14="http://schemas.microsoft.com/office/word/2010/wordml" xmlns:w15="http://schemas.microsoft.com/office/word/2012/wordml" xmlns:w16cex="http://schemas.microsoft.com/office/word/2018/wordml/cex" xmlns:w16cid="http://schemas.microsoft.com/office/word/2016/wordml/cid" xmlns:w16="http://schemas.microsoft.com/office/word/2018/wordml" xmlns:w16du="http://schemas.microsoft.com/office/word/2023/wordml/word16du" xmlns:w16sdtdh="http://schemas.microsoft.com/office/word/2020/wordml/sdtdatahash" xmlns:w16se="http://schemas.microsoft.com/office/word/2015/wordml/symex" mc:Ignorable="w14 w15 w16se w16cid w16 w16cex w16sdtdh w16du">
   <w:docDefaults>
     <w:rPrDefault>
       <w:rPr>
@@ -13928,6 +13767,33 @@
 </file>
 
 <file path=customXml/item2.xml><?xml version="1.0" encoding="utf-8"?>
+<p:properties xmlns:p="http://schemas.microsoft.com/office/2006/metadata/properties" xmlns:xsi="http://www.w3.org/2001/XMLSchema-instance" xmlns:pc="http://schemas.microsoft.com/office/infopath/2007/PartnerControls">
+  <documentManagement>
+    <Stage xmlns="f336f4fe-8719-4ea2-b5d6-29b3a580aeb4">Draft</Stage>
+    <Next_x0020_Stage xmlns="f336f4fe-8719-4ea2-b5d6-29b3a580aeb4">N/A</Next_x0020_Stage>
+    <Admin_x0020_Action xmlns="f336f4fe-8719-4ea2-b5d6-29b3a580aeb4" xsi:nil="true"/>
+    <Template_x0020_Category xmlns="f336f4fe-8719-4ea2-b5d6-29b3a580aeb4">Hearing Requirements Notice - HRN</Template_x0020_Category>
+    <Action xmlns="f336f4fe-8719-4ea2-b5d6-29b3a580aeb4" xsi:nil="true"/>
+    <Purpose1 xmlns="f336f4fe-8719-4ea2-b5d6-29b3a580aeb4">Directions Questionnaire</Purpose1>
+    <Template_x0020_Language xmlns="f336f4fe-8719-4ea2-b5d6-29b3a580aeb4">English - ENG</Template_x0020_Language>
+    <Rename xmlns="f336f4fe-8719-4ea2-b5d6-29b3a580aeb4">true</Rename>
+    <Tornado_x0020_Filename xmlns="f336f4fe-8719-4ea2-b5d6-29b3a580aeb4" xsi:nil="true"/>
+    <Approval_x0020_Request_x0020_Comment xmlns="f336f4fe-8719-4ea2-b5d6-29b3a580aeb4" xsi:nil="true"/>
+    <Publication_x0020_Date xmlns="f336f4fe-8719-4ea2-b5d6-29b3a580aeb4">2020-12-09T00:00:00+00:00</Publication_x0020_Date>
+  </documentManagement>
+</p:properties>
+</file>
+
+<file path=customXml/item3.xml><?xml version="1.0" encoding="utf-8"?>
+<?mso-contentType ?>
+<FormTemplates xmlns="http://schemas.microsoft.com/sharepoint/v3/contenttype/forms">
+  <Display>DocumentLibraryForm</Display>
+  <Edit>DocumentLibraryForm</Edit>
+  <New>DocumentLibraryForm</New>
+</FormTemplates>
+</file>
+
+<file path=customXml/item4.xml><?xml version="1.0" encoding="utf-8"?>
 <ct:contentTypeSchema xmlns:ct="http://schemas.microsoft.com/office/2006/metadata/contentType" xmlns:ma="http://schemas.microsoft.com/office/2006/metadata/properties/metaAttributes" ct:_="" ma:_="" ma:contentTypeName="_CtTemplate" ma:contentTypeID="0x01010064A5FDCCFB03F540B94405305D7DE14F00A4F8B82F7CEF57469A8FE5CEAB7A0EE0" ma:contentTypeVersion="53" ma:contentTypeDescription="Part of Template Management with Site Columns representing custom attributes." ma:contentTypeScope="" ma:versionID="69a47f6434bbb6ed0a644919a98a9681">
   <xsd:schema xmlns:xsd="http://www.w3.org/2001/XMLSchema" xmlns:xs="http://www.w3.org/2001/XMLSchema" xmlns:p="http://schemas.microsoft.com/office/2006/metadata/properties" xmlns:ns2="f336f4fe-8719-4ea2-b5d6-29b3a580aeb4" xmlns:ns3="b57b892a-dd61-4bba-b372-a8d93da2c7e6" targetNamespace="http://schemas.microsoft.com/office/2006/metadata/properties" ma:root="true" ma:fieldsID="71934021bdb6f6617baa79601bda5045" ns2:_="" ns3:_="">
     <xsd:import namespace="f336f4fe-8719-4ea2-b5d6-29b3a580aeb4"/>
@@ -14242,33 +14108,6 @@
 </ct:contentTypeSchema>
 </file>
 
-<file path=customXml/item3.xml><?xml version="1.0" encoding="utf-8"?>
-<?mso-contentType ?>
-<FormTemplates xmlns="http://schemas.microsoft.com/sharepoint/v3/contenttype/forms">
-  <Display>DocumentLibraryForm</Display>
-  <Edit>DocumentLibraryForm</Edit>
-  <New>DocumentLibraryForm</New>
-</FormTemplates>
-</file>
-
-<file path=customXml/item4.xml><?xml version="1.0" encoding="utf-8"?>
-<p:properties xmlns:p="http://schemas.microsoft.com/office/2006/metadata/properties" xmlns:xsi="http://www.w3.org/2001/XMLSchema-instance" xmlns:pc="http://schemas.microsoft.com/office/infopath/2007/PartnerControls">
-  <documentManagement>
-    <Stage xmlns="f336f4fe-8719-4ea2-b5d6-29b3a580aeb4">Draft</Stage>
-    <Next_x0020_Stage xmlns="f336f4fe-8719-4ea2-b5d6-29b3a580aeb4">N/A</Next_x0020_Stage>
-    <Admin_x0020_Action xmlns="f336f4fe-8719-4ea2-b5d6-29b3a580aeb4" xsi:nil="true"/>
-    <Template_x0020_Category xmlns="f336f4fe-8719-4ea2-b5d6-29b3a580aeb4">Hearing Requirements Notice - HRN</Template_x0020_Category>
-    <Action xmlns="f336f4fe-8719-4ea2-b5d6-29b3a580aeb4" xsi:nil="true"/>
-    <Purpose1 xmlns="f336f4fe-8719-4ea2-b5d6-29b3a580aeb4">Directions Questionnaire</Purpose1>
-    <Template_x0020_Language xmlns="f336f4fe-8719-4ea2-b5d6-29b3a580aeb4">English - ENG</Template_x0020_Language>
-    <Rename xmlns="f336f4fe-8719-4ea2-b5d6-29b3a580aeb4">true</Rename>
-    <Tornado_x0020_Filename xmlns="f336f4fe-8719-4ea2-b5d6-29b3a580aeb4" xsi:nil="true"/>
-    <Approval_x0020_Request_x0020_Comment xmlns="f336f4fe-8719-4ea2-b5d6-29b3a580aeb4" xsi:nil="true"/>
-    <Publication_x0020_Date xmlns="f336f4fe-8719-4ea2-b5d6-29b3a580aeb4">2020-12-09T00:00:00+00:00</Publication_x0020_Date>
-  </documentManagement>
-</p:properties>
-</file>
-
 <file path=customXml/itemProps1.xml><?xml version="1.0" encoding="utf-8"?>
 <ds:datastoreItem xmlns:ds="http://schemas.openxmlformats.org/officeDocument/2006/customXml" ds:itemID="{5C627932-C981-4CFE-9BA8-667150120D32}">
   <ds:schemaRefs>
@@ -14278,6 +14117,24 @@
 </file>
 
 <file path=customXml/itemProps2.xml><?xml version="1.0" encoding="utf-8"?>
+<ds:datastoreItem xmlns:ds="http://schemas.openxmlformats.org/officeDocument/2006/customXml" ds:itemID="{167D3FB0-0D1A-4A81-8A96-EE2F37F3B125}">
+  <ds:schemaRefs>
+    <ds:schemaRef ds:uri="http://schemas.microsoft.com/office/2006/metadata/properties"/>
+    <ds:schemaRef ds:uri="http://schemas.microsoft.com/office/infopath/2007/PartnerControls"/>
+    <ds:schemaRef ds:uri="f336f4fe-8719-4ea2-b5d6-29b3a580aeb4"/>
+  </ds:schemaRefs>
+</ds:datastoreItem>
+</file>
+
+<file path=customXml/itemProps3.xml><?xml version="1.0" encoding="utf-8"?>
+<ds:datastoreItem xmlns:ds="http://schemas.openxmlformats.org/officeDocument/2006/customXml" ds:itemID="{B979ABCF-6006-4211-8C04-D08E1C55C8F9}">
+  <ds:schemaRefs>
+    <ds:schemaRef ds:uri="http://schemas.microsoft.com/sharepoint/v3/contenttype/forms"/>
+  </ds:schemaRefs>
+</ds:datastoreItem>
+</file>
+
+<file path=customXml/itemProps4.xml><?xml version="1.0" encoding="utf-8"?>
 <ds:datastoreItem xmlns:ds="http://schemas.openxmlformats.org/officeDocument/2006/customXml" ds:itemID="{F50568C7-0D63-49D8-828E-6EA48601E6B9}">
   <ds:schemaRefs>
     <ds:schemaRef ds:uri="http://schemas.microsoft.com/office/2006/metadata/contentType"/>
@@ -14296,24 +14153,6 @@
 </ds:datastoreItem>
 </file>
 
-<file path=customXml/itemProps3.xml><?xml version="1.0" encoding="utf-8"?>
-<ds:datastoreItem xmlns:ds="http://schemas.openxmlformats.org/officeDocument/2006/customXml" ds:itemID="{B979ABCF-6006-4211-8C04-D08E1C55C8F9}">
-  <ds:schemaRefs>
-    <ds:schemaRef ds:uri="http://schemas.microsoft.com/sharepoint/v3/contenttype/forms"/>
-  </ds:schemaRefs>
-</ds:datastoreItem>
-</file>
-
-<file path=customXml/itemProps4.xml><?xml version="1.0" encoding="utf-8"?>
-<ds:datastoreItem xmlns:ds="http://schemas.openxmlformats.org/officeDocument/2006/customXml" ds:itemID="{167D3FB0-0D1A-4A81-8A96-EE2F37F3B125}">
-  <ds:schemaRefs>
-    <ds:schemaRef ds:uri="http://schemas.microsoft.com/office/2006/metadata/properties"/>
-    <ds:schemaRef ds:uri="http://schemas.microsoft.com/office/infopath/2007/PartnerControls"/>
-    <ds:schemaRef ds:uri="f336f4fe-8719-4ea2-b5d6-29b3a580aeb4"/>
-  </ds:schemaRefs>
-</ds:datastoreItem>
-</file>
-
 <file path=docMetadata/LabelInfo.xml><?xml version="1.0" encoding="utf-8"?>
 <clbl:labelList xmlns:clbl="http://schemas.microsoft.com/office/2020/mipLabelMetadata">
   <clbl:label id="{fa22dce2-39a9-4bf4-a557-7a50b593b56a}" enabled="1" method="Privileged" siteId="{3e0088dc-0629-4ae6-aa8c-813e7a296f50}" contentBits="0" removed="0"/>

</xml_diff>

<commit_message>
CIV-13309 CIV-13310 CIV-13220 CIV-13773 LiP MINTI DQ (#5013)
* CIV-13786 MINTI CCD translation

* CIV-13784 MINTI CCD translation for claimant

* CIV-13309 CIV-13310 CIV-13220 CIV-13773 LiP MINTI DQ

* add unit test

* add unit test

* add unit test

* fix update conflicts

* add test for multi claim

---------

Co-authored-by: Madhan Mahadevan <madhan.mahadevan@hmcts.net>
Co-authored-by: vasudevganesanhmcts <100689363+vasudevganesanhmcts@users.noreply.github.com>
</commit_message>
<xml_diff>
--- a/docker/docmosis/templates/CV-SPC-HRN-ENG-LIP-01283.docx
+++ b/docker/docmosis/templates/CV-SPC-HRN-ENG-LIP-01283.docx
@@ -3599,7 +3599,7 @@
       <w:tr>
         <w:tc>
           <w:tcPr>
-            <w:tcW w:w="5599" w:type="dxa"/>
+            <w:tcW w:w="5065" w:type="dxa"/>
           </w:tcPr>
           <w:p>
             <w:pPr>
@@ -3674,7 +3674,7 @@
         </w:tc>
         <w:tc>
           <w:tcPr>
-            <w:tcW w:w="4373" w:type="dxa"/>
+            <w:tcW w:w="3961" w:type="dxa"/>
           </w:tcPr>
           <w:p>
             <w:pPr>
@@ -3688,7 +3688,7 @@
       <w:tr>
         <w:tc>
           <w:tcPr>
-            <w:tcW w:w="5599" w:type="dxa"/>
+            <w:tcW w:w="5065" w:type="dxa"/>
           </w:tcPr>
           <w:p>
             <w:pPr>
@@ -3710,7 +3710,7 @@
         </w:tc>
         <w:tc>
           <w:tcPr>
-            <w:tcW w:w="4373" w:type="dxa"/>
+            <w:tcW w:w="3961" w:type="dxa"/>
           </w:tcPr>
           <w:p>
             <w:pPr>
@@ -3757,7 +3757,7 @@
       <w:tr>
         <w:tc>
           <w:tcPr>
-            <w:tcW w:w="5599" w:type="dxa"/>
+            <w:tcW w:w="5065" w:type="dxa"/>
           </w:tcPr>
           <w:p>
             <w:pPr>
@@ -3786,7 +3786,7 @@
         </w:tc>
         <w:tc>
           <w:tcPr>
-            <w:tcW w:w="4373" w:type="dxa"/>
+            <w:tcW w:w="3961" w:type="dxa"/>
           </w:tcPr>
           <w:p>
             <w:pPr>
@@ -3815,7 +3815,7 @@
       <w:tr>
         <w:tc>
           <w:tcPr>
-            <w:tcW w:w="5599" w:type="dxa"/>
+            <w:tcW w:w="5065" w:type="dxa"/>
             <w:hideMark/>
           </w:tcPr>
           <w:p>
@@ -3838,7 +3838,7 @@
         </w:tc>
         <w:tc>
           <w:tcPr>
-            <w:tcW w:w="4373" w:type="dxa"/>
+            <w:tcW w:w="3961" w:type="dxa"/>
             <w:hideMark/>
           </w:tcPr>
           <w:p>
@@ -3903,7 +3903,7 @@
         </w:trPr>
         <w:tc>
           <w:tcPr>
-            <w:tcW w:w="5599" w:type="dxa"/>
+            <w:tcW w:w="5065" w:type="dxa"/>
             <w:hideMark/>
           </w:tcPr>
           <w:p>
@@ -3972,7 +3972,7 @@
         </w:tc>
         <w:tc>
           <w:tcPr>
-            <w:tcW w:w="4373" w:type="dxa"/>
+            <w:tcW w:w="3961" w:type="dxa"/>
             <w:hideMark/>
           </w:tcPr>
           <w:p>
@@ -3991,7 +3991,7 @@
         </w:trPr>
         <w:tc>
           <w:tcPr>
-            <w:tcW w:w="5599" w:type="dxa"/>
+            <w:tcW w:w="5065" w:type="dxa"/>
             <w:hideMark/>
           </w:tcPr>
           <w:p>
@@ -4014,7 +4014,7 @@
         </w:tc>
         <w:tc>
           <w:tcPr>
-            <w:tcW w:w="4373" w:type="dxa"/>
+            <w:tcW w:w="3961" w:type="dxa"/>
             <w:hideMark/>
           </w:tcPr>
           <w:p>
@@ -4066,7 +4066,7 @@
         </w:trPr>
         <w:tc>
           <w:tcPr>
-            <w:tcW w:w="5599" w:type="dxa"/>
+            <w:tcW w:w="5065" w:type="dxa"/>
           </w:tcPr>
           <w:p>
             <w:pPr>
@@ -4088,7 +4088,7 @@
         </w:tc>
         <w:tc>
           <w:tcPr>
-            <w:tcW w:w="4373" w:type="dxa"/>
+            <w:tcW w:w="3961" w:type="dxa"/>
           </w:tcPr>
           <w:p>
             <w:pPr>
@@ -4105,9 +4105,35 @@
         </w:trPr>
         <w:tc>
           <w:tcPr>
-            <w:tcW w:w="5599" w:type="dxa"/>
+            <w:tcW w:w="5065" w:type="dxa"/>
             <w:hideMark/>
           </w:tcPr>
+          <w:p>
+            <w:pPr>
+              <w:rPr>
+                <w:rFonts w:ascii="GDSTransportWebsite" w:hAnsi="GDSTransportWebsite"/>
+                <w:b/>
+                <w:bCs/>
+              </w:rPr>
+            </w:pPr>
+            <w:r>
+              <w:rPr>
+                <w:rFonts w:ascii="GDSTransportWebsite" w:hAnsi="GDSTransportWebsite"/>
+                <w:b/>
+                <w:bCs/>
+              </w:rPr>
+              <w:t>&lt;&lt;er_&gt;&gt;</w:t>
+            </w:r>
+          </w:p>
+          <w:p>
+            <w:pPr>
+              <w:rPr>
+                <w:rFonts w:ascii="GDSTransportWebsite" w:hAnsi="GDSTransportWebsite"/>
+                <w:b/>
+                <w:bCs/>
+              </w:rPr>
+            </w:pPr>
+          </w:p>
           <w:p>
             <w:pPr>
               <w:rPr>
@@ -4118,19 +4144,11 @@
                 <w:szCs w:val="20"/>
               </w:rPr>
             </w:pPr>
-            <w:r>
-              <w:rPr>
-                <w:rFonts w:ascii="GDSTransportWebsite" w:hAnsi="GDSTransportWebsite"/>
-                <w:b/>
-                <w:bCs/>
-              </w:rPr>
-              <w:t>&lt;&lt;er_&gt;&gt;</w:t>
-            </w:r>
-          </w:p>
-        </w:tc>
-        <w:tc>
-          <w:tcPr>
-            <w:tcW w:w="4373" w:type="dxa"/>
+          </w:p>
+        </w:tc>
+        <w:tc>
+          <w:tcPr>
+            <w:tcW w:w="3961" w:type="dxa"/>
             <w:hideMark/>
           </w:tcPr>
           <w:p>
@@ -4144,6 +4162,1878 @@
         </w:tc>
       </w:tr>
     </w:tbl>
+    <w:p>
+      <w:pPr>
+        <w:pBdr>
+          <w:bottom w:val="single" w:sz="4" w:space="1" w:color="000000"/>
+        </w:pBdr>
+        <w:spacing w:before="120" w:after="120"/>
+        <w:rPr>
+          <w:rFonts w:ascii="GDSTransportWebsite" w:hAnsi="GDSTransportWebsite"/>
+          <w:color w:val="0A0A0A"/>
+          <w:sz w:val="36"/>
+          <w:szCs w:val="36"/>
+        </w:rPr>
+      </w:pPr>
+      <w:r>
+        <w:rPr>
+          <w:rFonts w:ascii="GDSTransportWebsite" w:hAnsi="GDSTransportWebsite"/>
+          <w:color w:val="0A0A0A"/>
+          <w:sz w:val="36"/>
+          <w:szCs w:val="36"/>
+        </w:rPr>
+        <w:t>&lt;&lt;cs_{</w:t>
+      </w:r>
+      <w:proofErr w:type="gramStart"/>
+      <w:r>
+        <w:rPr>
+          <w:rFonts w:ascii="GDSTransportWebsite" w:hAnsi="GDSTransportWebsite"/>
+          <w:color w:val="0A0A0A"/>
+          <w:sz w:val="36"/>
+          <w:szCs w:val="36"/>
+        </w:rPr>
+        <w:t>fixedRecoverableCosts.isSubjectToFixedRecoverableCostRegime</w:t>
+      </w:r>
+      <w:r>
+        <w:rPr>
+          <w:rFonts w:ascii="GDSTransportWebsite" w:hAnsi="GDSTransportWebsite"/>
+          <w:color w:val="0A0A0A"/>
+          <w:sz w:val="36"/>
+          <w:szCs w:val="36"/>
+        </w:rPr>
+        <w:t>!</w:t>
+      </w:r>
+      <w:r>
+        <w:rPr>
+          <w:rFonts w:ascii="GDSTransportWebsite" w:hAnsi="GDSTransportWebsite"/>
+          <w:color w:val="0A0A0A"/>
+          <w:sz w:val="36"/>
+          <w:szCs w:val="36"/>
+        </w:rPr>
+        <w:t>=</w:t>
+      </w:r>
+      <w:proofErr w:type="gramEnd"/>
+      <w:r>
+        <w:rPr>
+          <w:rFonts w:ascii="GDSTransportWebsite" w:hAnsi="GDSTransportWebsite"/>
+          <w:color w:val="0A0A0A"/>
+          <w:sz w:val="36"/>
+          <w:szCs w:val="36"/>
+        </w:rPr>
+        <w:t>null}&gt;&gt;</w:t>
+      </w:r>
+      <w:r>
+        <w:rPr>
+          <w:rFonts w:ascii="GDSTransportWebsite" w:hAnsi="GDSTransportWebsite"/>
+          <w:color w:val="0A0A0A"/>
+          <w:sz w:val="36"/>
+          <w:szCs w:val="36"/>
+        </w:rPr>
+        <w:br/>
+        <w:t>Complexity banding</w:t>
+      </w:r>
+    </w:p>
+    <w:tbl>
+      <w:tblPr>
+        <w:tblStyle w:val="TableGrid"/>
+        <w:tblW w:w="10065" w:type="dxa"/>
+        <w:tblInd w:w="-5" w:type="dxa"/>
+        <w:tblLayout w:type="fixed"/>
+        <w:tblLook w:val="04A0" w:firstRow="1" w:lastRow="0" w:firstColumn="1" w:lastColumn="0" w:noHBand="0" w:noVBand="1"/>
+      </w:tblPr>
+      <w:tblGrid>
+        <w:gridCol w:w="3544"/>
+        <w:gridCol w:w="6521"/>
+      </w:tblGrid>
+      <w:tr>
+        <w:trPr>
+          <w:trHeight w:val="67"/>
+        </w:trPr>
+        <w:tc>
+          <w:tcPr>
+            <w:tcW w:w="3542" w:type="dxa"/>
+            <w:tcBorders>
+              <w:top w:val="nil"/>
+              <w:left w:val="nil"/>
+              <w:bottom w:val="nil"/>
+              <w:right w:val="nil"/>
+            </w:tcBorders>
+          </w:tcPr>
+          <w:p>
+            <w:pPr>
+              <w:pStyle w:val="NormalWeb"/>
+              <w:spacing w:before="40" w:beforeAutospacing="0" w:after="40" w:afterAutospacing="0"/>
+            </w:pPr>
+            <w:r>
+              <w:rPr>
+                <w:rFonts w:ascii="GDSTransportWebsite" w:hAnsi="GDSTransportWebsite"/>
+                <w:b/>
+                <w:bCs/>
+                <w:color w:val="0A0A0A"/>
+                <w:shd w:val="clear" w:color="auto" w:fill="FFFFFF"/>
+              </w:rPr>
+              <w:t>Is this claim subject to the Fixed Recoverable Cost Regime requiring the court to determine a complexity band?</w:t>
+            </w:r>
+          </w:p>
+        </w:tc>
+        <w:tc>
+          <w:tcPr>
+            <w:tcW w:w="6517" w:type="dxa"/>
+            <w:tcBorders>
+              <w:top w:val="nil"/>
+              <w:left w:val="nil"/>
+              <w:bottom w:val="nil"/>
+              <w:right w:val="nil"/>
+            </w:tcBorders>
+            <w:hideMark/>
+          </w:tcPr>
+          <w:p>
+            <w:pPr>
+              <w:spacing w:before="40" w:after="40"/>
+              <w:rPr>
+                <w:rFonts w:ascii="GDSTransportWebsite" w:hAnsi="GDSTransportWebsite"/>
+                <w:color w:val="0A0A0A"/>
+              </w:rPr>
+            </w:pPr>
+            <w:r>
+              <w:rPr>
+                <w:rFonts w:ascii="GDSTransportWebsite" w:hAnsi="GDSTransportWebsite"/>
+                <w:color w:val="0A0A0A"/>
+              </w:rPr>
+              <w:t>&lt;&lt;</w:t>
+            </w:r>
+            <w:proofErr w:type="spellStart"/>
+            <w:r>
+              <w:rPr>
+                <w:rFonts w:ascii="GDSTransportWebsite" w:hAnsi="GDSTransportWebsite"/>
+                <w:color w:val="0A0A0A"/>
+              </w:rPr>
+              <w:t>fixedRecoverableCosts.</w:t>
+            </w:r>
+            <w:r>
+              <w:rPr>
+                <w:rFonts w:ascii="GDSTransportWebsite" w:hAnsi="GDSTransportWebsite"/>
+                <w:color w:val="0A0A0A"/>
+              </w:rPr>
+              <w:t>isSubjectToFixedRecoverableCostRegime</w:t>
+            </w:r>
+            <w:proofErr w:type="spellEnd"/>
+            <w:r>
+              <w:rPr>
+                <w:rFonts w:ascii="GDSTransportWebsite" w:hAnsi="GDSTransportWebsite"/>
+                <w:color w:val="0A0A0A"/>
+              </w:rPr>
+              <w:t>&gt;&gt;</w:t>
+            </w:r>
+          </w:p>
+          <w:p>
+            <w:pPr>
+              <w:spacing w:before="40" w:after="40"/>
+              <w:rPr>
+                <w:rFonts w:ascii="Arial" w:hAnsi="Arial" w:cs="Arial"/>
+                <w:sz w:val="22"/>
+                <w:szCs w:val="22"/>
+              </w:rPr>
+            </w:pPr>
+          </w:p>
+        </w:tc>
+      </w:tr>
+    </w:tbl>
+    <w:p>
+      <w:r>
+        <w:rPr>
+          <w:rFonts w:ascii="GDSTransportWebsite" w:hAnsi="GDSTransportWebsite"/>
+          <w:color w:val="0A0A0A"/>
+          <w:shd w:val="clear" w:color="auto" w:fill="FFFFFF"/>
+        </w:rPr>
+        <w:t>&lt;&lt;cs</w:t>
+      </w:r>
+      <w:proofErr w:type="gramStart"/>
+      <w:r>
+        <w:rPr>
+          <w:rFonts w:ascii="GDSTransportWebsite" w:hAnsi="GDSTransportWebsite"/>
+          <w:color w:val="0A0A0A"/>
+          <w:shd w:val="clear" w:color="auto" w:fill="FFFFFF"/>
+        </w:rPr>
+        <w:t>_{</w:t>
+      </w:r>
+      <w:r>
+        <w:rPr>
+          <w:rFonts w:ascii="GDSTransportWebsite" w:hAnsi="GDSTransportWebsite"/>
+          <w:color w:val="0A0A0A"/>
+        </w:rPr>
+        <w:t xml:space="preserve"> </w:t>
+      </w:r>
+      <w:proofErr w:type="spellStart"/>
+      <w:r>
+        <w:rPr>
+          <w:rFonts w:ascii="GDSTransportWebsite" w:hAnsi="GDSTransportWebsite"/>
+          <w:color w:val="0A0A0A"/>
+        </w:rPr>
+        <w:t>fixedRecoverableCosts.</w:t>
+      </w:r>
+      <w:r>
+        <w:rPr>
+          <w:rFonts w:ascii="GDSTransportWebsite" w:hAnsi="GDSTransportWebsite"/>
+          <w:color w:val="0A0A0A"/>
+        </w:rPr>
+        <w:t>isSubjectToFixedRecoverableCostRegime</w:t>
+      </w:r>
+      <w:proofErr w:type="spellEnd"/>
+      <w:proofErr w:type="gramEnd"/>
+      <w:r>
+        <w:rPr>
+          <w:rFonts w:ascii="GDSTransportWebsite" w:hAnsi="GDSTransportWebsite"/>
+          <w:color w:val="0A0A0A"/>
+          <w:shd w:val="clear" w:color="auto" w:fill="FFFFFF"/>
+        </w:rPr>
+        <w:t xml:space="preserve"> ='Yes'}&gt;&gt;</w:t>
+      </w:r>
+    </w:p>
+    <w:p/>
+    <w:tbl>
+      <w:tblPr>
+        <w:tblStyle w:val="TableGrid"/>
+        <w:tblW w:w="10065" w:type="dxa"/>
+        <w:tblInd w:w="-5" w:type="dxa"/>
+        <w:tblLayout w:type="fixed"/>
+        <w:tblLook w:val="04A0" w:firstRow="1" w:lastRow="0" w:firstColumn="1" w:lastColumn="0" w:noHBand="0" w:noVBand="1"/>
+      </w:tblPr>
+      <w:tblGrid>
+        <w:gridCol w:w="3544"/>
+        <w:gridCol w:w="6521"/>
+      </w:tblGrid>
+      <w:tr>
+        <w:tc>
+          <w:tcPr>
+            <w:tcW w:w="3544" w:type="dxa"/>
+            <w:tcBorders>
+              <w:top w:val="nil"/>
+              <w:left w:val="nil"/>
+              <w:bottom w:val="nil"/>
+              <w:right w:val="nil"/>
+            </w:tcBorders>
+          </w:tcPr>
+          <w:p>
+            <w:pPr>
+              <w:pStyle w:val="NormalWeb"/>
+              <w:spacing w:before="40" w:beforeAutospacing="0" w:after="40" w:afterAutospacing="0"/>
+              <w:rPr>
+                <w:rFonts w:ascii="GDSTransportWebsite" w:hAnsi="GDSTransportWebsite"/>
+                <w:b/>
+                <w:bCs/>
+                <w:color w:val="0A0A0A"/>
+                <w:shd w:val="clear" w:color="auto" w:fill="FFFFFF"/>
+              </w:rPr>
+            </w:pPr>
+            <w:r>
+              <w:rPr>
+                <w:rFonts w:ascii="GDSTransportWebsite" w:hAnsi="GDSTransportWebsite"/>
+                <w:b/>
+                <w:bCs/>
+                <w:color w:val="0A0A0A"/>
+                <w:shd w:val="clear" w:color="auto" w:fill="FFFFFF"/>
+              </w:rPr>
+              <w:t>Which complexity band do you believe this claim falls into?</w:t>
+            </w:r>
+          </w:p>
+          <w:p>
+            <w:pPr>
+              <w:pStyle w:val="NormalWeb"/>
+              <w:spacing w:before="40" w:beforeAutospacing="0" w:after="40" w:afterAutospacing="0"/>
+            </w:pPr>
+          </w:p>
+        </w:tc>
+        <w:tc>
+          <w:tcPr>
+            <w:tcW w:w="6521" w:type="dxa"/>
+            <w:tcBorders>
+              <w:top w:val="nil"/>
+              <w:left w:val="nil"/>
+              <w:bottom w:val="nil"/>
+              <w:right w:val="nil"/>
+            </w:tcBorders>
+            <w:hideMark/>
+          </w:tcPr>
+          <w:p>
+            <w:pPr>
+              <w:spacing w:before="40" w:after="40"/>
+              <w:rPr>
+                <w:rFonts w:ascii="Arial" w:hAnsi="Arial" w:cs="Arial"/>
+                <w:sz w:val="22"/>
+                <w:szCs w:val="22"/>
+              </w:rPr>
+            </w:pPr>
+            <w:r>
+              <w:rPr>
+                <w:rFonts w:ascii="GDSTransportWebsite" w:hAnsi="GDSTransportWebsite"/>
+                <w:color w:val="0A0A0A"/>
+              </w:rPr>
+              <w:t>&lt;&lt;</w:t>
+            </w:r>
+            <w:proofErr w:type="spellStart"/>
+            <w:r>
+              <w:rPr>
+                <w:rFonts w:ascii="GDSTransportWebsite" w:hAnsi="GDSTransportWebsite"/>
+                <w:color w:val="0A0A0A"/>
+              </w:rPr>
+              <w:t>fixedRecoverableCosts.bandText</w:t>
+            </w:r>
+            <w:proofErr w:type="spellEnd"/>
+            <w:r>
+              <w:rPr>
+                <w:rFonts w:ascii="GDSTransportWebsite" w:hAnsi="GDSTransportWebsite"/>
+                <w:color w:val="0A0A0A"/>
+              </w:rPr>
+              <w:t>&gt;&gt;</w:t>
+            </w:r>
+          </w:p>
+        </w:tc>
+      </w:tr>
+      <w:tr>
+        <w:tc>
+          <w:tcPr>
+            <w:tcW w:w="3544" w:type="dxa"/>
+            <w:tcBorders>
+              <w:top w:val="nil"/>
+              <w:left w:val="nil"/>
+              <w:bottom w:val="nil"/>
+              <w:right w:val="nil"/>
+            </w:tcBorders>
+          </w:tcPr>
+          <w:p>
+            <w:pPr>
+              <w:pStyle w:val="NormalWeb"/>
+              <w:spacing w:before="40" w:beforeAutospacing="0" w:after="40" w:afterAutospacing="0"/>
+              <w:rPr>
+                <w:rFonts w:ascii="GDSTransportWebsite" w:hAnsi="GDSTransportWebsite"/>
+                <w:b/>
+                <w:bCs/>
+                <w:color w:val="0A0A0A"/>
+                <w:shd w:val="clear" w:color="auto" w:fill="FFFFFF"/>
+              </w:rPr>
+            </w:pPr>
+            <w:r>
+              <w:rPr>
+                <w:rFonts w:ascii="GDSTransportWebsite" w:hAnsi="GDSTransportWebsite"/>
+                <w:b/>
+                <w:bCs/>
+                <w:color w:val="0A0A0A"/>
+                <w:shd w:val="clear" w:color="auto" w:fill="FFFFFF"/>
+              </w:rPr>
+              <w:t>Has this complexity band been agreed with the other party?</w:t>
+            </w:r>
+          </w:p>
+        </w:tc>
+        <w:tc>
+          <w:tcPr>
+            <w:tcW w:w="6521" w:type="dxa"/>
+            <w:tcBorders>
+              <w:top w:val="nil"/>
+              <w:left w:val="nil"/>
+              <w:bottom w:val="nil"/>
+              <w:right w:val="nil"/>
+            </w:tcBorders>
+            <w:hideMark/>
+          </w:tcPr>
+          <w:p>
+            <w:pPr>
+              <w:spacing w:before="40" w:after="40"/>
+              <w:rPr>
+                <w:rFonts w:ascii="GDSTransportWebsite" w:hAnsi="GDSTransportWebsite"/>
+                <w:color w:val="0A0A0A"/>
+              </w:rPr>
+            </w:pPr>
+            <w:r>
+              <w:rPr>
+                <w:rFonts w:ascii="GDSTransportWebsite" w:hAnsi="GDSTransportWebsite"/>
+                <w:color w:val="0A0A0A"/>
+              </w:rPr>
+              <w:t>&lt;&lt;</w:t>
+            </w:r>
+            <w:proofErr w:type="spellStart"/>
+            <w:r>
+              <w:rPr>
+                <w:rFonts w:ascii="GDSTransportWebsite" w:hAnsi="GDSTransportWebsite"/>
+                <w:color w:val="0A0A0A"/>
+              </w:rPr>
+              <w:t>fixedRecoverableCosts.</w:t>
+            </w:r>
+            <w:r>
+              <w:rPr>
+                <w:rFonts w:ascii="GDSTransportWebsite" w:hAnsi="GDSTransportWebsite"/>
+                <w:color w:val="0A0A0A"/>
+              </w:rPr>
+              <w:t>complexityBandingAgreed</w:t>
+            </w:r>
+            <w:proofErr w:type="spellEnd"/>
+            <w:r>
+              <w:rPr>
+                <w:rFonts w:ascii="GDSTransportWebsite" w:hAnsi="GDSTransportWebsite"/>
+                <w:color w:val="0A0A0A"/>
+              </w:rPr>
+              <w:t>&gt;&gt;</w:t>
+            </w:r>
+          </w:p>
+        </w:tc>
+      </w:tr>
+      <w:tr>
+        <w:tc>
+          <w:tcPr>
+            <w:tcW w:w="3544" w:type="dxa"/>
+            <w:tcBorders>
+              <w:top w:val="nil"/>
+              <w:left w:val="nil"/>
+              <w:bottom w:val="nil"/>
+              <w:right w:val="nil"/>
+            </w:tcBorders>
+          </w:tcPr>
+          <w:p>
+            <w:pPr>
+              <w:pStyle w:val="NormalWeb"/>
+              <w:spacing w:before="40" w:beforeAutospacing="0" w:after="40" w:afterAutospacing="0"/>
+              <w:rPr>
+                <w:rFonts w:ascii="GDSTransportWebsite" w:hAnsi="GDSTransportWebsite"/>
+                <w:b/>
+                <w:bCs/>
+                <w:color w:val="0A0A0A"/>
+                <w:shd w:val="clear" w:color="auto" w:fill="FFFFFF"/>
+              </w:rPr>
+            </w:pPr>
+          </w:p>
+        </w:tc>
+        <w:tc>
+          <w:tcPr>
+            <w:tcW w:w="6521" w:type="dxa"/>
+            <w:tcBorders>
+              <w:top w:val="nil"/>
+              <w:left w:val="nil"/>
+              <w:bottom w:val="nil"/>
+              <w:right w:val="nil"/>
+            </w:tcBorders>
+          </w:tcPr>
+          <w:p>
+            <w:pPr>
+              <w:spacing w:before="40" w:after="40"/>
+              <w:rPr>
+                <w:rFonts w:ascii="GDSTransportWebsite" w:hAnsi="GDSTransportWebsite"/>
+                <w:color w:val="0A0A0A"/>
+              </w:rPr>
+            </w:pPr>
+          </w:p>
+        </w:tc>
+      </w:tr>
+      <w:tr>
+        <w:tc>
+          <w:tcPr>
+            <w:tcW w:w="3544" w:type="dxa"/>
+            <w:tcBorders>
+              <w:top w:val="nil"/>
+              <w:left w:val="nil"/>
+              <w:bottom w:val="nil"/>
+              <w:right w:val="nil"/>
+            </w:tcBorders>
+          </w:tcPr>
+          <w:p>
+            <w:pPr>
+              <w:pStyle w:val="NormalWeb"/>
+              <w:spacing w:before="40" w:beforeAutospacing="0" w:after="40" w:afterAutospacing="0"/>
+              <w:rPr>
+                <w:rFonts w:ascii="GDSTransportWebsite" w:hAnsi="GDSTransportWebsite"/>
+                <w:b/>
+                <w:bCs/>
+                <w:color w:val="0A0A0A"/>
+                <w:shd w:val="clear" w:color="auto" w:fill="FFFFFF"/>
+              </w:rPr>
+            </w:pPr>
+          </w:p>
+        </w:tc>
+        <w:tc>
+          <w:tcPr>
+            <w:tcW w:w="6521" w:type="dxa"/>
+            <w:tcBorders>
+              <w:top w:val="nil"/>
+              <w:left w:val="nil"/>
+              <w:bottom w:val="nil"/>
+              <w:right w:val="nil"/>
+            </w:tcBorders>
+          </w:tcPr>
+          <w:p>
+            <w:pPr>
+              <w:spacing w:before="40" w:after="40"/>
+              <w:rPr>
+                <w:rFonts w:ascii="GDSTransportWebsite" w:hAnsi="GDSTransportWebsite"/>
+                <w:color w:val="0A0A0A"/>
+              </w:rPr>
+            </w:pPr>
+          </w:p>
+        </w:tc>
+      </w:tr>
+    </w:tbl>
+    <w:p>
+      <w:pPr>
+        <w:rPr>
+          <w:rFonts w:ascii="GDSTransportWebsite" w:hAnsi="GDSTransportWebsite"/>
+          <w:color w:val="0A0A0A"/>
+          <w:shd w:val="clear" w:color="auto" w:fill="FFFFFF"/>
+        </w:rPr>
+      </w:pPr>
+      <w:r>
+        <w:rPr>
+          <w:rFonts w:ascii="GDSTransportWebsite" w:hAnsi="GDSTransportWebsite"/>
+          <w:color w:val="0A0A0A"/>
+          <w:shd w:val="clear" w:color="auto" w:fill="FFFFFF"/>
+        </w:rPr>
+        <w:t>&lt;&lt;es_&gt;&gt;</w:t>
+      </w:r>
+    </w:p>
+    <w:p>
+      <w:pPr>
+        <w:rPr>
+          <w:rFonts w:ascii="GDSTransportWebsite" w:hAnsi="GDSTransportWebsite"/>
+          <w:color w:val="0A0A0A"/>
+          <w:shd w:val="clear" w:color="auto" w:fill="FFFFFF"/>
+        </w:rPr>
+      </w:pPr>
+    </w:p>
+    <w:tbl>
+      <w:tblPr>
+        <w:tblStyle w:val="TableGrid"/>
+        <w:tblW w:w="10065" w:type="dxa"/>
+        <w:tblInd w:w="-5" w:type="dxa"/>
+        <w:tblLayout w:type="fixed"/>
+        <w:tblLook w:val="04A0" w:firstRow="1" w:lastRow="0" w:firstColumn="1" w:lastColumn="0" w:noHBand="0" w:noVBand="1"/>
+      </w:tblPr>
+      <w:tblGrid>
+        <w:gridCol w:w="3544"/>
+        <w:gridCol w:w="6521"/>
+      </w:tblGrid>
+      <w:tr>
+        <w:tc>
+          <w:tcPr>
+            <w:tcW w:w="3544" w:type="dxa"/>
+            <w:tcBorders>
+              <w:top w:val="nil"/>
+              <w:left w:val="nil"/>
+              <w:bottom w:val="nil"/>
+              <w:right w:val="nil"/>
+            </w:tcBorders>
+          </w:tcPr>
+          <w:p>
+            <w:pPr>
+              <w:pStyle w:val="NormalWeb"/>
+              <w:spacing w:before="40" w:beforeAutospacing="0" w:after="40" w:afterAutospacing="0"/>
+              <w:rPr>
+                <w:rFonts w:ascii="GDSTransportWebsite" w:hAnsi="GDSTransportWebsite"/>
+                <w:b/>
+                <w:bCs/>
+                <w:color w:val="0A0A0A"/>
+                <w:shd w:val="clear" w:color="auto" w:fill="FFFFFF"/>
+              </w:rPr>
+            </w:pPr>
+            <w:r>
+              <w:rPr>
+                <w:rFonts w:ascii="GDSTransportWebsite" w:hAnsi="GDSTransportWebsite"/>
+                <w:b/>
+                <w:bCs/>
+                <w:color w:val="0A0A0A"/>
+                <w:shd w:val="clear" w:color="auto" w:fill="FFFFFF"/>
+              </w:rPr>
+              <w:t>Reasons</w:t>
+            </w:r>
+          </w:p>
+        </w:tc>
+        <w:tc>
+          <w:tcPr>
+            <w:tcW w:w="6521" w:type="dxa"/>
+            <w:tcBorders>
+              <w:top w:val="nil"/>
+              <w:left w:val="nil"/>
+              <w:bottom w:val="nil"/>
+              <w:right w:val="nil"/>
+            </w:tcBorders>
+          </w:tcPr>
+          <w:p>
+            <w:pPr>
+              <w:spacing w:before="40" w:after="40"/>
+              <w:rPr>
+                <w:rFonts w:ascii="GDSTransportWebsite" w:hAnsi="GDSTransportWebsite"/>
+                <w:color w:val="0A0A0A"/>
+              </w:rPr>
+            </w:pPr>
+            <w:r>
+              <w:rPr>
+                <w:rFonts w:ascii="GDSTransportWebsite" w:hAnsi="GDSTransportWebsite"/>
+                <w:color w:val="0A0A0A"/>
+              </w:rPr>
+              <w:t>&lt;&lt;cs_{</w:t>
+            </w:r>
+            <w:proofErr w:type="spellStart"/>
+            <w:proofErr w:type="gramStart"/>
+            <w:r>
+              <w:rPr>
+                <w:rFonts w:ascii="GDSTransportWebsite" w:hAnsi="GDSTransportWebsite"/>
+                <w:color w:val="0A0A0A"/>
+              </w:rPr>
+              <w:t>isBlank</w:t>
+            </w:r>
+            <w:proofErr w:type="spellEnd"/>
+            <w:r>
+              <w:rPr>
+                <w:rFonts w:ascii="GDSTransportWebsite" w:hAnsi="GDSTransportWebsite"/>
+                <w:color w:val="0A0A0A"/>
+              </w:rPr>
+              <w:t>(</w:t>
+            </w:r>
+            <w:proofErr w:type="spellStart"/>
+            <w:proofErr w:type="gramEnd"/>
+            <w:r>
+              <w:rPr>
+                <w:rFonts w:ascii="GDSTransportWebsite" w:hAnsi="GDSTransportWebsite"/>
+                <w:color w:val="0A0A0A"/>
+              </w:rPr>
+              <w:t>fixedRecoverableCosts.reasons</w:t>
+            </w:r>
+            <w:proofErr w:type="spellEnd"/>
+            <w:r>
+              <w:rPr>
+                <w:rFonts w:ascii="GDSTransportWebsite" w:hAnsi="GDSTransportWebsite"/>
+                <w:color w:val="0A0A0A"/>
+              </w:rPr>
+              <w:t>)}&gt;&gt;Not Provided&lt;&lt;else&gt;&gt;&lt;&lt;</w:t>
+            </w:r>
+            <w:r>
+              <w:rPr>
+                <w:rFonts w:ascii="GDSTransportWebsite" w:hAnsi="GDSTransportWebsite"/>
+                <w:color w:val="0A0A0A"/>
+              </w:rPr>
+              <w:t xml:space="preserve"> </w:t>
+            </w:r>
+            <w:proofErr w:type="spellStart"/>
+            <w:r>
+              <w:rPr>
+                <w:rFonts w:ascii="GDSTransportWebsite" w:hAnsi="GDSTransportWebsite"/>
+                <w:color w:val="0A0A0A"/>
+              </w:rPr>
+              <w:t>fixedRecoverableCosts.reasons</w:t>
+            </w:r>
+            <w:proofErr w:type="spellEnd"/>
+            <w:r>
+              <w:rPr>
+                <w:rFonts w:ascii="GDSTransportWebsite" w:hAnsi="GDSTransportWebsite"/>
+                <w:color w:val="0A0A0A"/>
+              </w:rPr>
+              <w:t>&gt;&gt;&lt;&lt;es_&gt;</w:t>
+            </w:r>
+            <w:r>
+              <w:rPr>
+                <w:rFonts w:ascii="GDSTransportWebsite" w:hAnsi="GDSTransportWebsite"/>
+                <w:color w:val="0A0A0A"/>
+              </w:rPr>
+              <w:t>&gt;</w:t>
+            </w:r>
+          </w:p>
+        </w:tc>
+      </w:tr>
+    </w:tbl>
+    <w:p>
+      <w:pPr>
+        <w:rPr>
+          <w:rFonts w:ascii="GDSTransportWebsite" w:hAnsi="GDSTransportWebsite"/>
+          <w:color w:val="0A0A0A"/>
+          <w:shd w:val="clear" w:color="auto" w:fill="FFFFFF"/>
+        </w:rPr>
+      </w:pPr>
+    </w:p>
+    <w:p>
+      <w:pPr>
+        <w:pBdr>
+          <w:bottom w:val="single" w:sz="4" w:space="1" w:color="000000"/>
+        </w:pBdr>
+        <w:spacing w:before="120" w:after="120"/>
+        <w:rPr>
+          <w:rFonts w:ascii="GDSTransportWebsite" w:hAnsi="GDSTransportWebsite"/>
+          <w:color w:val="0A0A0A"/>
+          <w:sz w:val="36"/>
+          <w:szCs w:val="36"/>
+        </w:rPr>
+      </w:pPr>
+      <w:r>
+        <w:rPr>
+          <w:rFonts w:ascii="GDSTransportWebsite" w:hAnsi="GDSTransportWebsite"/>
+          <w:color w:val="0A0A0A"/>
+          <w:sz w:val="36"/>
+          <w:szCs w:val="36"/>
+        </w:rPr>
+        <w:t>&lt;&lt;es_&gt;&gt;</w:t>
+      </w:r>
+    </w:p>
+    <w:p>
+      <w:pPr>
+        <w:pBdr>
+          <w:bottom w:val="single" w:sz="4" w:space="1" w:color="000000"/>
+        </w:pBdr>
+        <w:spacing w:before="120" w:after="120"/>
+        <w:rPr>
+          <w:rFonts w:ascii="GDSTransportWebsite" w:hAnsi="GDSTransportWebsite"/>
+          <w:color w:val="0A0A0A"/>
+          <w:sz w:val="36"/>
+          <w:szCs w:val="36"/>
+        </w:rPr>
+      </w:pPr>
+      <w:r>
+        <w:rPr>
+          <w:rFonts w:ascii="GDSTransportWebsite" w:hAnsi="GDSTransportWebsite"/>
+          <w:color w:val="0A0A0A"/>
+          <w:sz w:val="36"/>
+          <w:szCs w:val="36"/>
+        </w:rPr>
+        <w:lastRenderedPageBreak/>
+        <w:t>&lt;&lt;cs</w:t>
+      </w:r>
+      <w:proofErr w:type="gramStart"/>
+      <w:r>
+        <w:rPr>
+          <w:rFonts w:ascii="GDSTransportWebsite" w:hAnsi="GDSTransportWebsite"/>
+          <w:color w:val="0A0A0A"/>
+          <w:sz w:val="36"/>
+          <w:szCs w:val="36"/>
+        </w:rPr>
+        <w:t>_{</w:t>
+      </w:r>
+      <w:proofErr w:type="spellStart"/>
+      <w:proofErr w:type="gramEnd"/>
+      <w:r>
+        <w:rPr>
+          <w:rFonts w:ascii="GDSTransportWebsite" w:hAnsi="GDSTransportWebsite"/>
+          <w:color w:val="0A0A0A"/>
+          <w:sz w:val="36"/>
+          <w:szCs w:val="36"/>
+        </w:rPr>
+        <w:t>a</w:t>
+      </w:r>
+      <w:r>
+        <w:rPr>
+          <w:rFonts w:ascii="GDSTransportWebsite" w:hAnsi="GDSTransportWebsite"/>
+          <w:color w:val="0A0A0A"/>
+          <w:sz w:val="36"/>
+          <w:szCs w:val="36"/>
+        </w:rPr>
+        <w:t>llocatedTrack</w:t>
+      </w:r>
+      <w:proofErr w:type="spellEnd"/>
+      <w:r>
+        <w:rPr>
+          <w:rFonts w:ascii="GDSTransportWebsite" w:hAnsi="GDSTransportWebsite"/>
+          <w:color w:val="0A0A0A"/>
+          <w:sz w:val="36"/>
+          <w:szCs w:val="36"/>
+        </w:rPr>
+        <w:t>='INTERMEDIATE_CLAIM</w:t>
+      </w:r>
+      <w:r>
+        <w:rPr>
+          <w:rFonts w:ascii="GDSTransportWebsite" w:hAnsi="GDSTransportWebsite"/>
+          <w:color w:val="0A0A0A"/>
+          <w:sz w:val="36"/>
+          <w:szCs w:val="36"/>
+        </w:rPr>
+        <w:t>'</w:t>
+      </w:r>
+      <w:r>
+        <w:rPr>
+          <w:rFonts w:ascii="GDSTransportWebsite" w:hAnsi="GDSTransportWebsite"/>
+          <w:color w:val="0A0A0A"/>
+          <w:sz w:val="36"/>
+          <w:szCs w:val="36"/>
+        </w:rPr>
+        <w:t xml:space="preserve">|| </w:t>
+      </w:r>
+      <w:proofErr w:type="spellStart"/>
+      <w:r>
+        <w:rPr>
+          <w:rFonts w:ascii="GDSTransportWebsite" w:hAnsi="GDSTransportWebsite"/>
+          <w:color w:val="0A0A0A"/>
+          <w:sz w:val="36"/>
+          <w:szCs w:val="36"/>
+        </w:rPr>
+        <w:t>a</w:t>
+      </w:r>
+      <w:r>
+        <w:rPr>
+          <w:rFonts w:ascii="GDSTransportWebsite" w:hAnsi="GDSTransportWebsite"/>
+          <w:color w:val="0A0A0A"/>
+          <w:sz w:val="36"/>
+          <w:szCs w:val="36"/>
+        </w:rPr>
+        <w:t>llocatedTrack</w:t>
+      </w:r>
+      <w:proofErr w:type="spellEnd"/>
+      <w:r>
+        <w:rPr>
+          <w:rFonts w:ascii="GDSTransportWebsite" w:hAnsi="GDSTransportWebsite"/>
+          <w:color w:val="0A0A0A"/>
+          <w:sz w:val="36"/>
+          <w:szCs w:val="36"/>
+        </w:rPr>
+        <w:t>='MULTI_CLAIM</w:t>
+      </w:r>
+      <w:r>
+        <w:rPr>
+          <w:rFonts w:ascii="GDSTransportWebsite" w:hAnsi="GDSTransportWebsite"/>
+          <w:color w:val="0A0A0A"/>
+          <w:sz w:val="36"/>
+          <w:szCs w:val="36"/>
+        </w:rPr>
+        <w:t>'</w:t>
+      </w:r>
+      <w:r>
+        <w:rPr>
+          <w:rFonts w:ascii="GDSTransportWebsite" w:hAnsi="GDSTransportWebsite"/>
+          <w:color w:val="0A0A0A"/>
+          <w:sz w:val="36"/>
+          <w:szCs w:val="36"/>
+        </w:rPr>
+        <w:t>}&gt;&gt;</w:t>
+      </w:r>
+    </w:p>
+    <w:p>
+      <w:pPr>
+        <w:pBdr>
+          <w:bottom w:val="single" w:sz="4" w:space="1" w:color="000000"/>
+        </w:pBdr>
+        <w:spacing w:before="120" w:after="120"/>
+        <w:rPr>
+          <w:rFonts w:ascii="GDSTransportWebsite" w:hAnsi="GDSTransportWebsite"/>
+          <w:color w:val="0A0A0A"/>
+          <w:sz w:val="36"/>
+          <w:szCs w:val="36"/>
+        </w:rPr>
+      </w:pPr>
+      <w:r>
+        <w:rPr>
+          <w:rFonts w:ascii="GDSTransportWebsite" w:hAnsi="GDSTransportWebsite"/>
+          <w:color w:val="0A0A0A"/>
+          <w:sz w:val="36"/>
+          <w:szCs w:val="36"/>
+        </w:rPr>
+        <w:t>&lt;&lt;cs</w:t>
+      </w:r>
+      <w:proofErr w:type="gramStart"/>
+      <w:r>
+        <w:rPr>
+          <w:rFonts w:ascii="GDSTransportWebsite" w:hAnsi="GDSTransportWebsite"/>
+          <w:color w:val="0A0A0A"/>
+          <w:sz w:val="36"/>
+          <w:szCs w:val="36"/>
+        </w:rPr>
+        <w:t>_{</w:t>
+      </w:r>
+      <w:proofErr w:type="spellStart"/>
+      <w:proofErr w:type="gramEnd"/>
+      <w:r>
+        <w:rPr>
+          <w:rFonts w:ascii="GDSTransportWebsite" w:hAnsi="GDSTransportWebsite"/>
+          <w:color w:val="0A0A0A"/>
+          <w:sz w:val="36"/>
+          <w:szCs w:val="36"/>
+        </w:rPr>
+        <w:t>disclosureOfElectronicDocuments.reachedAgreement</w:t>
+      </w:r>
+      <w:proofErr w:type="spellEnd"/>
+      <w:r>
+        <w:rPr>
+          <w:rFonts w:ascii="GDSTransportWebsite" w:hAnsi="GDSTransportWebsite"/>
+          <w:color w:val="0A0A0A"/>
+          <w:sz w:val="36"/>
+          <w:szCs w:val="36"/>
+        </w:rPr>
+        <w:t xml:space="preserve">!=null || </w:t>
+      </w:r>
+      <w:proofErr w:type="spellStart"/>
+      <w:r>
+        <w:rPr>
+          <w:rFonts w:ascii="GDSTransportWebsite" w:hAnsi="GDSTransportWebsite"/>
+          <w:color w:val="0A0A0A"/>
+          <w:sz w:val="36"/>
+          <w:szCs w:val="36"/>
+        </w:rPr>
+        <w:t>disclosureOfNonElectronicDocuments.bespokeDirections</w:t>
+      </w:r>
+      <w:proofErr w:type="spellEnd"/>
+      <w:r>
+        <w:rPr>
+          <w:rFonts w:ascii="GDSTransportWebsite" w:hAnsi="GDSTransportWebsite"/>
+          <w:color w:val="0A0A0A"/>
+          <w:sz w:val="36"/>
+          <w:szCs w:val="36"/>
+        </w:rPr>
+        <w:t>!=null}&gt;&gt;</w:t>
+      </w:r>
+    </w:p>
+    <w:p>
+      <w:pPr>
+        <w:pBdr>
+          <w:bottom w:val="single" w:sz="4" w:space="1" w:color="000000"/>
+        </w:pBdr>
+        <w:spacing w:before="120" w:after="120"/>
+        <w:rPr>
+          <w:rFonts w:ascii="GDSTransportWebsite" w:hAnsi="GDSTransportWebsite"/>
+          <w:color w:val="0A0A0A"/>
+          <w:sz w:val="36"/>
+          <w:szCs w:val="36"/>
+        </w:rPr>
+      </w:pPr>
+      <w:r>
+        <w:rPr>
+          <w:rFonts w:ascii="GDSTransportWebsite" w:hAnsi="GDSTransportWebsite"/>
+          <w:color w:val="0A0A0A"/>
+          <w:sz w:val="36"/>
+          <w:szCs w:val="36"/>
+        </w:rPr>
+        <w:t>Electronic documents</w:t>
+      </w:r>
+    </w:p>
+    <w:p>
+      <w:r>
+        <w:rPr>
+          <w:rFonts w:ascii="GDSTransportWebsite" w:hAnsi="GDSTransportWebsite"/>
+          <w:color w:val="0A0A0A"/>
+          <w:shd w:val="clear" w:color="auto" w:fill="FFFFFF"/>
+        </w:rPr>
+        <w:t>&lt;&lt;cs_{</w:t>
+      </w:r>
+      <w:proofErr w:type="spellStart"/>
+      <w:proofErr w:type="gramStart"/>
+      <w:r>
+        <w:rPr>
+          <w:rFonts w:ascii="GDSTransportWebsite" w:hAnsi="GDSTransportWebsite"/>
+          <w:color w:val="0A0A0A"/>
+          <w:shd w:val="clear" w:color="auto" w:fill="FFFFFF"/>
+        </w:rPr>
+        <w:t>disclosureOfElectronicDocuments.</w:t>
+      </w:r>
+      <w:r>
+        <w:rPr>
+          <w:rFonts w:ascii="GDSTransportWebsite" w:hAnsi="GDSTransportWebsite"/>
+          <w:color w:val="0A0A0A"/>
+        </w:rPr>
+        <w:t>reachedAgreement</w:t>
+      </w:r>
+      <w:proofErr w:type="spellEnd"/>
+      <w:r>
+        <w:rPr>
+          <w:rFonts w:ascii="GDSTransportWebsite" w:hAnsi="GDSTransportWebsite"/>
+          <w:color w:val="0A0A0A"/>
+          <w:shd w:val="clear" w:color="auto" w:fill="FFFFFF"/>
+        </w:rPr>
+        <w:t>!=</w:t>
+      </w:r>
+      <w:proofErr w:type="gramEnd"/>
+      <w:r>
+        <w:rPr>
+          <w:rFonts w:ascii="GDSTransportWebsite" w:hAnsi="GDSTransportWebsite"/>
+          <w:color w:val="0A0A0A"/>
+          <w:shd w:val="clear" w:color="auto" w:fill="FFFFFF"/>
+        </w:rPr>
+        <w:t>null}&gt;&gt;</w:t>
+      </w:r>
+    </w:p>
+    <w:tbl>
+      <w:tblPr>
+        <w:tblStyle w:val="TableGrid"/>
+        <w:tblW w:w="10065" w:type="dxa"/>
+        <w:tblLayout w:type="fixed"/>
+        <w:tblLook w:val="04A0" w:firstRow="1" w:lastRow="0" w:firstColumn="1" w:lastColumn="0" w:noHBand="0" w:noVBand="1"/>
+      </w:tblPr>
+      <w:tblGrid>
+        <w:gridCol w:w="3541"/>
+        <w:gridCol w:w="6524"/>
+      </w:tblGrid>
+      <w:tr>
+        <w:tc>
+          <w:tcPr>
+            <w:tcW w:w="3539" w:type="dxa"/>
+            <w:tcBorders>
+              <w:top w:val="nil"/>
+              <w:left w:val="nil"/>
+              <w:bottom w:val="nil"/>
+              <w:right w:val="nil"/>
+            </w:tcBorders>
+          </w:tcPr>
+          <w:p>
+            <w:pPr>
+              <w:pStyle w:val="NormalWeb"/>
+              <w:spacing w:before="40" w:beforeAutospacing="0" w:after="40" w:afterAutospacing="0"/>
+              <w:rPr>
+                <w:rFonts w:ascii="GDSTransportWebsite" w:hAnsi="GDSTransportWebsite"/>
+                <w:b/>
+                <w:bCs/>
+                <w:color w:val="0A0A0A"/>
+                <w:shd w:val="clear" w:color="auto" w:fill="FFFFFF"/>
+              </w:rPr>
+            </w:pPr>
+            <w:r>
+              <w:rPr>
+                <w:rFonts w:ascii="GDSTransportWebsite" w:hAnsi="GDSTransportWebsite"/>
+                <w:b/>
+                <w:bCs/>
+                <w:color w:val="0A0A0A"/>
+                <w:shd w:val="clear" w:color="auto" w:fill="FFFFFF"/>
+              </w:rPr>
+              <w:t>Have you reached agreement, either using the Electronic Documents Questionnaire in Practice Direction 31B or otherwise, about the scope and extent of disclosure of electronic documents on each side?</w:t>
+            </w:r>
+          </w:p>
+        </w:tc>
+        <w:tc>
+          <w:tcPr>
+            <w:tcW w:w="6520" w:type="dxa"/>
+            <w:tcBorders>
+              <w:top w:val="nil"/>
+              <w:left w:val="nil"/>
+              <w:bottom w:val="nil"/>
+              <w:right w:val="nil"/>
+            </w:tcBorders>
+            <w:hideMark/>
+          </w:tcPr>
+          <w:p>
+            <w:pPr>
+              <w:spacing w:before="40" w:after="40"/>
+              <w:rPr>
+                <w:rFonts w:ascii="GDSTransportWebsite" w:hAnsi="GDSTransportWebsite"/>
+                <w:color w:val="0A0A0A"/>
+              </w:rPr>
+            </w:pPr>
+            <w:r>
+              <w:rPr>
+                <w:rFonts w:ascii="GDSTransportWebsite" w:hAnsi="GDSTransportWebsite"/>
+                <w:color w:val="0A0A0A"/>
+              </w:rPr>
+              <w:t>&lt;&lt;</w:t>
+            </w:r>
+            <w:proofErr w:type="spellStart"/>
+            <w:r>
+              <w:rPr>
+                <w:rFonts w:ascii="GDSTransportWebsite" w:hAnsi="GDSTransportWebsite"/>
+                <w:color w:val="0A0A0A"/>
+              </w:rPr>
+              <w:t>disclosureOfElectronicDocuments.reachedAgreement</w:t>
+            </w:r>
+            <w:proofErr w:type="spellEnd"/>
+            <w:r>
+              <w:rPr>
+                <w:rFonts w:ascii="GDSTransportWebsite" w:hAnsi="GDSTransportWebsite"/>
+                <w:color w:val="0A0A0A"/>
+              </w:rPr>
+              <w:t>&gt;&gt;</w:t>
+            </w:r>
+          </w:p>
+        </w:tc>
+      </w:tr>
+    </w:tbl>
+    <w:p>
+      <w:pPr>
+        <w:rPr>
+          <w:rFonts w:ascii="GDSTransportWebsite" w:hAnsi="GDSTransportWebsite"/>
+          <w:color w:val="0A0A0A"/>
+          <w:shd w:val="clear" w:color="auto" w:fill="FFFFFF"/>
+        </w:rPr>
+      </w:pPr>
+      <w:r>
+        <w:rPr>
+          <w:rFonts w:ascii="GDSTransportWebsite" w:hAnsi="GDSTransportWebsite"/>
+          <w:color w:val="0A0A0A"/>
+          <w:shd w:val="clear" w:color="auto" w:fill="FFFFFF"/>
+        </w:rPr>
+        <w:t>&lt;&lt;es_&gt;&gt;</w:t>
+      </w:r>
+    </w:p>
+    <w:p>
+      <w:r>
+        <w:rPr>
+          <w:rFonts w:ascii="GDSTransportWebsite" w:hAnsi="GDSTransportWebsite"/>
+          <w:color w:val="0A0A0A"/>
+          <w:shd w:val="clear" w:color="auto" w:fill="FFFFFF"/>
+        </w:rPr>
+        <w:t>&lt;&lt;cs</w:t>
+      </w:r>
+      <w:proofErr w:type="gramStart"/>
+      <w:r>
+        <w:rPr>
+          <w:rFonts w:ascii="GDSTransportWebsite" w:hAnsi="GDSTransportWebsite"/>
+          <w:color w:val="0A0A0A"/>
+          <w:shd w:val="clear" w:color="auto" w:fill="FFFFFF"/>
+        </w:rPr>
+        <w:t>_{</w:t>
+      </w:r>
+      <w:proofErr w:type="spellStart"/>
+      <w:proofErr w:type="gramEnd"/>
+      <w:r>
+        <w:rPr>
+          <w:rFonts w:ascii="GDSTransportWebsite" w:hAnsi="GDSTransportWebsite"/>
+          <w:color w:val="0A0A0A"/>
+          <w:shd w:val="clear" w:color="auto" w:fill="FFFFFF"/>
+        </w:rPr>
+        <w:t>disclosureOfElectronicDocuments.</w:t>
+      </w:r>
+      <w:r>
+        <w:rPr>
+          <w:rFonts w:ascii="GDSTransportWebsite" w:hAnsi="GDSTransportWebsite"/>
+          <w:color w:val="0A0A0A"/>
+        </w:rPr>
+        <w:t>reachedAgreement</w:t>
+      </w:r>
+      <w:proofErr w:type="spellEnd"/>
+      <w:r>
+        <w:rPr>
+          <w:rFonts w:ascii="GDSTransportWebsite" w:hAnsi="GDSTransportWebsite"/>
+          <w:color w:val="0A0A0A"/>
+          <w:shd w:val="clear" w:color="auto" w:fill="FFFFFF"/>
+        </w:rPr>
+        <w:t xml:space="preserve"> ='No' &amp;&amp; </w:t>
+      </w:r>
+      <w:proofErr w:type="spellStart"/>
+      <w:r>
+        <w:rPr>
+          <w:rFonts w:ascii="GDSTransportWebsite" w:hAnsi="GDSTransportWebsite"/>
+          <w:color w:val="0A0A0A"/>
+          <w:shd w:val="clear" w:color="auto" w:fill="FFFFFF"/>
+        </w:rPr>
+        <w:t>disclosureOfElectronicDocuments.agreementLikely</w:t>
+      </w:r>
+      <w:proofErr w:type="spellEnd"/>
+      <w:r>
+        <w:rPr>
+          <w:rFonts w:ascii="GDSTransportWebsite" w:hAnsi="GDSTransportWebsite"/>
+          <w:color w:val="0A0A0A"/>
+          <w:shd w:val="clear" w:color="auto" w:fill="FFFFFF"/>
+        </w:rPr>
+        <w:t>='No' }&gt;&gt;</w:t>
+      </w:r>
+    </w:p>
+    <w:tbl>
+      <w:tblPr>
+        <w:tblStyle w:val="TableGrid"/>
+        <w:tblW w:w="10065" w:type="dxa"/>
+        <w:tblLayout w:type="fixed"/>
+        <w:tblLook w:val="04A0" w:firstRow="1" w:lastRow="0" w:firstColumn="1" w:lastColumn="0" w:noHBand="0" w:noVBand="1"/>
+      </w:tblPr>
+      <w:tblGrid>
+        <w:gridCol w:w="3541"/>
+        <w:gridCol w:w="6524"/>
+      </w:tblGrid>
+      <w:tr>
+        <w:tc>
+          <w:tcPr>
+            <w:tcW w:w="3539" w:type="dxa"/>
+            <w:tcBorders>
+              <w:top w:val="nil"/>
+              <w:left w:val="nil"/>
+              <w:bottom w:val="nil"/>
+              <w:right w:val="nil"/>
+            </w:tcBorders>
+          </w:tcPr>
+          <w:p>
+            <w:pPr>
+              <w:pStyle w:val="NormalWeb"/>
+              <w:spacing w:before="40" w:beforeAutospacing="0" w:after="40" w:afterAutospacing="0"/>
+              <w:rPr>
+                <w:rFonts w:ascii="GDSTransportWebsite" w:hAnsi="GDSTransportWebsite"/>
+                <w:b/>
+                <w:bCs/>
+                <w:color w:val="0A0A0A"/>
+                <w:shd w:val="clear" w:color="auto" w:fill="FFFFFF"/>
+              </w:rPr>
+            </w:pPr>
+            <w:r>
+              <w:rPr>
+                <w:rFonts w:ascii="GDSTransportWebsite" w:hAnsi="GDSTransportWebsite"/>
+                <w:b/>
+                <w:bCs/>
+                <w:color w:val="0A0A0A"/>
+                <w:shd w:val="clear" w:color="auto" w:fill="FFFFFF"/>
+              </w:rPr>
+              <w:t xml:space="preserve">Explain why not </w:t>
+            </w:r>
+          </w:p>
+          <w:p>
+            <w:pPr>
+              <w:pStyle w:val="NormalWeb"/>
+              <w:spacing w:before="40" w:beforeAutospacing="0" w:after="40" w:afterAutospacing="0"/>
+            </w:pPr>
+          </w:p>
+        </w:tc>
+        <w:tc>
+          <w:tcPr>
+            <w:tcW w:w="6520" w:type="dxa"/>
+            <w:tcBorders>
+              <w:top w:val="nil"/>
+              <w:left w:val="nil"/>
+              <w:bottom w:val="nil"/>
+              <w:right w:val="nil"/>
+            </w:tcBorders>
+            <w:hideMark/>
+          </w:tcPr>
+          <w:p>
+            <w:pPr>
+              <w:spacing w:before="40" w:after="40"/>
+              <w:rPr>
+                <w:rFonts w:ascii="GDSTransportWebsite" w:hAnsi="GDSTransportWebsite"/>
+                <w:color w:val="0A0A0A"/>
+              </w:rPr>
+            </w:pPr>
+            <w:r>
+              <w:rPr>
+                <w:rFonts w:ascii="GDSTransportWebsite" w:hAnsi="GDSTransportWebsite"/>
+                <w:color w:val="0A0A0A"/>
+              </w:rPr>
+              <w:t>&lt;&lt;</w:t>
+            </w:r>
+            <w:proofErr w:type="spellStart"/>
+            <w:r>
+              <w:rPr>
+                <w:rFonts w:ascii="GDSTransportWebsite" w:hAnsi="GDSTransportWebsite"/>
+                <w:color w:val="0A0A0A"/>
+              </w:rPr>
+              <w:t>disclosureOfElectronicDocuments.reasonForNoAgreement</w:t>
+            </w:r>
+            <w:proofErr w:type="spellEnd"/>
+            <w:r>
+              <w:rPr>
+                <w:rFonts w:ascii="GDSTransportWebsite" w:hAnsi="GDSTransportWebsite"/>
+                <w:color w:val="0A0A0A"/>
+              </w:rPr>
+              <w:t>&gt;&gt;</w:t>
+            </w:r>
+          </w:p>
+        </w:tc>
+      </w:tr>
+    </w:tbl>
+    <w:p>
+      <w:pPr>
+        <w:rPr>
+          <w:rFonts w:ascii="GDSTransportWebsite" w:hAnsi="GDSTransportWebsite"/>
+          <w:color w:val="0A0A0A"/>
+          <w:shd w:val="clear" w:color="auto" w:fill="FFFFFF"/>
+        </w:rPr>
+      </w:pPr>
+      <w:r>
+        <w:rPr>
+          <w:rFonts w:ascii="GDSTransportWebsite" w:hAnsi="GDSTransportWebsite"/>
+          <w:color w:val="0A0A0A"/>
+          <w:shd w:val="clear" w:color="auto" w:fill="FFFFFF"/>
+        </w:rPr>
+        <w:t>&lt;&lt;es_&gt;&gt;</w:t>
+      </w:r>
+    </w:p>
+    <w:p>
+      <w:pPr>
+        <w:rPr>
+          <w:rFonts w:ascii="GDSTransportWebsite" w:hAnsi="GDSTransportWebsite"/>
+          <w:color w:val="0A0A0A"/>
+          <w:shd w:val="clear" w:color="auto" w:fill="FFFFFF"/>
+        </w:rPr>
+      </w:pPr>
+    </w:p>
+    <w:p>
+      <w:r>
+        <w:rPr>
+          <w:rFonts w:ascii="GDSTransportWebsite" w:hAnsi="GDSTransportWebsite"/>
+          <w:color w:val="0A0A0A"/>
+          <w:shd w:val="clear" w:color="auto" w:fill="FFFFFF"/>
+        </w:rPr>
+        <w:t>&lt;&lt;cs_{</w:t>
+      </w:r>
+      <w:proofErr w:type="gramStart"/>
+      <w:r>
+        <w:rPr>
+          <w:rFonts w:ascii="GDSTransportWebsite" w:hAnsi="GDSTransportWebsite"/>
+          <w:color w:val="0A0A0A"/>
+          <w:shd w:val="clear" w:color="auto" w:fill="FFFFFF"/>
+        </w:rPr>
+        <w:t>disclosureOfNonElectronicDocuments.</w:t>
+      </w:r>
+      <w:r>
+        <w:rPr>
+          <w:rFonts w:ascii="GDSTransportWebsite" w:hAnsi="GDSTransportWebsite"/>
+          <w:color w:val="0A0A0A"/>
+        </w:rPr>
+        <w:t>bespokeDirections</w:t>
+      </w:r>
+      <w:r>
+        <w:rPr>
+          <w:rFonts w:ascii="GDSTransportWebsite" w:hAnsi="GDSTransportWebsite"/>
+          <w:color w:val="0A0A0A"/>
+          <w:shd w:val="clear" w:color="auto" w:fill="FFFFFF"/>
+        </w:rPr>
+        <w:t>!=</w:t>
+      </w:r>
+      <w:proofErr w:type="gramEnd"/>
+      <w:r>
+        <w:rPr>
+          <w:rFonts w:ascii="GDSTransportWebsite" w:hAnsi="GDSTransportWebsite"/>
+          <w:color w:val="0A0A0A"/>
+          <w:shd w:val="clear" w:color="auto" w:fill="FFFFFF"/>
+        </w:rPr>
+        <w:t>null}&gt;&gt;</w:t>
+      </w:r>
+    </w:p>
+    <w:tbl>
+      <w:tblPr>
+        <w:tblStyle w:val="TableGrid"/>
+        <w:tblW w:w="10065" w:type="dxa"/>
+        <w:tblLayout w:type="fixed"/>
+        <w:tblLook w:val="04A0" w:firstRow="1" w:lastRow="0" w:firstColumn="1" w:lastColumn="0" w:noHBand="0" w:noVBand="1"/>
+      </w:tblPr>
+      <w:tblGrid>
+        <w:gridCol w:w="3541"/>
+        <w:gridCol w:w="6524"/>
+      </w:tblGrid>
+      <w:tr>
+        <w:tc>
+          <w:tcPr>
+            <w:tcW w:w="3541" w:type="dxa"/>
+            <w:tcBorders>
+              <w:top w:val="nil"/>
+              <w:left w:val="nil"/>
+              <w:bottom w:val="nil"/>
+              <w:right w:val="nil"/>
+            </w:tcBorders>
+          </w:tcPr>
+          <w:p>
+            <w:pPr>
+              <w:pStyle w:val="NormalWeb"/>
+              <w:spacing w:before="40" w:beforeAutospacing="0" w:after="40" w:afterAutospacing="0"/>
+              <w:rPr>
+                <w:rFonts w:ascii="GDSTransportWebsite" w:hAnsi="GDSTransportWebsite"/>
+                <w:b/>
+                <w:bCs/>
+                <w:color w:val="0A0A0A"/>
+                <w:shd w:val="clear" w:color="auto" w:fill="FFFFFF"/>
+              </w:rPr>
+            </w:pPr>
+            <w:r>
+              <w:rPr>
+                <w:rFonts w:ascii="GDSTransportWebsite" w:hAnsi="GDSTransportWebsite"/>
+                <w:b/>
+                <w:bCs/>
+                <w:color w:val="0A0A0A"/>
+                <w:shd w:val="clear" w:color="auto" w:fill="FFFFFF"/>
+              </w:rPr>
+              <w:t>Enter your preferred directions for disclosure</w:t>
+            </w:r>
+          </w:p>
+        </w:tc>
+        <w:tc>
+          <w:tcPr>
+            <w:tcW w:w="6524" w:type="dxa"/>
+            <w:tcBorders>
+              <w:top w:val="nil"/>
+              <w:left w:val="nil"/>
+              <w:bottom w:val="nil"/>
+              <w:right w:val="nil"/>
+            </w:tcBorders>
+            <w:hideMark/>
+          </w:tcPr>
+          <w:p>
+            <w:pPr>
+              <w:spacing w:before="40" w:after="40"/>
+              <w:rPr>
+                <w:rFonts w:ascii="GDSTransportWebsite" w:hAnsi="GDSTransportWebsite"/>
+                <w:color w:val="0A0A0A"/>
+              </w:rPr>
+            </w:pPr>
+            <w:r>
+              <w:rPr>
+                <w:rFonts w:ascii="GDSTransportWebsite" w:hAnsi="GDSTransportWebsite"/>
+                <w:color w:val="0A0A0A"/>
+              </w:rPr>
+              <w:t>&lt;&lt;</w:t>
+            </w:r>
+            <w:proofErr w:type="spellStart"/>
+            <w:r>
+              <w:rPr>
+                <w:rFonts w:ascii="GDSTransportWebsite" w:hAnsi="GDSTransportWebsite"/>
+                <w:color w:val="0A0A0A"/>
+              </w:rPr>
+              <w:t>disclosureOfNonElectronicDocuments.bespokeDirections</w:t>
+            </w:r>
+            <w:proofErr w:type="spellEnd"/>
+            <w:r>
+              <w:rPr>
+                <w:rFonts w:ascii="GDSTransportWebsite" w:hAnsi="GDSTransportWebsite"/>
+                <w:color w:val="0A0A0A"/>
+              </w:rPr>
+              <w:t>&gt;&gt;</w:t>
+            </w:r>
+          </w:p>
+        </w:tc>
+      </w:tr>
+    </w:tbl>
+    <w:p>
+      <w:pPr>
+        <w:pBdr>
+          <w:bottom w:val="single" w:sz="4" w:space="1" w:color="000000"/>
+        </w:pBdr>
+        <w:spacing w:before="120" w:after="120"/>
+        <w:rPr>
+          <w:rFonts w:ascii="GDSTransportWebsite" w:hAnsi="GDSTransportWebsite"/>
+          <w:color w:val="0A0A0A"/>
+          <w:shd w:val="clear" w:color="auto" w:fill="FFFFFF"/>
+        </w:rPr>
+      </w:pPr>
+      <w:r>
+        <w:rPr>
+          <w:rFonts w:ascii="GDSTransportWebsite" w:hAnsi="GDSTransportWebsite"/>
+          <w:color w:val="0A0A0A"/>
+          <w:shd w:val="clear" w:color="auto" w:fill="FFFFFF"/>
+        </w:rPr>
+        <w:t>&lt;&lt;es_&gt;&gt;</w:t>
+      </w:r>
+    </w:p>
+    <w:p>
+      <w:pPr>
+        <w:pBdr>
+          <w:bottom w:val="single" w:sz="4" w:space="1" w:color="000000"/>
+        </w:pBdr>
+        <w:spacing w:before="120" w:after="120"/>
+        <w:rPr>
+          <w:rFonts w:ascii="GDSTransportWebsite" w:hAnsi="GDSTransportWebsite"/>
+          <w:color w:val="0A0A0A"/>
+          <w:shd w:val="clear" w:color="auto" w:fill="FFFFFF"/>
+        </w:rPr>
+      </w:pPr>
+      <w:r>
+        <w:rPr>
+          <w:rFonts w:ascii="GDSTransportWebsite" w:hAnsi="GDSTransportWebsite"/>
+          <w:color w:val="0A0A0A"/>
+          <w:sz w:val="36"/>
+          <w:szCs w:val="36"/>
+        </w:rPr>
+        <w:t>&lt;&lt;es_&gt;&gt;</w:t>
+      </w:r>
+    </w:p>
+    <w:p>
+      <w:pPr>
+        <w:pBdr>
+          <w:bottom w:val="single" w:sz="4" w:space="1" w:color="000000"/>
+        </w:pBdr>
+        <w:spacing w:before="120" w:after="120"/>
+        <w:rPr>
+          <w:rFonts w:ascii="GDSTransportWebsite" w:hAnsi="GDSTransportWebsite"/>
+          <w:color w:val="0A0A0A"/>
+          <w:sz w:val="36"/>
+          <w:szCs w:val="36"/>
+        </w:rPr>
+      </w:pPr>
+      <w:r>
+        <w:rPr>
+          <w:rFonts w:ascii="GDSTransportWebsite" w:hAnsi="GDSTransportWebsite"/>
+          <w:color w:val="0A0A0A"/>
+          <w:sz w:val="36"/>
+          <w:szCs w:val="36"/>
+        </w:rPr>
+        <w:t>&lt;&lt;cs_{</w:t>
+      </w:r>
+      <w:proofErr w:type="gramStart"/>
+      <w:r>
+        <w:rPr>
+          <w:rFonts w:ascii="GDSTransportWebsite" w:hAnsi="GDSTransportWebsite"/>
+          <w:color w:val="0A0A0A"/>
+          <w:sz w:val="36"/>
+          <w:szCs w:val="36"/>
+        </w:rPr>
+        <w:t>documentsToBeConsidered.hasDocumentsToBeConsidered!=</w:t>
+      </w:r>
+      <w:proofErr w:type="gramEnd"/>
+      <w:r>
+        <w:rPr>
+          <w:rFonts w:ascii="GDSTransportWebsite" w:hAnsi="GDSTransportWebsite"/>
+          <w:color w:val="0A0A0A"/>
+          <w:sz w:val="36"/>
+          <w:szCs w:val="36"/>
+        </w:rPr>
+        <w:t>null}&gt;&gt;</w:t>
+      </w:r>
+    </w:p>
+    <w:p>
+      <w:pPr>
+        <w:pBdr>
+          <w:bottom w:val="single" w:sz="4" w:space="1" w:color="000000"/>
+        </w:pBdr>
+        <w:spacing w:before="120" w:after="120"/>
+        <w:rPr>
+          <w:rFonts w:ascii="GDSTransportWebsite" w:hAnsi="GDSTransportWebsite"/>
+          <w:color w:val="0A0A0A"/>
+          <w:sz w:val="36"/>
+          <w:szCs w:val="36"/>
+        </w:rPr>
+      </w:pPr>
+      <w:r>
+        <w:rPr>
+          <w:rFonts w:ascii="GDSTransportWebsite" w:hAnsi="GDSTransportWebsite"/>
+          <w:color w:val="0A0A0A"/>
+          <w:sz w:val="36"/>
+          <w:szCs w:val="36"/>
+        </w:rPr>
+        <w:t>&lt;&lt;</w:t>
+      </w:r>
+      <w:proofErr w:type="spellStart"/>
+      <w:r>
+        <w:rPr>
+          <w:rFonts w:ascii="GDSTransportWebsite" w:hAnsi="GDSTransportWebsite"/>
+          <w:color w:val="0A0A0A"/>
+          <w:sz w:val="36"/>
+          <w:szCs w:val="36"/>
+        </w:rPr>
+        <w:t>documentsToBeConsidered.sectionHeading</w:t>
+      </w:r>
+      <w:proofErr w:type="spellEnd"/>
+      <w:r>
+        <w:rPr>
+          <w:rFonts w:ascii="GDSTransportWebsite" w:hAnsi="GDSTransportWebsite"/>
+          <w:color w:val="0A0A0A"/>
+          <w:sz w:val="36"/>
+          <w:szCs w:val="36"/>
+        </w:rPr>
+        <w:t>&gt;&gt;</w:t>
+      </w:r>
+    </w:p>
+    <w:tbl>
+      <w:tblPr>
+        <w:tblStyle w:val="TableGrid"/>
+        <w:tblW w:w="10060" w:type="dxa"/>
+        <w:tblLayout w:type="fixed"/>
+        <w:tblLook w:val="04A0" w:firstRow="1" w:lastRow="0" w:firstColumn="1" w:lastColumn="0" w:noHBand="0" w:noVBand="1"/>
+      </w:tblPr>
+      <w:tblGrid>
+        <w:gridCol w:w="3539"/>
+        <w:gridCol w:w="6521"/>
+      </w:tblGrid>
+      <w:tr>
+        <w:tc>
+          <w:tcPr>
+            <w:tcW w:w="3539" w:type="dxa"/>
+            <w:tcBorders>
+              <w:top w:val="nil"/>
+              <w:left w:val="nil"/>
+              <w:bottom w:val="nil"/>
+              <w:right w:val="nil"/>
+            </w:tcBorders>
+          </w:tcPr>
+          <w:p>
+            <w:pPr>
+              <w:pStyle w:val="NormalWeb"/>
+              <w:spacing w:before="40" w:beforeAutospacing="0" w:after="40" w:afterAutospacing="0"/>
+              <w:rPr>
+                <w:rFonts w:ascii="GDSTransportWebsite" w:hAnsi="GDSTransportWebsite"/>
+                <w:b/>
+                <w:bCs/>
+                <w:color w:val="0A0A0A"/>
+                <w:shd w:val="clear" w:color="auto" w:fill="FFFFFF"/>
+              </w:rPr>
+            </w:pPr>
+            <w:r>
+              <w:rPr>
+                <w:rFonts w:ascii="GDSTransportWebsite" w:hAnsi="GDSTransportWebsite"/>
+                <w:b/>
+                <w:bCs/>
+                <w:color w:val="0A0A0A"/>
+                <w:shd w:val="clear" w:color="auto" w:fill="FFFFFF"/>
+              </w:rPr>
+              <w:t>&lt;&lt;</w:t>
+            </w:r>
+            <w:proofErr w:type="spellStart"/>
+            <w:r>
+              <w:rPr>
+                <w:rFonts w:ascii="GDSTransportWebsite" w:hAnsi="GDSTransportWebsite"/>
+                <w:b/>
+                <w:bCs/>
+                <w:color w:val="0A0A0A"/>
+                <w:shd w:val="clear" w:color="auto" w:fill="FFFFFF"/>
+              </w:rPr>
+              <w:t>documentsToBeConsidered.question</w:t>
+            </w:r>
+            <w:proofErr w:type="spellEnd"/>
+            <w:r>
+              <w:rPr>
+                <w:rFonts w:ascii="GDSTransportWebsite" w:hAnsi="GDSTransportWebsite"/>
+                <w:b/>
+                <w:bCs/>
+                <w:color w:val="0A0A0A"/>
+                <w:shd w:val="clear" w:color="auto" w:fill="FFFFFF"/>
+              </w:rPr>
+              <w:t>&gt;&gt;</w:t>
+            </w:r>
+          </w:p>
+          <w:p>
+            <w:pPr>
+              <w:pStyle w:val="NormalWeb"/>
+              <w:spacing w:before="40" w:beforeAutospacing="0" w:after="40" w:afterAutospacing="0"/>
+              <w:rPr>
+                <w:rFonts w:ascii="GDSTransportWebsite" w:hAnsi="GDSTransportWebsite"/>
+                <w:b/>
+                <w:bCs/>
+                <w:color w:val="0A0A0A"/>
+                <w:shd w:val="clear" w:color="auto" w:fill="FFFFFF"/>
+              </w:rPr>
+            </w:pPr>
+          </w:p>
+        </w:tc>
+        <w:tc>
+          <w:tcPr>
+            <w:tcW w:w="6520" w:type="dxa"/>
+            <w:tcBorders>
+              <w:top w:val="nil"/>
+              <w:left w:val="nil"/>
+              <w:bottom w:val="nil"/>
+              <w:right w:val="nil"/>
+            </w:tcBorders>
+          </w:tcPr>
+          <w:p>
+            <w:pPr>
+              <w:spacing w:before="40" w:after="40"/>
+              <w:rPr>
+                <w:rFonts w:ascii="GDSTransportWebsite" w:hAnsi="GDSTransportWebsite"/>
+                <w:color w:val="0A0A0A"/>
+              </w:rPr>
+            </w:pPr>
+            <w:r>
+              <w:rPr>
+                <w:rFonts w:ascii="GDSTransportWebsite" w:hAnsi="GDSTransportWebsite"/>
+                <w:color w:val="0A0A0A"/>
+              </w:rPr>
+              <w:t>&lt;&lt;</w:t>
+            </w:r>
+            <w:proofErr w:type="spellStart"/>
+            <w:r>
+              <w:rPr>
+                <w:rFonts w:ascii="GDSTransportWebsite" w:hAnsi="GDSTransportWebsite"/>
+                <w:color w:val="0A0A0A"/>
+              </w:rPr>
+              <w:t>documentsToBeConsidered.hasDocumentsToBeConsidered</w:t>
+            </w:r>
+            <w:proofErr w:type="spellEnd"/>
+            <w:r>
+              <w:rPr>
+                <w:rFonts w:ascii="GDSTransportWebsite" w:hAnsi="GDSTransportWebsite"/>
+                <w:color w:val="0A0A0A"/>
+              </w:rPr>
+              <w:t>&gt;&gt;</w:t>
+            </w:r>
+          </w:p>
+        </w:tc>
+      </w:tr>
+    </w:tbl>
+    <w:p>
+      <w:r>
+        <w:rPr>
+          <w:rFonts w:ascii="GDSTransportWebsite" w:hAnsi="GDSTransportWebsite"/>
+          <w:color w:val="0A0A0A"/>
+          <w:shd w:val="clear" w:color="auto" w:fill="FFFFFF"/>
+        </w:rPr>
+        <w:t>&lt;&lt;cs</w:t>
+      </w:r>
+      <w:proofErr w:type="gramStart"/>
+      <w:r>
+        <w:rPr>
+          <w:rFonts w:ascii="GDSTransportWebsite" w:hAnsi="GDSTransportWebsite"/>
+          <w:color w:val="0A0A0A"/>
+          <w:shd w:val="clear" w:color="auto" w:fill="FFFFFF"/>
+          <w:lang w:val="es-ES"/>
+        </w:rPr>
+        <w:t>_{</w:t>
+      </w:r>
+      <w:proofErr w:type="gramEnd"/>
+      <w:r>
+        <w:rPr>
+          <w:rFonts w:ascii="GDSTransportWebsite" w:hAnsi="GDSTransportWebsite"/>
+          <w:color w:val="0A0A0A"/>
+          <w:shd w:val="clear" w:color="auto" w:fill="FFFFFF"/>
+        </w:rPr>
+        <w:t>'Yes'=</w:t>
+      </w:r>
+      <w:proofErr w:type="spellStart"/>
+      <w:r>
+        <w:rPr>
+          <w:rFonts w:ascii="GDSTransportWebsite" w:hAnsi="GDSTransportWebsite"/>
+          <w:color w:val="0A0A0A"/>
+        </w:rPr>
+        <w:t>documentsToBeConsidered.hasDocumentsToBeConsidered</w:t>
+      </w:r>
+      <w:proofErr w:type="spellEnd"/>
+      <w:r>
+        <w:rPr>
+          <w:rFonts w:ascii="GDSTransportWebsite" w:hAnsi="GDSTransportWebsite"/>
+          <w:color w:val="0A0A0A"/>
+          <w:shd w:val="clear" w:color="auto" w:fill="FFFFFF"/>
+        </w:rPr>
+        <w:t xml:space="preserve"> }&gt;&gt;</w:t>
+      </w:r>
+    </w:p>
+    <w:tbl>
+      <w:tblPr>
+        <w:tblStyle w:val="TableGrid"/>
+        <w:tblW w:w="10060" w:type="dxa"/>
+        <w:tblLayout w:type="fixed"/>
+        <w:tblLook w:val="04A0" w:firstRow="1" w:lastRow="0" w:firstColumn="1" w:lastColumn="0" w:noHBand="0" w:noVBand="1"/>
+      </w:tblPr>
+      <w:tblGrid>
+        <w:gridCol w:w="3539"/>
+        <w:gridCol w:w="6521"/>
+      </w:tblGrid>
+      <w:tr>
+        <w:tc>
+          <w:tcPr>
+            <w:tcW w:w="3539" w:type="dxa"/>
+            <w:tcBorders>
+              <w:top w:val="nil"/>
+              <w:left w:val="nil"/>
+              <w:bottom w:val="nil"/>
+              <w:right w:val="nil"/>
+            </w:tcBorders>
+          </w:tcPr>
+          <w:p>
+            <w:pPr>
+              <w:pStyle w:val="NormalWeb"/>
+              <w:spacing w:before="40" w:beforeAutospacing="0" w:after="40" w:afterAutospacing="0"/>
+              <w:rPr>
+                <w:rFonts w:ascii="GDSTransportWebsite" w:hAnsi="GDSTransportWebsite"/>
+                <w:b/>
+                <w:bCs/>
+                <w:color w:val="0A0A0A"/>
+                <w:shd w:val="clear" w:color="auto" w:fill="FFFFFF"/>
+              </w:rPr>
+            </w:pPr>
+            <w:r>
+              <w:rPr>
+                <w:rFonts w:ascii="GDSTransportWebsite" w:hAnsi="GDSTransportWebsite"/>
+                <w:b/>
+                <w:bCs/>
+                <w:color w:val="0A0A0A"/>
+                <w:shd w:val="clear" w:color="auto" w:fill="FFFFFF"/>
+              </w:rPr>
+              <w:t>Please give details</w:t>
+            </w:r>
+          </w:p>
+          <w:p>
+            <w:pPr>
+              <w:pStyle w:val="NormalWeb"/>
+              <w:spacing w:before="40" w:beforeAutospacing="0" w:after="40" w:afterAutospacing="0"/>
+              <w:rPr>
+                <w:rFonts w:ascii="GDSTransportWebsite" w:hAnsi="GDSTransportWebsite"/>
+                <w:b/>
+                <w:bCs/>
+                <w:color w:val="0A0A0A"/>
+                <w:shd w:val="clear" w:color="auto" w:fill="FFFFFF"/>
+              </w:rPr>
+            </w:pPr>
+          </w:p>
+        </w:tc>
+        <w:tc>
+          <w:tcPr>
+            <w:tcW w:w="6520" w:type="dxa"/>
+            <w:tcBorders>
+              <w:top w:val="nil"/>
+              <w:left w:val="nil"/>
+              <w:bottom w:val="nil"/>
+              <w:right w:val="nil"/>
+            </w:tcBorders>
+          </w:tcPr>
+          <w:p>
+            <w:pPr>
+              <w:spacing w:before="40" w:after="40"/>
+              <w:rPr>
+                <w:rFonts w:ascii="GDSTransportWebsite" w:hAnsi="GDSTransportWebsite"/>
+                <w:color w:val="0A0A0A"/>
+              </w:rPr>
+            </w:pPr>
+            <w:r>
+              <w:rPr>
+                <w:rFonts w:ascii="GDSTransportWebsite" w:hAnsi="GDSTransportWebsite"/>
+                <w:color w:val="0A0A0A"/>
+              </w:rPr>
+              <w:t xml:space="preserve">&lt;&lt; </w:t>
+            </w:r>
+            <w:proofErr w:type="spellStart"/>
+            <w:r>
+              <w:rPr>
+                <w:rFonts w:ascii="GDSTransportWebsite" w:hAnsi="GDSTransportWebsite"/>
+                <w:color w:val="0A0A0A"/>
+              </w:rPr>
+              <w:t>documentsToBeConsidered.details</w:t>
+            </w:r>
+            <w:proofErr w:type="spellEnd"/>
+            <w:r>
+              <w:rPr>
+                <w:rFonts w:ascii="GDSTransportWebsite" w:hAnsi="GDSTransportWebsite"/>
+                <w:color w:val="0A0A0A"/>
+              </w:rPr>
+              <w:t>&gt;&gt;</w:t>
+            </w:r>
+          </w:p>
+        </w:tc>
+      </w:tr>
+    </w:tbl>
+    <w:p>
+      <w:pPr>
+        <w:spacing w:before="120" w:after="120"/>
+        <w:rPr>
+          <w:rFonts w:ascii="GDSTransportWebsite" w:hAnsi="GDSTransportWebsite"/>
+          <w:color w:val="0A0A0A"/>
+          <w:shd w:val="clear" w:color="auto" w:fill="FFFFFF"/>
+        </w:rPr>
+      </w:pPr>
+      <w:r>
+        <w:rPr>
+          <w:rFonts w:ascii="GDSTransportWebsite" w:hAnsi="GDSTransportWebsite"/>
+          <w:color w:val="0A0A0A"/>
+          <w:shd w:val="clear" w:color="auto" w:fill="FFFFFF"/>
+        </w:rPr>
+        <w:t>&lt;&lt;es_&gt;&gt;</w:t>
+      </w:r>
+    </w:p>
+    <w:p>
+      <w:pPr>
+        <w:spacing w:before="120" w:after="120"/>
+        <w:rPr>
+          <w:rFonts w:ascii="GDSTransportWebsite" w:hAnsi="GDSTransportWebsite"/>
+          <w:color w:val="0A0A0A"/>
+          <w:sz w:val="36"/>
+          <w:szCs w:val="36"/>
+        </w:rPr>
+      </w:pPr>
+      <w:r>
+        <w:rPr>
+          <w:rFonts w:ascii="GDSTransportWebsite" w:hAnsi="GDSTransportWebsite"/>
+          <w:color w:val="0A0A0A"/>
+          <w:sz w:val="36"/>
+          <w:szCs w:val="36"/>
+        </w:rPr>
+        <w:lastRenderedPageBreak/>
+        <w:t>&lt;&lt;es_&gt;&gt;</w:t>
+      </w:r>
+    </w:p>
+    <w:p>
+      <w:pPr>
+        <w:spacing w:before="120" w:after="120"/>
+        <w:rPr>
+          <w:rFonts w:ascii="GDSTransportWebsite" w:hAnsi="GDSTransportWebsite"/>
+          <w:color w:val="0A0A0A"/>
+          <w:sz w:val="36"/>
+          <w:szCs w:val="36"/>
+        </w:rPr>
+      </w:pPr>
+      <w:r>
+        <w:rPr>
+          <w:rFonts w:ascii="GDSTransportWebsite" w:hAnsi="GDSTransportWebsite"/>
+          <w:color w:val="0A0A0A"/>
+          <w:sz w:val="36"/>
+          <w:szCs w:val="36"/>
+        </w:rPr>
+        <w:t>&lt;&lt;es_&gt;&gt;</w:t>
+      </w:r>
+    </w:p>
     <w:p>
       <w:pPr>
         <w:pBdr>
@@ -5402,7 +7292,6 @@
                 <w:rFonts w:ascii="GDSTransportWebsite" w:hAnsi="GDSTransportWebsite"/>
                 <w:color w:val="0A0A0A"/>
               </w:rPr>
-              <w:lastRenderedPageBreak/>
               <w:t>&lt;&lt;cs_{</w:t>
             </w:r>
             <w:proofErr w:type="spellStart"/>
@@ -5760,20 +7649,8 @@
                 <w:color w:val="0A0A0A"/>
                 <w:shd w:val="clear" w:color="auto" w:fill="FFFFFF"/>
               </w:rPr>
-              <w:t xml:space="preserve">Why you need this </w:t>
-            </w:r>
-            <w:proofErr w:type="gramStart"/>
-            <w:r>
-              <w:rPr>
-                <w:rFonts w:ascii="GDSTransportWebsite" w:hAnsi="GDSTransportWebsite"/>
-                <w:b/>
-                <w:bCs/>
-                <w:color w:val="0A0A0A"/>
-                <w:shd w:val="clear" w:color="auto" w:fill="FFFFFF"/>
-              </w:rPr>
-              <w:t>expert</w:t>
-            </w:r>
-            <w:proofErr w:type="gramEnd"/>
+              <w:t>Why you need this expert</w:t>
+            </w:r>
           </w:p>
           <w:p>
             <w:pPr>
@@ -6203,6 +8080,7 @@
                 <w:color w:val="0A0A0A"/>
                 <w:shd w:val="clear" w:color="auto" w:fill="FFFFFF"/>
               </w:rPr>
+              <w:lastRenderedPageBreak/>
               <w:t>Have you already got a report written by an expert?</w:t>
             </w:r>
           </w:p>
@@ -7538,7 +9416,6 @@
                 <w:color w:val="0A0A0A"/>
                 <w:shd w:val="clear" w:color="auto" w:fill="FFFFFF"/>
               </w:rPr>
-              <w:lastRenderedPageBreak/>
               <w:t>Expert’s email address</w:t>
             </w:r>
           </w:p>
@@ -7789,20 +9666,8 @@
                 <w:color w:val="0A0A0A"/>
                 <w:shd w:val="clear" w:color="auto" w:fill="FFFFFF"/>
               </w:rPr>
-              <w:t xml:space="preserve">Why you need this </w:t>
-            </w:r>
-            <w:proofErr w:type="gramStart"/>
-            <w:r>
-              <w:rPr>
-                <w:rFonts w:ascii="GDSTransportWebsite" w:hAnsi="GDSTransportWebsite"/>
-                <w:b/>
-                <w:bCs/>
-                <w:color w:val="0A0A0A"/>
-                <w:shd w:val="clear" w:color="auto" w:fill="FFFFFF"/>
-              </w:rPr>
-              <w:t>expert</w:t>
-            </w:r>
-            <w:proofErr w:type="gramEnd"/>
+              <w:t>Why you need this expert</w:t>
+            </w:r>
           </w:p>
           <w:p>
             <w:pPr>
@@ -8144,6 +10009,7 @@
           <w:sz w:val="36"/>
           <w:szCs w:val="36"/>
         </w:rPr>
+        <w:lastRenderedPageBreak/>
         <w:t>Witnesses</w:t>
       </w:r>
     </w:p>
@@ -9164,18 +11030,7 @@
                 <w:color w:val="0A0A0A"/>
                 <w:shd w:val="clear" w:color="auto" w:fill="FFFFFF"/>
               </w:rPr>
-              <w:t xml:space="preserve">Are there any days within the next 12 months when you, </w:t>
-            </w:r>
-            <w:r>
-              <w:rPr>
-                <w:rFonts w:ascii="GDSTransportWebsite" w:hAnsi="GDSTransportWebsite"/>
-                <w:b/>
-                <w:bCs/>
-                <w:color w:val="0A0A0A"/>
-                <w:shd w:val="clear" w:color="auto" w:fill="FFFFFF"/>
-              </w:rPr>
-              <w:lastRenderedPageBreak/>
-              <w:t xml:space="preserve">your client, an </w:t>
+              <w:t xml:space="preserve">Are there any days within the next 12 months when you, your client, an </w:t>
             </w:r>
             <w:r>
               <w:rPr>
@@ -9229,7 +11084,6 @@
                 <w:rFonts w:ascii="GDSTransportWebsite" w:hAnsi="GDSTransportWebsite"/>
                 <w:color w:val="0A0A0A"/>
               </w:rPr>
-              <w:lastRenderedPageBreak/>
               <w:t>&lt;&lt;</w:t>
             </w:r>
             <w:proofErr w:type="spellStart"/>
@@ -9604,6 +11458,7 @@
                 <w:rFonts w:ascii="GDSTransportWebsite" w:hAnsi="GDSTransportWebsite"/>
                 <w:color w:val="0A0A0A"/>
               </w:rPr>
+              <w:lastRenderedPageBreak/>
               <w:t>From &lt;</w:t>
             </w:r>
             <w:proofErr w:type="gramStart"/>
@@ -9795,6 +11650,7 @@
                 <w:color w:val="0A0A0A"/>
                 <w:shd w:val="clear" w:color="auto" w:fill="FFFFFF"/>
               </w:rPr>
+              <w:lastRenderedPageBreak/>
               <w:t>&lt;&lt;</w:t>
             </w:r>
             <w:proofErr w:type="spellStart"/>
@@ -10723,18 +12579,7 @@
                 <w:color w:val="0A0A0A"/>
                 <w:shd w:val="clear" w:color="auto" w:fill="FFFFFF"/>
               </w:rPr>
-              <w:t xml:space="preserve">If you have answered “Yes” to question 1, how are you or the </w:t>
-            </w:r>
-            <w:r>
-              <w:rPr>
-                <w:rFonts w:ascii="GDSTransportWebsite" w:hAnsi="GDSTransportWebsite"/>
-                <w:b/>
-                <w:bCs/>
-                <w:color w:val="0A0A0A"/>
-                <w:shd w:val="clear" w:color="auto" w:fill="FFFFFF"/>
-              </w:rPr>
-              <w:lastRenderedPageBreak/>
-              <w:t>witness vulnerable and what support or adjustments do you want the court to consider?</w:t>
+              <w:t>If you have answered “Yes” to question 1, how are you or the witness vulnerable and what support or adjustments do you want the court to consider?</w:t>
             </w:r>
           </w:p>
         </w:tc>
@@ -10761,7 +12606,6 @@
                 <w:rFonts w:ascii="GDSTransportWebsite" w:hAnsi="GDSTransportWebsite"/>
                 <w:color w:val="0A0A0A"/>
               </w:rPr>
-              <w:lastRenderedPageBreak/>
               <w:t>&lt;&lt;cs</w:t>
             </w:r>
             <w:proofErr w:type="gramStart"/>
@@ -10785,15 +12629,7 @@
                 <w:rFonts w:ascii="GDSTransportWebsite" w:hAnsi="GDSTransportWebsite"/>
                 <w:color w:val="0A0A0A"/>
               </w:rPr>
-              <w:t>=‘Y</w:t>
-            </w:r>
-            <w:r>
-              <w:rPr>
-                <w:rFonts w:ascii="GDSTransportWebsite" w:hAnsi="GDSTransportWebsite"/>
-                <w:color w:val="0A0A0A"/>
-              </w:rPr>
-              <w:lastRenderedPageBreak/>
-              <w:t>es’}</w:t>
+              <w:t>=‘Yes’}</w:t>
             </w:r>
             <w:r>
               <w:rPr>
@@ -10839,7 +12675,6 @@
                 <w:color w:val="0A0A0A"/>
                 <w:shd w:val="clear" w:color="auto" w:fill="FFFFFF"/>
               </w:rPr>
-              <w:lastRenderedPageBreak/>
               <w:t>&lt;&lt;</w:t>
             </w:r>
             <w:proofErr w:type="spellStart"/>
@@ -11087,6 +12922,7 @@
                 <w:rFonts w:ascii="GDSTransportWebsite" w:hAnsi="GDSTransportWebsite"/>
                 <w:color w:val="0A0A0A"/>
               </w:rPr>
+              <w:lastRenderedPageBreak/>
               <w:t>&lt;&lt;</w:t>
             </w:r>
             <w:proofErr w:type="spellStart"/>
@@ -11804,20 +13640,8 @@
                 <w:color w:val="0A0A0A"/>
                 <w:shd w:val="clear" w:color="auto" w:fill="FFFFFF"/>
               </w:rPr>
-              <w:t xml:space="preserve">Provide any other information that the judge may </w:t>
-            </w:r>
-            <w:proofErr w:type="gramStart"/>
-            <w:r>
-              <w:rPr>
-                <w:rFonts w:ascii="GDSTransportWebsite" w:hAnsi="GDSTransportWebsite"/>
-                <w:b/>
-                <w:bCs/>
-                <w:color w:val="0A0A0A"/>
-                <w:shd w:val="clear" w:color="auto" w:fill="FFFFFF"/>
-              </w:rPr>
-              <w:t>need</w:t>
-            </w:r>
-            <w:proofErr w:type="gramEnd"/>
+              <w:t>Provide any other information that the judge may need</w:t>
+            </w:r>
           </w:p>
           <w:p>
             <w:pPr>
@@ -12603,7 +14427,6 @@
     <w:lsdException w:name="Table Web 2" w:semiHidden="1" w:unhideWhenUsed="1"/>
     <w:lsdException w:name="Table Web 3" w:semiHidden="1" w:unhideWhenUsed="1"/>
     <w:lsdException w:name="Balloon Text" w:semiHidden="1" w:unhideWhenUsed="1"/>
-    <w:lsdException w:name="Table Grid" w:uiPriority="39"/>
     <w:lsdException w:name="Table Theme" w:semiHidden="1" w:unhideWhenUsed="1"/>
     <w:lsdException w:name="Placeholder Text" w:semiHidden="1" w:uiPriority="99"/>
     <w:lsdException w:name="No Spacing" w:uiPriority="1" w:qFormat="1"/>
@@ -13451,7 +15274,6 @@
   <w:style w:type="table" w:styleId="TableGrid">
     <w:name w:val="Table Grid"/>
     <w:basedOn w:val="TableNormal"/>
-    <w:uiPriority w:val="39"/>
     <w:rsid w:val="006561DC"/>
     <w:tblPr>
       <w:tblBorders>
@@ -13763,7 +15585,12 @@
 </file>
 
 <file path=customXml/item1.xml><?xml version="1.0" encoding="utf-8"?>
-<b:Sources xmlns:b="http://schemas.openxmlformats.org/officeDocument/2006/bibliography" xmlns="http://schemas.openxmlformats.org/officeDocument/2006/bibliography" SelectedStyle="\APASixthEditionOfficeOnline.xsl" StyleName="APA" Version="6"/>
+<?mso-contentType ?>
+<FormTemplates xmlns="http://schemas.microsoft.com/sharepoint/v3/contenttype/forms">
+  <Display>DocumentLibraryForm</Display>
+  <Edit>DocumentLibraryForm</Edit>
+  <New>DocumentLibraryForm</New>
+</FormTemplates>
 </file>
 
 <file path=customXml/item2.xml><?xml version="1.0" encoding="utf-8"?>
@@ -13785,12 +15612,7 @@
 </file>
 
 <file path=customXml/item3.xml><?xml version="1.0" encoding="utf-8"?>
-<?mso-contentType ?>
-<FormTemplates xmlns="http://schemas.microsoft.com/sharepoint/v3/contenttype/forms">
-  <Display>DocumentLibraryForm</Display>
-  <Edit>DocumentLibraryForm</Edit>
-  <New>DocumentLibraryForm</New>
-</FormTemplates>
+<b:Sources xmlns:b="http://schemas.openxmlformats.org/officeDocument/2006/bibliography" xmlns="http://schemas.openxmlformats.org/officeDocument/2006/bibliography" SelectedStyle="\APASixthEditionOfficeOnline.xsl" StyleName="APA" Version="6"/>
 </file>
 
 <file path=customXml/item4.xml><?xml version="1.0" encoding="utf-8"?>
@@ -14109,9 +15931,9 @@
 </file>
 
 <file path=customXml/itemProps1.xml><?xml version="1.0" encoding="utf-8"?>
-<ds:datastoreItem xmlns:ds="http://schemas.openxmlformats.org/officeDocument/2006/customXml" ds:itemID="{5C627932-C981-4CFE-9BA8-667150120D32}">
+<ds:datastoreItem xmlns:ds="http://schemas.openxmlformats.org/officeDocument/2006/customXml" ds:itemID="{B979ABCF-6006-4211-8C04-D08E1C55C8F9}">
   <ds:schemaRefs>
-    <ds:schemaRef ds:uri="http://schemas.openxmlformats.org/officeDocument/2006/bibliography"/>
+    <ds:schemaRef ds:uri="http://schemas.microsoft.com/sharepoint/v3/contenttype/forms"/>
   </ds:schemaRefs>
 </ds:datastoreItem>
 </file>
@@ -14127,9 +15949,9 @@
 </file>
 
 <file path=customXml/itemProps3.xml><?xml version="1.0" encoding="utf-8"?>
-<ds:datastoreItem xmlns:ds="http://schemas.openxmlformats.org/officeDocument/2006/customXml" ds:itemID="{B979ABCF-6006-4211-8C04-D08E1C55C8F9}">
+<ds:datastoreItem xmlns:ds="http://schemas.openxmlformats.org/officeDocument/2006/customXml" ds:itemID="{5C627932-C981-4CFE-9BA8-667150120D32}">
   <ds:schemaRefs>
-    <ds:schemaRef ds:uri="http://schemas.microsoft.com/sharepoint/v3/contenttype/forms"/>
+    <ds:schemaRef ds:uri="http://schemas.openxmlformats.org/officeDocument/2006/bibliography"/>
   </ds:schemaRefs>
 </ds:datastoreItem>
 </file>

</xml_diff>